<commit_message>
question about overview added
</commit_message>
<xml_diff>
--- a/Word documents/Agendas-and-minutes-of-every-meeting.docx
+++ b/Word documents/Agendas-and-minutes-of-every-meeting.docx
@@ -1790,7 +1790,7 @@
               <w:noProof/>
               <w:sz w:val="22"/>
               <w:szCs w:val="22"/>
-              <w:lang w:val="en-NL" w:eastAsia="en-NL"/>
+              <w:lang/>
             </w:rPr>
           </w:pPr>
           <w:r>
@@ -1802,150 +1802,13 @@
           <w:r>
             <w:fldChar w:fldCharType="separate"/>
           </w:r>
-          <w:bookmarkStart w:id="0" w:name="_GoBack"/>
-          <w:bookmarkEnd w:id="0"/>
-          <w:r>
-            <w:rPr>
-              <w:rStyle w:val="Hyperlink"/>
-              <w:noProof/>
-            </w:rPr>
-            <w:fldChar w:fldCharType="begin"/>
-          </w:r>
-          <w:r>
-            <w:rPr>
-              <w:rStyle w:val="Hyperlink"/>
-              <w:noProof/>
-            </w:rPr>
-            <w:instrText xml:space="preserve"> </w:instrText>
-          </w:r>
-          <w:r>
-            <w:rPr>
-              <w:noProof/>
-            </w:rPr>
-            <w:instrText>HYPERLINK \l "_Toc3833599"</w:instrText>
-          </w:r>
-          <w:r>
-            <w:rPr>
-              <w:rStyle w:val="Hyperlink"/>
-              <w:noProof/>
-            </w:rPr>
-            <w:instrText xml:space="preserve"> </w:instrText>
-          </w:r>
-          <w:r>
-            <w:rPr>
-              <w:rStyle w:val="Hyperlink"/>
-              <w:noProof/>
-            </w:rPr>
-          </w:r>
-          <w:r>
-            <w:rPr>
-              <w:rStyle w:val="Hyperlink"/>
-              <w:noProof/>
-            </w:rPr>
-            <w:fldChar w:fldCharType="separate"/>
-          </w:r>
-          <w:r>
-            <w:rPr>
-              <w:rStyle w:val="Hyperlink"/>
-              <w:noProof/>
-            </w:rPr>
-            <w:t>1.1.</w:t>
-          </w:r>
-          <w:r>
-            <w:rPr>
-              <w:rFonts w:asciiTheme="minorHAnsi" w:eastAsiaTheme="minorEastAsia" w:hAnsiTheme="minorHAnsi" w:cstheme="minorBidi"/>
-              <w:noProof/>
-              <w:sz w:val="22"/>
-              <w:szCs w:val="22"/>
-              <w:lang w:val="en-NL" w:eastAsia="en-NL"/>
-            </w:rPr>
-            <w:tab/>
-          </w:r>
-          <w:r>
-            <w:rPr>
-              <w:rStyle w:val="Hyperlink"/>
-              <w:noProof/>
-            </w:rPr>
-            <w:t>Time and place of the meeting</w:t>
-          </w:r>
-          <w:r>
-            <w:rPr>
-              <w:noProof/>
-              <w:webHidden/>
-            </w:rPr>
-            <w:tab/>
-          </w:r>
-          <w:r>
-            <w:rPr>
-              <w:noProof/>
-              <w:webHidden/>
-            </w:rPr>
-            <w:fldChar w:fldCharType="begin"/>
-          </w:r>
-          <w:r>
-            <w:rPr>
-              <w:noProof/>
-              <w:webHidden/>
-            </w:rPr>
-            <w:instrText xml:space="preserve"> PAGEREF _Toc3833599 \h </w:instrText>
-          </w:r>
-          <w:r>
-            <w:rPr>
-              <w:noProof/>
-              <w:webHidden/>
-            </w:rPr>
-          </w:r>
-          <w:r>
-            <w:rPr>
-              <w:noProof/>
-              <w:webHidden/>
-            </w:rPr>
-            <w:fldChar w:fldCharType="separate"/>
-          </w:r>
-          <w:r>
-            <w:rPr>
-              <w:noProof/>
-              <w:webHidden/>
-            </w:rPr>
-            <w:t>3</w:t>
-          </w:r>
-          <w:r>
-            <w:rPr>
-              <w:noProof/>
-              <w:webHidden/>
-            </w:rPr>
-            <w:fldChar w:fldCharType="end"/>
-          </w:r>
-          <w:r>
-            <w:rPr>
-              <w:rStyle w:val="Hyperlink"/>
-              <w:noProof/>
-            </w:rPr>
-            <w:fldChar w:fldCharType="end"/>
-          </w:r>
-        </w:p>
-        <w:p>
-          <w:pPr>
-            <w:pStyle w:val="TOC1"/>
-            <w:tabs>
-              <w:tab w:val="left" w:pos="660"/>
-              <w:tab w:val="right" w:leader="dot" w:pos="10250"/>
-            </w:tabs>
-            <w:rPr>
-              <w:rFonts w:asciiTheme="minorHAnsi" w:eastAsiaTheme="minorEastAsia" w:hAnsiTheme="minorHAnsi" w:cstheme="minorBidi"/>
-              <w:noProof/>
-              <w:sz w:val="22"/>
-              <w:szCs w:val="22"/>
-              <w:lang w:val="en-NL" w:eastAsia="en-NL"/>
-            </w:rPr>
-          </w:pPr>
-          <w:hyperlink w:anchor="_Toc3833600" w:history="1">
+          <w:hyperlink w:anchor="_Toc3833599" w:history="1">
             <w:r>
               <w:rPr>
                 <w:rStyle w:val="Hyperlink"/>
                 <w:noProof/>
               </w:rPr>
-              <w:t>1.2.</w:t>
+              <w:t>1.1.</w:t>
             </w:r>
             <w:r>
               <w:rPr>
@@ -1953,7 +1816,7 @@
                 <w:noProof/>
                 <w:sz w:val="22"/>
                 <w:szCs w:val="22"/>
-                <w:lang w:val="en-NL" w:eastAsia="en-NL"/>
+                <w:lang/>
               </w:rPr>
               <w:tab/>
             </w:r>
@@ -1962,7 +1825,7 @@
                 <w:rStyle w:val="Hyperlink"/>
                 <w:noProof/>
               </w:rPr>
-              <w:t>Topics &amp; questions of the meeting</w:t>
+              <w:t>Time and place of the meeting</w:t>
             </w:r>
             <w:r>
               <w:rPr>
@@ -1983,7 +1846,7 @@
                 <w:noProof/>
                 <w:webHidden/>
               </w:rPr>
-              <w:instrText xml:space="preserve"> PAGEREF _Toc3833600 \h </w:instrText>
+              <w:instrText xml:space="preserve"> PAGEREF _Toc3833599 \h </w:instrText>
             </w:r>
             <w:r>
               <w:rPr>
@@ -2026,16 +1889,16 @@
               <w:noProof/>
               <w:sz w:val="22"/>
               <w:szCs w:val="22"/>
-              <w:lang w:val="en-NL" w:eastAsia="en-NL"/>
+              <w:lang/>
             </w:rPr>
           </w:pPr>
-          <w:hyperlink w:anchor="_Toc3833601" w:history="1">
+          <w:hyperlink w:anchor="_Toc3833600" w:history="1">
             <w:r>
               <w:rPr>
                 <w:rStyle w:val="Hyperlink"/>
                 <w:noProof/>
               </w:rPr>
-              <w:t>1.3.</w:t>
+              <w:t>1.2.</w:t>
             </w:r>
             <w:r>
               <w:rPr>
@@ -2043,7 +1906,7 @@
                 <w:noProof/>
                 <w:sz w:val="22"/>
                 <w:szCs w:val="22"/>
-                <w:lang w:val="en-NL" w:eastAsia="en-NL"/>
+                <w:lang/>
               </w:rPr>
               <w:tab/>
             </w:r>
@@ -2052,7 +1915,7 @@
                 <w:rStyle w:val="Hyperlink"/>
                 <w:noProof/>
               </w:rPr>
-              <w:t>Minutes of the meeting</w:t>
+              <w:t>Topics &amp; questions of the meeting</w:t>
             </w:r>
             <w:r>
               <w:rPr>
@@ -2073,7 +1936,7 @@
                 <w:noProof/>
                 <w:webHidden/>
               </w:rPr>
-              <w:instrText xml:space="preserve"> PAGEREF _Toc3833601 \h </w:instrText>
+              <w:instrText xml:space="preserve"> PAGEREF _Toc3833600 \h </w:instrText>
             </w:r>
             <w:r>
               <w:rPr>
@@ -2116,16 +1979,16 @@
               <w:noProof/>
               <w:sz w:val="22"/>
               <w:szCs w:val="22"/>
-              <w:lang w:val="en-NL" w:eastAsia="en-NL"/>
+              <w:lang/>
             </w:rPr>
           </w:pPr>
-          <w:hyperlink w:anchor="_Toc3833602" w:history="1">
+          <w:hyperlink w:anchor="_Toc3833601" w:history="1">
             <w:r>
               <w:rPr>
                 <w:rStyle w:val="Hyperlink"/>
                 <w:noProof/>
               </w:rPr>
-              <w:t>2.1</w:t>
+              <w:t>1.3.</w:t>
             </w:r>
             <w:r>
               <w:rPr>
@@ -2133,7 +1996,7 @@
                 <w:noProof/>
                 <w:sz w:val="22"/>
                 <w:szCs w:val="22"/>
-                <w:lang w:val="en-NL" w:eastAsia="en-NL"/>
+                <w:lang/>
               </w:rPr>
               <w:tab/>
             </w:r>
@@ -2142,7 +2005,7 @@
                 <w:rStyle w:val="Hyperlink"/>
                 <w:noProof/>
               </w:rPr>
-              <w:t>Time and place of the meeting</w:t>
+              <w:t>Minutes of the meeting</w:t>
             </w:r>
             <w:r>
               <w:rPr>
@@ -2163,7 +2026,7 @@
                 <w:noProof/>
                 <w:webHidden/>
               </w:rPr>
-              <w:instrText xml:space="preserve"> PAGEREF _Toc3833602 \h </w:instrText>
+              <w:instrText xml:space="preserve"> PAGEREF _Toc3833601 \h </w:instrText>
             </w:r>
             <w:r>
               <w:rPr>
@@ -2183,7 +2046,7 @@
                 <w:noProof/>
                 <w:webHidden/>
               </w:rPr>
-              <w:t>4</w:t>
+              <w:t>3</w:t>
             </w:r>
             <w:r>
               <w:rPr>
@@ -2206,16 +2069,16 @@
               <w:noProof/>
               <w:sz w:val="22"/>
               <w:szCs w:val="22"/>
-              <w:lang w:val="en-NL" w:eastAsia="en-NL"/>
+              <w:lang/>
             </w:rPr>
           </w:pPr>
-          <w:hyperlink w:anchor="_Toc3833603" w:history="1">
+          <w:hyperlink w:anchor="_Toc3833602" w:history="1">
             <w:r>
               <w:rPr>
                 <w:rStyle w:val="Hyperlink"/>
                 <w:noProof/>
               </w:rPr>
-              <w:t>2.2</w:t>
+              <w:t>2.1</w:t>
             </w:r>
             <w:r>
               <w:rPr>
@@ -2223,7 +2086,7 @@
                 <w:noProof/>
                 <w:sz w:val="22"/>
                 <w:szCs w:val="22"/>
-                <w:lang w:val="en-NL" w:eastAsia="en-NL"/>
+                <w:lang/>
               </w:rPr>
               <w:tab/>
             </w:r>
@@ -2232,7 +2095,7 @@
                 <w:rStyle w:val="Hyperlink"/>
                 <w:noProof/>
               </w:rPr>
-              <w:t>Topics &amp; questions of the meeting</w:t>
+              <w:t>Time and place of the meeting</w:t>
             </w:r>
             <w:r>
               <w:rPr>
@@ -2253,7 +2116,7 @@
                 <w:noProof/>
                 <w:webHidden/>
               </w:rPr>
-              <w:instrText xml:space="preserve"> PAGEREF _Toc3833603 \h </w:instrText>
+              <w:instrText xml:space="preserve"> PAGEREF _Toc3833602 \h </w:instrText>
             </w:r>
             <w:r>
               <w:rPr>
@@ -2296,16 +2159,16 @@
               <w:noProof/>
               <w:sz w:val="22"/>
               <w:szCs w:val="22"/>
-              <w:lang w:val="en-NL" w:eastAsia="en-NL"/>
+              <w:lang/>
             </w:rPr>
           </w:pPr>
-          <w:hyperlink w:anchor="_Toc3833604" w:history="1">
+          <w:hyperlink w:anchor="_Toc3833603" w:history="1">
             <w:r>
               <w:rPr>
                 <w:rStyle w:val="Hyperlink"/>
                 <w:noProof/>
               </w:rPr>
-              <w:t>2.3</w:t>
+              <w:t>2.2</w:t>
             </w:r>
             <w:r>
               <w:rPr>
@@ -2313,7 +2176,7 @@
                 <w:noProof/>
                 <w:sz w:val="22"/>
                 <w:szCs w:val="22"/>
-                <w:lang w:val="en-NL" w:eastAsia="en-NL"/>
+                <w:lang/>
               </w:rPr>
               <w:tab/>
             </w:r>
@@ -2322,7 +2185,7 @@
                 <w:rStyle w:val="Hyperlink"/>
                 <w:noProof/>
               </w:rPr>
-              <w:t>Minutes of the meeting</w:t>
+              <w:t>Topics &amp; questions of the meeting</w:t>
             </w:r>
             <w:r>
               <w:rPr>
@@ -2343,7 +2206,7 @@
                 <w:noProof/>
                 <w:webHidden/>
               </w:rPr>
-              <w:instrText xml:space="preserve"> PAGEREF _Toc3833604 \h </w:instrText>
+              <w:instrText xml:space="preserve"> PAGEREF _Toc3833603 \h </w:instrText>
             </w:r>
             <w:r>
               <w:rPr>
@@ -2386,16 +2249,16 @@
               <w:noProof/>
               <w:sz w:val="22"/>
               <w:szCs w:val="22"/>
-              <w:lang w:val="en-NL" w:eastAsia="en-NL"/>
+              <w:lang/>
             </w:rPr>
           </w:pPr>
-          <w:hyperlink w:anchor="_Toc3833605" w:history="1">
+          <w:hyperlink w:anchor="_Toc3833604" w:history="1">
             <w:r>
               <w:rPr>
                 <w:rStyle w:val="Hyperlink"/>
                 <w:noProof/>
               </w:rPr>
-              <w:t>3.1</w:t>
+              <w:t>2.3</w:t>
             </w:r>
             <w:r>
               <w:rPr>
@@ -2403,7 +2266,7 @@
                 <w:noProof/>
                 <w:sz w:val="22"/>
                 <w:szCs w:val="22"/>
-                <w:lang w:val="en-NL" w:eastAsia="en-NL"/>
+                <w:lang/>
               </w:rPr>
               <w:tab/>
             </w:r>
@@ -2412,7 +2275,7 @@
                 <w:rStyle w:val="Hyperlink"/>
                 <w:noProof/>
               </w:rPr>
-              <w:t>Time and place of the meeting</w:t>
+              <w:t>Minutes of the meeting</w:t>
             </w:r>
             <w:r>
               <w:rPr>
@@ -2433,7 +2296,7 @@
                 <w:noProof/>
                 <w:webHidden/>
               </w:rPr>
-              <w:instrText xml:space="preserve"> PAGEREF _Toc3833605 \h </w:instrText>
+              <w:instrText xml:space="preserve"> PAGEREF _Toc3833604 \h </w:instrText>
             </w:r>
             <w:r>
               <w:rPr>
@@ -2453,7 +2316,7 @@
                 <w:noProof/>
                 <w:webHidden/>
               </w:rPr>
-              <w:t>5</w:t>
+              <w:t>4</w:t>
             </w:r>
             <w:r>
               <w:rPr>
@@ -2476,16 +2339,16 @@
               <w:noProof/>
               <w:sz w:val="22"/>
               <w:szCs w:val="22"/>
-              <w:lang w:val="en-NL" w:eastAsia="en-NL"/>
+              <w:lang/>
             </w:rPr>
           </w:pPr>
-          <w:hyperlink w:anchor="_Toc3833606" w:history="1">
+          <w:hyperlink w:anchor="_Toc3833605" w:history="1">
             <w:r>
               <w:rPr>
                 <w:rStyle w:val="Hyperlink"/>
                 <w:noProof/>
               </w:rPr>
-              <w:t>3.2</w:t>
+              <w:t>3.1</w:t>
             </w:r>
             <w:r>
               <w:rPr>
@@ -2493,7 +2356,7 @@
                 <w:noProof/>
                 <w:sz w:val="22"/>
                 <w:szCs w:val="22"/>
-                <w:lang w:val="en-NL" w:eastAsia="en-NL"/>
+                <w:lang/>
               </w:rPr>
               <w:tab/>
             </w:r>
@@ -2502,7 +2365,7 @@
                 <w:rStyle w:val="Hyperlink"/>
                 <w:noProof/>
               </w:rPr>
-              <w:t>Topics &amp; questions of the meeting</w:t>
+              <w:t>Time and place of the meeting</w:t>
             </w:r>
             <w:r>
               <w:rPr>
@@ -2523,7 +2386,7 @@
                 <w:noProof/>
                 <w:webHidden/>
               </w:rPr>
-              <w:instrText xml:space="preserve"> PAGEREF _Toc3833606 \h </w:instrText>
+              <w:instrText xml:space="preserve"> PAGEREF _Toc3833605 \h </w:instrText>
             </w:r>
             <w:r>
               <w:rPr>
@@ -2566,16 +2429,16 @@
               <w:noProof/>
               <w:sz w:val="22"/>
               <w:szCs w:val="22"/>
-              <w:lang w:val="en-NL" w:eastAsia="en-NL"/>
+              <w:lang/>
             </w:rPr>
           </w:pPr>
-          <w:hyperlink w:anchor="_Toc3833607" w:history="1">
+          <w:hyperlink w:anchor="_Toc3833606" w:history="1">
             <w:r>
               <w:rPr>
                 <w:rStyle w:val="Hyperlink"/>
                 <w:noProof/>
               </w:rPr>
-              <w:t>3.3</w:t>
+              <w:t>3.2</w:t>
             </w:r>
             <w:r>
               <w:rPr>
@@ -2583,7 +2446,7 @@
                 <w:noProof/>
                 <w:sz w:val="22"/>
                 <w:szCs w:val="22"/>
-                <w:lang w:val="en-NL" w:eastAsia="en-NL"/>
+                <w:lang/>
               </w:rPr>
               <w:tab/>
             </w:r>
@@ -2592,7 +2455,7 @@
                 <w:rStyle w:val="Hyperlink"/>
                 <w:noProof/>
               </w:rPr>
-              <w:t>Minutes of the meeting</w:t>
+              <w:t>Topics &amp; questions of the meeting</w:t>
             </w:r>
             <w:r>
               <w:rPr>
@@ -2613,7 +2476,7 @@
                 <w:noProof/>
                 <w:webHidden/>
               </w:rPr>
-              <w:instrText xml:space="preserve"> PAGEREF _Toc3833607 \h </w:instrText>
+              <w:instrText xml:space="preserve"> PAGEREF _Toc3833606 \h </w:instrText>
             </w:r>
             <w:r>
               <w:rPr>
@@ -2656,16 +2519,16 @@
               <w:noProof/>
               <w:sz w:val="22"/>
               <w:szCs w:val="22"/>
-              <w:lang w:val="en-NL" w:eastAsia="en-NL"/>
+              <w:lang/>
             </w:rPr>
           </w:pPr>
-          <w:hyperlink w:anchor="_Toc3833608" w:history="1">
+          <w:hyperlink w:anchor="_Toc3833607" w:history="1">
             <w:r>
               <w:rPr>
                 <w:rStyle w:val="Hyperlink"/>
                 <w:noProof/>
               </w:rPr>
-              <w:t>4.1</w:t>
+              <w:t>3.3</w:t>
             </w:r>
             <w:r>
               <w:rPr>
@@ -2673,7 +2536,7 @@
                 <w:noProof/>
                 <w:sz w:val="22"/>
                 <w:szCs w:val="22"/>
-                <w:lang w:val="en-NL" w:eastAsia="en-NL"/>
+                <w:lang/>
               </w:rPr>
               <w:tab/>
             </w:r>
@@ -2682,7 +2545,7 @@
                 <w:rStyle w:val="Hyperlink"/>
                 <w:noProof/>
               </w:rPr>
-              <w:t>Time and place of the meeting</w:t>
+              <w:t>Minutes of the meeting</w:t>
             </w:r>
             <w:r>
               <w:rPr>
@@ -2703,7 +2566,7 @@
                 <w:noProof/>
                 <w:webHidden/>
               </w:rPr>
-              <w:instrText xml:space="preserve"> PAGEREF _Toc3833608 \h </w:instrText>
+              <w:instrText xml:space="preserve"> PAGEREF _Toc3833607 \h </w:instrText>
             </w:r>
             <w:r>
               <w:rPr>
@@ -2723,7 +2586,7 @@
                 <w:noProof/>
                 <w:webHidden/>
               </w:rPr>
-              <w:t>6</w:t>
+              <w:t>5</w:t>
             </w:r>
             <w:r>
               <w:rPr>
@@ -2746,16 +2609,16 @@
               <w:noProof/>
               <w:sz w:val="22"/>
               <w:szCs w:val="22"/>
-              <w:lang w:val="en-NL" w:eastAsia="en-NL"/>
+              <w:lang/>
             </w:rPr>
           </w:pPr>
-          <w:hyperlink w:anchor="_Toc3833609" w:history="1">
+          <w:hyperlink w:anchor="_Toc3833608" w:history="1">
             <w:r>
               <w:rPr>
                 <w:rStyle w:val="Hyperlink"/>
                 <w:noProof/>
               </w:rPr>
-              <w:t>4.2</w:t>
+              <w:t>4.1</w:t>
             </w:r>
             <w:r>
               <w:rPr>
@@ -2763,7 +2626,7 @@
                 <w:noProof/>
                 <w:sz w:val="22"/>
                 <w:szCs w:val="22"/>
-                <w:lang w:val="en-NL" w:eastAsia="en-NL"/>
+                <w:lang/>
               </w:rPr>
               <w:tab/>
             </w:r>
@@ -2772,7 +2635,7 @@
                 <w:rStyle w:val="Hyperlink"/>
                 <w:noProof/>
               </w:rPr>
-              <w:t>Topics &amp; questions of the meeting</w:t>
+              <w:t>Time and place of the meeting</w:t>
             </w:r>
             <w:r>
               <w:rPr>
@@ -2793,7 +2656,7 @@
                 <w:noProof/>
                 <w:webHidden/>
               </w:rPr>
-              <w:instrText xml:space="preserve"> PAGEREF _Toc3833609 \h </w:instrText>
+              <w:instrText xml:space="preserve"> PAGEREF _Toc3833608 \h </w:instrText>
             </w:r>
             <w:r>
               <w:rPr>
@@ -2836,16 +2699,16 @@
               <w:noProof/>
               <w:sz w:val="22"/>
               <w:szCs w:val="22"/>
-              <w:lang w:val="en-NL" w:eastAsia="en-NL"/>
+              <w:lang/>
             </w:rPr>
           </w:pPr>
-          <w:hyperlink w:anchor="_Toc3833610" w:history="1">
+          <w:hyperlink w:anchor="_Toc3833609" w:history="1">
             <w:r>
               <w:rPr>
                 <w:rStyle w:val="Hyperlink"/>
                 <w:noProof/>
               </w:rPr>
-              <w:t>4.3</w:t>
+              <w:t>4.2</w:t>
             </w:r>
             <w:r>
               <w:rPr>
@@ -2853,7 +2716,7 @@
                 <w:noProof/>
                 <w:sz w:val="22"/>
                 <w:szCs w:val="22"/>
-                <w:lang w:val="en-NL" w:eastAsia="en-NL"/>
+                <w:lang/>
               </w:rPr>
               <w:tab/>
             </w:r>
@@ -2862,7 +2725,7 @@
                 <w:rStyle w:val="Hyperlink"/>
                 <w:noProof/>
               </w:rPr>
-              <w:t>Minutes of the meeting</w:t>
+              <w:t>Topics &amp; questions of the meeting</w:t>
             </w:r>
             <w:r>
               <w:rPr>
@@ -2883,7 +2746,7 @@
                 <w:noProof/>
                 <w:webHidden/>
               </w:rPr>
-              <w:instrText xml:space="preserve"> PAGEREF _Toc3833610 \h </w:instrText>
+              <w:instrText xml:space="preserve"> PAGEREF _Toc3833609 \h </w:instrText>
             </w:r>
             <w:r>
               <w:rPr>
@@ -2926,16 +2789,16 @@
               <w:noProof/>
               <w:sz w:val="22"/>
               <w:szCs w:val="22"/>
-              <w:lang w:val="en-NL" w:eastAsia="en-NL"/>
+              <w:lang/>
             </w:rPr>
           </w:pPr>
-          <w:hyperlink w:anchor="_Toc3833611" w:history="1">
+          <w:hyperlink w:anchor="_Toc3833610" w:history="1">
             <w:r>
               <w:rPr>
                 <w:rStyle w:val="Hyperlink"/>
                 <w:noProof/>
               </w:rPr>
-              <w:t>5.1</w:t>
+              <w:t>4.3</w:t>
             </w:r>
             <w:r>
               <w:rPr>
@@ -2943,7 +2806,7 @@
                 <w:noProof/>
                 <w:sz w:val="22"/>
                 <w:szCs w:val="22"/>
-                <w:lang w:val="en-NL" w:eastAsia="en-NL"/>
+                <w:lang/>
               </w:rPr>
               <w:tab/>
             </w:r>
@@ -2952,7 +2815,7 @@
                 <w:rStyle w:val="Hyperlink"/>
                 <w:noProof/>
               </w:rPr>
-              <w:t>Time and place of the meeting</w:t>
+              <w:t>Minutes of the meeting</w:t>
             </w:r>
             <w:r>
               <w:rPr>
@@ -2973,7 +2836,7 @@
                 <w:noProof/>
                 <w:webHidden/>
               </w:rPr>
-              <w:instrText xml:space="preserve"> PAGEREF _Toc3833611 \h </w:instrText>
+              <w:instrText xml:space="preserve"> PAGEREF _Toc3833610 \h </w:instrText>
             </w:r>
             <w:r>
               <w:rPr>
@@ -2993,7 +2856,7 @@
                 <w:noProof/>
                 <w:webHidden/>
               </w:rPr>
-              <w:t>7</w:t>
+              <w:t>6</w:t>
             </w:r>
             <w:r>
               <w:rPr>
@@ -3016,16 +2879,16 @@
               <w:noProof/>
               <w:sz w:val="22"/>
               <w:szCs w:val="22"/>
-              <w:lang w:val="en-NL" w:eastAsia="en-NL"/>
+              <w:lang/>
             </w:rPr>
           </w:pPr>
-          <w:hyperlink w:anchor="_Toc3833612" w:history="1">
+          <w:hyperlink w:anchor="_Toc3833611" w:history="1">
             <w:r>
               <w:rPr>
                 <w:rStyle w:val="Hyperlink"/>
                 <w:noProof/>
               </w:rPr>
-              <w:t>5.2</w:t>
+              <w:t>5.1</w:t>
             </w:r>
             <w:r>
               <w:rPr>
@@ -3033,7 +2896,7 @@
                 <w:noProof/>
                 <w:sz w:val="22"/>
                 <w:szCs w:val="22"/>
-                <w:lang w:val="en-NL" w:eastAsia="en-NL"/>
+                <w:lang/>
               </w:rPr>
               <w:tab/>
             </w:r>
@@ -3042,7 +2905,7 @@
                 <w:rStyle w:val="Hyperlink"/>
                 <w:noProof/>
               </w:rPr>
-              <w:t>Topics &amp; questions of the meeting</w:t>
+              <w:t>Time and place of the meeting</w:t>
             </w:r>
             <w:r>
               <w:rPr>
@@ -3063,7 +2926,7 @@
                 <w:noProof/>
                 <w:webHidden/>
               </w:rPr>
-              <w:instrText xml:space="preserve"> PAGEREF _Toc3833612 \h </w:instrText>
+              <w:instrText xml:space="preserve"> PAGEREF _Toc3833611 \h </w:instrText>
             </w:r>
             <w:r>
               <w:rPr>
@@ -3106,16 +2969,16 @@
               <w:noProof/>
               <w:sz w:val="22"/>
               <w:szCs w:val="22"/>
-              <w:lang w:val="en-NL" w:eastAsia="en-NL"/>
+              <w:lang/>
             </w:rPr>
           </w:pPr>
-          <w:hyperlink w:anchor="_Toc3833613" w:history="1">
+          <w:hyperlink w:anchor="_Toc3833612" w:history="1">
             <w:r>
               <w:rPr>
                 <w:rStyle w:val="Hyperlink"/>
                 <w:noProof/>
               </w:rPr>
-              <w:t>5.3</w:t>
+              <w:t>5.2</w:t>
             </w:r>
             <w:r>
               <w:rPr>
@@ -3123,7 +2986,7 @@
                 <w:noProof/>
                 <w:sz w:val="22"/>
                 <w:szCs w:val="22"/>
-                <w:lang w:val="en-NL" w:eastAsia="en-NL"/>
+                <w:lang/>
               </w:rPr>
               <w:tab/>
             </w:r>
@@ -3132,7 +2995,7 @@
                 <w:rStyle w:val="Hyperlink"/>
                 <w:noProof/>
               </w:rPr>
-              <w:t>Minutes of the meeting</w:t>
+              <w:t>Topics &amp; questions of the meeting</w:t>
             </w:r>
             <w:r>
               <w:rPr>
@@ -3153,7 +3016,7 @@
                 <w:noProof/>
                 <w:webHidden/>
               </w:rPr>
-              <w:instrText xml:space="preserve"> PAGEREF _Toc3833613 \h </w:instrText>
+              <w:instrText xml:space="preserve"> PAGEREF _Toc3833612 \h </w:instrText>
             </w:r>
             <w:r>
               <w:rPr>
@@ -3196,16 +3059,16 @@
               <w:noProof/>
               <w:sz w:val="22"/>
               <w:szCs w:val="22"/>
-              <w:lang w:val="en-NL" w:eastAsia="en-NL"/>
+              <w:lang/>
             </w:rPr>
           </w:pPr>
-          <w:hyperlink w:anchor="_Toc3833614" w:history="1">
+          <w:hyperlink w:anchor="_Toc3833613" w:history="1">
             <w:r>
               <w:rPr>
                 <w:rStyle w:val="Hyperlink"/>
                 <w:noProof/>
               </w:rPr>
-              <w:t>6.1</w:t>
+              <w:t>5.3</w:t>
             </w:r>
             <w:r>
               <w:rPr>
@@ -3213,7 +3076,7 @@
                 <w:noProof/>
                 <w:sz w:val="22"/>
                 <w:szCs w:val="22"/>
-                <w:lang w:val="en-NL" w:eastAsia="en-NL"/>
+                <w:lang/>
               </w:rPr>
               <w:tab/>
             </w:r>
@@ -3222,7 +3085,7 @@
                 <w:rStyle w:val="Hyperlink"/>
                 <w:noProof/>
               </w:rPr>
-              <w:t>Time and place of the meeting</w:t>
+              <w:t>Minutes of the meeting</w:t>
             </w:r>
             <w:r>
               <w:rPr>
@@ -3243,7 +3106,7 @@
                 <w:noProof/>
                 <w:webHidden/>
               </w:rPr>
-              <w:instrText xml:space="preserve"> PAGEREF _Toc3833614 \h </w:instrText>
+              <w:instrText xml:space="preserve"> PAGEREF _Toc3833613 \h </w:instrText>
             </w:r>
             <w:r>
               <w:rPr>
@@ -3263,7 +3126,7 @@
                 <w:noProof/>
                 <w:webHidden/>
               </w:rPr>
-              <w:t>8</w:t>
+              <w:t>7</w:t>
             </w:r>
             <w:r>
               <w:rPr>
@@ -3286,16 +3149,16 @@
               <w:noProof/>
               <w:sz w:val="22"/>
               <w:szCs w:val="22"/>
-              <w:lang w:val="en-NL" w:eastAsia="en-NL"/>
+              <w:lang/>
             </w:rPr>
           </w:pPr>
-          <w:hyperlink w:anchor="_Toc3833615" w:history="1">
+          <w:hyperlink w:anchor="_Toc3833614" w:history="1">
             <w:r>
               <w:rPr>
                 <w:rStyle w:val="Hyperlink"/>
                 <w:noProof/>
               </w:rPr>
-              <w:t>6.2</w:t>
+              <w:t>6.1</w:t>
             </w:r>
             <w:r>
               <w:rPr>
@@ -3303,7 +3166,7 @@
                 <w:noProof/>
                 <w:sz w:val="22"/>
                 <w:szCs w:val="22"/>
-                <w:lang w:val="en-NL" w:eastAsia="en-NL"/>
+                <w:lang/>
               </w:rPr>
               <w:tab/>
             </w:r>
@@ -3312,7 +3175,7 @@
                 <w:rStyle w:val="Hyperlink"/>
                 <w:noProof/>
               </w:rPr>
-              <w:t>Topics &amp; questions of the meeting</w:t>
+              <w:t>Time and place of the meeting</w:t>
             </w:r>
             <w:r>
               <w:rPr>
@@ -3333,7 +3196,7 @@
                 <w:noProof/>
                 <w:webHidden/>
               </w:rPr>
-              <w:instrText xml:space="preserve"> PAGEREF _Toc3833615 \h </w:instrText>
+              <w:instrText xml:space="preserve"> PAGEREF _Toc3833614 \h </w:instrText>
             </w:r>
             <w:r>
               <w:rPr>
@@ -3376,7 +3239,97 @@
               <w:noProof/>
               <w:sz w:val="22"/>
               <w:szCs w:val="22"/>
-              <w:lang w:val="en-NL" w:eastAsia="en-NL"/>
+              <w:lang/>
+            </w:rPr>
+          </w:pPr>
+          <w:hyperlink w:anchor="_Toc3833615" w:history="1">
+            <w:r>
+              <w:rPr>
+                <w:rStyle w:val="Hyperlink"/>
+                <w:noProof/>
+              </w:rPr>
+              <w:t>6.2</w:t>
+            </w:r>
+            <w:r>
+              <w:rPr>
+                <w:rFonts w:asciiTheme="minorHAnsi" w:eastAsiaTheme="minorEastAsia" w:hAnsiTheme="minorHAnsi" w:cstheme="minorBidi"/>
+                <w:noProof/>
+                <w:sz w:val="22"/>
+                <w:szCs w:val="22"/>
+                <w:lang/>
+              </w:rPr>
+              <w:tab/>
+            </w:r>
+            <w:r>
+              <w:rPr>
+                <w:rStyle w:val="Hyperlink"/>
+                <w:noProof/>
+              </w:rPr>
+              <w:t>Topics &amp; questions of the meeting</w:t>
+            </w:r>
+            <w:r>
+              <w:rPr>
+                <w:noProof/>
+                <w:webHidden/>
+              </w:rPr>
+              <w:tab/>
+            </w:r>
+            <w:r>
+              <w:rPr>
+                <w:noProof/>
+                <w:webHidden/>
+              </w:rPr>
+              <w:fldChar w:fldCharType="begin"/>
+            </w:r>
+            <w:r>
+              <w:rPr>
+                <w:noProof/>
+                <w:webHidden/>
+              </w:rPr>
+              <w:instrText xml:space="preserve"> PAGEREF _Toc3833615 \h </w:instrText>
+            </w:r>
+            <w:r>
+              <w:rPr>
+                <w:noProof/>
+                <w:webHidden/>
+              </w:rPr>
+            </w:r>
+            <w:r>
+              <w:rPr>
+                <w:noProof/>
+                <w:webHidden/>
+              </w:rPr>
+              <w:fldChar w:fldCharType="separate"/>
+            </w:r>
+            <w:r>
+              <w:rPr>
+                <w:noProof/>
+                <w:webHidden/>
+              </w:rPr>
+              <w:t>8</w:t>
+            </w:r>
+            <w:r>
+              <w:rPr>
+                <w:noProof/>
+                <w:webHidden/>
+              </w:rPr>
+              <w:fldChar w:fldCharType="end"/>
+            </w:r>
+          </w:hyperlink>
+        </w:p>
+        <w:p>
+          <w:pPr>
+            <w:pStyle w:val="TOC1"/>
+            <w:tabs>
+              <w:tab w:val="left" w:pos="660"/>
+              <w:tab w:val="right" w:leader="dot" w:pos="10250"/>
+            </w:tabs>
+            <w:rPr>
+              <w:rFonts w:asciiTheme="minorHAnsi" w:eastAsiaTheme="minorEastAsia" w:hAnsiTheme="minorHAnsi" w:cstheme="minorBidi"/>
+              <w:noProof/>
+              <w:sz w:val="22"/>
+              <w:szCs w:val="22"/>
+              <w:lang/>
             </w:rPr>
           </w:pPr>
           <w:hyperlink w:anchor="_Toc3833616" w:history="1">
@@ -3393,7 +3346,7 @@
                 <w:noProof/>
                 <w:sz w:val="22"/>
                 <w:szCs w:val="22"/>
-                <w:lang w:val="en-NL" w:eastAsia="en-NL"/>
+                <w:lang/>
               </w:rPr>
               <w:tab/>
             </w:r>
@@ -3636,7 +3589,7 @@
           <w:numId w:val="3"/>
         </w:numPr>
       </w:pPr>
-      <w:bookmarkStart w:id="1" w:name="_Toc3833599"/>
+      <w:bookmarkStart w:id="0" w:name="_Toc3833599"/>
       <w:r>
         <w:t>Time and place of the meet</w:t>
       </w:r>
@@ -3646,7 +3599,7 @@
       <w:r>
         <w:t>ng</w:t>
       </w:r>
-      <w:bookmarkEnd w:id="1"/>
+      <w:bookmarkEnd w:id="0"/>
     </w:p>
     <w:p/>
     <w:p>
@@ -3662,11 +3615,11 @@
           <w:numId w:val="3"/>
         </w:numPr>
       </w:pPr>
-      <w:bookmarkStart w:id="2" w:name="_Toc3833600"/>
+      <w:bookmarkStart w:id="1" w:name="_Toc3833600"/>
       <w:r>
         <w:t>Topics &amp; questions of the meeting</w:t>
       </w:r>
-      <w:bookmarkEnd w:id="2"/>
+      <w:bookmarkEnd w:id="1"/>
     </w:p>
     <w:p/>
     <w:p>
@@ -3682,7 +3635,7 @@
           <w:numId w:val="3"/>
         </w:numPr>
       </w:pPr>
-      <w:bookmarkStart w:id="3" w:name="_Toc3833601"/>
+      <w:bookmarkStart w:id="2" w:name="_Toc3833601"/>
       <w:r>
         <w:t>Minute</w:t>
       </w:r>
@@ -3692,7 +3645,7 @@
       <w:r>
         <w:t>of the meeting</w:t>
       </w:r>
-      <w:bookmarkEnd w:id="3"/>
+      <w:bookmarkEnd w:id="2"/>
     </w:p>
     <w:p/>
     <w:p>
@@ -3866,11 +3819,11 @@
           <w:numId w:val="12"/>
         </w:numPr>
       </w:pPr>
-      <w:bookmarkStart w:id="4" w:name="_Toc3833602"/>
+      <w:bookmarkStart w:id="3" w:name="_Toc3833602"/>
       <w:r>
         <w:t>Time and place of the meeting</w:t>
       </w:r>
-      <w:bookmarkEnd w:id="4"/>
+      <w:bookmarkEnd w:id="3"/>
     </w:p>
     <w:p/>
     <w:p>
@@ -3898,11 +3851,11 @@
           <w:numId w:val="12"/>
         </w:numPr>
       </w:pPr>
-      <w:bookmarkStart w:id="5" w:name="_Toc3833603"/>
+      <w:bookmarkStart w:id="4" w:name="_Toc3833603"/>
       <w:r>
         <w:t>Topics &amp; questions of the meeting</w:t>
       </w:r>
-      <w:bookmarkEnd w:id="5"/>
+      <w:bookmarkEnd w:id="4"/>
     </w:p>
     <w:p/>
     <w:p>
@@ -4006,11 +3959,11 @@
           <w:numId w:val="12"/>
         </w:numPr>
       </w:pPr>
-      <w:bookmarkStart w:id="6" w:name="_Toc3833604"/>
+      <w:bookmarkStart w:id="5" w:name="_Toc3833604"/>
       <w:r>
         <w:t>Minutes of the meeting</w:t>
       </w:r>
-      <w:bookmarkEnd w:id="6"/>
+      <w:bookmarkEnd w:id="5"/>
     </w:p>
     <w:p/>
     <w:p/>
@@ -4185,11 +4138,11 @@
           <w:numId w:val="14"/>
         </w:numPr>
       </w:pPr>
-      <w:bookmarkStart w:id="7" w:name="_Toc3833605"/>
+      <w:bookmarkStart w:id="6" w:name="_Toc3833605"/>
       <w:r>
         <w:t>Time and place of the meeting</w:t>
       </w:r>
-      <w:bookmarkEnd w:id="7"/>
+      <w:bookmarkEnd w:id="6"/>
     </w:p>
     <w:p/>
     <w:p>
@@ -4217,11 +4170,11 @@
           <w:numId w:val="14"/>
         </w:numPr>
       </w:pPr>
-      <w:bookmarkStart w:id="8" w:name="_Toc3833606"/>
+      <w:bookmarkStart w:id="7" w:name="_Toc3833606"/>
       <w:r>
         <w:t>Topics &amp; questions of the meeting</w:t>
       </w:r>
-      <w:bookmarkEnd w:id="8"/>
+      <w:bookmarkEnd w:id="7"/>
     </w:p>
     <w:p>
       <w:pPr>
@@ -4284,11 +4237,11 @@
           <w:numId w:val="14"/>
         </w:numPr>
       </w:pPr>
-      <w:bookmarkStart w:id="9" w:name="_Toc3833607"/>
+      <w:bookmarkStart w:id="8" w:name="_Toc3833607"/>
       <w:r>
         <w:t>Minutes of the meeting</w:t>
       </w:r>
-      <w:bookmarkEnd w:id="9"/>
+      <w:bookmarkEnd w:id="8"/>
     </w:p>
     <w:p/>
     <w:p>
@@ -4521,11 +4474,11 @@
           <w:numId w:val="16"/>
         </w:numPr>
       </w:pPr>
-      <w:bookmarkStart w:id="10" w:name="_Toc3833608"/>
+      <w:bookmarkStart w:id="9" w:name="_Toc3833608"/>
       <w:r>
         <w:t>Time and place of the meeting</w:t>
       </w:r>
-      <w:bookmarkEnd w:id="10"/>
+      <w:bookmarkEnd w:id="9"/>
     </w:p>
     <w:p/>
     <w:p>
@@ -4550,11 +4503,11 @@
           <w:numId w:val="16"/>
         </w:numPr>
       </w:pPr>
-      <w:bookmarkStart w:id="11" w:name="_Toc3833609"/>
+      <w:bookmarkStart w:id="10" w:name="_Toc3833609"/>
       <w:r>
         <w:t>Topics &amp; questions of the meeting</w:t>
       </w:r>
-      <w:bookmarkEnd w:id="11"/>
+      <w:bookmarkEnd w:id="10"/>
     </w:p>
     <w:p>
       <w:pPr>
@@ -4622,11 +4575,11 @@
       <w:r>
         <w:t xml:space="preserve"> </w:t>
       </w:r>
-      <w:bookmarkStart w:id="12" w:name="_Toc3833610"/>
+      <w:bookmarkStart w:id="11" w:name="_Toc3833610"/>
       <w:r>
         <w:t>Minutes of the meeting</w:t>
       </w:r>
-      <w:bookmarkEnd w:id="12"/>
+      <w:bookmarkEnd w:id="11"/>
     </w:p>
     <w:p>
       <w:pPr>
@@ -4800,11 +4753,11 @@
           <w:numId w:val="18"/>
         </w:numPr>
       </w:pPr>
-      <w:bookmarkStart w:id="13" w:name="_Toc3833611"/>
+      <w:bookmarkStart w:id="12" w:name="_Toc3833611"/>
       <w:r>
         <w:t>Time and place of the meeting</w:t>
       </w:r>
-      <w:bookmarkEnd w:id="13"/>
+      <w:bookmarkEnd w:id="12"/>
     </w:p>
     <w:p/>
     <w:p>
@@ -4829,11 +4782,11 @@
           <w:numId w:val="18"/>
         </w:numPr>
       </w:pPr>
-      <w:bookmarkStart w:id="14" w:name="_Toc3833612"/>
+      <w:bookmarkStart w:id="13" w:name="_Toc3833612"/>
       <w:r>
         <w:t>Topics &amp; questions of the meeting</w:t>
       </w:r>
-      <w:bookmarkEnd w:id="14"/>
+      <w:bookmarkEnd w:id="13"/>
     </w:p>
     <w:p>
       <w:pPr>
@@ -4882,11 +4835,11 @@
       <w:r>
         <w:t xml:space="preserve"> </w:t>
       </w:r>
-      <w:bookmarkStart w:id="15" w:name="_Toc3833613"/>
+      <w:bookmarkStart w:id="14" w:name="_Toc3833613"/>
       <w:r>
         <w:t>Minutes of the meeting</w:t>
       </w:r>
-      <w:bookmarkEnd w:id="15"/>
+      <w:bookmarkEnd w:id="14"/>
     </w:p>
     <w:p>
       <w:r>
@@ -5052,11 +5005,11 @@
           <w:numId w:val="20"/>
         </w:numPr>
       </w:pPr>
-      <w:bookmarkStart w:id="16" w:name="_Toc3833614"/>
+      <w:bookmarkStart w:id="15" w:name="_Toc3833614"/>
       <w:r>
         <w:t>Time and place of the meeting</w:t>
       </w:r>
-      <w:bookmarkEnd w:id="16"/>
+      <w:bookmarkEnd w:id="15"/>
     </w:p>
     <w:p/>
     <w:p>
@@ -5081,11 +5034,11 @@
           <w:numId w:val="20"/>
         </w:numPr>
       </w:pPr>
-      <w:bookmarkStart w:id="17" w:name="_Toc3833615"/>
+      <w:bookmarkStart w:id="16" w:name="_Toc3833615"/>
       <w:r>
         <w:t>Topics &amp; questions of the meeting</w:t>
       </w:r>
-      <w:bookmarkEnd w:id="17"/>
+      <w:bookmarkEnd w:id="16"/>
     </w:p>
     <w:p/>
     <w:p>
@@ -5135,11 +5088,218 @@
       <w:r>
         <w:t xml:space="preserve"> </w:t>
       </w:r>
-      <w:bookmarkStart w:id="18" w:name="_Toc3833616"/>
+      <w:bookmarkStart w:id="17" w:name="_Toc3833616"/>
       <w:r>
         <w:t>Minutes of the meeting</w:t>
       </w:r>
+      <w:bookmarkEnd w:id="17"/>
+    </w:p>
+    <w:p/>
+    <w:p>
+      <w:r>
+        <w:br w:type="page"/>
+      </w:r>
+    </w:p>
+    <w:p>
+      <w:r>
+        <w:rPr>
+          <w:noProof/>
+          <w:lang w:eastAsia="en-US"/>
+        </w:rPr>
+        <w:lastRenderedPageBreak/>
+        <mc:AlternateContent>
+          <mc:Choice Requires="wps">
+            <w:drawing>
+              <wp:anchor distT="0" distB="0" distL="114300" distR="114300" simplePos="0" relativeHeight="251673088" behindDoc="0" locked="0" layoutInCell="1" allowOverlap="1" wp14:anchorId="2C6D25E5" wp14:editId="7CB820C8">
+                <wp:simplePos x="0" y="0"/>
+                <wp:positionH relativeFrom="column">
+                  <wp:posOffset>-266065</wp:posOffset>
+                </wp:positionH>
+                <wp:positionV relativeFrom="paragraph">
+                  <wp:posOffset>-172085</wp:posOffset>
+                </wp:positionV>
+                <wp:extent cx="7644130" cy="548640"/>
+                <wp:effectExtent l="0" t="0" r="0" b="3810"/>
+                <wp:wrapNone/>
+                <wp:docPr id="17" name="Rectangle 17"/>
+                <wp:cNvGraphicFramePr/>
+                <a:graphic xmlns:a="http://schemas.openxmlformats.org/drawingml/2006/main">
+                  <a:graphicData uri="http://schemas.microsoft.com/office/word/2010/wordprocessingShape">
+                    <wps:wsp>
+                      <wps:cNvSpPr/>
+                      <wps:spPr>
+                        <a:xfrm>
+                          <a:off x="0" y="0"/>
+                          <a:ext cx="7644130" cy="548640"/>
+                        </a:xfrm>
+                        <a:prstGeom prst="rect">
+                          <a:avLst/>
+                        </a:prstGeom>
+                        <a:solidFill>
+                          <a:schemeClr val="accent1"/>
+                        </a:solidFill>
+                        <a:ln>
+                          <a:noFill/>
+                        </a:ln>
+                      </wps:spPr>
+                      <wps:style>
+                        <a:lnRef idx="2">
+                          <a:schemeClr val="accent1">
+                            <a:shade val="50000"/>
+                          </a:schemeClr>
+                        </a:lnRef>
+                        <a:fillRef idx="1">
+                          <a:schemeClr val="accent1"/>
+                        </a:fillRef>
+                        <a:effectRef idx="0">
+                          <a:schemeClr val="accent1"/>
+                        </a:effectRef>
+                        <a:fontRef idx="minor">
+                          <a:schemeClr val="lt1"/>
+                        </a:fontRef>
+                      </wps:style>
+                      <wps:txbx>
+                        <w:txbxContent>
+                          <w:p>
+                            <w:pPr>
+                              <w:pStyle w:val="Title"/>
+                              <w:numPr>
+                                <w:ilvl w:val="0"/>
+                                <w:numId w:val="1"/>
+                              </w:numPr>
+                            </w:pPr>
+                            <w:r>
+                              <w:t xml:space="preserve">Week </w:t>
+                            </w:r>
+                            <w:r>
+                              <w:t>7</w:t>
+                            </w:r>
+                            <w:r>
+                              <w:t xml:space="preserve"> meeting</w:t>
+                            </w:r>
+                          </w:p>
+                        </w:txbxContent>
+                      </wps:txbx>
+                      <wps:bodyPr rot="0" spcFirstLastPara="0" vertOverflow="overflow" horzOverflow="overflow" vert="horz" wrap="square" lIns="91440" tIns="45720" rIns="91440" bIns="45720" numCol="1" spcCol="0" rtlCol="0" fromWordArt="0" anchor="ctr" anchorCtr="0" forceAA="0" compatLnSpc="1">
+                        <a:prstTxWarp prst="textNoShape">
+                          <a:avLst/>
+                        </a:prstTxWarp>
+                        <a:noAutofit/>
+                      </wps:bodyPr>
+                    </wps:wsp>
+                  </a:graphicData>
+                </a:graphic>
+                <wp14:sizeRelH relativeFrom="margin">
+                  <wp14:pctWidth>0</wp14:pctWidth>
+                </wp14:sizeRelH>
+                <wp14:sizeRelV relativeFrom="margin">
+                  <wp14:pctHeight>0</wp14:pctHeight>
+                </wp14:sizeRelV>
+              </wp:anchor>
+            </w:drawing>
+          </mc:Choice>
+          <mc:Fallback>
+            <w:pict>
+              <v:rect w14:anchorId="2C6D25E5" id="Rectangle 17" o:spid="_x0000_s1035" style="position:absolute;margin-left:-20.95pt;margin-top:-13.55pt;width:601.9pt;height:43.2pt;z-index:251673088;visibility:visible;mso-wrap-style:square;mso-width-percent:0;mso-height-percent:0;mso-wrap-distance-left:9pt;mso-wrap-distance-top:0;mso-wrap-distance-right:9pt;mso-wrap-distance-bottom:0;mso-position-horizontal:absolute;mso-position-horizontal-relative:text;mso-position-vertical:absolute;mso-position-vertical-relative:text;mso-width-percent:0;mso-height-percent:0;mso-width-relative:margin;mso-height-relative:margin;v-text-anchor:middle" o:gfxdata="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" fillcolor="#216daf [3204]" stroked="f" strokeweight="2pt">
+                <v:textbox>
+                  <w:txbxContent>
+                    <w:p>
+                      <w:pPr>
+                        <w:pStyle w:val="Title"/>
+                        <w:numPr>
+                          <w:ilvl w:val="0"/>
+                          <w:numId w:val="1"/>
+                        </w:numPr>
+                      </w:pPr>
+                      <w:r>
+                        <w:t xml:space="preserve">Week </w:t>
+                      </w:r>
+                      <w:r>
+                        <w:t>7</w:t>
+                      </w:r>
+                      <w:r>
+                        <w:t xml:space="preserve"> meeting</w:t>
+                      </w:r>
+                    </w:p>
+                  </w:txbxContent>
+                </v:textbox>
+              </v:rect>
+            </w:pict>
+          </mc:Fallback>
+        </mc:AlternateContent>
+      </w:r>
+    </w:p>
+    <w:p/>
+    <w:p/>
+    <w:p>
+      <w:pPr>
+        <w:pStyle w:val="Heading1"/>
+      </w:pPr>
+      <w:r>
+        <w:tab/>
+      </w:r>
+      <w:r>
+        <w:t xml:space="preserve">7.1 </w:t>
+      </w:r>
+      <w:r>
+        <w:t>Time and place of the meeting</w:t>
+      </w:r>
+    </w:p>
+    <w:p/>
+    <w:p>
+      <w:r>
+        <w:t>Meeting took place in the hall of the third floor (Fontys University), time: 12:45 – 1:15 pm</w:t>
+      </w:r>
+    </w:p>
+    <w:p/>
+    <w:p>
+      <w:pPr>
+        <w:pStyle w:val="Heading1"/>
+        <w:ind w:firstLine="708"/>
+      </w:pPr>
+      <w:r>
+        <w:t xml:space="preserve">7.2 </w:t>
+      </w:r>
+      <w:r>
+        <w:tab/>
+        <w:t>Topics &amp; questions of the meeting</w:t>
+      </w:r>
+    </w:p>
+    <w:p/>
+    <w:p>
+      <w:pPr>
+        <w:pStyle w:val="ListParagraph"/>
+        <w:numPr>
+          <w:ilvl w:val="0"/>
+          <w:numId w:val="22"/>
+        </w:numPr>
+      </w:pPr>
+      <w:bookmarkStart w:id="18" w:name="_GoBack"/>
       <w:bookmarkEnd w:id="18"/>
+      <w:r>
+        <w:t>How to we add .</w:t>
+      </w:r>
+      <w:proofErr w:type="spellStart"/>
+      <w:r>
+        <w:t>mpp</w:t>
+      </w:r>
+      <w:proofErr w:type="spellEnd"/>
+      <w:r>
+        <w:t xml:space="preserve"> visual overview of project time</w:t>
+      </w:r>
+    </w:p>
+    <w:p>
+      <w:pPr>
+        <w:pStyle w:val="Heading1"/>
+        <w:ind w:firstLine="708"/>
+      </w:pPr>
+      <w:r>
+        <w:t xml:space="preserve">7.3 </w:t>
+      </w:r>
+      <w:r>
+        <w:tab/>
+        <w:t>Minutes of the meeting</w:t>
+      </w:r>
     </w:p>
     <w:sectPr>
       <w:footerReference w:type="default" r:id="rId8"/>
@@ -5358,7 +5518,7 @@
               <v:stroke joinstyle="miter"/>
               <v:path gradientshapeok="t" o:connecttype="rect"/>
             </v:shapetype>
-            <v:shape id="_x0000_s1035" type="#_x0000_t202" style="position:absolute;left:0;text-align:left;margin-left:-33.3pt;margin-top:-.25pt;width:103pt;height:49.65pt;z-index:251664896;visibility:visible;mso-wrap-style:square;mso-width-percent:0;mso-height-percent:0;mso-wrap-distance-left:9pt;mso-wrap-distance-top:0;mso-wrap-distance-right:9pt;mso-wrap-distance-bottom:0;mso-position-horizontal:absolute;mso-position-horizontal-relative:text;mso-position-vertical:absolute;mso-position-vertical-relative:text;mso-width-percent:0;mso-height-percent:0;mso-width-relative:page;mso-height-relative:page;v-text-anchor:top" o:gfxdata="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" filled="f" stroked="f">
+            <v:shape id="_x0000_s1036" type="#_x0000_t202" style="position:absolute;left:0;text-align:left;margin-left:-33.3pt;margin-top:-.25pt;width:103pt;height:49.65pt;z-index:251664896;visibility:visible;mso-wrap-style:square;mso-width-percent:0;mso-height-percent:0;mso-wrap-distance-left:9pt;mso-wrap-distance-top:0;mso-wrap-distance-right:9pt;mso-wrap-distance-bottom:0;mso-position-horizontal:absolute;mso-position-horizontal-relative:text;mso-position-vertical:absolute;mso-position-vertical-relative:text;mso-width-percent:0;mso-height-percent:0;mso-width-relative:page;mso-height-relative:page;v-text-anchor:top" o:gfxdata="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" filled="f" stroked="f">
               <v:textbox>
                 <w:txbxContent>
                   <w:p>
@@ -5567,7 +5727,7 @@
         </mc:Choice>
         <mc:Fallback>
           <w:pict>
-            <v:shape w14:anchorId="58EA84D7" id="_x0000_s1036" type="#_x0000_t202" style="position:absolute;left:0;text-align:left;margin-left:68.7pt;margin-top:9.45pt;width:410.85pt;height:38.45pt;z-index:251659776;visibility:visible;mso-wrap-style:square;mso-width-percent:0;mso-height-percent:0;mso-wrap-distance-left:9pt;mso-wrap-distance-top:0;mso-wrap-distance-right:9pt;mso-wrap-distance-bottom:0;mso-position-horizontal:absolute;mso-position-horizontal-relative:text;mso-position-vertical:absolute;mso-position-vertical-relative:text;mso-width-percent:0;mso-height-percent:0;mso-width-relative:page;mso-height-relative:page;v-text-anchor:top" o:gfxdata="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" filled="f" stroked="f">
+            <v:shape w14:anchorId="58EA84D7" id="_x0000_s1037" type="#_x0000_t202" style="position:absolute;left:0;text-align:left;margin-left:68.7pt;margin-top:9.45pt;width:410.85pt;height:38.45pt;z-index:251659776;visibility:visible;mso-wrap-style:square;mso-width-percent:0;mso-height-percent:0;mso-wrap-distance-left:9pt;mso-wrap-distance-top:0;mso-wrap-distance-right:9pt;mso-wrap-distance-bottom:0;mso-position-horizontal:absolute;mso-position-horizontal-relative:text;mso-position-vertical:absolute;mso-position-vertical-relative:text;mso-width-percent:0;mso-height-percent:0;mso-width-relative:page;mso-height-relative:page;v-text-anchor:top" o:gfxdata="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" filled="f" stroked="f">
               <v:textbox>
                 <w:txbxContent>
                   <w:p>
@@ -5767,6 +5927,32 @@
 
 <file path=word/numbering.xml><?xml version="1.0" encoding="utf-8"?>
 <w:numbering xmlns:wpc="http://schemas.microsoft.com/office/word/2010/wordprocessingCanvas" xmlns:cx="http://schemas.microsoft.com/office/drawing/2014/chartex" xmlns:cx1="http://schemas.microsoft.com/office/drawing/2015/9/8/chartex" xmlns:cx2="http://schemas.microsoft.com/office/drawing/2015/10/21/chartex" xmlns:cx3="http://schemas.microsoft.com/office/drawing/2016/5/9/chartex" xmlns:cx4="http://schemas.microsoft.com/office/drawing/2016/5/10/chartex" xmlns:cx5="http://schemas.microsoft.com/office/drawing/2016/5/11/chartex" xmlns:cx6="http://schemas.microsoft.com/office/drawing/2016/5/12/chartex" xmlns:cx7="http://schemas.microsoft.com/office/drawing/2016/5/13/chartex" xmlns:cx8="http://schemas.microsoft.com/office/drawing/2016/5/14/chartex" xmlns:mc="http://schemas.openxmlformats.org/markup-compatibility/2006" xmlns:aink="http://schemas.microsoft.com/office/drawing/2016/ink" xmlns:am3d="http://schemas.microsoft.com/office/drawing/2017/model3d" xmlns:o="urn:schemas-microsoft-com:office:office" xmlns:r="http://schemas.openxmlformats.org/officeDocument/2006/relationships" xmlns:m="http://schemas.openxmlformats.org/officeDocument/2006/math" xmlns:v="urn:schemas-microsoft-com:vml" xmlns:wp14="http://schemas.microsoft.com/office/word/2010/wordprocessingDrawing" xmlns:wp="http://schemas.openxmlformats.org/drawingml/2006/wordprocessingDrawing" xmlns:w10="urn:schemas-microsoft-com:office:word" xmlns:w="http://schemas.openxmlformats.org/wordprocessingml/2006/main" xmlns:w14="http://schemas.microsoft.com/office/word/2010/wordml" xmlns:w15="http://schemas.microsoft.com/office/word/2012/wordml" xmlns:w16cid="http://schemas.microsoft.com/office/word/2016/wordml/cid" xmlns:w16se="http://schemas.microsoft.com/office/word/2015/wordml/symex" xmlns:wpg="http://schemas.microsoft.com/office/word/2010/wordprocessingGroup" xmlns:wpi="http://schemas.microsoft.com/office/word/2010/wordprocessingInk" xmlns:wne="http://schemas.microsoft.com/office/word/2006/wordml" xmlns:wps="http://schemas.microsoft.com/office/word/2010/wordprocessingShape" mc:Ignorable="w14 w15 w16se w16cid wp14">
+  <w:numPicBullet w:numPicBulletId="0">
+    <w:pict>
+      <v:shapetype w14:anchorId="6F589C60" id="_x0000_t75" coordsize="21600,21600" o:spt="75" o:preferrelative="t" path="m@4@5l@4@11@9@11@9@5xe" filled="f" stroked="f">
+        <v:stroke joinstyle="miter"/>
+        <v:formulas>
+          <v:f eqn="if lineDrawn pixelLineWidth 0"/>
+          <v:f eqn="sum @0 1 0"/>
+          <v:f eqn="sum 0 0 @1"/>
+          <v:f eqn="prod @2 1 2"/>
+          <v:f eqn="prod @3 21600 pixelWidth"/>
+          <v:f eqn="prod @3 21600 pixelHeight"/>
+          <v:f eqn="sum @0 0 1"/>
+          <v:f eqn="prod @6 1 2"/>
+          <v:f eqn="prod @7 21600 pixelWidth"/>
+          <v:f eqn="sum @8 21600 0"/>
+          <v:f eqn="prod @7 21600 pixelHeight"/>
+          <v:f eqn="sum @10 21600 0"/>
+        </v:formulas>
+        <v:path o:extrusionok="f" gradientshapeok="t" o:connecttype="rect"/>
+        <o:lock v:ext="edit" aspectratio="t"/>
+      </v:shapetype>
+      <v:shape id="_x0000_i1039" type="#_x0000_t75" style="width:342.75pt;height:208.5pt;visibility:visible;mso-wrap-style:square" o:bullet="t">
+        <v:imagedata r:id="rId1" o:title=""/>
+      </v:shape>
+    </w:pict>
+  </w:numPicBullet>
   <w:abstractNum w:abstractNumId="0" w15:restartNumberingAfterBreak="0">
     <w:nsid w:val="0AD95383"/>
     <w:multiLevelType w:val="multilevel"/>
@@ -7258,6 +7444,119 @@
     </w:lvl>
   </w:abstractNum>
   <w:abstractNum w:abstractNumId="14" w15:restartNumberingAfterBreak="0">
+    <w:nsid w:val="483268A2"/>
+    <w:multiLevelType w:val="hybridMultilevel"/>
+    <w:tmpl w:val="DE8C34C8"/>
+    <w:lvl w:ilvl="0" w:tplc="04090001">
+      <w:start w:val="1"/>
+      <w:numFmt w:val="bullet"/>
+      <w:lvlText w:val=""/>
+      <w:lvlJc w:val="left"/>
+      <w:pPr>
+        <w:ind w:left="720" w:hanging="360"/>
+      </w:pPr>
+      <w:rPr>
+        <w:rFonts w:ascii="Symbol" w:hAnsi="Symbol" w:hint="default"/>
+      </w:rPr>
+    </w:lvl>
+    <w:lvl w:ilvl="1" w:tplc="04090003" w:tentative="1">
+      <w:start w:val="1"/>
+      <w:numFmt w:val="bullet"/>
+      <w:lvlText w:val="o"/>
+      <w:lvlJc w:val="left"/>
+      <w:pPr>
+        <w:ind w:left="1440" w:hanging="360"/>
+      </w:pPr>
+      <w:rPr>
+        <w:rFonts w:ascii="Courier New" w:hAnsi="Courier New" w:cs="Courier New" w:hint="default"/>
+      </w:rPr>
+    </w:lvl>
+    <w:lvl w:ilvl="2" w:tplc="04090005" w:tentative="1">
+      <w:start w:val="1"/>
+      <w:numFmt w:val="bullet"/>
+      <w:lvlText w:val=""/>
+      <w:lvlJc w:val="left"/>
+      <w:pPr>
+        <w:ind w:left="2160" w:hanging="360"/>
+      </w:pPr>
+      <w:rPr>
+        <w:rFonts w:ascii="Wingdings" w:hAnsi="Wingdings" w:hint="default"/>
+      </w:rPr>
+    </w:lvl>
+    <w:lvl w:ilvl="3" w:tplc="04090001" w:tentative="1">
+      <w:start w:val="1"/>
+      <w:numFmt w:val="bullet"/>
+      <w:lvlText w:val=""/>
+      <w:lvlJc w:val="left"/>
+      <w:pPr>
+        <w:ind w:left="2880" w:hanging="360"/>
+      </w:pPr>
+      <w:rPr>
+        <w:rFonts w:ascii="Symbol" w:hAnsi="Symbol" w:hint="default"/>
+      </w:rPr>
+    </w:lvl>
+    <w:lvl w:ilvl="4" w:tplc="04090003" w:tentative="1">
+      <w:start w:val="1"/>
+      <w:numFmt w:val="bullet"/>
+      <w:lvlText w:val="o"/>
+      <w:lvlJc w:val="left"/>
+      <w:pPr>
+        <w:ind w:left="3600" w:hanging="360"/>
+      </w:pPr>
+      <w:rPr>
+        <w:rFonts w:ascii="Courier New" w:hAnsi="Courier New" w:cs="Courier New" w:hint="default"/>
+      </w:rPr>
+    </w:lvl>
+    <w:lvl w:ilvl="5" w:tplc="04090005" w:tentative="1">
+      <w:start w:val="1"/>
+      <w:numFmt w:val="bullet"/>
+      <w:lvlText w:val=""/>
+      <w:lvlJc w:val="left"/>
+      <w:pPr>
+        <w:ind w:left="4320" w:hanging="360"/>
+      </w:pPr>
+      <w:rPr>
+        <w:rFonts w:ascii="Wingdings" w:hAnsi="Wingdings" w:hint="default"/>
+      </w:rPr>
+    </w:lvl>
+    <w:lvl w:ilvl="6" w:tplc="04090001" w:tentative="1">
+      <w:start w:val="1"/>
+      <w:numFmt w:val="bullet"/>
+      <w:lvlText w:val=""/>
+      <w:lvlJc w:val="left"/>
+      <w:pPr>
+        <w:ind w:left="5040" w:hanging="360"/>
+      </w:pPr>
+      <w:rPr>
+        <w:rFonts w:ascii="Symbol" w:hAnsi="Symbol" w:hint="default"/>
+      </w:rPr>
+    </w:lvl>
+    <w:lvl w:ilvl="7" w:tplc="04090003" w:tentative="1">
+      <w:start w:val="1"/>
+      <w:numFmt w:val="bullet"/>
+      <w:lvlText w:val="o"/>
+      <w:lvlJc w:val="left"/>
+      <w:pPr>
+        <w:ind w:left="5760" w:hanging="360"/>
+      </w:pPr>
+      <w:rPr>
+        <w:rFonts w:ascii="Courier New" w:hAnsi="Courier New" w:cs="Courier New" w:hint="default"/>
+      </w:rPr>
+    </w:lvl>
+    <w:lvl w:ilvl="8" w:tplc="04090005" w:tentative="1">
+      <w:start w:val="1"/>
+      <w:numFmt w:val="bullet"/>
+      <w:lvlText w:val=""/>
+      <w:lvlJc w:val="left"/>
+      <w:pPr>
+        <w:ind w:left="6480" w:hanging="360"/>
+      </w:pPr>
+      <w:rPr>
+        <w:rFonts w:ascii="Wingdings" w:hAnsi="Wingdings" w:hint="default"/>
+      </w:rPr>
+    </w:lvl>
+  </w:abstractNum>
+  <w:abstractNum w:abstractNumId="15" w15:restartNumberingAfterBreak="0">
     <w:nsid w:val="5BD4198B"/>
     <w:multiLevelType w:val="hybridMultilevel"/>
     <w:tmpl w:val="DC3ED272"/>
@@ -7348,7 +7647,7 @@
       </w:pPr>
     </w:lvl>
   </w:abstractNum>
-  <w:abstractNum w:abstractNumId="15" w15:restartNumberingAfterBreak="0">
+  <w:abstractNum w:abstractNumId="16" w15:restartNumberingAfterBreak="0">
     <w:nsid w:val="5EDF4940"/>
     <w:multiLevelType w:val="hybridMultilevel"/>
     <w:tmpl w:val="BEC8A1DA"/>
@@ -7461,7 +7760,7 @@
       </w:rPr>
     </w:lvl>
   </w:abstractNum>
-  <w:abstractNum w:abstractNumId="16" w15:restartNumberingAfterBreak="0">
+  <w:abstractNum w:abstractNumId="17" w15:restartNumberingAfterBreak="0">
     <w:nsid w:val="643D3649"/>
     <w:multiLevelType w:val="hybridMultilevel"/>
     <w:tmpl w:val="916205D4"/>
@@ -7574,7 +7873,7 @@
       </w:rPr>
     </w:lvl>
   </w:abstractNum>
-  <w:abstractNum w:abstractNumId="17" w15:restartNumberingAfterBreak="0">
+  <w:abstractNum w:abstractNumId="18" w15:restartNumberingAfterBreak="0">
     <w:nsid w:val="6721241B"/>
     <w:multiLevelType w:val="hybridMultilevel"/>
     <w:tmpl w:val="DC3ED272"/>
@@ -7665,7 +7964,7 @@
       </w:pPr>
     </w:lvl>
   </w:abstractNum>
-  <w:abstractNum w:abstractNumId="18" w15:restartNumberingAfterBreak="0">
+  <w:abstractNum w:abstractNumId="19" w15:restartNumberingAfterBreak="0">
     <w:nsid w:val="6FA71ECF"/>
     <w:multiLevelType w:val="hybridMultilevel"/>
     <w:tmpl w:val="C9241602"/>
@@ -7777,7 +8076,7 @@
       </w:rPr>
     </w:lvl>
   </w:abstractNum>
-  <w:abstractNum w:abstractNumId="19" w15:restartNumberingAfterBreak="0">
+  <w:abstractNum w:abstractNumId="20" w15:restartNumberingAfterBreak="0">
     <w:nsid w:val="6FB0739C"/>
     <w:multiLevelType w:val="hybridMultilevel"/>
     <w:tmpl w:val="00DC4CCE"/>
@@ -7890,7 +8189,7 @@
       </w:rPr>
     </w:lvl>
   </w:abstractNum>
-  <w:abstractNum w:abstractNumId="20" w15:restartNumberingAfterBreak="0">
+  <w:abstractNum w:abstractNumId="21" w15:restartNumberingAfterBreak="0">
     <w:nsid w:val="7602791B"/>
     <w:multiLevelType w:val="multilevel"/>
     <w:tmpl w:val="ABBA7BA2"/>
@@ -8013,16 +8312,16 @@
     <w:abstractNumId w:val="8"/>
   </w:num>
   <w:num w:numId="4">
-    <w:abstractNumId w:val="20"/>
+    <w:abstractNumId w:val="21"/>
   </w:num>
   <w:num w:numId="5">
     <w:abstractNumId w:val="0"/>
   </w:num>
   <w:num w:numId="6">
-    <w:abstractNumId w:val="14"/>
+    <w:abstractNumId w:val="15"/>
   </w:num>
   <w:num w:numId="7">
-    <w:abstractNumId w:val="17"/>
+    <w:abstractNumId w:val="18"/>
   </w:num>
   <w:num w:numId="8">
     <w:abstractNumId w:val="5"/>
@@ -8031,22 +8330,22 @@
     <w:abstractNumId w:val="6"/>
   </w:num>
   <w:num w:numId="10">
-    <w:abstractNumId w:val="19"/>
+    <w:abstractNumId w:val="20"/>
   </w:num>
   <w:num w:numId="11">
-    <w:abstractNumId w:val="18"/>
+    <w:abstractNumId w:val="19"/>
   </w:num>
   <w:num w:numId="12">
     <w:abstractNumId w:val="12"/>
   </w:num>
   <w:num w:numId="13">
-    <w:abstractNumId w:val="16"/>
+    <w:abstractNumId w:val="17"/>
   </w:num>
   <w:num w:numId="14">
     <w:abstractNumId w:val="11"/>
   </w:num>
   <w:num w:numId="15">
-    <w:abstractNumId w:val="15"/>
+    <w:abstractNumId w:val="16"/>
   </w:num>
   <w:num w:numId="16">
     <w:abstractNumId w:val="3"/>
@@ -8066,6 +8365,9 @@
   <w:num w:numId="21">
     <w:abstractNumId w:val="7"/>
   </w:num>
+  <w:num w:numId="22">
+    <w:abstractNumId w:val="14"/>
+  </w:num>
   <w:numIdMacAtCleanup w:val="11"/>
 </w:numbering>
 </file>
@@ -8081,7 +8383,7 @@
     </w:rPrDefault>
     <w:pPrDefault/>
   </w:docDefaults>
-  <w:latentStyles w:defLockedState="0" w:defUIPriority="0" w:defSemiHidden="0" w:defUnhideWhenUsed="0" w:defQFormat="0" w:count="376">
+  <w:latentStyles w:defLockedState="0" w:defUIPriority="0" w:defSemiHidden="0" w:defUnhideWhenUsed="0" w:defQFormat="0" w:count="375">
     <w:lsdException w:name="Normal" w:qFormat="1"/>
     <w:lsdException w:name="heading 1" w:qFormat="1"/>
     <w:lsdException w:name="heading 2" w:semiHidden="1" w:unhideWhenUsed="1" w:qFormat="1"/>
@@ -8449,7 +8751,6 @@
     <w:lsdException w:name="Smart Hyperlink" w:semiHidden="1" w:uiPriority="99" w:unhideWhenUsed="1"/>
     <w:lsdException w:name="Hashtag" w:semiHidden="1" w:uiPriority="99" w:unhideWhenUsed="1"/>
     <w:lsdException w:name="Unresolved Mention" w:semiHidden="1" w:uiPriority="99" w:unhideWhenUsed="1"/>
-    <w:lsdException w:name="Smart Link" w:semiHidden="1" w:uiPriority="99" w:unhideWhenUsed="1"/>
   </w:latentStyles>
   <w:style w:type="paragraph" w:default="1" w:styleId="Normal">
     <w:name w:val="Normal"/>
@@ -9849,7 +10150,7 @@
 </file>
 
 <file path=customXml/itemProps1.xml><?xml version="1.0" encoding="utf-8"?>
-<ds:datastoreItem xmlns:ds="http://schemas.openxmlformats.org/officeDocument/2006/customXml" ds:itemID="{AF51A7CD-14DA-476F-A6B8-76A37A9935CB}">
+<ds:datastoreItem xmlns:ds="http://schemas.openxmlformats.org/officeDocument/2006/customXml" ds:itemID="{5537D85C-6AE1-4977-98AA-42142332CB96}">
   <ds:schemaRefs>
     <ds:schemaRef ds:uri="http://schemas.openxmlformats.org/officeDocument/2006/bibliography"/>
   </ds:schemaRefs>

</xml_diff>

<commit_message>
Updated process report, project plan and agenda. Also updated the pictures of the GUIs. And converted the windows in the wpf projects into views and added viewmodels
</commit_message>
<xml_diff>
--- a/Word documents/Agendas-and-minutes-of-every-meeting.docx
+++ b/Word documents/Agendas-and-minutes-of-every-meeting.docx
@@ -1790,7 +1790,6 @@
               <w:noProof/>
               <w:sz w:val="22"/>
               <w:szCs w:val="22"/>
-              <w:lang/>
             </w:rPr>
           </w:pPr>
           <w:r>
@@ -1816,7 +1815,6 @@
                 <w:noProof/>
                 <w:sz w:val="22"/>
                 <w:szCs w:val="22"/>
-                <w:lang/>
               </w:rPr>
               <w:tab/>
             </w:r>
@@ -1889,7 +1887,6 @@
               <w:noProof/>
               <w:sz w:val="22"/>
               <w:szCs w:val="22"/>
-              <w:lang/>
             </w:rPr>
           </w:pPr>
           <w:hyperlink w:anchor="_Toc3833600" w:history="1">
@@ -1906,7 +1903,6 @@
                 <w:noProof/>
                 <w:sz w:val="22"/>
                 <w:szCs w:val="22"/>
-                <w:lang/>
               </w:rPr>
               <w:tab/>
             </w:r>
@@ -1979,7 +1975,6 @@
               <w:noProof/>
               <w:sz w:val="22"/>
               <w:szCs w:val="22"/>
-              <w:lang/>
             </w:rPr>
           </w:pPr>
           <w:hyperlink w:anchor="_Toc3833601" w:history="1">
@@ -1996,7 +1991,6 @@
                 <w:noProof/>
                 <w:sz w:val="22"/>
                 <w:szCs w:val="22"/>
-                <w:lang/>
               </w:rPr>
               <w:tab/>
             </w:r>
@@ -2069,7 +2063,6 @@
               <w:noProof/>
               <w:sz w:val="22"/>
               <w:szCs w:val="22"/>
-              <w:lang/>
             </w:rPr>
           </w:pPr>
           <w:hyperlink w:anchor="_Toc3833602" w:history="1">
@@ -2086,7 +2079,6 @@
                 <w:noProof/>
                 <w:sz w:val="22"/>
                 <w:szCs w:val="22"/>
-                <w:lang/>
               </w:rPr>
               <w:tab/>
             </w:r>
@@ -2159,7 +2151,6 @@
               <w:noProof/>
               <w:sz w:val="22"/>
               <w:szCs w:val="22"/>
-              <w:lang/>
             </w:rPr>
           </w:pPr>
           <w:hyperlink w:anchor="_Toc3833603" w:history="1">
@@ -2176,7 +2167,6 @@
                 <w:noProof/>
                 <w:sz w:val="22"/>
                 <w:szCs w:val="22"/>
-                <w:lang/>
               </w:rPr>
               <w:tab/>
             </w:r>
@@ -2249,7 +2239,6 @@
               <w:noProof/>
               <w:sz w:val="22"/>
               <w:szCs w:val="22"/>
-              <w:lang/>
             </w:rPr>
           </w:pPr>
           <w:hyperlink w:anchor="_Toc3833604" w:history="1">
@@ -2266,7 +2255,6 @@
                 <w:noProof/>
                 <w:sz w:val="22"/>
                 <w:szCs w:val="22"/>
-                <w:lang/>
               </w:rPr>
               <w:tab/>
             </w:r>
@@ -2339,7 +2327,6 @@
               <w:noProof/>
               <w:sz w:val="22"/>
               <w:szCs w:val="22"/>
-              <w:lang/>
             </w:rPr>
           </w:pPr>
           <w:hyperlink w:anchor="_Toc3833605" w:history="1">
@@ -2356,7 +2343,6 @@
                 <w:noProof/>
                 <w:sz w:val="22"/>
                 <w:szCs w:val="22"/>
-                <w:lang/>
               </w:rPr>
               <w:tab/>
             </w:r>
@@ -2429,7 +2415,6 @@
               <w:noProof/>
               <w:sz w:val="22"/>
               <w:szCs w:val="22"/>
-              <w:lang/>
             </w:rPr>
           </w:pPr>
           <w:hyperlink w:anchor="_Toc3833606" w:history="1">
@@ -2446,7 +2431,6 @@
                 <w:noProof/>
                 <w:sz w:val="22"/>
                 <w:szCs w:val="22"/>
-                <w:lang/>
               </w:rPr>
               <w:tab/>
             </w:r>
@@ -2519,7 +2503,6 @@
               <w:noProof/>
               <w:sz w:val="22"/>
               <w:szCs w:val="22"/>
-              <w:lang/>
             </w:rPr>
           </w:pPr>
           <w:hyperlink w:anchor="_Toc3833607" w:history="1">
@@ -2536,7 +2519,6 @@
                 <w:noProof/>
                 <w:sz w:val="22"/>
                 <w:szCs w:val="22"/>
-                <w:lang/>
               </w:rPr>
               <w:tab/>
             </w:r>
@@ -2609,7 +2591,6 @@
               <w:noProof/>
               <w:sz w:val="22"/>
               <w:szCs w:val="22"/>
-              <w:lang/>
             </w:rPr>
           </w:pPr>
           <w:hyperlink w:anchor="_Toc3833608" w:history="1">
@@ -2626,7 +2607,6 @@
                 <w:noProof/>
                 <w:sz w:val="22"/>
                 <w:szCs w:val="22"/>
-                <w:lang/>
               </w:rPr>
               <w:tab/>
             </w:r>
@@ -2699,7 +2679,6 @@
               <w:noProof/>
               <w:sz w:val="22"/>
               <w:szCs w:val="22"/>
-              <w:lang/>
             </w:rPr>
           </w:pPr>
           <w:hyperlink w:anchor="_Toc3833609" w:history="1">
@@ -2716,7 +2695,6 @@
                 <w:noProof/>
                 <w:sz w:val="22"/>
                 <w:szCs w:val="22"/>
-                <w:lang/>
               </w:rPr>
               <w:tab/>
             </w:r>
@@ -2789,7 +2767,6 @@
               <w:noProof/>
               <w:sz w:val="22"/>
               <w:szCs w:val="22"/>
-              <w:lang/>
             </w:rPr>
           </w:pPr>
           <w:hyperlink w:anchor="_Toc3833610" w:history="1">
@@ -2806,7 +2783,6 @@
                 <w:noProof/>
                 <w:sz w:val="22"/>
                 <w:szCs w:val="22"/>
-                <w:lang/>
               </w:rPr>
               <w:tab/>
             </w:r>
@@ -2879,7 +2855,6 @@
               <w:noProof/>
               <w:sz w:val="22"/>
               <w:szCs w:val="22"/>
-              <w:lang/>
             </w:rPr>
           </w:pPr>
           <w:hyperlink w:anchor="_Toc3833611" w:history="1">
@@ -2896,7 +2871,6 @@
                 <w:noProof/>
                 <w:sz w:val="22"/>
                 <w:szCs w:val="22"/>
-                <w:lang/>
               </w:rPr>
               <w:tab/>
             </w:r>
@@ -2969,7 +2943,6 @@
               <w:noProof/>
               <w:sz w:val="22"/>
               <w:szCs w:val="22"/>
-              <w:lang/>
             </w:rPr>
           </w:pPr>
           <w:hyperlink w:anchor="_Toc3833612" w:history="1">
@@ -2986,7 +2959,6 @@
                 <w:noProof/>
                 <w:sz w:val="22"/>
                 <w:szCs w:val="22"/>
-                <w:lang/>
               </w:rPr>
               <w:tab/>
             </w:r>
@@ -3059,7 +3031,6 @@
               <w:noProof/>
               <w:sz w:val="22"/>
               <w:szCs w:val="22"/>
-              <w:lang/>
             </w:rPr>
           </w:pPr>
           <w:hyperlink w:anchor="_Toc3833613" w:history="1">
@@ -3076,7 +3047,6 @@
                 <w:noProof/>
                 <w:sz w:val="22"/>
                 <w:szCs w:val="22"/>
-                <w:lang/>
               </w:rPr>
               <w:tab/>
             </w:r>
@@ -3149,7 +3119,6 @@
               <w:noProof/>
               <w:sz w:val="22"/>
               <w:szCs w:val="22"/>
-              <w:lang/>
             </w:rPr>
           </w:pPr>
           <w:hyperlink w:anchor="_Toc3833614" w:history="1">
@@ -3166,7 +3135,6 @@
                 <w:noProof/>
                 <w:sz w:val="22"/>
                 <w:szCs w:val="22"/>
-                <w:lang/>
               </w:rPr>
               <w:tab/>
             </w:r>
@@ -3239,7 +3207,6 @@
               <w:noProof/>
               <w:sz w:val="22"/>
               <w:szCs w:val="22"/>
-              <w:lang/>
             </w:rPr>
           </w:pPr>
           <w:hyperlink w:anchor="_Toc3833615" w:history="1">
@@ -3256,7 +3223,6 @@
                 <w:noProof/>
                 <w:sz w:val="22"/>
                 <w:szCs w:val="22"/>
-                <w:lang/>
               </w:rPr>
               <w:tab/>
             </w:r>
@@ -3329,7 +3295,6 @@
               <w:noProof/>
               <w:sz w:val="22"/>
               <w:szCs w:val="22"/>
-              <w:lang/>
             </w:rPr>
           </w:pPr>
           <w:hyperlink w:anchor="_Toc3833616" w:history="1">
@@ -3346,7 +3311,6 @@
                 <w:noProof/>
                 <w:sz w:val="22"/>
                 <w:szCs w:val="22"/>
-                <w:lang/>
               </w:rPr>
               <w:tab/>
             </w:r>
@@ -5097,6 +5061,19 @@
     <w:p/>
     <w:p>
       <w:r>
+        <w:t xml:space="preserve">The tutor told us to speed up the designing process so that we have everything ready for week 7 because after week 7 there are exams. The tutor told us to put images of the completed GUIs for the application in the git repository. And speed up the work on the static part of the website. He also said that if we have the chance we can start making the </w:t>
+      </w:r>
+      <w:proofErr w:type="spellStart"/>
+      <w:r>
+        <w:t>uml</w:t>
+      </w:r>
+      <w:proofErr w:type="spellEnd"/>
+      <w:r>
+        <w:t xml:space="preserve"> diagram.</w:t>
+      </w:r>
+      <w:bookmarkStart w:id="18" w:name="_GoBack"/>
+      <w:bookmarkEnd w:id="18"/>
+      <w:r>
         <w:br w:type="page"/>
       </w:r>
     </w:p>
@@ -5169,13 +5146,7 @@
                               </w:numPr>
                             </w:pPr>
                             <w:r>
-                              <w:t xml:space="preserve">Week </w:t>
-                            </w:r>
-                            <w:r>
-                              <w:t>7</w:t>
-                            </w:r>
-                            <w:r>
-                              <w:t xml:space="preserve"> meeting</w:t>
+                              <w:t>Week 7 meeting</w:t>
                             </w:r>
                           </w:p>
                         </w:txbxContent>
@@ -5237,12 +5208,7 @@
       </w:pPr>
       <w:r>
         <w:tab/>
-      </w:r>
-      <w:r>
-        <w:t xml:space="preserve">7.1 </w:t>
-      </w:r>
-      <w:r>
-        <w:t>Time and place of the meeting</w:t>
+        <w:t>7.1 Time and place of the meeting</w:t>
       </w:r>
     </w:p>
     <w:p/>
@@ -5274,8 +5240,6 @@
           <w:numId w:val="22"/>
         </w:numPr>
       </w:pPr>
-      <w:bookmarkStart w:id="18" w:name="_GoBack"/>
-      <w:bookmarkEnd w:id="18"/>
       <w:r>
         <w:t>How to we add .</w:t>
       </w:r>
@@ -5287,6 +5251,35 @@
       <w:r>
         <w:t xml:space="preserve"> visual overview of project time</w:t>
       </w:r>
+    </w:p>
+    <w:p>
+      <w:pPr>
+        <w:pStyle w:val="ListParagraph"/>
+        <w:numPr>
+          <w:ilvl w:val="0"/>
+          <w:numId w:val="22"/>
+        </w:numPr>
+      </w:pPr>
+      <w:r>
+        <w:t>Feedback on documents</w:t>
+      </w:r>
+    </w:p>
+    <w:p>
+      <w:pPr>
+        <w:pStyle w:val="ListParagraph"/>
+        <w:numPr>
+          <w:ilvl w:val="0"/>
+          <w:numId w:val="22"/>
+        </w:numPr>
+      </w:pPr>
+      <w:r>
+        <w:t>Feedback on GUIs and website design</w:t>
+      </w:r>
+    </w:p>
+    <w:p>
+      <w:pPr>
+        <w:pStyle w:val="ListParagraph"/>
+      </w:pPr>
     </w:p>
     <w:p>
       <w:pPr>
@@ -5554,7 +5547,7 @@
                                   <pic:cNvPicPr/>
                                 </pic:nvPicPr>
                                 <pic:blipFill>
-                                  <a:blip r:embed="rId1">
+                                  <a:blip r:embed="rId3">
                                     <a:duotone>
                                       <a:schemeClr val="accent1">
                                         <a:shade val="45000"/>
@@ -5565,7 +5558,7 @@
                                     <a:extLst>
                                       <a:ext uri="{BEBA8EAE-BF5A-486C-A8C5-ECC9F3942E4B}">
                                         <a14:imgProps xmlns:a14="http://schemas.microsoft.com/office/drawing/2010/main">
-                                          <a14:imgLayer r:embed="rId2">
+                                          <a14:imgLayer r:embed="rId4">
                                             <a14:imgEffect>
                                               <a14:artisticGlowEdges/>
                                             </a14:imgEffect>
@@ -5929,7 +5922,7 @@
 <w:numbering xmlns:wpc="http://schemas.microsoft.com/office/word/2010/wordprocessingCanvas" xmlns:cx="http://schemas.microsoft.com/office/drawing/2014/chartex" xmlns:cx1="http://schemas.microsoft.com/office/drawing/2015/9/8/chartex" xmlns:cx2="http://schemas.microsoft.com/office/drawing/2015/10/21/chartex" xmlns:cx3="http://schemas.microsoft.com/office/drawing/2016/5/9/chartex" xmlns:cx4="http://schemas.microsoft.com/office/drawing/2016/5/10/chartex" xmlns:cx5="http://schemas.microsoft.com/office/drawing/2016/5/11/chartex" xmlns:cx6="http://schemas.microsoft.com/office/drawing/2016/5/12/chartex" xmlns:cx7="http://schemas.microsoft.com/office/drawing/2016/5/13/chartex" xmlns:cx8="http://schemas.microsoft.com/office/drawing/2016/5/14/chartex" xmlns:mc="http://schemas.openxmlformats.org/markup-compatibility/2006" xmlns:aink="http://schemas.microsoft.com/office/drawing/2016/ink" xmlns:am3d="http://schemas.microsoft.com/office/drawing/2017/model3d" xmlns:o="urn:schemas-microsoft-com:office:office" xmlns:r="http://schemas.openxmlformats.org/officeDocument/2006/relationships" xmlns:m="http://schemas.openxmlformats.org/officeDocument/2006/math" xmlns:v="urn:schemas-microsoft-com:vml" xmlns:wp14="http://schemas.microsoft.com/office/word/2010/wordprocessingDrawing" xmlns:wp="http://schemas.openxmlformats.org/drawingml/2006/wordprocessingDrawing" xmlns:w10="urn:schemas-microsoft-com:office:word" xmlns:w="http://schemas.openxmlformats.org/wordprocessingml/2006/main" xmlns:w14="http://schemas.microsoft.com/office/word/2010/wordml" xmlns:w15="http://schemas.microsoft.com/office/word/2012/wordml" xmlns:w16cid="http://schemas.microsoft.com/office/word/2016/wordml/cid" xmlns:w16se="http://schemas.microsoft.com/office/word/2015/wordml/symex" xmlns:wpg="http://schemas.microsoft.com/office/word/2010/wordprocessingGroup" xmlns:wpi="http://schemas.microsoft.com/office/word/2010/wordprocessingInk" xmlns:wne="http://schemas.microsoft.com/office/word/2006/wordml" xmlns:wps="http://schemas.microsoft.com/office/word/2010/wordprocessingShape" mc:Ignorable="w14 w15 w16se w16cid wp14">
   <w:numPicBullet w:numPicBulletId="0">
     <w:pict>
-      <v:shapetype w14:anchorId="6F589C60" id="_x0000_t75" coordsize="21600,21600" o:spt="75" o:preferrelative="t" path="m@4@5l@4@11@9@11@9@5xe" filled="f" stroked="f">
+      <v:shapetype w14:anchorId="0FEC829C" id="_x0000_t75" coordsize="21600,21600" o:spt="75" o:preferrelative="t" path="m@4@5l@4@11@9@11@9@5xe" filled="f" stroked="f">
         <v:stroke joinstyle="miter"/>
         <v:formulas>
           <v:f eqn="if lineDrawn pixelLineWidth 0"/>
@@ -5948,7 +5941,7 @@
         <v:path o:extrusionok="f" gradientshapeok="t" o:connecttype="rect"/>
         <o:lock v:ext="edit" aspectratio="t"/>
       </v:shapetype>
-      <v:shape id="_x0000_i1039" type="#_x0000_t75" style="width:342.75pt;height:208.5pt;visibility:visible;mso-wrap-style:square" o:bullet="t">
+      <v:shape id="_x0000_i1029" type="#_x0000_t75" style="width:342.6pt;height:208.8pt;visibility:visible;mso-wrap-style:square" o:bullet="t">
         <v:imagedata r:id="rId1" o:title=""/>
       </v:shape>
     </w:pict>
@@ -8383,7 +8376,7 @@
     </w:rPrDefault>
     <w:pPrDefault/>
   </w:docDefaults>
-  <w:latentStyles w:defLockedState="0" w:defUIPriority="0" w:defSemiHidden="0" w:defUnhideWhenUsed="0" w:defQFormat="0" w:count="375">
+  <w:latentStyles w:defLockedState="0" w:defUIPriority="0" w:defSemiHidden="0" w:defUnhideWhenUsed="0" w:defQFormat="0" w:count="376">
     <w:lsdException w:name="Normal" w:qFormat="1"/>
     <w:lsdException w:name="heading 1" w:qFormat="1"/>
     <w:lsdException w:name="heading 2" w:semiHidden="1" w:unhideWhenUsed="1" w:qFormat="1"/>
@@ -8482,7 +8475,6 @@
     <w:lsdException w:name="HTML Sample" w:semiHidden="1" w:unhideWhenUsed="1"/>
     <w:lsdException w:name="HTML Typewriter" w:semiHidden="1" w:unhideWhenUsed="1"/>
     <w:lsdException w:name="HTML Variable" w:semiHidden="1" w:unhideWhenUsed="1"/>
-    <w:lsdException w:name="Normal Table" w:semiHidden="1" w:unhideWhenUsed="1"/>
     <w:lsdException w:name="annotation subject" w:semiHidden="1" w:unhideWhenUsed="1"/>
     <w:lsdException w:name="No List" w:semiHidden="1" w:unhideWhenUsed="1"/>
     <w:lsdException w:name="Outline List 1" w:semiHidden="1" w:unhideWhenUsed="1"/>
@@ -8529,9 +8521,7 @@
     <w:lsdException w:name="Table Subtle 2" w:semiHidden="1" w:unhideWhenUsed="1"/>
     <w:lsdException w:name="Table Web 1" w:semiHidden="1" w:unhideWhenUsed="1"/>
     <w:lsdException w:name="Table Web 2" w:semiHidden="1" w:unhideWhenUsed="1"/>
-    <w:lsdException w:name="Table Web 3" w:semiHidden="1" w:unhideWhenUsed="1"/>
     <w:lsdException w:name="Balloon Text" w:semiHidden="1" w:unhideWhenUsed="1"/>
-    <w:lsdException w:name="Table Theme" w:semiHidden="1" w:unhideWhenUsed="1"/>
     <w:lsdException w:name="Placeholder Text" w:semiHidden="1" w:uiPriority="99"/>
     <w:lsdException w:name="No Spacing" w:uiPriority="1" w:qFormat="1"/>
     <w:lsdException w:name="Light Shading" w:uiPriority="60"/>
@@ -8751,6 +8741,7 @@
     <w:lsdException w:name="Smart Hyperlink" w:semiHidden="1" w:uiPriority="99" w:unhideWhenUsed="1"/>
     <w:lsdException w:name="Hashtag" w:semiHidden="1" w:uiPriority="99" w:unhideWhenUsed="1"/>
     <w:lsdException w:name="Unresolved Mention" w:semiHidden="1" w:uiPriority="99" w:unhideWhenUsed="1"/>
+    <w:lsdException w:name="Smart Link" w:semiHidden="1" w:uiPriority="99" w:unhideWhenUsed="1"/>
   </w:latentStyles>
   <w:style w:type="paragraph" w:default="1" w:styleId="Normal">
     <w:name w:val="Normal"/>
@@ -10150,7 +10141,7 @@
 </file>
 
 <file path=customXml/itemProps1.xml><?xml version="1.0" encoding="utf-8"?>
-<ds:datastoreItem xmlns:ds="http://schemas.openxmlformats.org/officeDocument/2006/customXml" ds:itemID="{5537D85C-6AE1-4977-98AA-42142332CB96}">
+<ds:datastoreItem xmlns:ds="http://schemas.openxmlformats.org/officeDocument/2006/customXml" ds:itemID="{276FA078-F159-4DF0-8171-E6D612EC6C34}">
   <ds:schemaRefs>
     <ds:schemaRef ds:uri="http://schemas.openxmlformats.org/officeDocument/2006/bibliography"/>
   </ds:schemaRefs>

</xml_diff>

<commit_message>
Updated GUIs in setup doc, Added revision history and logo to process report and agenda, fixed project plan table of contents
</commit_message>
<xml_diff>
--- a/Word documents/Agendas-and-minutes-of-every-meeting.docx
+++ b/Word documents/Agendas-and-minutes-of-every-meeting.docx
@@ -572,6 +572,270 @@
           </mc:Fallback>
         </mc:AlternateContent>
       </w:r>
+    </w:p>
+    <w:p>
+      <w:pPr>
+        <w:tabs>
+          <w:tab w:val="left" w:pos="10260"/>
+        </w:tabs>
+      </w:pPr>
+    </w:p>
+    <w:p>
+      <w:pPr>
+        <w:tabs>
+          <w:tab w:val="left" w:pos="10260"/>
+        </w:tabs>
+      </w:pPr>
+    </w:p>
+    <w:p>
+      <w:pPr>
+        <w:tabs>
+          <w:tab w:val="left" w:pos="10260"/>
+        </w:tabs>
+      </w:pPr>
+    </w:p>
+    <w:p>
+      <w:pPr>
+        <w:tabs>
+          <w:tab w:val="left" w:pos="10260"/>
+        </w:tabs>
+      </w:pPr>
+      <w:r>
+        <w:rPr>
+          <w:noProof/>
+        </w:rPr>
+        <w:drawing>
+          <wp:anchor distT="0" distB="0" distL="114300" distR="114300" simplePos="0" relativeHeight="251675136" behindDoc="0" locked="0" layoutInCell="1" allowOverlap="1" wp14:anchorId="31AE6C81" wp14:editId="378882E5">
+            <wp:simplePos x="0" y="0"/>
+            <wp:positionH relativeFrom="column">
+              <wp:posOffset>563880</wp:posOffset>
+            </wp:positionH>
+            <wp:positionV relativeFrom="paragraph">
+              <wp:posOffset>15240</wp:posOffset>
+            </wp:positionV>
+            <wp:extent cx="5212080" cy="5212080"/>
+            <wp:effectExtent l="0" t="0" r="0" b="0"/>
+            <wp:wrapThrough wrapText="bothSides">
+              <wp:wrapPolygon edited="0">
+                <wp:start x="9632" y="1974"/>
+                <wp:lineTo x="8763" y="2211"/>
+                <wp:lineTo x="6079" y="3158"/>
+                <wp:lineTo x="4500" y="4658"/>
+                <wp:lineTo x="3474" y="5921"/>
+                <wp:lineTo x="2763" y="7184"/>
+                <wp:lineTo x="2289" y="8447"/>
+                <wp:lineTo x="2053" y="9711"/>
+                <wp:lineTo x="2053" y="12237"/>
+                <wp:lineTo x="2368" y="13500"/>
+                <wp:lineTo x="2921" y="14763"/>
+                <wp:lineTo x="3632" y="16026"/>
+                <wp:lineTo x="4816" y="17289"/>
+                <wp:lineTo x="6711" y="18553"/>
+                <wp:lineTo x="6789" y="18711"/>
+                <wp:lineTo x="9632" y="19579"/>
+                <wp:lineTo x="11921" y="19579"/>
+                <wp:lineTo x="14763" y="18711"/>
+                <wp:lineTo x="14842" y="18553"/>
+                <wp:lineTo x="16737" y="17289"/>
+                <wp:lineTo x="17921" y="16026"/>
+                <wp:lineTo x="18711" y="14763"/>
+                <wp:lineTo x="19184" y="13500"/>
+                <wp:lineTo x="19500" y="12237"/>
+                <wp:lineTo x="19500" y="9711"/>
+                <wp:lineTo x="19263" y="8447"/>
+                <wp:lineTo x="18789" y="7184"/>
+                <wp:lineTo x="18079" y="5921"/>
+                <wp:lineTo x="17132" y="4658"/>
+                <wp:lineTo x="15947" y="3711"/>
+                <wp:lineTo x="15474" y="3158"/>
+                <wp:lineTo x="12789" y="2211"/>
+                <wp:lineTo x="11921" y="1974"/>
+                <wp:lineTo x="9632" y="1974"/>
+              </wp:wrapPolygon>
+            </wp:wrapThrough>
+            <wp:docPr id="194" name="Picture 194"/>
+            <wp:cNvGraphicFramePr/>
+            <a:graphic xmlns:a="http://schemas.openxmlformats.org/drawingml/2006/main">
+              <a:graphicData uri="http://schemas.openxmlformats.org/drawingml/2006/picture">
+                <pic:pic xmlns:pic="http://schemas.openxmlformats.org/drawingml/2006/picture">
+                  <pic:nvPicPr>
+                    <pic:cNvPr id="4" name="Picture 4"/>
+                    <pic:cNvPicPr/>
+                  </pic:nvPicPr>
+                  <pic:blipFill>
+                    <a:blip r:embed="rId8">
+                      <a:extLst>
+                        <a:ext uri="{28A0092B-C50C-407E-A947-70E740481C1C}">
+                          <a14:useLocalDpi xmlns:a14="http://schemas.microsoft.com/office/drawing/2010/main" val="0"/>
+                        </a:ext>
+                      </a:extLst>
+                    </a:blip>
+                    <a:srcRect/>
+                    <a:stretch>
+                      <a:fillRect/>
+                    </a:stretch>
+                  </pic:blipFill>
+                  <pic:spPr bwMode="auto">
+                    <a:xfrm>
+                      <a:off x="0" y="0"/>
+                      <a:ext cx="5212080" cy="5212080"/>
+                    </a:xfrm>
+                    <a:prstGeom prst="rect">
+                      <a:avLst/>
+                    </a:prstGeom>
+                    <a:noFill/>
+                    <a:ln>
+                      <a:noFill/>
+                    </a:ln>
+                  </pic:spPr>
+                </pic:pic>
+              </a:graphicData>
+            </a:graphic>
+          </wp:anchor>
+        </w:drawing>
+      </w:r>
+    </w:p>
+    <w:p>
+      <w:pPr>
+        <w:tabs>
+          <w:tab w:val="left" w:pos="10260"/>
+        </w:tabs>
+      </w:pPr>
+    </w:p>
+    <w:p>
+      <w:pPr>
+        <w:tabs>
+          <w:tab w:val="left" w:pos="10260"/>
+        </w:tabs>
+      </w:pPr>
+    </w:p>
+    <w:p>
+      <w:pPr>
+        <w:tabs>
+          <w:tab w:val="left" w:pos="10260"/>
+        </w:tabs>
+      </w:pPr>
+    </w:p>
+    <w:p>
+      <w:pPr>
+        <w:tabs>
+          <w:tab w:val="left" w:pos="10260"/>
+        </w:tabs>
+      </w:pPr>
+    </w:p>
+    <w:p>
+      <w:pPr>
+        <w:tabs>
+          <w:tab w:val="left" w:pos="10260"/>
+        </w:tabs>
+      </w:pPr>
+    </w:p>
+    <w:p>
+      <w:pPr>
+        <w:tabs>
+          <w:tab w:val="left" w:pos="10260"/>
+        </w:tabs>
+      </w:pPr>
+    </w:p>
+    <w:p>
+      <w:pPr>
+        <w:tabs>
+          <w:tab w:val="left" w:pos="10260"/>
+        </w:tabs>
+      </w:pPr>
+    </w:p>
+    <w:p>
+      <w:pPr>
+        <w:tabs>
+          <w:tab w:val="left" w:pos="10260"/>
+        </w:tabs>
+      </w:pPr>
+    </w:p>
+    <w:p>
+      <w:pPr>
+        <w:tabs>
+          <w:tab w:val="left" w:pos="10260"/>
+        </w:tabs>
+      </w:pPr>
+    </w:p>
+    <w:p>
+      <w:pPr>
+        <w:tabs>
+          <w:tab w:val="left" w:pos="10260"/>
+        </w:tabs>
+      </w:pPr>
+    </w:p>
+    <w:p>
+      <w:pPr>
+        <w:tabs>
+          <w:tab w:val="left" w:pos="10260"/>
+        </w:tabs>
+      </w:pPr>
+    </w:p>
+    <w:p>
+      <w:pPr>
+        <w:tabs>
+          <w:tab w:val="left" w:pos="10260"/>
+        </w:tabs>
+      </w:pPr>
+    </w:p>
+    <w:p>
+      <w:pPr>
+        <w:tabs>
+          <w:tab w:val="left" w:pos="10260"/>
+        </w:tabs>
+      </w:pPr>
+    </w:p>
+    <w:p>
+      <w:pPr>
+        <w:tabs>
+          <w:tab w:val="left" w:pos="10260"/>
+        </w:tabs>
+      </w:pPr>
+    </w:p>
+    <w:p>
+      <w:pPr>
+        <w:tabs>
+          <w:tab w:val="left" w:pos="10260"/>
+        </w:tabs>
+      </w:pPr>
+    </w:p>
+    <w:p>
+      <w:pPr>
+        <w:tabs>
+          <w:tab w:val="left" w:pos="10260"/>
+        </w:tabs>
+      </w:pPr>
+    </w:p>
+    <w:p>
+      <w:pPr>
+        <w:tabs>
+          <w:tab w:val="left" w:pos="10260"/>
+        </w:tabs>
+      </w:pPr>
+    </w:p>
+    <w:p>
+      <w:pPr>
+        <w:tabs>
+          <w:tab w:val="left" w:pos="10260"/>
+        </w:tabs>
+      </w:pPr>
+    </w:p>
+    <w:p>
+      <w:pPr>
+        <w:tabs>
+          <w:tab w:val="left" w:pos="10260"/>
+        </w:tabs>
+      </w:pPr>
+    </w:p>
+    <w:p>
+      <w:pPr>
+        <w:tabs>
+          <w:tab w:val="left" w:pos="10260"/>
+        </w:tabs>
+      </w:pPr>
+    </w:p>
+    <w:p>
       <w:r>
         <w:rPr>
           <w:noProof/>
@@ -580,350 +844,16 @@
         <mc:AlternateContent>
           <mc:Choice Requires="wps">
             <w:drawing>
-              <wp:anchor distT="0" distB="0" distL="114300" distR="114300" simplePos="0" relativeHeight="251655680" behindDoc="0" locked="0" layoutInCell="1" allowOverlap="1" wp14:anchorId="298EBE3B" wp14:editId="67E12BBB">
+              <wp:anchor distT="36576" distB="36576" distL="36576" distR="36576" simplePos="0" relativeHeight="251630592" behindDoc="0" locked="0" layoutInCell="1" allowOverlap="1" wp14:anchorId="1764FE27" wp14:editId="30DEFB53">
                 <wp:simplePos x="0" y="0"/>
-                <wp:positionH relativeFrom="column">
-                  <wp:posOffset>4826635</wp:posOffset>
+                <wp:positionH relativeFrom="margin">
+                  <wp:posOffset>-64770</wp:posOffset>
                 </wp:positionH>
-                <wp:positionV relativeFrom="paragraph">
-                  <wp:posOffset>7768590</wp:posOffset>
+                <wp:positionV relativeFrom="margin">
+                  <wp:posOffset>6694170</wp:posOffset>
                 </wp:positionV>
-                <wp:extent cx="2134870" cy="971550"/>
+                <wp:extent cx="6576060" cy="2689860"/>
                 <wp:effectExtent l="0" t="0" r="0" b="0"/>
-                <wp:wrapNone/>
-                <wp:docPr id="22" name="Text Box 166"/>
-                <wp:cNvGraphicFramePr>
-                  <a:graphicFrameLocks xmlns:a="http://schemas.openxmlformats.org/drawingml/2006/main"/>
-                </wp:cNvGraphicFramePr>
-                <a:graphic xmlns:a="http://schemas.openxmlformats.org/drawingml/2006/main">
-                  <a:graphicData uri="http://schemas.microsoft.com/office/word/2010/wordprocessingShape">
-                    <wps:wsp>
-                      <wps:cNvSpPr txBox="1">
-                        <a:spLocks noChangeArrowheads="1"/>
-                      </wps:cNvSpPr>
-                      <wps:spPr bwMode="auto">
-                        <a:xfrm>
-                          <a:off x="0" y="0"/>
-                          <a:ext cx="2134870" cy="971550"/>
-                        </a:xfrm>
-                        <a:prstGeom prst="rect">
-                          <a:avLst/>
-                        </a:prstGeom>
-                        <a:noFill/>
-                        <a:ln>
-                          <a:noFill/>
-                        </a:ln>
-                        <a:extLst>
-                          <a:ext uri="{909E8E84-426E-40DD-AFC4-6F175D3DCCD1}">
-                            <a14:hiddenFill xmlns:a14="http://schemas.microsoft.com/office/drawing/2010/main">
-                              <a:solidFill>
-                                <a:srgbClr val="FFFFFF"/>
-                              </a:solidFill>
-                            </a14:hiddenFill>
-                          </a:ext>
-                          <a:ext uri="{91240B29-F687-4F45-9708-019B960494DF}">
-                            <a14:hiddenLine xmlns:a14="http://schemas.microsoft.com/office/drawing/2010/main" w="9525">
-                              <a:solidFill>
-                                <a:srgbClr val="000000"/>
-                              </a:solidFill>
-                              <a:miter lim="800000"/>
-                              <a:headEnd/>
-                              <a:tailEnd/>
-                            </a14:hiddenLine>
-                          </a:ext>
-                        </a:extLst>
-                      </wps:spPr>
-                      <wps:txbx>
-                        <w:txbxContent>
-                          <w:p>
-                            <w:pPr>
-                              <w:jc w:val="center"/>
-                              <w:rPr>
-                                <w:color w:val="FFFFFF" w:themeColor="background1"/>
-                                <w:sz w:val="48"/>
-                                <w:szCs w:val="68"/>
-                              </w:rPr>
-                            </w:pPr>
-                            <w:r>
-                              <w:rPr>
-                                <w:color w:val="FFFFFF" w:themeColor="background1"/>
-                                <w:sz w:val="48"/>
-                                <w:szCs w:val="68"/>
-                              </w:rPr>
-                              <w:t>Fontys ICT</w:t>
-                            </w:r>
-                          </w:p>
-                          <w:p>
-                            <w:pPr>
-                              <w:jc w:val="center"/>
-                              <w:rPr>
-                                <w:color w:val="FFFFFF" w:themeColor="background1"/>
-                                <w:sz w:val="28"/>
-                                <w:szCs w:val="38"/>
-                              </w:rPr>
-                            </w:pPr>
-                            <w:r>
-                              <w:rPr>
-                                <w:color w:val="FFFFFF" w:themeColor="background1"/>
-                                <w:sz w:val="28"/>
-                                <w:szCs w:val="38"/>
-                              </w:rPr>
-                              <w:t>English stream</w:t>
-                            </w:r>
-                          </w:p>
-                        </w:txbxContent>
-                      </wps:txbx>
-                      <wps:bodyPr rot="0" vert="horz" wrap="square" lIns="91440" tIns="45720" rIns="91440" bIns="45720" anchor="t" anchorCtr="0" upright="1">
-                        <a:noAutofit/>
-                      </wps:bodyPr>
-                    </wps:wsp>
-                  </a:graphicData>
-                </a:graphic>
-                <wp14:sizeRelH relativeFrom="page">
-                  <wp14:pctWidth>0</wp14:pctWidth>
-                </wp14:sizeRelH>
-                <wp14:sizeRelV relativeFrom="page">
-                  <wp14:pctHeight>0</wp14:pctHeight>
-                </wp14:sizeRelV>
-              </wp:anchor>
-            </w:drawing>
-          </mc:Choice>
-          <mc:Fallback>
-            <w:pict>
-              <v:shape w14:anchorId="298EBE3B" id="Text Box 166" o:spid="_x0000_s1027" type="#_x0000_t202" style="position:absolute;margin-left:380.05pt;margin-top:611.7pt;width:168.1pt;height:76.5pt;z-index:251655680;visibility:visible;mso-wrap-style:square;mso-width-percent:0;mso-height-percent:0;mso-wrap-distance-left:9pt;mso-wrap-distance-top:0;mso-wrap-distance-right:9pt;mso-wrap-distance-bottom:0;mso-position-horizontal:absolute;mso-position-horizontal-relative:text;mso-position-vertical:absolute;mso-position-vertical-relative:text;mso-width-percent:0;mso-height-percent:0;mso-width-relative:page;mso-height-relative:page;v-text-anchor:top" o:gfxdata="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" filled="f" stroked="f">
-                <v:textbox>
-                  <w:txbxContent>
-                    <w:p>
-                      <w:pPr>
-                        <w:jc w:val="center"/>
-                        <w:rPr>
-                          <w:color w:val="FFFFFF" w:themeColor="background1"/>
-                          <w:sz w:val="48"/>
-                          <w:szCs w:val="68"/>
-                        </w:rPr>
-                      </w:pPr>
-                      <w:r>
-                        <w:rPr>
-                          <w:color w:val="FFFFFF" w:themeColor="background1"/>
-                          <w:sz w:val="48"/>
-                          <w:szCs w:val="68"/>
-                        </w:rPr>
-                        <w:t>Fontys ICT</w:t>
-                      </w:r>
-                    </w:p>
-                    <w:p>
-                      <w:pPr>
-                        <w:jc w:val="center"/>
-                        <w:rPr>
-                          <w:color w:val="FFFFFF" w:themeColor="background1"/>
-                          <w:sz w:val="28"/>
-                          <w:szCs w:val="38"/>
-                        </w:rPr>
-                      </w:pPr>
-                      <w:r>
-                        <w:rPr>
-                          <w:color w:val="FFFFFF" w:themeColor="background1"/>
-                          <w:sz w:val="28"/>
-                          <w:szCs w:val="38"/>
-                        </w:rPr>
-                        <w:t>English stream</w:t>
-                      </w:r>
-                    </w:p>
-                  </w:txbxContent>
-                </v:textbox>
-              </v:shape>
-            </w:pict>
-          </mc:Fallback>
-        </mc:AlternateContent>
-      </w:r>
-    </w:p>
-    <w:p>
-      <w:pPr>
-        <w:tabs>
-          <w:tab w:val="left" w:pos="10260"/>
-        </w:tabs>
-      </w:pPr>
-    </w:p>
-    <w:p>
-      <w:pPr>
-        <w:tabs>
-          <w:tab w:val="left" w:pos="10260"/>
-        </w:tabs>
-      </w:pPr>
-    </w:p>
-    <w:p>
-      <w:pPr>
-        <w:tabs>
-          <w:tab w:val="left" w:pos="10260"/>
-        </w:tabs>
-      </w:pPr>
-    </w:p>
-    <w:p>
-      <w:pPr>
-        <w:tabs>
-          <w:tab w:val="left" w:pos="10260"/>
-        </w:tabs>
-      </w:pPr>
-    </w:p>
-    <w:p>
-      <w:pPr>
-        <w:tabs>
-          <w:tab w:val="left" w:pos="10260"/>
-        </w:tabs>
-      </w:pPr>
-    </w:p>
-    <w:p>
-      <w:pPr>
-        <w:tabs>
-          <w:tab w:val="left" w:pos="10260"/>
-        </w:tabs>
-      </w:pPr>
-    </w:p>
-    <w:p>
-      <w:pPr>
-        <w:tabs>
-          <w:tab w:val="left" w:pos="10260"/>
-        </w:tabs>
-      </w:pPr>
-    </w:p>
-    <w:p>
-      <w:pPr>
-        <w:tabs>
-          <w:tab w:val="left" w:pos="10260"/>
-        </w:tabs>
-      </w:pPr>
-    </w:p>
-    <w:p>
-      <w:pPr>
-        <w:tabs>
-          <w:tab w:val="left" w:pos="10260"/>
-        </w:tabs>
-      </w:pPr>
-    </w:p>
-    <w:p>
-      <w:pPr>
-        <w:tabs>
-          <w:tab w:val="left" w:pos="10260"/>
-        </w:tabs>
-      </w:pPr>
-    </w:p>
-    <w:p>
-      <w:pPr>
-        <w:tabs>
-          <w:tab w:val="left" w:pos="10260"/>
-        </w:tabs>
-      </w:pPr>
-    </w:p>
-    <w:p>
-      <w:pPr>
-        <w:tabs>
-          <w:tab w:val="left" w:pos="10260"/>
-        </w:tabs>
-      </w:pPr>
-    </w:p>
-    <w:p>
-      <w:pPr>
-        <w:tabs>
-          <w:tab w:val="left" w:pos="10260"/>
-        </w:tabs>
-      </w:pPr>
-    </w:p>
-    <w:p>
-      <w:pPr>
-        <w:tabs>
-          <w:tab w:val="left" w:pos="10260"/>
-        </w:tabs>
-      </w:pPr>
-    </w:p>
-    <w:p>
-      <w:pPr>
-        <w:tabs>
-          <w:tab w:val="left" w:pos="10260"/>
-        </w:tabs>
-      </w:pPr>
-    </w:p>
-    <w:p>
-      <w:pPr>
-        <w:tabs>
-          <w:tab w:val="left" w:pos="10260"/>
-        </w:tabs>
-      </w:pPr>
-    </w:p>
-    <w:p>
-      <w:pPr>
-        <w:tabs>
-          <w:tab w:val="left" w:pos="10260"/>
-        </w:tabs>
-      </w:pPr>
-    </w:p>
-    <w:p>
-      <w:pPr>
-        <w:tabs>
-          <w:tab w:val="left" w:pos="10260"/>
-        </w:tabs>
-      </w:pPr>
-    </w:p>
-    <w:p>
-      <w:pPr>
-        <w:tabs>
-          <w:tab w:val="left" w:pos="10260"/>
-        </w:tabs>
-      </w:pPr>
-    </w:p>
-    <w:p>
-      <w:pPr>
-        <w:tabs>
-          <w:tab w:val="left" w:pos="10260"/>
-        </w:tabs>
-      </w:pPr>
-    </w:p>
-    <w:p>
-      <w:pPr>
-        <w:tabs>
-          <w:tab w:val="left" w:pos="10260"/>
-        </w:tabs>
-      </w:pPr>
-    </w:p>
-    <w:p>
-      <w:pPr>
-        <w:tabs>
-          <w:tab w:val="left" w:pos="10260"/>
-        </w:tabs>
-      </w:pPr>
-    </w:p>
-    <w:p>
-      <w:pPr>
-        <w:tabs>
-          <w:tab w:val="left" w:pos="10260"/>
-        </w:tabs>
-      </w:pPr>
-    </w:p>
-    <w:p>
-      <w:pPr>
-        <w:tabs>
-          <w:tab w:val="left" w:pos="10260"/>
-        </w:tabs>
-      </w:pPr>
-    </w:p>
-    <w:p>
-      <w:r>
-        <w:rPr>
-          <w:noProof/>
-          <w:lang w:eastAsia="en-US"/>
-        </w:rPr>
-        <mc:AlternateContent>
-          <mc:Choice Requires="wps">
-            <w:drawing>
-              <wp:anchor distT="36576" distB="36576" distL="36576" distR="36576" simplePos="0" relativeHeight="251630592" behindDoc="0" locked="0" layoutInCell="1" allowOverlap="1" wp14:anchorId="1764FE27" wp14:editId="29E76214">
-                <wp:simplePos x="0" y="0"/>
-                <wp:positionH relativeFrom="column">
-                  <wp:posOffset>0</wp:posOffset>
-                </wp:positionH>
-                <wp:positionV relativeFrom="page">
-                  <wp:posOffset>8162925</wp:posOffset>
-                </wp:positionV>
-                <wp:extent cx="4524375" cy="1600200"/>
-                <wp:effectExtent l="0" t="0" r="9525" b="0"/>
                 <wp:wrapNone/>
                 <wp:docPr id="9" name="Text Box 4"/>
                 <wp:cNvGraphicFramePr>
@@ -938,7 +868,7 @@
                       <wps:spPr bwMode="auto">
                         <a:xfrm>
                           <a:off x="0" y="0"/>
-                          <a:ext cx="4524375" cy="1600200"/>
+                          <a:ext cx="6576060" cy="2689860"/>
                         </a:xfrm>
                         <a:prstGeom prst="rect">
                           <a:avLst/>
@@ -1027,7 +957,28 @@
                                 <w:szCs w:val="40"/>
                               </w:rPr>
                               <w:tab/>
-                              <w:t xml:space="preserve">: </w:t>
+                              <w:t>: MAD projects (ProP-17)</w:t>
+                            </w:r>
+                          </w:p>
+                          <w:p>
+                            <w:pPr>
+                              <w:rPr>
+                                <w:b/>
+                                <w:bCs/>
+                                <w:color w:val="FFFFFF" w:themeColor="background1"/>
+                                <w:sz w:val="40"/>
+                                <w:szCs w:val="40"/>
+                              </w:rPr>
+                            </w:pPr>
+                            <w:r>
+                              <w:rPr>
+                                <w:b/>
+                                <w:bCs/>
+                                <w:color w:val="FFFFFF" w:themeColor="background1"/>
+                                <w:sz w:val="40"/>
+                                <w:szCs w:val="40"/>
+                              </w:rPr>
+                              <w:t>Group Members:</w:t>
                             </w:r>
                             <w:r>
                               <w:rPr>
@@ -1037,7 +988,241 @@
                                 <w:sz w:val="40"/>
                                 <w:szCs w:val="40"/>
                               </w:rPr>
-                              <w:t>ProP-17</w:t>
+                              <w:tab/>
+                            </w:r>
+                            <w:r>
+                              <w:rPr>
+                                <w:b/>
+                                <w:bCs/>
+                                <w:color w:val="FFFFFF" w:themeColor="background1"/>
+                                <w:sz w:val="40"/>
+                                <w:szCs w:val="40"/>
+                              </w:rPr>
+                              <w:tab/>
+                            </w:r>
+                            <w:r>
+                              <w:rPr>
+                                <w:b/>
+                                <w:bCs/>
+                                <w:color w:val="FFFFFF" w:themeColor="background1"/>
+                                <w:sz w:val="40"/>
+                                <w:szCs w:val="40"/>
+                              </w:rPr>
+                              <w:tab/>
+                            </w:r>
+                            <w:r>
+                              <w:rPr>
+                                <w:b/>
+                                <w:bCs/>
+                                <w:color w:val="FFFFFF" w:themeColor="background1"/>
+                                <w:sz w:val="40"/>
+                                <w:szCs w:val="40"/>
+                              </w:rPr>
+                              <w:tab/>
+                            </w:r>
+                          </w:p>
+                          <w:p>
+                            <w:pPr>
+                              <w:ind w:left="2124" w:firstLine="708"/>
+                              <w:rPr>
+                                <w:b/>
+                                <w:bCs/>
+                                <w:color w:val="FFFFFF" w:themeColor="background1"/>
+                                <w:sz w:val="40"/>
+                                <w:szCs w:val="40"/>
+                              </w:rPr>
+                            </w:pPr>
+                            <w:r>
+                              <w:rPr>
+                                <w:b/>
+                                <w:bCs/>
+                                <w:color w:val="FFFFFF" w:themeColor="background1"/>
+                                <w:sz w:val="32"/>
+                                <w:szCs w:val="32"/>
+                              </w:rPr>
+                              <w:t xml:space="preserve">  </w:t>
+                            </w:r>
+                            <w:r>
+                              <w:rPr>
+                                <w:b/>
+                                <w:bCs/>
+                                <w:color w:val="FFFFFF" w:themeColor="background1"/>
+                                <w:sz w:val="32"/>
+                                <w:szCs w:val="32"/>
+                              </w:rPr>
+                              <w:t>David Hooi (3587460)</w:t>
+                            </w:r>
+                          </w:p>
+                          <w:p>
+                            <w:pPr>
+                              <w:ind w:left="2832"/>
+                              <w:rPr>
+                                <w:b/>
+                                <w:bCs/>
+                                <w:color w:val="FFFFFF" w:themeColor="background1"/>
+                                <w:sz w:val="32"/>
+                                <w:szCs w:val="32"/>
+                              </w:rPr>
+                            </w:pPr>
+                            <w:r>
+                              <w:rPr>
+                                <w:b/>
+                                <w:bCs/>
+                                <w:color w:val="FFFFFF" w:themeColor="background1"/>
+                                <w:sz w:val="32"/>
+                                <w:szCs w:val="32"/>
+                              </w:rPr>
+                              <w:t xml:space="preserve">  </w:t>
+                            </w:r>
+                            <w:proofErr w:type="spellStart"/>
+                            <w:r>
+                              <w:rPr>
+                                <w:b/>
+                                <w:bCs/>
+                                <w:color w:val="FFFFFF" w:themeColor="background1"/>
+                                <w:sz w:val="32"/>
+                                <w:szCs w:val="32"/>
+                              </w:rPr>
+                              <w:t>Dimitar</w:t>
+                            </w:r>
+                            <w:proofErr w:type="spellEnd"/>
+                            <w:r>
+                              <w:rPr>
+                                <w:b/>
+                                <w:bCs/>
+                                <w:color w:val="FFFFFF" w:themeColor="background1"/>
+                                <w:sz w:val="32"/>
+                                <w:szCs w:val="32"/>
+                              </w:rPr>
+                              <w:t xml:space="preserve"> Ivanov(3476529)</w:t>
+                            </w:r>
+                          </w:p>
+                          <w:p>
+                            <w:pPr>
+                              <w:ind w:left="2832"/>
+                              <w:rPr>
+                                <w:b/>
+                                <w:bCs/>
+                                <w:color w:val="FFFFFF" w:themeColor="background1"/>
+                                <w:sz w:val="32"/>
+                                <w:szCs w:val="32"/>
+                              </w:rPr>
+                            </w:pPr>
+                            <w:r>
+                              <w:rPr>
+                                <w:b/>
+                                <w:bCs/>
+                                <w:color w:val="FFFFFF" w:themeColor="background1"/>
+                                <w:sz w:val="32"/>
+                                <w:szCs w:val="32"/>
+                              </w:rPr>
+                              <w:t xml:space="preserve">  </w:t>
+                            </w:r>
+                            <w:r>
+                              <w:rPr>
+                                <w:b/>
+                                <w:bCs/>
+                                <w:color w:val="FFFFFF" w:themeColor="background1"/>
+                                <w:sz w:val="32"/>
+                                <w:szCs w:val="32"/>
+                              </w:rPr>
+                              <w:t xml:space="preserve">Maria </w:t>
+                            </w:r>
+                            <w:proofErr w:type="spellStart"/>
+                            <w:r>
+                              <w:rPr>
+                                <w:b/>
+                                <w:bCs/>
+                                <w:color w:val="FFFFFF" w:themeColor="background1"/>
+                                <w:sz w:val="32"/>
+                                <w:szCs w:val="32"/>
+                              </w:rPr>
+                              <w:t>Khovanskaya</w:t>
+                            </w:r>
+                            <w:proofErr w:type="spellEnd"/>
+                            <w:r>
+                              <w:rPr>
+                                <w:b/>
+                                <w:bCs/>
+                                <w:color w:val="FFFFFF" w:themeColor="background1"/>
+                                <w:sz w:val="32"/>
+                                <w:szCs w:val="32"/>
+                              </w:rPr>
+                              <w:t>(3648818)</w:t>
+                            </w:r>
+                          </w:p>
+                          <w:p>
+                            <w:pPr>
+                              <w:ind w:left="2832"/>
+                              <w:rPr>
+                                <w:b/>
+                                <w:bCs/>
+                                <w:color w:val="FFFFFF" w:themeColor="background1"/>
+                                <w:sz w:val="40"/>
+                                <w:szCs w:val="40"/>
+                              </w:rPr>
+                            </w:pPr>
+                            <w:r>
+                              <w:rPr>
+                                <w:b/>
+                                <w:bCs/>
+                                <w:color w:val="FFFFFF" w:themeColor="background1"/>
+                                <w:sz w:val="32"/>
+                                <w:szCs w:val="32"/>
+                              </w:rPr>
+                              <w:t xml:space="preserve">  </w:t>
+                            </w:r>
+                            <w:r>
+                              <w:rPr>
+                                <w:b/>
+                                <w:bCs/>
+                                <w:color w:val="FFFFFF" w:themeColor="background1"/>
+                                <w:sz w:val="32"/>
+                                <w:szCs w:val="32"/>
+                              </w:rPr>
+                              <w:t xml:space="preserve">Martin </w:t>
+                            </w:r>
+                            <w:proofErr w:type="spellStart"/>
+                            <w:r>
+                              <w:rPr>
+                                <w:b/>
+                                <w:bCs/>
+                                <w:color w:val="FFFFFF" w:themeColor="background1"/>
+                                <w:sz w:val="32"/>
+                                <w:szCs w:val="32"/>
+                              </w:rPr>
+                              <w:t>Grigorov</w:t>
+                            </w:r>
+                            <w:proofErr w:type="spellEnd"/>
+                            <w:r>
+                              <w:rPr>
+                                <w:b/>
+                                <w:bCs/>
+                                <w:color w:val="FFFFFF" w:themeColor="background1"/>
+                                <w:sz w:val="32"/>
+                                <w:szCs w:val="32"/>
+                              </w:rPr>
+                              <w:t>(</w:t>
+                            </w:r>
+                            <w:r>
+                              <w:rPr>
+                                <w:b/>
+                                <w:bCs/>
+                                <w:color w:val="FFFFFF" w:themeColor="background1"/>
+                                <w:sz w:val="32"/>
+                                <w:szCs w:val="32"/>
+                              </w:rPr>
+                              <w:t>3476596</w:t>
+                            </w:r>
+                            <w:r>
+                              <w:rPr>
+                                <w:b/>
+                                <w:bCs/>
+                                <w:color w:val="FFFFFF" w:themeColor="background1"/>
+                                <w:sz w:val="32"/>
+                                <w:szCs w:val="32"/>
+                              </w:rPr>
+                              <w:t>)</w:t>
                             </w:r>
                           </w:p>
                           <w:p>
@@ -1100,7 +1285,17 @@
                                 <w:sz w:val="40"/>
                                 <w:szCs w:val="40"/>
                               </w:rPr>
-                              <w:t>0.1</w:t>
+                              <w:t>0.</w:t>
+                            </w:r>
+                            <w:r>
+                              <w:rPr>
+                                <w:rStyle w:val="sowc"/>
+                                <w:b/>
+                                <w:color w:val="FFFFFF" w:themeColor="background1"/>
+                                <w:sz w:val="40"/>
+                                <w:szCs w:val="40"/>
+                              </w:rPr>
+                              <w:t>6</w:t>
                             </w:r>
                           </w:p>
                         </w:txbxContent>
@@ -1122,7 +1317,7 @@
           </mc:Choice>
           <mc:Fallback>
             <w:pict>
-              <v:shape w14:anchorId="1764FE27" id="Text Box 4" o:spid="_x0000_s1028" type="#_x0000_t202" style="position:absolute;margin-left:0;margin-top:642.75pt;width:356.25pt;height:126pt;z-index:251630592;visibility:visible;mso-wrap-style:square;mso-width-percent:0;mso-height-percent:0;mso-wrap-distance-left:2.88pt;mso-wrap-distance-top:2.88pt;mso-wrap-distance-right:2.88pt;mso-wrap-distance-bottom:2.88pt;mso-position-horizontal:absolute;mso-position-horizontal-relative:text;mso-position-vertical:absolute;mso-position-vertical-relative:page;mso-width-percent:0;mso-height-percent:0;mso-width-relative:page;mso-height-relative:page;v-text-anchor:top" o:gfxdata="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" filled="f" fillcolor="#fffffe" stroked="f" strokecolor="#212120" insetpen="t">
+              <v:shape w14:anchorId="1764FE27" id="Text Box 4" o:spid="_x0000_s1027" type="#_x0000_t202" style="position:absolute;margin-left:-5.1pt;margin-top:527.1pt;width:517.8pt;height:211.8pt;z-index:251630592;visibility:visible;mso-wrap-style:square;mso-width-percent:0;mso-height-percent:0;mso-wrap-distance-left:2.88pt;mso-wrap-distance-top:2.88pt;mso-wrap-distance-right:2.88pt;mso-wrap-distance-bottom:2.88pt;mso-position-horizontal:absolute;mso-position-horizontal-relative:margin;mso-position-vertical:absolute;mso-position-vertical-relative:margin;mso-width-percent:0;mso-height-percent:0;mso-width-relative:page;mso-height-relative:page;v-text-anchor:top" o:gfxdata="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" filled="f" fillcolor="#fffffe" stroked="f" strokecolor="#212120" insetpen="t">
                 <v:textbox inset="2.88pt,2.88pt,2.88pt,2.88pt">
                   <w:txbxContent>
                     <w:p>
@@ -1177,7 +1372,28 @@
                           <w:szCs w:val="40"/>
                         </w:rPr>
                         <w:tab/>
-                        <w:t xml:space="preserve">: </w:t>
+                        <w:t>: MAD projects (ProP-17)</w:t>
+                      </w:r>
+                    </w:p>
+                    <w:p>
+                      <w:pPr>
+                        <w:rPr>
+                          <w:b/>
+                          <w:bCs/>
+                          <w:color w:val="FFFFFF" w:themeColor="background1"/>
+                          <w:sz w:val="40"/>
+                          <w:szCs w:val="40"/>
+                        </w:rPr>
+                      </w:pPr>
+                      <w:r>
+                        <w:rPr>
+                          <w:b/>
+                          <w:bCs/>
+                          <w:color w:val="FFFFFF" w:themeColor="background1"/>
+                          <w:sz w:val="40"/>
+                          <w:szCs w:val="40"/>
+                        </w:rPr>
+                        <w:t>Group Members:</w:t>
                       </w:r>
                       <w:r>
                         <w:rPr>
@@ -1187,7 +1403,241 @@
                           <w:sz w:val="40"/>
                           <w:szCs w:val="40"/>
                         </w:rPr>
-                        <w:t>ProP-17</w:t>
+                        <w:tab/>
+                      </w:r>
+                      <w:r>
+                        <w:rPr>
+                          <w:b/>
+                          <w:bCs/>
+                          <w:color w:val="FFFFFF" w:themeColor="background1"/>
+                          <w:sz w:val="40"/>
+                          <w:szCs w:val="40"/>
+                        </w:rPr>
+                        <w:tab/>
+                      </w:r>
+                      <w:r>
+                        <w:rPr>
+                          <w:b/>
+                          <w:bCs/>
+                          <w:color w:val="FFFFFF" w:themeColor="background1"/>
+                          <w:sz w:val="40"/>
+                          <w:szCs w:val="40"/>
+                        </w:rPr>
+                        <w:tab/>
+                      </w:r>
+                      <w:r>
+                        <w:rPr>
+                          <w:b/>
+                          <w:bCs/>
+                          <w:color w:val="FFFFFF" w:themeColor="background1"/>
+                          <w:sz w:val="40"/>
+                          <w:szCs w:val="40"/>
+                        </w:rPr>
+                        <w:tab/>
+                      </w:r>
+                    </w:p>
+                    <w:p>
+                      <w:pPr>
+                        <w:ind w:left="2124" w:firstLine="708"/>
+                        <w:rPr>
+                          <w:b/>
+                          <w:bCs/>
+                          <w:color w:val="FFFFFF" w:themeColor="background1"/>
+                          <w:sz w:val="40"/>
+                          <w:szCs w:val="40"/>
+                        </w:rPr>
+                      </w:pPr>
+                      <w:r>
+                        <w:rPr>
+                          <w:b/>
+                          <w:bCs/>
+                          <w:color w:val="FFFFFF" w:themeColor="background1"/>
+                          <w:sz w:val="32"/>
+                          <w:szCs w:val="32"/>
+                        </w:rPr>
+                        <w:t xml:space="preserve">  </w:t>
+                      </w:r>
+                      <w:r>
+                        <w:rPr>
+                          <w:b/>
+                          <w:bCs/>
+                          <w:color w:val="FFFFFF" w:themeColor="background1"/>
+                          <w:sz w:val="32"/>
+                          <w:szCs w:val="32"/>
+                        </w:rPr>
+                        <w:t>David Hooi (3587460)</w:t>
+                      </w:r>
+                    </w:p>
+                    <w:p>
+                      <w:pPr>
+                        <w:ind w:left="2832"/>
+                        <w:rPr>
+                          <w:b/>
+                          <w:bCs/>
+                          <w:color w:val="FFFFFF" w:themeColor="background1"/>
+                          <w:sz w:val="32"/>
+                          <w:szCs w:val="32"/>
+                        </w:rPr>
+                      </w:pPr>
+                      <w:r>
+                        <w:rPr>
+                          <w:b/>
+                          <w:bCs/>
+                          <w:color w:val="FFFFFF" w:themeColor="background1"/>
+                          <w:sz w:val="32"/>
+                          <w:szCs w:val="32"/>
+                        </w:rPr>
+                        <w:t xml:space="preserve">  </w:t>
+                      </w:r>
+                      <w:proofErr w:type="spellStart"/>
+                      <w:r>
+                        <w:rPr>
+                          <w:b/>
+                          <w:bCs/>
+                          <w:color w:val="FFFFFF" w:themeColor="background1"/>
+                          <w:sz w:val="32"/>
+                          <w:szCs w:val="32"/>
+                        </w:rPr>
+                        <w:t>Dimitar</w:t>
+                      </w:r>
+                      <w:proofErr w:type="spellEnd"/>
+                      <w:r>
+                        <w:rPr>
+                          <w:b/>
+                          <w:bCs/>
+                          <w:color w:val="FFFFFF" w:themeColor="background1"/>
+                          <w:sz w:val="32"/>
+                          <w:szCs w:val="32"/>
+                        </w:rPr>
+                        <w:t xml:space="preserve"> Ivanov(3476529)</w:t>
+                      </w:r>
+                    </w:p>
+                    <w:p>
+                      <w:pPr>
+                        <w:ind w:left="2832"/>
+                        <w:rPr>
+                          <w:b/>
+                          <w:bCs/>
+                          <w:color w:val="FFFFFF" w:themeColor="background1"/>
+                          <w:sz w:val="32"/>
+                          <w:szCs w:val="32"/>
+                        </w:rPr>
+                      </w:pPr>
+                      <w:r>
+                        <w:rPr>
+                          <w:b/>
+                          <w:bCs/>
+                          <w:color w:val="FFFFFF" w:themeColor="background1"/>
+                          <w:sz w:val="32"/>
+                          <w:szCs w:val="32"/>
+                        </w:rPr>
+                        <w:t xml:space="preserve">  </w:t>
+                      </w:r>
+                      <w:r>
+                        <w:rPr>
+                          <w:b/>
+                          <w:bCs/>
+                          <w:color w:val="FFFFFF" w:themeColor="background1"/>
+                          <w:sz w:val="32"/>
+                          <w:szCs w:val="32"/>
+                        </w:rPr>
+                        <w:t xml:space="preserve">Maria </w:t>
+                      </w:r>
+                      <w:proofErr w:type="spellStart"/>
+                      <w:r>
+                        <w:rPr>
+                          <w:b/>
+                          <w:bCs/>
+                          <w:color w:val="FFFFFF" w:themeColor="background1"/>
+                          <w:sz w:val="32"/>
+                          <w:szCs w:val="32"/>
+                        </w:rPr>
+                        <w:t>Khovanskaya</w:t>
+                      </w:r>
+                      <w:proofErr w:type="spellEnd"/>
+                      <w:r>
+                        <w:rPr>
+                          <w:b/>
+                          <w:bCs/>
+                          <w:color w:val="FFFFFF" w:themeColor="background1"/>
+                          <w:sz w:val="32"/>
+                          <w:szCs w:val="32"/>
+                        </w:rPr>
+                        <w:t>(3648818)</w:t>
+                      </w:r>
+                    </w:p>
+                    <w:p>
+                      <w:pPr>
+                        <w:ind w:left="2832"/>
+                        <w:rPr>
+                          <w:b/>
+                          <w:bCs/>
+                          <w:color w:val="FFFFFF" w:themeColor="background1"/>
+                          <w:sz w:val="40"/>
+                          <w:szCs w:val="40"/>
+                        </w:rPr>
+                      </w:pPr>
+                      <w:r>
+                        <w:rPr>
+                          <w:b/>
+                          <w:bCs/>
+                          <w:color w:val="FFFFFF" w:themeColor="background1"/>
+                          <w:sz w:val="32"/>
+                          <w:szCs w:val="32"/>
+                        </w:rPr>
+                        <w:t xml:space="preserve">  </w:t>
+                      </w:r>
+                      <w:r>
+                        <w:rPr>
+                          <w:b/>
+                          <w:bCs/>
+                          <w:color w:val="FFFFFF" w:themeColor="background1"/>
+                          <w:sz w:val="32"/>
+                          <w:szCs w:val="32"/>
+                        </w:rPr>
+                        <w:t xml:space="preserve">Martin </w:t>
+                      </w:r>
+                      <w:proofErr w:type="spellStart"/>
+                      <w:r>
+                        <w:rPr>
+                          <w:b/>
+                          <w:bCs/>
+                          <w:color w:val="FFFFFF" w:themeColor="background1"/>
+                          <w:sz w:val="32"/>
+                          <w:szCs w:val="32"/>
+                        </w:rPr>
+                        <w:t>Grigorov</w:t>
+                      </w:r>
+                      <w:proofErr w:type="spellEnd"/>
+                      <w:r>
+                        <w:rPr>
+                          <w:b/>
+                          <w:bCs/>
+                          <w:color w:val="FFFFFF" w:themeColor="background1"/>
+                          <w:sz w:val="32"/>
+                          <w:szCs w:val="32"/>
+                        </w:rPr>
+                        <w:t>(</w:t>
+                      </w:r>
+                      <w:r>
+                        <w:rPr>
+                          <w:b/>
+                          <w:bCs/>
+                          <w:color w:val="FFFFFF" w:themeColor="background1"/>
+                          <w:sz w:val="32"/>
+                          <w:szCs w:val="32"/>
+                        </w:rPr>
+                        <w:t>3476596</w:t>
+                      </w:r>
+                      <w:r>
+                        <w:rPr>
+                          <w:b/>
+                          <w:bCs/>
+                          <w:color w:val="FFFFFF" w:themeColor="background1"/>
+                          <w:sz w:val="32"/>
+                          <w:szCs w:val="32"/>
+                        </w:rPr>
+                        <w:t>)</w:t>
                       </w:r>
                     </w:p>
                     <w:p>
@@ -1250,12 +1700,22 @@
                           <w:sz w:val="40"/>
                           <w:szCs w:val="40"/>
                         </w:rPr>
-                        <w:t>0.1</w:t>
+                        <w:t>0.</w:t>
+                      </w:r>
+                      <w:r>
+                        <w:rPr>
+                          <w:rStyle w:val="sowc"/>
+                          <w:b/>
+                          <w:color w:val="FFFFFF" w:themeColor="background1"/>
+                          <w:sz w:val="40"/>
+                          <w:szCs w:val="40"/>
+                        </w:rPr>
+                        <w:t>6</w:t>
                       </w:r>
                     </w:p>
                   </w:txbxContent>
                 </v:textbox>
-                <w10:wrap anchory="page"/>
+                <w10:wrap anchorx="margin" anchory="margin"/>
               </v:shape>
             </w:pict>
           </mc:Fallback>
@@ -1269,15 +1729,15 @@
         <mc:AlternateContent>
           <mc:Choice Requires="wpg">
             <w:drawing>
-              <wp:anchor distT="0" distB="0" distL="114300" distR="114300" simplePos="0" relativeHeight="251632640" behindDoc="1" locked="0" layoutInCell="1" allowOverlap="1" wp14:anchorId="4FDB817A" wp14:editId="2CAA61F3">
+              <wp:anchor distT="0" distB="0" distL="114300" distR="114300" simplePos="0" relativeHeight="251632640" behindDoc="1" locked="0" layoutInCell="1" allowOverlap="1" wp14:anchorId="4FDB817A" wp14:editId="7C91CE4B">
                 <wp:simplePos x="0" y="0"/>
                 <wp:positionH relativeFrom="column">
-                  <wp:posOffset>-798830</wp:posOffset>
+                  <wp:posOffset>-796291</wp:posOffset>
                 </wp:positionH>
                 <wp:positionV relativeFrom="paragraph">
-                  <wp:posOffset>1276985</wp:posOffset>
+                  <wp:posOffset>400685</wp:posOffset>
                 </wp:positionV>
-                <wp:extent cx="8028305" cy="3961130"/>
+                <wp:extent cx="8028305" cy="4837430"/>
                 <wp:effectExtent l="0" t="0" r="0" b="1270"/>
                 <wp:wrapNone/>
                 <wp:docPr id="16" name="Group 16"/>
@@ -1289,7 +1749,7 @@
                       <wpg:grpSpPr>
                         <a:xfrm rot="10800000">
                           <a:off x="0" y="0"/>
-                          <a:ext cx="8028305" cy="3961130"/>
+                          <a:ext cx="8028305" cy="4837430"/>
                           <a:chOff x="0" y="0"/>
                           <a:chExt cx="8028305" cy="3961130"/>
                         </a:xfrm>
@@ -1703,12 +2163,15 @@
                     </wpg:wgp>
                   </a:graphicData>
                 </a:graphic>
+                <wp14:sizeRelV relativeFrom="margin">
+                  <wp14:pctHeight>0</wp14:pctHeight>
+                </wp14:sizeRelV>
               </wp:anchor>
             </w:drawing>
           </mc:Choice>
           <mc:Fallback>
             <w:pict>
-              <v:group w14:anchorId="09EF38FE" id="Group 16" o:spid="_x0000_s1026" style="position:absolute;margin-left:-62.9pt;margin-top:100.55pt;width:632.15pt;height:311.9pt;rotation:180;z-index:-251683840" coordsize="80283,39611" o:gfxdata="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">
+              <v:group w14:anchorId="7B333C10" id="Group 16" o:spid="_x0000_s1026" style="position:absolute;margin-left:-62.7pt;margin-top:31.55pt;width:632.15pt;height:380.9pt;rotation:180;z-index:-251683840;mso-height-relative:margin" coordsize="80283,39611" o:gfxdata="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">
                 <v:shape id="Freeform 10" o:spid="_x0000_s1027" style="position:absolute;width:80283;height:39611;visibility:visible;mso-wrap-style:square;v-text-anchor:top" coordsize="2529,1247" o:gfxdata="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" path="m2529,400c515,,515,,515,,,,,,,,,960,,960,,960v258,63,604,98,1033,31c1909,853,2359,1088,2529,1247r,-847xe" fillcolor="#666 [3206]" stroked="f">
                   <v:path arrowok="t" o:connecttype="custom" o:connectlocs="8028305,1270611;1634866,0;0,0;0,3049467;3279256,3147939;8028305,3961130;8028305,1270611" o:connectangles="0,0,0,0,0,0,0"/>
                 </v:shape>
@@ -1722,6 +2185,170 @@
                   <v:path arrowok="t" o:connecttype="custom" o:connectlocs="8028305,0;0,0;0,2617375;3637975,2506200;8028305,2645962;8028305,0" o:connectangles="0,0,0,0,0,0"/>
                 </v:shape>
               </v:group>
+            </w:pict>
+          </mc:Fallback>
+        </mc:AlternateContent>
+      </w:r>
+      <w:r>
+        <w:rPr>
+          <w:noProof/>
+          <w:lang w:eastAsia="en-US"/>
+        </w:rPr>
+        <mc:AlternateContent>
+          <mc:Choice Requires="wps">
+            <w:drawing>
+              <wp:anchor distT="0" distB="0" distL="114300" distR="114300" simplePos="0" relativeHeight="251655680" behindDoc="0" locked="0" layoutInCell="1" allowOverlap="1" wp14:anchorId="298EBE3B" wp14:editId="7000BFBA">
+                <wp:simplePos x="0" y="0"/>
+                <wp:positionH relativeFrom="column">
+                  <wp:posOffset>4819015</wp:posOffset>
+                </wp:positionH>
+                <wp:positionV relativeFrom="paragraph">
+                  <wp:posOffset>4020185</wp:posOffset>
+                </wp:positionV>
+                <wp:extent cx="2134870" cy="971550"/>
+                <wp:effectExtent l="0" t="0" r="0" b="0"/>
+                <wp:wrapNone/>
+                <wp:docPr id="22" name="Text Box 166"/>
+                <wp:cNvGraphicFramePr>
+                  <a:graphicFrameLocks xmlns:a="http://schemas.openxmlformats.org/drawingml/2006/main"/>
+                </wp:cNvGraphicFramePr>
+                <a:graphic xmlns:a="http://schemas.openxmlformats.org/drawingml/2006/main">
+                  <a:graphicData uri="http://schemas.microsoft.com/office/word/2010/wordprocessingShape">
+                    <wps:wsp>
+                      <wps:cNvSpPr txBox="1">
+                        <a:spLocks noChangeArrowheads="1"/>
+                      </wps:cNvSpPr>
+                      <wps:spPr bwMode="auto">
+                        <a:xfrm>
+                          <a:off x="0" y="0"/>
+                          <a:ext cx="2134870" cy="971550"/>
+                        </a:xfrm>
+                        <a:prstGeom prst="rect">
+                          <a:avLst/>
+                        </a:prstGeom>
+                        <a:noFill/>
+                        <a:ln>
+                          <a:noFill/>
+                        </a:ln>
+                        <a:extLst>
+                          <a:ext uri="{909E8E84-426E-40DD-AFC4-6F175D3DCCD1}">
+                            <a14:hiddenFill xmlns:a14="http://schemas.microsoft.com/office/drawing/2010/main">
+                              <a:solidFill>
+                                <a:srgbClr val="FFFFFF"/>
+                              </a:solidFill>
+                            </a14:hiddenFill>
+                          </a:ext>
+                          <a:ext uri="{91240B29-F687-4F45-9708-019B960494DF}">
+                            <a14:hiddenLine xmlns:a14="http://schemas.microsoft.com/office/drawing/2010/main" w="9525">
+                              <a:solidFill>
+                                <a:srgbClr val="000000"/>
+                              </a:solidFill>
+                              <a:miter lim="800000"/>
+                              <a:headEnd/>
+                              <a:tailEnd/>
+                            </a14:hiddenLine>
+                          </a:ext>
+                        </a:extLst>
+                      </wps:spPr>
+                      <wps:txbx>
+                        <w:txbxContent>
+                          <w:p>
+                            <w:pPr>
+                              <w:jc w:val="center"/>
+                              <w:rPr>
+                                <w:color w:val="FFFFFF" w:themeColor="background1"/>
+                                <w:sz w:val="48"/>
+                                <w:szCs w:val="68"/>
+                              </w:rPr>
+                            </w:pPr>
+                            <w:r>
+                              <w:rPr>
+                                <w:color w:val="FFFFFF" w:themeColor="background1"/>
+                                <w:sz w:val="48"/>
+                                <w:szCs w:val="68"/>
+                              </w:rPr>
+                              <w:t>Fontys ICT</w:t>
+                            </w:r>
+                          </w:p>
+                          <w:p>
+                            <w:pPr>
+                              <w:jc w:val="center"/>
+                              <w:rPr>
+                                <w:color w:val="FFFFFF" w:themeColor="background1"/>
+                                <w:sz w:val="28"/>
+                                <w:szCs w:val="38"/>
+                              </w:rPr>
+                            </w:pPr>
+                            <w:r>
+                              <w:rPr>
+                                <w:color w:val="FFFFFF" w:themeColor="background1"/>
+                                <w:sz w:val="28"/>
+                                <w:szCs w:val="38"/>
+                              </w:rPr>
+                              <w:t>English stream</w:t>
+                            </w:r>
+                          </w:p>
+                        </w:txbxContent>
+                      </wps:txbx>
+                      <wps:bodyPr rot="0" vert="horz" wrap="square" lIns="91440" tIns="45720" rIns="91440" bIns="45720" anchor="t" anchorCtr="0" upright="1">
+                        <a:noAutofit/>
+                      </wps:bodyPr>
+                    </wps:wsp>
+                  </a:graphicData>
+                </a:graphic>
+                <wp14:sizeRelH relativeFrom="page">
+                  <wp14:pctWidth>0</wp14:pctWidth>
+                </wp14:sizeRelH>
+                <wp14:sizeRelV relativeFrom="page">
+                  <wp14:pctHeight>0</wp14:pctHeight>
+                </wp14:sizeRelV>
+              </wp:anchor>
+            </w:drawing>
+          </mc:Choice>
+          <mc:Fallback>
+            <w:pict>
+              <v:shape w14:anchorId="298EBE3B" id="Text Box 166" o:spid="_x0000_s1028" type="#_x0000_t202" style="position:absolute;margin-left:379.45pt;margin-top:316.55pt;width:168.1pt;height:76.5pt;z-index:251655680;visibility:visible;mso-wrap-style:square;mso-width-percent:0;mso-height-percent:0;mso-wrap-distance-left:9pt;mso-wrap-distance-top:0;mso-wrap-distance-right:9pt;mso-wrap-distance-bottom:0;mso-position-horizontal:absolute;mso-position-horizontal-relative:text;mso-position-vertical:absolute;mso-position-vertical-relative:text;mso-width-percent:0;mso-height-percent:0;mso-width-relative:page;mso-height-relative:page;v-text-anchor:top" o:gfxdata="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" filled="f" stroked="f">
+                <v:textbox>
+                  <w:txbxContent>
+                    <w:p>
+                      <w:pPr>
+                        <w:jc w:val="center"/>
+                        <w:rPr>
+                          <w:color w:val="FFFFFF" w:themeColor="background1"/>
+                          <w:sz w:val="48"/>
+                          <w:szCs w:val="68"/>
+                        </w:rPr>
+                      </w:pPr>
+                      <w:r>
+                        <w:rPr>
+                          <w:color w:val="FFFFFF" w:themeColor="background1"/>
+                          <w:sz w:val="48"/>
+                          <w:szCs w:val="68"/>
+                        </w:rPr>
+                        <w:t>Fontys ICT</w:t>
+                      </w:r>
+                    </w:p>
+                    <w:p>
+                      <w:pPr>
+                        <w:jc w:val="center"/>
+                        <w:rPr>
+                          <w:color w:val="FFFFFF" w:themeColor="background1"/>
+                          <w:sz w:val="28"/>
+                          <w:szCs w:val="38"/>
+                        </w:rPr>
+                      </w:pPr>
+                      <w:r>
+                        <w:rPr>
+                          <w:color w:val="FFFFFF" w:themeColor="background1"/>
+                          <w:sz w:val="28"/>
+                          <w:szCs w:val="38"/>
+                        </w:rPr>
+                        <w:t>English stream</w:t>
+                      </w:r>
+                    </w:p>
+                  </w:txbxContent>
+                </v:textbox>
+              </v:shape>
             </w:pict>
           </mc:Fallback>
         </mc:AlternateContent>
@@ -1782,7 +2409,6 @@
           <w:pPr>
             <w:pStyle w:val="TOC1"/>
             <w:tabs>
-              <w:tab w:val="left" w:pos="660"/>
               <w:tab w:val="right" w:leader="dot" w:pos="10250"/>
             </w:tabs>
             <w:rPr>
@@ -1790,6 +2416,7 @@
               <w:noProof/>
               <w:sz w:val="22"/>
               <w:szCs w:val="22"/>
+              <w:lang w:val="en-NL" w:eastAsia="en-NL"/>
             </w:rPr>
           </w:pPr>
           <w:r>
@@ -1801,39 +2428,23 @@
           <w:r>
             <w:fldChar w:fldCharType="separate"/>
           </w:r>
-          <w:hyperlink w:anchor="_Toc3833599" w:history="1">
+          <w:hyperlink w:anchor="_Toc4701707" w:history="1">
             <w:r>
               <w:rPr>
                 <w:rStyle w:val="Hyperlink"/>
                 <w:noProof/>
               </w:rPr>
-              <w:t>1.1.</w:t>
-            </w:r>
-            <w:r>
-              <w:rPr>
-                <w:rFonts w:asciiTheme="minorHAnsi" w:eastAsiaTheme="minorEastAsia" w:hAnsiTheme="minorHAnsi" w:cstheme="minorBidi"/>
-                <w:noProof/>
-                <w:sz w:val="22"/>
-                <w:szCs w:val="22"/>
+              <w:t>Revision history</w:t>
+            </w:r>
+            <w:r>
+              <w:rPr>
+                <w:noProof/>
+                <w:webHidden/>
               </w:rPr>
               <w:tab/>
             </w:r>
             <w:r>
               <w:rPr>
-                <w:rStyle w:val="Hyperlink"/>
-                <w:noProof/>
-              </w:rPr>
-              <w:t>Time and place of the meeting</w:t>
-            </w:r>
-            <w:r>
-              <w:rPr>
-                <w:noProof/>
-                <w:webHidden/>
-              </w:rPr>
-              <w:tab/>
-            </w:r>
-            <w:r>
-              <w:rPr>
                 <w:noProof/>
                 <w:webHidden/>
               </w:rPr>
@@ -1844,7 +2455,7 @@
                 <w:noProof/>
                 <w:webHidden/>
               </w:rPr>
-              <w:instrText xml:space="preserve"> PAGEREF _Toc3833599 \h </w:instrText>
+              <w:instrText xml:space="preserve"> PAGEREF _Toc4701707 \h </w:instrText>
             </w:r>
             <w:r>
               <w:rPr>
@@ -1887,15 +2498,16 @@
               <w:noProof/>
               <w:sz w:val="22"/>
               <w:szCs w:val="22"/>
+              <w:lang w:val="en-NL" w:eastAsia="en-NL"/>
             </w:rPr>
           </w:pPr>
-          <w:hyperlink w:anchor="_Toc3833600" w:history="1">
+          <w:hyperlink w:anchor="_Toc4701708" w:history="1">
             <w:r>
               <w:rPr>
                 <w:rStyle w:val="Hyperlink"/>
                 <w:noProof/>
               </w:rPr>
-              <w:t>1.2.</w:t>
+              <w:t>1.1.</w:t>
             </w:r>
             <w:r>
               <w:rPr>
@@ -1903,6 +2515,7 @@
                 <w:noProof/>
                 <w:sz w:val="22"/>
                 <w:szCs w:val="22"/>
+                <w:lang w:val="en-NL" w:eastAsia="en-NL"/>
               </w:rPr>
               <w:tab/>
             </w:r>
@@ -1911,7 +2524,7 @@
                 <w:rStyle w:val="Hyperlink"/>
                 <w:noProof/>
               </w:rPr>
-              <w:t>Topics &amp; questions of the meeting</w:t>
+              <w:t>Time and place of the meeting</w:t>
             </w:r>
             <w:r>
               <w:rPr>
@@ -1932,7 +2545,7 @@
                 <w:noProof/>
                 <w:webHidden/>
               </w:rPr>
-              <w:instrText xml:space="preserve"> PAGEREF _Toc3833600 \h </w:instrText>
+              <w:instrText xml:space="preserve"> PAGEREF _Toc4701708 \h </w:instrText>
             </w:r>
             <w:r>
               <w:rPr>
@@ -1952,7 +2565,7 @@
                 <w:noProof/>
                 <w:webHidden/>
               </w:rPr>
-              <w:t>3</w:t>
+              <w:t>4</w:t>
             </w:r>
             <w:r>
               <w:rPr>
@@ -1975,15 +2588,16 @@
               <w:noProof/>
               <w:sz w:val="22"/>
               <w:szCs w:val="22"/>
+              <w:lang w:val="en-NL" w:eastAsia="en-NL"/>
             </w:rPr>
           </w:pPr>
-          <w:hyperlink w:anchor="_Toc3833601" w:history="1">
+          <w:hyperlink w:anchor="_Toc4701709" w:history="1">
             <w:r>
               <w:rPr>
                 <w:rStyle w:val="Hyperlink"/>
                 <w:noProof/>
               </w:rPr>
-              <w:t>1.3.</w:t>
+              <w:t>1.2.</w:t>
             </w:r>
             <w:r>
               <w:rPr>
@@ -1991,6 +2605,7 @@
                 <w:noProof/>
                 <w:sz w:val="22"/>
                 <w:szCs w:val="22"/>
+                <w:lang w:val="en-NL" w:eastAsia="en-NL"/>
               </w:rPr>
               <w:tab/>
             </w:r>
@@ -1999,7 +2614,7 @@
                 <w:rStyle w:val="Hyperlink"/>
                 <w:noProof/>
               </w:rPr>
-              <w:t>Minutes of the meeting</w:t>
+              <w:t>Topics &amp; questions of the meeting</w:t>
             </w:r>
             <w:r>
               <w:rPr>
@@ -2020,7 +2635,7 @@
                 <w:noProof/>
                 <w:webHidden/>
               </w:rPr>
-              <w:instrText xml:space="preserve"> PAGEREF _Toc3833601 \h </w:instrText>
+              <w:instrText xml:space="preserve"> PAGEREF _Toc4701709 \h </w:instrText>
             </w:r>
             <w:r>
               <w:rPr>
@@ -2040,7 +2655,7 @@
                 <w:noProof/>
                 <w:webHidden/>
               </w:rPr>
-              <w:t>3</w:t>
+              <w:t>4</w:t>
             </w:r>
             <w:r>
               <w:rPr>
@@ -2063,15 +2678,16 @@
               <w:noProof/>
               <w:sz w:val="22"/>
               <w:szCs w:val="22"/>
+              <w:lang w:val="en-NL" w:eastAsia="en-NL"/>
             </w:rPr>
           </w:pPr>
-          <w:hyperlink w:anchor="_Toc3833602" w:history="1">
+          <w:hyperlink w:anchor="_Toc4701710" w:history="1">
             <w:r>
               <w:rPr>
                 <w:rStyle w:val="Hyperlink"/>
                 <w:noProof/>
               </w:rPr>
-              <w:t>2.1</w:t>
+              <w:t>1.3.</w:t>
             </w:r>
             <w:r>
               <w:rPr>
@@ -2079,6 +2695,7 @@
                 <w:noProof/>
                 <w:sz w:val="22"/>
                 <w:szCs w:val="22"/>
+                <w:lang w:val="en-NL" w:eastAsia="en-NL"/>
               </w:rPr>
               <w:tab/>
             </w:r>
@@ -2087,7 +2704,7 @@
                 <w:rStyle w:val="Hyperlink"/>
                 <w:noProof/>
               </w:rPr>
-              <w:t>Time and place of the meeting</w:t>
+              <w:t>Minutes of the meeting</w:t>
             </w:r>
             <w:r>
               <w:rPr>
@@ -2108,7 +2725,7 @@
                 <w:noProof/>
                 <w:webHidden/>
               </w:rPr>
-              <w:instrText xml:space="preserve"> PAGEREF _Toc3833602 \h </w:instrText>
+              <w:instrText xml:space="preserve"> PAGEREF _Toc4701710 \h </w:instrText>
             </w:r>
             <w:r>
               <w:rPr>
@@ -2151,15 +2768,16 @@
               <w:noProof/>
               <w:sz w:val="22"/>
               <w:szCs w:val="22"/>
+              <w:lang w:val="en-NL" w:eastAsia="en-NL"/>
             </w:rPr>
           </w:pPr>
-          <w:hyperlink w:anchor="_Toc3833603" w:history="1">
+          <w:hyperlink w:anchor="_Toc4701711" w:history="1">
             <w:r>
               <w:rPr>
                 <w:rStyle w:val="Hyperlink"/>
                 <w:noProof/>
               </w:rPr>
-              <w:t>2.2</w:t>
+              <w:t>2.1</w:t>
             </w:r>
             <w:r>
               <w:rPr>
@@ -2167,6 +2785,7 @@
                 <w:noProof/>
                 <w:sz w:val="22"/>
                 <w:szCs w:val="22"/>
+                <w:lang w:val="en-NL" w:eastAsia="en-NL"/>
               </w:rPr>
               <w:tab/>
             </w:r>
@@ -2175,7 +2794,7 @@
                 <w:rStyle w:val="Hyperlink"/>
                 <w:noProof/>
               </w:rPr>
-              <w:t>Topics &amp; questions of the meeting</w:t>
+              <w:t>Time and place of the meeting</w:t>
             </w:r>
             <w:r>
               <w:rPr>
@@ -2196,7 +2815,7 @@
                 <w:noProof/>
                 <w:webHidden/>
               </w:rPr>
-              <w:instrText xml:space="preserve"> PAGEREF _Toc3833603 \h </w:instrText>
+              <w:instrText xml:space="preserve"> PAGEREF _Toc4701711 \h </w:instrText>
             </w:r>
             <w:r>
               <w:rPr>
@@ -2216,7 +2835,7 @@
                 <w:noProof/>
                 <w:webHidden/>
               </w:rPr>
-              <w:t>4</w:t>
+              <w:t>5</w:t>
             </w:r>
             <w:r>
               <w:rPr>
@@ -2239,15 +2858,16 @@
               <w:noProof/>
               <w:sz w:val="22"/>
               <w:szCs w:val="22"/>
+              <w:lang w:val="en-NL" w:eastAsia="en-NL"/>
             </w:rPr>
           </w:pPr>
-          <w:hyperlink w:anchor="_Toc3833604" w:history="1">
+          <w:hyperlink w:anchor="_Toc4701712" w:history="1">
             <w:r>
               <w:rPr>
                 <w:rStyle w:val="Hyperlink"/>
                 <w:noProof/>
               </w:rPr>
-              <w:t>2.3</w:t>
+              <w:t>2.2</w:t>
             </w:r>
             <w:r>
               <w:rPr>
@@ -2255,6 +2875,7 @@
                 <w:noProof/>
                 <w:sz w:val="22"/>
                 <w:szCs w:val="22"/>
+                <w:lang w:val="en-NL" w:eastAsia="en-NL"/>
               </w:rPr>
               <w:tab/>
             </w:r>
@@ -2263,7 +2884,7 @@
                 <w:rStyle w:val="Hyperlink"/>
                 <w:noProof/>
               </w:rPr>
-              <w:t>Minutes of the meeting</w:t>
+              <w:t>Topics &amp; questions of the meeting</w:t>
             </w:r>
             <w:r>
               <w:rPr>
@@ -2284,7 +2905,7 @@
                 <w:noProof/>
                 <w:webHidden/>
               </w:rPr>
-              <w:instrText xml:space="preserve"> PAGEREF _Toc3833604 \h </w:instrText>
+              <w:instrText xml:space="preserve"> PAGEREF _Toc4701712 \h </w:instrText>
             </w:r>
             <w:r>
               <w:rPr>
@@ -2304,7 +2925,7 @@
                 <w:noProof/>
                 <w:webHidden/>
               </w:rPr>
-              <w:t>4</w:t>
+              <w:t>5</w:t>
             </w:r>
             <w:r>
               <w:rPr>
@@ -2327,15 +2948,16 @@
               <w:noProof/>
               <w:sz w:val="22"/>
               <w:szCs w:val="22"/>
+              <w:lang w:val="en-NL" w:eastAsia="en-NL"/>
             </w:rPr>
           </w:pPr>
-          <w:hyperlink w:anchor="_Toc3833605" w:history="1">
+          <w:hyperlink w:anchor="_Toc4701713" w:history="1">
             <w:r>
               <w:rPr>
                 <w:rStyle w:val="Hyperlink"/>
                 <w:noProof/>
               </w:rPr>
-              <w:t>3.1</w:t>
+              <w:t>2.3</w:t>
             </w:r>
             <w:r>
               <w:rPr>
@@ -2343,6 +2965,7 @@
                 <w:noProof/>
                 <w:sz w:val="22"/>
                 <w:szCs w:val="22"/>
+                <w:lang w:val="en-NL" w:eastAsia="en-NL"/>
               </w:rPr>
               <w:tab/>
             </w:r>
@@ -2351,7 +2974,7 @@
                 <w:rStyle w:val="Hyperlink"/>
                 <w:noProof/>
               </w:rPr>
-              <w:t>Time and place of the meeting</w:t>
+              <w:t>Minutes of the meeting</w:t>
             </w:r>
             <w:r>
               <w:rPr>
@@ -2372,7 +2995,7 @@
                 <w:noProof/>
                 <w:webHidden/>
               </w:rPr>
-              <w:instrText xml:space="preserve"> PAGEREF _Toc3833605 \h </w:instrText>
+              <w:instrText xml:space="preserve"> PAGEREF _Toc4701713 \h </w:instrText>
             </w:r>
             <w:r>
               <w:rPr>
@@ -2415,15 +3038,16 @@
               <w:noProof/>
               <w:sz w:val="22"/>
               <w:szCs w:val="22"/>
+              <w:lang w:val="en-NL" w:eastAsia="en-NL"/>
             </w:rPr>
           </w:pPr>
-          <w:hyperlink w:anchor="_Toc3833606" w:history="1">
+          <w:hyperlink w:anchor="_Toc4701714" w:history="1">
             <w:r>
               <w:rPr>
                 <w:rStyle w:val="Hyperlink"/>
                 <w:noProof/>
               </w:rPr>
-              <w:t>3.2</w:t>
+              <w:t>3.1</w:t>
             </w:r>
             <w:r>
               <w:rPr>
@@ -2431,6 +3055,7 @@
                 <w:noProof/>
                 <w:sz w:val="22"/>
                 <w:szCs w:val="22"/>
+                <w:lang w:val="en-NL" w:eastAsia="en-NL"/>
               </w:rPr>
               <w:tab/>
             </w:r>
@@ -2439,7 +3064,7 @@
                 <w:rStyle w:val="Hyperlink"/>
                 <w:noProof/>
               </w:rPr>
-              <w:t>Topics &amp; questions of the meeting</w:t>
+              <w:t>Time and place of the meeting</w:t>
             </w:r>
             <w:r>
               <w:rPr>
@@ -2460,7 +3085,7 @@
                 <w:noProof/>
                 <w:webHidden/>
               </w:rPr>
-              <w:instrText xml:space="preserve"> PAGEREF _Toc3833606 \h </w:instrText>
+              <w:instrText xml:space="preserve"> PAGEREF _Toc4701714 \h </w:instrText>
             </w:r>
             <w:r>
               <w:rPr>
@@ -2480,7 +3105,7 @@
                 <w:noProof/>
                 <w:webHidden/>
               </w:rPr>
-              <w:t>5</w:t>
+              <w:t>6</w:t>
             </w:r>
             <w:r>
               <w:rPr>
@@ -2503,15 +3128,16 @@
               <w:noProof/>
               <w:sz w:val="22"/>
               <w:szCs w:val="22"/>
+              <w:lang w:val="en-NL" w:eastAsia="en-NL"/>
             </w:rPr>
           </w:pPr>
-          <w:hyperlink w:anchor="_Toc3833607" w:history="1">
+          <w:hyperlink w:anchor="_Toc4701715" w:history="1">
             <w:r>
               <w:rPr>
                 <w:rStyle w:val="Hyperlink"/>
                 <w:noProof/>
               </w:rPr>
-              <w:t>3.3</w:t>
+              <w:t>3.2</w:t>
             </w:r>
             <w:r>
               <w:rPr>
@@ -2519,6 +3145,7 @@
                 <w:noProof/>
                 <w:sz w:val="22"/>
                 <w:szCs w:val="22"/>
+                <w:lang w:val="en-NL" w:eastAsia="en-NL"/>
               </w:rPr>
               <w:tab/>
             </w:r>
@@ -2527,7 +3154,7 @@
                 <w:rStyle w:val="Hyperlink"/>
                 <w:noProof/>
               </w:rPr>
-              <w:t>Minutes of the meeting</w:t>
+              <w:t>Topics &amp; questions of the meeting</w:t>
             </w:r>
             <w:r>
               <w:rPr>
@@ -2548,7 +3175,7 @@
                 <w:noProof/>
                 <w:webHidden/>
               </w:rPr>
-              <w:instrText xml:space="preserve"> PAGEREF _Toc3833607 \h </w:instrText>
+              <w:instrText xml:space="preserve"> PAGEREF _Toc4701715 \h </w:instrText>
             </w:r>
             <w:r>
               <w:rPr>
@@ -2568,7 +3195,7 @@
                 <w:noProof/>
                 <w:webHidden/>
               </w:rPr>
-              <w:t>5</w:t>
+              <w:t>6</w:t>
             </w:r>
             <w:r>
               <w:rPr>
@@ -2591,15 +3218,16 @@
               <w:noProof/>
               <w:sz w:val="22"/>
               <w:szCs w:val="22"/>
+              <w:lang w:val="en-NL" w:eastAsia="en-NL"/>
             </w:rPr>
           </w:pPr>
-          <w:hyperlink w:anchor="_Toc3833608" w:history="1">
+          <w:hyperlink w:anchor="_Toc4701716" w:history="1">
             <w:r>
               <w:rPr>
                 <w:rStyle w:val="Hyperlink"/>
                 <w:noProof/>
               </w:rPr>
-              <w:t>4.1</w:t>
+              <w:t>3.3</w:t>
             </w:r>
             <w:r>
               <w:rPr>
@@ -2607,6 +3235,7 @@
                 <w:noProof/>
                 <w:sz w:val="22"/>
                 <w:szCs w:val="22"/>
+                <w:lang w:val="en-NL" w:eastAsia="en-NL"/>
               </w:rPr>
               <w:tab/>
             </w:r>
@@ -2615,7 +3244,7 @@
                 <w:rStyle w:val="Hyperlink"/>
                 <w:noProof/>
               </w:rPr>
-              <w:t>Time and place of the meeting</w:t>
+              <w:t>Minutes of the meeting</w:t>
             </w:r>
             <w:r>
               <w:rPr>
@@ -2636,7 +3265,7 @@
                 <w:noProof/>
                 <w:webHidden/>
               </w:rPr>
-              <w:instrText xml:space="preserve"> PAGEREF _Toc3833608 \h </w:instrText>
+              <w:instrText xml:space="preserve"> PAGEREF _Toc4701716 \h </w:instrText>
             </w:r>
             <w:r>
               <w:rPr>
@@ -2679,15 +3308,16 @@
               <w:noProof/>
               <w:sz w:val="22"/>
               <w:szCs w:val="22"/>
+              <w:lang w:val="en-NL" w:eastAsia="en-NL"/>
             </w:rPr>
           </w:pPr>
-          <w:hyperlink w:anchor="_Toc3833609" w:history="1">
+          <w:hyperlink w:anchor="_Toc4701717" w:history="1">
             <w:r>
               <w:rPr>
                 <w:rStyle w:val="Hyperlink"/>
                 <w:noProof/>
               </w:rPr>
-              <w:t>4.2</w:t>
+              <w:t>4.1</w:t>
             </w:r>
             <w:r>
               <w:rPr>
@@ -2695,6 +3325,7 @@
                 <w:noProof/>
                 <w:sz w:val="22"/>
                 <w:szCs w:val="22"/>
+                <w:lang w:val="en-NL" w:eastAsia="en-NL"/>
               </w:rPr>
               <w:tab/>
             </w:r>
@@ -2703,7 +3334,7 @@
                 <w:rStyle w:val="Hyperlink"/>
                 <w:noProof/>
               </w:rPr>
-              <w:t>Topics &amp; questions of the meeting</w:t>
+              <w:t>Time and place of the meeting</w:t>
             </w:r>
             <w:r>
               <w:rPr>
@@ -2724,7 +3355,7 @@
                 <w:noProof/>
                 <w:webHidden/>
               </w:rPr>
-              <w:instrText xml:space="preserve"> PAGEREF _Toc3833609 \h </w:instrText>
+              <w:instrText xml:space="preserve"> PAGEREF _Toc4701717 \h </w:instrText>
             </w:r>
             <w:r>
               <w:rPr>
@@ -2744,7 +3375,7 @@
                 <w:noProof/>
                 <w:webHidden/>
               </w:rPr>
-              <w:t>6</w:t>
+              <w:t>7</w:t>
             </w:r>
             <w:r>
               <w:rPr>
@@ -2767,15 +3398,16 @@
               <w:noProof/>
               <w:sz w:val="22"/>
               <w:szCs w:val="22"/>
+              <w:lang w:val="en-NL" w:eastAsia="en-NL"/>
             </w:rPr>
           </w:pPr>
-          <w:hyperlink w:anchor="_Toc3833610" w:history="1">
+          <w:hyperlink w:anchor="_Toc4701718" w:history="1">
             <w:r>
               <w:rPr>
                 <w:rStyle w:val="Hyperlink"/>
                 <w:noProof/>
               </w:rPr>
-              <w:t>4.3</w:t>
+              <w:t>4.2</w:t>
             </w:r>
             <w:r>
               <w:rPr>
@@ -2783,6 +3415,7 @@
                 <w:noProof/>
                 <w:sz w:val="22"/>
                 <w:szCs w:val="22"/>
+                <w:lang w:val="en-NL" w:eastAsia="en-NL"/>
               </w:rPr>
               <w:tab/>
             </w:r>
@@ -2791,7 +3424,7 @@
                 <w:rStyle w:val="Hyperlink"/>
                 <w:noProof/>
               </w:rPr>
-              <w:t>Minutes of the meeting</w:t>
+              <w:t>Topics &amp; questions of the meeting</w:t>
             </w:r>
             <w:r>
               <w:rPr>
@@ -2812,7 +3445,7 @@
                 <w:noProof/>
                 <w:webHidden/>
               </w:rPr>
-              <w:instrText xml:space="preserve"> PAGEREF _Toc3833610 \h </w:instrText>
+              <w:instrText xml:space="preserve"> PAGEREF _Toc4701718 \h </w:instrText>
             </w:r>
             <w:r>
               <w:rPr>
@@ -2832,7 +3465,7 @@
                 <w:noProof/>
                 <w:webHidden/>
               </w:rPr>
-              <w:t>6</w:t>
+              <w:t>7</w:t>
             </w:r>
             <w:r>
               <w:rPr>
@@ -2855,15 +3488,16 @@
               <w:noProof/>
               <w:sz w:val="22"/>
               <w:szCs w:val="22"/>
+              <w:lang w:val="en-NL" w:eastAsia="en-NL"/>
             </w:rPr>
           </w:pPr>
-          <w:hyperlink w:anchor="_Toc3833611" w:history="1">
+          <w:hyperlink w:anchor="_Toc4701719" w:history="1">
             <w:r>
               <w:rPr>
                 <w:rStyle w:val="Hyperlink"/>
                 <w:noProof/>
               </w:rPr>
-              <w:t>5.1</w:t>
+              <w:t>4.3</w:t>
             </w:r>
             <w:r>
               <w:rPr>
@@ -2871,6 +3505,7 @@
                 <w:noProof/>
                 <w:sz w:val="22"/>
                 <w:szCs w:val="22"/>
+                <w:lang w:val="en-NL" w:eastAsia="en-NL"/>
               </w:rPr>
               <w:tab/>
             </w:r>
@@ -2879,7 +3514,7 @@
                 <w:rStyle w:val="Hyperlink"/>
                 <w:noProof/>
               </w:rPr>
-              <w:t>Time and place of the meeting</w:t>
+              <w:t>Minutes of the meeting</w:t>
             </w:r>
             <w:r>
               <w:rPr>
@@ -2900,7 +3535,7 @@
                 <w:noProof/>
                 <w:webHidden/>
               </w:rPr>
-              <w:instrText xml:space="preserve"> PAGEREF _Toc3833611 \h </w:instrText>
+              <w:instrText xml:space="preserve"> PAGEREF _Toc4701719 \h </w:instrText>
             </w:r>
             <w:r>
               <w:rPr>
@@ -2943,15 +3578,16 @@
               <w:noProof/>
               <w:sz w:val="22"/>
               <w:szCs w:val="22"/>
+              <w:lang w:val="en-NL" w:eastAsia="en-NL"/>
             </w:rPr>
           </w:pPr>
-          <w:hyperlink w:anchor="_Toc3833612" w:history="1">
+          <w:hyperlink w:anchor="_Toc4701720" w:history="1">
             <w:r>
               <w:rPr>
                 <w:rStyle w:val="Hyperlink"/>
                 <w:noProof/>
               </w:rPr>
-              <w:t>5.2</w:t>
+              <w:t>5.1</w:t>
             </w:r>
             <w:r>
               <w:rPr>
@@ -2959,6 +3595,7 @@
                 <w:noProof/>
                 <w:sz w:val="22"/>
                 <w:szCs w:val="22"/>
+                <w:lang w:val="en-NL" w:eastAsia="en-NL"/>
               </w:rPr>
               <w:tab/>
             </w:r>
@@ -2967,7 +3604,7 @@
                 <w:rStyle w:val="Hyperlink"/>
                 <w:noProof/>
               </w:rPr>
-              <w:t>Topics &amp; questions of the meeting</w:t>
+              <w:t>Time and place of the meeting</w:t>
             </w:r>
             <w:r>
               <w:rPr>
@@ -2988,7 +3625,7 @@
                 <w:noProof/>
                 <w:webHidden/>
               </w:rPr>
-              <w:instrText xml:space="preserve"> PAGEREF _Toc3833612 \h </w:instrText>
+              <w:instrText xml:space="preserve"> PAGEREF _Toc4701720 \h </w:instrText>
             </w:r>
             <w:r>
               <w:rPr>
@@ -3008,7 +3645,7 @@
                 <w:noProof/>
                 <w:webHidden/>
               </w:rPr>
-              <w:t>7</w:t>
+              <w:t>8</w:t>
             </w:r>
             <w:r>
               <w:rPr>
@@ -3031,15 +3668,16 @@
               <w:noProof/>
               <w:sz w:val="22"/>
               <w:szCs w:val="22"/>
+              <w:lang w:val="en-NL" w:eastAsia="en-NL"/>
             </w:rPr>
           </w:pPr>
-          <w:hyperlink w:anchor="_Toc3833613" w:history="1">
+          <w:hyperlink w:anchor="_Toc4701721" w:history="1">
             <w:r>
               <w:rPr>
                 <w:rStyle w:val="Hyperlink"/>
                 <w:noProof/>
               </w:rPr>
-              <w:t>5.3</w:t>
+              <w:t>5.2</w:t>
             </w:r>
             <w:r>
               <w:rPr>
@@ -3047,6 +3685,7 @@
                 <w:noProof/>
                 <w:sz w:val="22"/>
                 <w:szCs w:val="22"/>
+                <w:lang w:val="en-NL" w:eastAsia="en-NL"/>
               </w:rPr>
               <w:tab/>
             </w:r>
@@ -3055,7 +3694,7 @@
                 <w:rStyle w:val="Hyperlink"/>
                 <w:noProof/>
               </w:rPr>
-              <w:t>Minutes of the meeting</w:t>
+              <w:t>Topics &amp; questions of the meeting</w:t>
             </w:r>
             <w:r>
               <w:rPr>
@@ -3076,7 +3715,7 @@
                 <w:noProof/>
                 <w:webHidden/>
               </w:rPr>
-              <w:instrText xml:space="preserve"> PAGEREF _Toc3833613 \h </w:instrText>
+              <w:instrText xml:space="preserve"> PAGEREF _Toc4701721 \h </w:instrText>
             </w:r>
             <w:r>
               <w:rPr>
@@ -3096,7 +3735,7 @@
                 <w:noProof/>
                 <w:webHidden/>
               </w:rPr>
-              <w:t>7</w:t>
+              <w:t>8</w:t>
             </w:r>
             <w:r>
               <w:rPr>
@@ -3119,15 +3758,16 @@
               <w:noProof/>
               <w:sz w:val="22"/>
               <w:szCs w:val="22"/>
+              <w:lang w:val="en-NL" w:eastAsia="en-NL"/>
             </w:rPr>
           </w:pPr>
-          <w:hyperlink w:anchor="_Toc3833614" w:history="1">
+          <w:hyperlink w:anchor="_Toc4701722" w:history="1">
             <w:r>
               <w:rPr>
                 <w:rStyle w:val="Hyperlink"/>
                 <w:noProof/>
               </w:rPr>
-              <w:t>6.1</w:t>
+              <w:t>5.3</w:t>
             </w:r>
             <w:r>
               <w:rPr>
@@ -3135,6 +3775,7 @@
                 <w:noProof/>
                 <w:sz w:val="22"/>
                 <w:szCs w:val="22"/>
+                <w:lang w:val="en-NL" w:eastAsia="en-NL"/>
               </w:rPr>
               <w:tab/>
             </w:r>
@@ -3143,7 +3784,7 @@
                 <w:rStyle w:val="Hyperlink"/>
                 <w:noProof/>
               </w:rPr>
-              <w:t>Time and place of the meeting</w:t>
+              <w:t>Minutes of the meeting</w:t>
             </w:r>
             <w:r>
               <w:rPr>
@@ -3164,7 +3805,7 @@
                 <w:noProof/>
                 <w:webHidden/>
               </w:rPr>
-              <w:instrText xml:space="preserve"> PAGEREF _Toc3833614 \h </w:instrText>
+              <w:instrText xml:space="preserve"> PAGEREF _Toc4701722 \h </w:instrText>
             </w:r>
             <w:r>
               <w:rPr>
@@ -3207,15 +3848,16 @@
               <w:noProof/>
               <w:sz w:val="22"/>
               <w:szCs w:val="22"/>
+              <w:lang w:val="en-NL" w:eastAsia="en-NL"/>
             </w:rPr>
           </w:pPr>
-          <w:hyperlink w:anchor="_Toc3833615" w:history="1">
+          <w:hyperlink w:anchor="_Toc4701723" w:history="1">
             <w:r>
               <w:rPr>
                 <w:rStyle w:val="Hyperlink"/>
                 <w:noProof/>
               </w:rPr>
-              <w:t>6.2</w:t>
+              <w:t>6.1</w:t>
             </w:r>
             <w:r>
               <w:rPr>
@@ -3223,6 +3865,7 @@
                 <w:noProof/>
                 <w:sz w:val="22"/>
                 <w:szCs w:val="22"/>
+                <w:lang w:val="en-NL" w:eastAsia="en-NL"/>
               </w:rPr>
               <w:tab/>
             </w:r>
@@ -3231,7 +3874,7 @@
                 <w:rStyle w:val="Hyperlink"/>
                 <w:noProof/>
               </w:rPr>
-              <w:t>Topics &amp; questions of the meeting</w:t>
+              <w:t>Time and place of the meeting</w:t>
             </w:r>
             <w:r>
               <w:rPr>
@@ -3252,7 +3895,7 @@
                 <w:noProof/>
                 <w:webHidden/>
               </w:rPr>
-              <w:instrText xml:space="preserve"> PAGEREF _Toc3833615 \h </w:instrText>
+              <w:instrText xml:space="preserve"> PAGEREF _Toc4701723 \h </w:instrText>
             </w:r>
             <w:r>
               <w:rPr>
@@ -3272,7 +3915,7 @@
                 <w:noProof/>
                 <w:webHidden/>
               </w:rPr>
-              <w:t>8</w:t>
+              <w:t>9</w:t>
             </w:r>
             <w:r>
               <w:rPr>
@@ -3295,15 +3938,16 @@
               <w:noProof/>
               <w:sz w:val="22"/>
               <w:szCs w:val="22"/>
+              <w:lang w:val="en-NL" w:eastAsia="en-NL"/>
             </w:rPr>
           </w:pPr>
-          <w:hyperlink w:anchor="_Toc3833616" w:history="1">
+          <w:hyperlink w:anchor="_Toc4701724" w:history="1">
             <w:r>
               <w:rPr>
                 <w:rStyle w:val="Hyperlink"/>
                 <w:noProof/>
               </w:rPr>
-              <w:t>6.3</w:t>
+              <w:t>6.2</w:t>
             </w:r>
             <w:r>
               <w:rPr>
@@ -3311,6 +3955,7 @@
                 <w:noProof/>
                 <w:sz w:val="22"/>
                 <w:szCs w:val="22"/>
+                <w:lang w:val="en-NL" w:eastAsia="en-NL"/>
               </w:rPr>
               <w:tab/>
             </w:r>
@@ -3319,6 +3964,96 @@
                 <w:rStyle w:val="Hyperlink"/>
                 <w:noProof/>
               </w:rPr>
+              <w:t>Topics &amp; questions of the meeting</w:t>
+            </w:r>
+            <w:r>
+              <w:rPr>
+                <w:noProof/>
+                <w:webHidden/>
+              </w:rPr>
+              <w:tab/>
+            </w:r>
+            <w:r>
+              <w:rPr>
+                <w:noProof/>
+                <w:webHidden/>
+              </w:rPr>
+              <w:fldChar w:fldCharType="begin"/>
+            </w:r>
+            <w:r>
+              <w:rPr>
+                <w:noProof/>
+                <w:webHidden/>
+              </w:rPr>
+              <w:instrText xml:space="preserve"> PAGEREF _Toc4701724 \h </w:instrText>
+            </w:r>
+            <w:r>
+              <w:rPr>
+                <w:noProof/>
+                <w:webHidden/>
+              </w:rPr>
+            </w:r>
+            <w:r>
+              <w:rPr>
+                <w:noProof/>
+                <w:webHidden/>
+              </w:rPr>
+              <w:fldChar w:fldCharType="separate"/>
+            </w:r>
+            <w:r>
+              <w:rPr>
+                <w:noProof/>
+                <w:webHidden/>
+              </w:rPr>
+              <w:t>9</w:t>
+            </w:r>
+            <w:r>
+              <w:rPr>
+                <w:noProof/>
+                <w:webHidden/>
+              </w:rPr>
+              <w:fldChar w:fldCharType="end"/>
+            </w:r>
+          </w:hyperlink>
+        </w:p>
+        <w:p>
+          <w:pPr>
+            <w:pStyle w:val="TOC1"/>
+            <w:tabs>
+              <w:tab w:val="left" w:pos="660"/>
+              <w:tab w:val="right" w:leader="dot" w:pos="10250"/>
+            </w:tabs>
+            <w:rPr>
+              <w:rFonts w:asciiTheme="minorHAnsi" w:eastAsiaTheme="minorEastAsia" w:hAnsiTheme="minorHAnsi" w:cstheme="minorBidi"/>
+              <w:noProof/>
+              <w:sz w:val="22"/>
+              <w:szCs w:val="22"/>
+              <w:lang w:val="en-NL" w:eastAsia="en-NL"/>
+            </w:rPr>
+          </w:pPr>
+          <w:hyperlink w:anchor="_Toc4701725" w:history="1">
+            <w:r>
+              <w:rPr>
+                <w:rStyle w:val="Hyperlink"/>
+                <w:noProof/>
+              </w:rPr>
+              <w:t>6.3</w:t>
+            </w:r>
+            <w:r>
+              <w:rPr>
+                <w:rFonts w:asciiTheme="minorHAnsi" w:eastAsiaTheme="minorEastAsia" w:hAnsiTheme="minorHAnsi" w:cstheme="minorBidi"/>
+                <w:noProof/>
+                <w:sz w:val="22"/>
+                <w:szCs w:val="22"/>
+                <w:lang w:val="en-NL" w:eastAsia="en-NL"/>
+              </w:rPr>
+              <w:tab/>
+            </w:r>
+            <w:r>
+              <w:rPr>
+                <w:rStyle w:val="Hyperlink"/>
+                <w:noProof/>
+              </w:rPr>
               <w:t>Minutes of the meeting</w:t>
             </w:r>
             <w:r>
@@ -3340,7 +4075,7 @@
                 <w:noProof/>
                 <w:webHidden/>
               </w:rPr>
-              <w:instrText xml:space="preserve"> PAGEREF _Toc3833616 \h </w:instrText>
+              <w:instrText xml:space="preserve"> PAGEREF _Toc4701725 \h </w:instrText>
             </w:r>
             <w:r>
               <w:rPr>
@@ -3360,7 +4095,259 @@
                 <w:noProof/>
                 <w:webHidden/>
               </w:rPr>
-              <w:t>8</w:t>
+              <w:t>9</w:t>
+            </w:r>
+            <w:r>
+              <w:rPr>
+                <w:noProof/>
+                <w:webHidden/>
+              </w:rPr>
+              <w:fldChar w:fldCharType="end"/>
+            </w:r>
+          </w:hyperlink>
+        </w:p>
+        <w:p>
+          <w:pPr>
+            <w:pStyle w:val="TOC1"/>
+            <w:tabs>
+              <w:tab w:val="right" w:leader="dot" w:pos="10250"/>
+            </w:tabs>
+            <w:rPr>
+              <w:rFonts w:asciiTheme="minorHAnsi" w:eastAsiaTheme="minorEastAsia" w:hAnsiTheme="minorHAnsi" w:cstheme="minorBidi"/>
+              <w:noProof/>
+              <w:sz w:val="22"/>
+              <w:szCs w:val="22"/>
+              <w:lang w:val="en-NL" w:eastAsia="en-NL"/>
+            </w:rPr>
+          </w:pPr>
+          <w:hyperlink w:anchor="_Toc4701726" w:history="1">
+            <w:r>
+              <w:rPr>
+                <w:rStyle w:val="Hyperlink"/>
+                <w:noProof/>
+              </w:rPr>
+              <w:t>7.1   Time and place of the meeting</w:t>
+            </w:r>
+            <w:r>
+              <w:rPr>
+                <w:noProof/>
+                <w:webHidden/>
+              </w:rPr>
+              <w:tab/>
+            </w:r>
+            <w:r>
+              <w:rPr>
+                <w:noProof/>
+                <w:webHidden/>
+              </w:rPr>
+              <w:fldChar w:fldCharType="begin"/>
+            </w:r>
+            <w:r>
+              <w:rPr>
+                <w:noProof/>
+                <w:webHidden/>
+              </w:rPr>
+              <w:instrText xml:space="preserve"> PAGEREF _Toc4701726 \h </w:instrText>
+            </w:r>
+            <w:r>
+              <w:rPr>
+                <w:noProof/>
+                <w:webHidden/>
+              </w:rPr>
+            </w:r>
+            <w:r>
+              <w:rPr>
+                <w:noProof/>
+                <w:webHidden/>
+              </w:rPr>
+              <w:fldChar w:fldCharType="separate"/>
+            </w:r>
+            <w:r>
+              <w:rPr>
+                <w:noProof/>
+                <w:webHidden/>
+              </w:rPr>
+              <w:t>10</w:t>
+            </w:r>
+            <w:r>
+              <w:rPr>
+                <w:noProof/>
+                <w:webHidden/>
+              </w:rPr>
+              <w:fldChar w:fldCharType="end"/>
+            </w:r>
+          </w:hyperlink>
+        </w:p>
+        <w:p>
+          <w:pPr>
+            <w:pStyle w:val="TOC1"/>
+            <w:tabs>
+              <w:tab w:val="left" w:pos="660"/>
+              <w:tab w:val="right" w:leader="dot" w:pos="10250"/>
+            </w:tabs>
+            <w:rPr>
+              <w:rFonts w:asciiTheme="minorHAnsi" w:eastAsiaTheme="minorEastAsia" w:hAnsiTheme="minorHAnsi" w:cstheme="minorBidi"/>
+              <w:noProof/>
+              <w:sz w:val="22"/>
+              <w:szCs w:val="22"/>
+              <w:lang w:val="en-NL" w:eastAsia="en-NL"/>
+            </w:rPr>
+          </w:pPr>
+          <w:hyperlink w:anchor="_Toc4701727" w:history="1">
+            <w:r>
+              <w:rPr>
+                <w:rStyle w:val="Hyperlink"/>
+                <w:noProof/>
+              </w:rPr>
+              <w:t xml:space="preserve">7.2 </w:t>
+            </w:r>
+            <w:r>
+              <w:rPr>
+                <w:rFonts w:asciiTheme="minorHAnsi" w:eastAsiaTheme="minorEastAsia" w:hAnsiTheme="minorHAnsi" w:cstheme="minorBidi"/>
+                <w:noProof/>
+                <w:sz w:val="22"/>
+                <w:szCs w:val="22"/>
+                <w:lang w:val="en-NL" w:eastAsia="en-NL"/>
+              </w:rPr>
+              <w:tab/>
+            </w:r>
+            <w:r>
+              <w:rPr>
+                <w:rStyle w:val="Hyperlink"/>
+                <w:noProof/>
+              </w:rPr>
+              <w:t>Topics &amp; questions of the meeting</w:t>
+            </w:r>
+            <w:r>
+              <w:rPr>
+                <w:noProof/>
+                <w:webHidden/>
+              </w:rPr>
+              <w:tab/>
+            </w:r>
+            <w:r>
+              <w:rPr>
+                <w:noProof/>
+                <w:webHidden/>
+              </w:rPr>
+              <w:fldChar w:fldCharType="begin"/>
+            </w:r>
+            <w:r>
+              <w:rPr>
+                <w:noProof/>
+                <w:webHidden/>
+              </w:rPr>
+              <w:instrText xml:space="preserve"> PAGEREF _Toc4701727 \h </w:instrText>
+            </w:r>
+            <w:r>
+              <w:rPr>
+                <w:noProof/>
+                <w:webHidden/>
+              </w:rPr>
+            </w:r>
+            <w:r>
+              <w:rPr>
+                <w:noProof/>
+                <w:webHidden/>
+              </w:rPr>
+              <w:fldChar w:fldCharType="separate"/>
+            </w:r>
+            <w:r>
+              <w:rPr>
+                <w:noProof/>
+                <w:webHidden/>
+              </w:rPr>
+              <w:t>10</w:t>
+            </w:r>
+            <w:r>
+              <w:rPr>
+                <w:noProof/>
+                <w:webHidden/>
+              </w:rPr>
+              <w:fldChar w:fldCharType="end"/>
+            </w:r>
+          </w:hyperlink>
+        </w:p>
+        <w:p>
+          <w:pPr>
+            <w:pStyle w:val="TOC1"/>
+            <w:tabs>
+              <w:tab w:val="left" w:pos="660"/>
+              <w:tab w:val="right" w:leader="dot" w:pos="10250"/>
+            </w:tabs>
+            <w:rPr>
+              <w:rFonts w:asciiTheme="minorHAnsi" w:eastAsiaTheme="minorEastAsia" w:hAnsiTheme="minorHAnsi" w:cstheme="minorBidi"/>
+              <w:noProof/>
+              <w:sz w:val="22"/>
+              <w:szCs w:val="22"/>
+              <w:lang w:val="en-NL" w:eastAsia="en-NL"/>
+            </w:rPr>
+          </w:pPr>
+          <w:hyperlink w:anchor="_Toc4701728" w:history="1">
+            <w:r>
+              <w:rPr>
+                <w:rStyle w:val="Hyperlink"/>
+                <w:noProof/>
+              </w:rPr>
+              <w:t xml:space="preserve">7.3 </w:t>
+            </w:r>
+            <w:r>
+              <w:rPr>
+                <w:rFonts w:asciiTheme="minorHAnsi" w:eastAsiaTheme="minorEastAsia" w:hAnsiTheme="minorHAnsi" w:cstheme="minorBidi"/>
+                <w:noProof/>
+                <w:sz w:val="22"/>
+                <w:szCs w:val="22"/>
+                <w:lang w:val="en-NL" w:eastAsia="en-NL"/>
+              </w:rPr>
+              <w:tab/>
+            </w:r>
+            <w:r>
+              <w:rPr>
+                <w:rStyle w:val="Hyperlink"/>
+                <w:noProof/>
+              </w:rPr>
+              <w:t>Minutes of the meeting</w:t>
+            </w:r>
+            <w:r>
+              <w:rPr>
+                <w:noProof/>
+                <w:webHidden/>
+              </w:rPr>
+              <w:tab/>
+            </w:r>
+            <w:r>
+              <w:rPr>
+                <w:noProof/>
+                <w:webHidden/>
+              </w:rPr>
+              <w:fldChar w:fldCharType="begin"/>
+            </w:r>
+            <w:r>
+              <w:rPr>
+                <w:noProof/>
+                <w:webHidden/>
+              </w:rPr>
+              <w:instrText xml:space="preserve"> PAGEREF _Toc4701728 \h </w:instrText>
+            </w:r>
+            <w:r>
+              <w:rPr>
+                <w:noProof/>
+                <w:webHidden/>
+              </w:rPr>
+            </w:r>
+            <w:r>
+              <w:rPr>
+                <w:noProof/>
+                <w:webHidden/>
+              </w:rPr>
+              <w:fldChar w:fldCharType="separate"/>
+            </w:r>
+            <w:r>
+              <w:rPr>
+                <w:noProof/>
+                <w:webHidden/>
+              </w:rPr>
+              <w:t>10</w:t>
             </w:r>
             <w:r>
               <w:rPr>
@@ -3389,20 +4376,284 @@
         <w:br w:type="page"/>
       </w:r>
     </w:p>
-    <w:p/>
+    <w:p>
+      <w:pPr>
+        <w:pStyle w:val="Heading1"/>
+        <w:jc w:val="center"/>
+      </w:pPr>
+      <w:bookmarkStart w:id="0" w:name="_Toc4700844"/>
+      <w:bookmarkStart w:id="1" w:name="_Toc4701707"/>
+      <w:r>
+        <w:lastRenderedPageBreak/>
+        <w:t>Revision history</w:t>
+      </w:r>
+      <w:bookmarkEnd w:id="0"/>
+      <w:bookmarkEnd w:id="1"/>
+    </w:p>
     <w:p>
       <w:pPr>
         <w:tabs>
           <w:tab w:val="left" w:pos="10260"/>
         </w:tabs>
-      </w:pPr>
-    </w:p>
+        <w:jc w:val="center"/>
+        <w:rPr>
+          <w:b/>
+          <w:bCs/>
+          <w:color w:val="333333" w:themeColor="accent2"/>
+          <w:kern w:val="32"/>
+          <w:sz w:val="36"/>
+        </w:rPr>
+      </w:pPr>
+    </w:p>
+    <w:tbl>
+      <w:tblPr>
+        <w:tblStyle w:val="TableGrid"/>
+        <w:tblW w:w="8359" w:type="dxa"/>
+        <w:jc w:val="center"/>
+        <w:tblLook w:val="04A0" w:firstRow="1" w:lastRow="0" w:firstColumn="1" w:lastColumn="0" w:noHBand="0" w:noVBand="1"/>
+      </w:tblPr>
+      <w:tblGrid>
+        <w:gridCol w:w="1263"/>
+        <w:gridCol w:w="7096"/>
+      </w:tblGrid>
+      <w:tr>
+        <w:trPr>
+          <w:trHeight w:val="330"/>
+          <w:jc w:val="center"/>
+        </w:trPr>
+        <w:tc>
+          <w:tcPr>
+            <w:tcW w:w="1263" w:type="dxa"/>
+            <w:shd w:val="clear" w:color="auto" w:fill="D6D6D6" w:themeFill="accent5" w:themeFillTint="66"/>
+          </w:tcPr>
+          <w:p>
+            <w:pPr>
+              <w:jc w:val="center"/>
+            </w:pPr>
+            <w:r>
+              <w:t>Version</w:t>
+            </w:r>
+          </w:p>
+        </w:tc>
+        <w:tc>
+          <w:tcPr>
+            <w:tcW w:w="7096" w:type="dxa"/>
+            <w:shd w:val="clear" w:color="auto" w:fill="D6D6D6" w:themeFill="accent5" w:themeFillTint="66"/>
+          </w:tcPr>
+          <w:p>
+            <w:r>
+              <w:t>Description</w:t>
+            </w:r>
+          </w:p>
+        </w:tc>
+      </w:tr>
+      <w:tr>
+        <w:trPr>
+          <w:trHeight w:val="647"/>
+          <w:jc w:val="center"/>
+        </w:trPr>
+        <w:tc>
+          <w:tcPr>
+            <w:tcW w:w="1263" w:type="dxa"/>
+          </w:tcPr>
+          <w:p>
+            <w:r>
+              <w:t>0.1</w:t>
+            </w:r>
+          </w:p>
+        </w:tc>
+        <w:tc>
+          <w:tcPr>
+            <w:tcW w:w="7096" w:type="dxa"/>
+          </w:tcPr>
+          <w:p>
+            <w:r>
+              <w:t>Added time, place, topics, question and minutes of  the meeting for week 2</w:t>
+            </w:r>
+          </w:p>
+        </w:tc>
+      </w:tr>
+      <w:tr>
+        <w:trPr>
+          <w:trHeight w:val="661"/>
+          <w:jc w:val="center"/>
+        </w:trPr>
+        <w:tc>
+          <w:tcPr>
+            <w:tcW w:w="1263" w:type="dxa"/>
+          </w:tcPr>
+          <w:p>
+            <w:r>
+              <w:t>0.2</w:t>
+            </w:r>
+          </w:p>
+        </w:tc>
+        <w:tc>
+          <w:tcPr>
+            <w:tcW w:w="7096" w:type="dxa"/>
+          </w:tcPr>
+          <w:p>
+            <w:r>
+              <w:t>Added time, place, topics, question and minutes of  the meeting for week 3</w:t>
+            </w:r>
+          </w:p>
+        </w:tc>
+      </w:tr>
+      <w:tr>
+        <w:trPr>
+          <w:trHeight w:val="671"/>
+          <w:jc w:val="center"/>
+        </w:trPr>
+        <w:tc>
+          <w:tcPr>
+            <w:tcW w:w="1263" w:type="dxa"/>
+          </w:tcPr>
+          <w:p>
+            <w:r>
+              <w:t>0.3</w:t>
+            </w:r>
+          </w:p>
+        </w:tc>
+        <w:tc>
+          <w:tcPr>
+            <w:tcW w:w="7096" w:type="dxa"/>
+          </w:tcPr>
+          <w:p>
+            <w:r>
+              <w:t>Added time, place, topics, question and minutes of  the meeting for week 4</w:t>
+            </w:r>
+          </w:p>
+        </w:tc>
+      </w:tr>
+      <w:tr>
+        <w:trPr>
+          <w:trHeight w:val="330"/>
+          <w:jc w:val="center"/>
+        </w:trPr>
+        <w:tc>
+          <w:tcPr>
+            <w:tcW w:w="1263" w:type="dxa"/>
+          </w:tcPr>
+          <w:p>
+            <w:r>
+              <w:t>0.4</w:t>
+            </w:r>
+          </w:p>
+        </w:tc>
+        <w:tc>
+          <w:tcPr>
+            <w:tcW w:w="7096" w:type="dxa"/>
+          </w:tcPr>
+          <w:p>
+            <w:r>
+              <w:t>Added time, place, topics, question and minutes of  the meeting for week 5</w:t>
+            </w:r>
+          </w:p>
+        </w:tc>
+      </w:tr>
+      <w:tr>
+        <w:trPr>
+          <w:trHeight w:val="591"/>
+          <w:jc w:val="center"/>
+        </w:trPr>
+        <w:tc>
+          <w:tcPr>
+            <w:tcW w:w="1263" w:type="dxa"/>
+          </w:tcPr>
+          <w:p>
+            <w:r>
+              <w:t>0.5</w:t>
+            </w:r>
+          </w:p>
+        </w:tc>
+        <w:tc>
+          <w:tcPr>
+            <w:tcW w:w="7096" w:type="dxa"/>
+          </w:tcPr>
+          <w:p>
+            <w:r>
+              <w:t>Added time, place, topics, question and minutes of  the meeting for week 6</w:t>
+            </w:r>
+          </w:p>
+        </w:tc>
+      </w:tr>
+      <w:tr>
+        <w:trPr>
+          <w:trHeight w:val="591"/>
+          <w:jc w:val="center"/>
+        </w:trPr>
+        <w:tc>
+          <w:tcPr>
+            <w:tcW w:w="1263" w:type="dxa"/>
+          </w:tcPr>
+          <w:p>
+            <w:r>
+              <w:t>0.6</w:t>
+            </w:r>
+          </w:p>
+        </w:tc>
+        <w:tc>
+          <w:tcPr>
+            <w:tcW w:w="7096" w:type="dxa"/>
+          </w:tcPr>
+          <w:p>
+            <w:r>
+              <w:t>Added time, place, topics, question and minutes of  the meeting for week 7</w:t>
+            </w:r>
+          </w:p>
+        </w:tc>
+      </w:tr>
+    </w:tbl>
+    <w:p/>
+    <w:p/>
+    <w:p/>
+    <w:p/>
+    <w:p/>
+    <w:p/>
+    <w:p/>
+    <w:p/>
+    <w:p/>
+    <w:p/>
+    <w:p/>
+    <w:p/>
+    <w:p/>
+    <w:p/>
+    <w:p/>
+    <w:p/>
+    <w:p/>
+    <w:p/>
+    <w:p/>
+    <w:p/>
+    <w:p/>
+    <w:p/>
+    <w:p/>
+    <w:p/>
+    <w:p/>
+    <w:p/>
+    <w:p/>
+    <w:p/>
     <w:p>
       <w:pPr>
         <w:tabs>
           <w:tab w:val="left" w:pos="10260"/>
         </w:tabs>
       </w:pPr>
+    </w:p>
+    <w:p>
+      <w:pPr>
+        <w:tabs>
+          <w:tab w:val="left" w:pos="10260"/>
+        </w:tabs>
+      </w:pPr>
+    </w:p>
+    <w:p>
+      <w:pPr>
+        <w:tabs>
+          <w:tab w:val="left" w:pos="10260"/>
+        </w:tabs>
+      </w:pPr>
+      <w:bookmarkStart w:id="2" w:name="_GoBack"/>
+      <w:bookmarkEnd w:id="2"/>
       <w:r>
         <w:rPr>
           <w:noProof/>
@@ -3553,7 +4804,7 @@
           <w:numId w:val="3"/>
         </w:numPr>
       </w:pPr>
-      <w:bookmarkStart w:id="0" w:name="_Toc3833599"/>
+      <w:bookmarkStart w:id="3" w:name="_Toc4701708"/>
       <w:r>
         <w:t>Time and place of the meet</w:t>
       </w:r>
@@ -3563,7 +4814,7 @@
       <w:r>
         <w:t>ng</w:t>
       </w:r>
-      <w:bookmarkEnd w:id="0"/>
+      <w:bookmarkEnd w:id="3"/>
     </w:p>
     <w:p/>
     <w:p>
@@ -3579,11 +4830,11 @@
           <w:numId w:val="3"/>
         </w:numPr>
       </w:pPr>
-      <w:bookmarkStart w:id="1" w:name="_Toc3833600"/>
+      <w:bookmarkStart w:id="4" w:name="_Toc4701709"/>
       <w:r>
         <w:t>Topics &amp; questions of the meeting</w:t>
       </w:r>
-      <w:bookmarkEnd w:id="1"/>
+      <w:bookmarkEnd w:id="4"/>
     </w:p>
     <w:p/>
     <w:p>
@@ -3599,7 +4850,7 @@
           <w:numId w:val="3"/>
         </w:numPr>
       </w:pPr>
-      <w:bookmarkStart w:id="2" w:name="_Toc3833601"/>
+      <w:bookmarkStart w:id="5" w:name="_Toc4701710"/>
       <w:r>
         <w:t>Minute</w:t>
       </w:r>
@@ -3609,7 +4860,7 @@
       <w:r>
         <w:t>of the meeting</w:t>
       </w:r>
-      <w:bookmarkEnd w:id="2"/>
+      <w:bookmarkEnd w:id="5"/>
     </w:p>
     <w:p/>
     <w:p>
@@ -3783,11 +5034,11 @@
           <w:numId w:val="12"/>
         </w:numPr>
       </w:pPr>
-      <w:bookmarkStart w:id="3" w:name="_Toc3833602"/>
+      <w:bookmarkStart w:id="6" w:name="_Toc4701711"/>
       <w:r>
         <w:t>Time and place of the meeting</w:t>
       </w:r>
-      <w:bookmarkEnd w:id="3"/>
+      <w:bookmarkEnd w:id="6"/>
     </w:p>
     <w:p/>
     <w:p>
@@ -3815,11 +5066,11 @@
           <w:numId w:val="12"/>
         </w:numPr>
       </w:pPr>
-      <w:bookmarkStart w:id="4" w:name="_Toc3833603"/>
+      <w:bookmarkStart w:id="7" w:name="_Toc4701712"/>
       <w:r>
         <w:t>Topics &amp; questions of the meeting</w:t>
       </w:r>
-      <w:bookmarkEnd w:id="4"/>
+      <w:bookmarkEnd w:id="7"/>
     </w:p>
     <w:p/>
     <w:p>
@@ -3923,11 +5174,11 @@
           <w:numId w:val="12"/>
         </w:numPr>
       </w:pPr>
-      <w:bookmarkStart w:id="5" w:name="_Toc3833604"/>
+      <w:bookmarkStart w:id="8" w:name="_Toc4701713"/>
       <w:r>
         <w:t>Minutes of the meeting</w:t>
       </w:r>
-      <w:bookmarkEnd w:id="5"/>
+      <w:bookmarkEnd w:id="8"/>
     </w:p>
     <w:p/>
     <w:p/>
@@ -4102,11 +5353,11 @@
           <w:numId w:val="14"/>
         </w:numPr>
       </w:pPr>
-      <w:bookmarkStart w:id="6" w:name="_Toc3833605"/>
+      <w:bookmarkStart w:id="9" w:name="_Toc4701714"/>
       <w:r>
         <w:t>Time and place of the meeting</w:t>
       </w:r>
-      <w:bookmarkEnd w:id="6"/>
+      <w:bookmarkEnd w:id="9"/>
     </w:p>
     <w:p/>
     <w:p>
@@ -4134,11 +5385,11 @@
           <w:numId w:val="14"/>
         </w:numPr>
       </w:pPr>
-      <w:bookmarkStart w:id="7" w:name="_Toc3833606"/>
+      <w:bookmarkStart w:id="10" w:name="_Toc4701715"/>
       <w:r>
         <w:t>Topics &amp; questions of the meeting</w:t>
       </w:r>
-      <w:bookmarkEnd w:id="7"/>
+      <w:bookmarkEnd w:id="10"/>
     </w:p>
     <w:p>
       <w:pPr>
@@ -4201,11 +5452,11 @@
           <w:numId w:val="14"/>
         </w:numPr>
       </w:pPr>
-      <w:bookmarkStart w:id="8" w:name="_Toc3833607"/>
+      <w:bookmarkStart w:id="11" w:name="_Toc4701716"/>
       <w:r>
         <w:t>Minutes of the meeting</w:t>
       </w:r>
-      <w:bookmarkEnd w:id="8"/>
+      <w:bookmarkEnd w:id="11"/>
     </w:p>
     <w:p/>
     <w:p>
@@ -4438,11 +5689,11 @@
           <w:numId w:val="16"/>
         </w:numPr>
       </w:pPr>
-      <w:bookmarkStart w:id="9" w:name="_Toc3833608"/>
+      <w:bookmarkStart w:id="12" w:name="_Toc4701717"/>
       <w:r>
         <w:t>Time and place of the meeting</w:t>
       </w:r>
-      <w:bookmarkEnd w:id="9"/>
+      <w:bookmarkEnd w:id="12"/>
     </w:p>
     <w:p/>
     <w:p>
@@ -4467,11 +5718,11 @@
           <w:numId w:val="16"/>
         </w:numPr>
       </w:pPr>
-      <w:bookmarkStart w:id="10" w:name="_Toc3833609"/>
+      <w:bookmarkStart w:id="13" w:name="_Toc4701718"/>
       <w:r>
         <w:t>Topics &amp; questions of the meeting</w:t>
       </w:r>
-      <w:bookmarkEnd w:id="10"/>
+      <w:bookmarkEnd w:id="13"/>
     </w:p>
     <w:p>
       <w:pPr>
@@ -4539,11 +5790,11 @@
       <w:r>
         <w:t xml:space="preserve"> </w:t>
       </w:r>
-      <w:bookmarkStart w:id="11" w:name="_Toc3833610"/>
+      <w:bookmarkStart w:id="14" w:name="_Toc4701719"/>
       <w:r>
         <w:t>Minutes of the meeting</w:t>
       </w:r>
-      <w:bookmarkEnd w:id="11"/>
+      <w:bookmarkEnd w:id="14"/>
     </w:p>
     <w:p>
       <w:pPr>
@@ -4717,11 +5968,11 @@
           <w:numId w:val="18"/>
         </w:numPr>
       </w:pPr>
-      <w:bookmarkStart w:id="12" w:name="_Toc3833611"/>
+      <w:bookmarkStart w:id="15" w:name="_Toc4701720"/>
       <w:r>
         <w:t>Time and place of the meeting</w:t>
       </w:r>
-      <w:bookmarkEnd w:id="12"/>
+      <w:bookmarkEnd w:id="15"/>
     </w:p>
     <w:p/>
     <w:p>
@@ -4746,11 +5997,11 @@
           <w:numId w:val="18"/>
         </w:numPr>
       </w:pPr>
-      <w:bookmarkStart w:id="13" w:name="_Toc3833612"/>
+      <w:bookmarkStart w:id="16" w:name="_Toc4701721"/>
       <w:r>
         <w:t>Topics &amp; questions of the meeting</w:t>
       </w:r>
-      <w:bookmarkEnd w:id="13"/>
+      <w:bookmarkEnd w:id="16"/>
     </w:p>
     <w:p>
       <w:pPr>
@@ -4799,11 +6050,11 @@
       <w:r>
         <w:t xml:space="preserve"> </w:t>
       </w:r>
-      <w:bookmarkStart w:id="14" w:name="_Toc3833613"/>
+      <w:bookmarkStart w:id="17" w:name="_Toc4701722"/>
       <w:r>
         <w:t>Minutes of the meeting</w:t>
       </w:r>
-      <w:bookmarkEnd w:id="14"/>
+      <w:bookmarkEnd w:id="17"/>
     </w:p>
     <w:p>
       <w:r>
@@ -4969,11 +6220,11 @@
           <w:numId w:val="20"/>
         </w:numPr>
       </w:pPr>
-      <w:bookmarkStart w:id="15" w:name="_Toc3833614"/>
+      <w:bookmarkStart w:id="18" w:name="_Toc4701723"/>
       <w:r>
         <w:t>Time and place of the meeting</w:t>
       </w:r>
-      <w:bookmarkEnd w:id="15"/>
+      <w:bookmarkEnd w:id="18"/>
     </w:p>
     <w:p/>
     <w:p>
@@ -4998,11 +6249,11 @@
           <w:numId w:val="20"/>
         </w:numPr>
       </w:pPr>
-      <w:bookmarkStart w:id="16" w:name="_Toc3833615"/>
+      <w:bookmarkStart w:id="19" w:name="_Toc4701724"/>
       <w:r>
         <w:t>Topics &amp; questions of the meeting</w:t>
       </w:r>
-      <w:bookmarkEnd w:id="16"/>
+      <w:bookmarkEnd w:id="19"/>
     </w:p>
     <w:p/>
     <w:p>
@@ -5052,11 +6303,11 @@
       <w:r>
         <w:t xml:space="preserve"> </w:t>
       </w:r>
-      <w:bookmarkStart w:id="17" w:name="_Toc3833616"/>
+      <w:bookmarkStart w:id="20" w:name="_Toc4701725"/>
       <w:r>
         <w:t>Minutes of the meeting</w:t>
       </w:r>
-      <w:bookmarkEnd w:id="17"/>
+      <w:bookmarkEnd w:id="20"/>
     </w:p>
     <w:p/>
     <w:p>
@@ -5071,8 +6322,6 @@
       <w:r>
         <w:t xml:space="preserve"> diagram.</w:t>
       </w:r>
-      <w:bookmarkStart w:id="18" w:name="_GoBack"/>
-      <w:bookmarkEnd w:id="18"/>
       <w:r>
         <w:br w:type="page"/>
       </w:r>
@@ -5183,13 +6432,7 @@
                         </w:numPr>
                       </w:pPr>
                       <w:r>
-                        <w:t xml:space="preserve">Week </w:t>
-                      </w:r>
-                      <w:r>
-                        <w:t>7</w:t>
-                      </w:r>
-                      <w:r>
-                        <w:t xml:space="preserve"> meeting</w:t>
+                        <w:t>Week 7 meeting</w:t>
                       </w:r>
                     </w:p>
                   </w:txbxContent>
@@ -5208,8 +6451,18 @@
       </w:pPr>
       <w:r>
         <w:tab/>
-        <w:t>7.1 Time and place of the meeting</w:t>
-      </w:r>
+      </w:r>
+      <w:bookmarkStart w:id="21" w:name="_Toc4701726"/>
+      <w:r>
+        <w:t xml:space="preserve">7.1 </w:t>
+      </w:r>
+      <w:r>
+        <w:t xml:space="preserve">  </w:t>
+      </w:r>
+      <w:r>
+        <w:t>Time and place of the meeting</w:t>
+      </w:r>
+      <w:bookmarkEnd w:id="21"/>
     </w:p>
     <w:p/>
     <w:p>
@@ -5223,6 +6476,7 @@
         <w:pStyle w:val="Heading1"/>
         <w:ind w:firstLine="708"/>
       </w:pPr>
+      <w:bookmarkStart w:id="22" w:name="_Toc4701727"/>
       <w:r>
         <w:t xml:space="preserve">7.2 </w:t>
       </w:r>
@@ -5230,6 +6484,7 @@
         <w:tab/>
         <w:t>Topics &amp; questions of the meeting</w:t>
       </w:r>
+      <w:bookmarkEnd w:id="22"/>
     </w:p>
     <w:p/>
     <w:p>
@@ -5286,6 +6541,7 @@
         <w:pStyle w:val="Heading1"/>
         <w:ind w:firstLine="708"/>
       </w:pPr>
+      <w:bookmarkStart w:id="23" w:name="_Toc4701728"/>
       <w:r>
         <w:t xml:space="preserve">7.3 </w:t>
       </w:r>
@@ -5293,9 +6549,18 @@
         <w:tab/>
         <w:t>Minutes of the meeting</w:t>
       </w:r>
+      <w:bookmarkEnd w:id="23"/>
+    </w:p>
+    <w:p>
+      <w:r>
+        <w:t>The tutor told us to check every document, and make changes, if needed before submitting everything on Friday.</w:t>
+      </w:r>
+      <w:r>
+        <w:t xml:space="preserve"> He also went through each document and gave us feedback. We can make changes after up to week 10 but he said it would be best to finish the work sooner because of the exams.</w:t>
+      </w:r>
     </w:p>
     <w:sectPr>
-      <w:footerReference w:type="default" r:id="rId8"/>
+      <w:footerReference w:type="default" r:id="rId9"/>
       <w:type w:val="continuous"/>
       <w:pgSz w:w="12240" w:h="15840" w:code="1"/>
       <w:pgMar w:top="990" w:right="990" w:bottom="1620" w:left="990" w:header="360" w:footer="371" w:gutter="0"/>
@@ -5547,7 +6812,7 @@
                                   <pic:cNvPicPr/>
                                 </pic:nvPicPr>
                                 <pic:blipFill>
-                                  <a:blip r:embed="rId3">
+                                  <a:blip r:embed="rId1">
                                     <a:duotone>
                                       <a:schemeClr val="accent1">
                                         <a:shade val="45000"/>
@@ -5558,7 +6823,7 @@
                                     <a:extLst>
                                       <a:ext uri="{BEBA8EAE-BF5A-486C-A8C5-ECC9F3942E4B}">
                                         <a14:imgProps xmlns:a14="http://schemas.microsoft.com/office/drawing/2010/main">
-                                          <a14:imgLayer r:embed="rId4">
+                                          <a14:imgLayer r:embed="rId2">
                                             <a14:imgEffect>
                                               <a14:artisticGlowEdges/>
                                             </a14:imgEffect>
@@ -5922,7 +7187,7 @@
 <w:numbering xmlns:wpc="http://schemas.microsoft.com/office/word/2010/wordprocessingCanvas" xmlns:cx="http://schemas.microsoft.com/office/drawing/2014/chartex" xmlns:cx1="http://schemas.microsoft.com/office/drawing/2015/9/8/chartex" xmlns:cx2="http://schemas.microsoft.com/office/drawing/2015/10/21/chartex" xmlns:cx3="http://schemas.microsoft.com/office/drawing/2016/5/9/chartex" xmlns:cx4="http://schemas.microsoft.com/office/drawing/2016/5/10/chartex" xmlns:cx5="http://schemas.microsoft.com/office/drawing/2016/5/11/chartex" xmlns:cx6="http://schemas.microsoft.com/office/drawing/2016/5/12/chartex" xmlns:cx7="http://schemas.microsoft.com/office/drawing/2016/5/13/chartex" xmlns:cx8="http://schemas.microsoft.com/office/drawing/2016/5/14/chartex" xmlns:mc="http://schemas.openxmlformats.org/markup-compatibility/2006" xmlns:aink="http://schemas.microsoft.com/office/drawing/2016/ink" xmlns:am3d="http://schemas.microsoft.com/office/drawing/2017/model3d" xmlns:o="urn:schemas-microsoft-com:office:office" xmlns:r="http://schemas.openxmlformats.org/officeDocument/2006/relationships" xmlns:m="http://schemas.openxmlformats.org/officeDocument/2006/math" xmlns:v="urn:schemas-microsoft-com:vml" xmlns:wp14="http://schemas.microsoft.com/office/word/2010/wordprocessingDrawing" xmlns:wp="http://schemas.openxmlformats.org/drawingml/2006/wordprocessingDrawing" xmlns:w10="urn:schemas-microsoft-com:office:word" xmlns:w="http://schemas.openxmlformats.org/wordprocessingml/2006/main" xmlns:w14="http://schemas.microsoft.com/office/word/2010/wordml" xmlns:w15="http://schemas.microsoft.com/office/word/2012/wordml" xmlns:w16cid="http://schemas.microsoft.com/office/word/2016/wordml/cid" xmlns:w16se="http://schemas.microsoft.com/office/word/2015/wordml/symex" xmlns:wpg="http://schemas.microsoft.com/office/word/2010/wordprocessingGroup" xmlns:wpi="http://schemas.microsoft.com/office/word/2010/wordprocessingInk" xmlns:wne="http://schemas.microsoft.com/office/word/2006/wordml" xmlns:wps="http://schemas.microsoft.com/office/word/2010/wordprocessingShape" mc:Ignorable="w14 w15 w16se w16cid wp14">
   <w:numPicBullet w:numPicBulletId="0">
     <w:pict>
-      <v:shapetype w14:anchorId="0FEC829C" id="_x0000_t75" coordsize="21600,21600" o:spt="75" o:preferrelative="t" path="m@4@5l@4@11@9@11@9@5xe" filled="f" stroked="f">
+      <v:shapetype w14:anchorId="6F589C60" id="_x0000_t75" coordsize="21600,21600" o:spt="75" o:preferrelative="t" path="m@4@5l@4@11@9@11@9@5xe" filled="f" stroked="f">
         <v:stroke joinstyle="miter"/>
         <v:formulas>
           <v:f eqn="if lineDrawn pixelLineWidth 0"/>
@@ -5941,7 +7206,7 @@
         <v:path o:extrusionok="f" gradientshapeok="t" o:connecttype="rect"/>
         <o:lock v:ext="edit" aspectratio="t"/>
       </v:shapetype>
-      <v:shape id="_x0000_i1029" type="#_x0000_t75" style="width:342.6pt;height:208.8pt;visibility:visible;mso-wrap-style:square" o:bullet="t">
+      <v:shape id="_x0000_i1027" type="#_x0000_t75" style="width:342.75pt;height:208.5pt;visibility:visible;mso-wrap-style:square" o:bullet="t">
         <v:imagedata r:id="rId1" o:title=""/>
       </v:shape>
     </w:pict>
@@ -8475,6 +9740,7 @@
     <w:lsdException w:name="HTML Sample" w:semiHidden="1" w:unhideWhenUsed="1"/>
     <w:lsdException w:name="HTML Typewriter" w:semiHidden="1" w:unhideWhenUsed="1"/>
     <w:lsdException w:name="HTML Variable" w:semiHidden="1" w:unhideWhenUsed="1"/>
+    <w:lsdException w:name="Normal Table" w:semiHidden="1" w:unhideWhenUsed="1"/>
     <w:lsdException w:name="annotation subject" w:semiHidden="1" w:unhideWhenUsed="1"/>
     <w:lsdException w:name="No List" w:semiHidden="1" w:unhideWhenUsed="1"/>
     <w:lsdException w:name="Outline List 1" w:semiHidden="1" w:unhideWhenUsed="1"/>
@@ -8521,7 +9787,9 @@
     <w:lsdException w:name="Table Subtle 2" w:semiHidden="1" w:unhideWhenUsed="1"/>
     <w:lsdException w:name="Table Web 1" w:semiHidden="1" w:unhideWhenUsed="1"/>
     <w:lsdException w:name="Table Web 2" w:semiHidden="1" w:unhideWhenUsed="1"/>
+    <w:lsdException w:name="Table Web 3" w:semiHidden="1" w:unhideWhenUsed="1"/>
     <w:lsdException w:name="Balloon Text" w:semiHidden="1" w:unhideWhenUsed="1"/>
+    <w:lsdException w:name="Table Theme" w:semiHidden="1" w:unhideWhenUsed="1"/>
     <w:lsdException w:name="Placeholder Text" w:semiHidden="1" w:uiPriority="99"/>
     <w:lsdException w:name="No Spacing" w:uiPriority="1" w:qFormat="1"/>
     <w:lsdException w:name="Light Shading" w:uiPriority="60"/>
@@ -10141,7 +11409,7 @@
 </file>
 
 <file path=customXml/itemProps1.xml><?xml version="1.0" encoding="utf-8"?>
-<ds:datastoreItem xmlns:ds="http://schemas.openxmlformats.org/officeDocument/2006/customXml" ds:itemID="{276FA078-F159-4DF0-8171-E6D612EC6C34}">
+<ds:datastoreItem xmlns:ds="http://schemas.openxmlformats.org/officeDocument/2006/customXml" ds:itemID="{77D653F7-7E92-4F19-9593-0E46945A934A}">
   <ds:schemaRefs>
     <ds:schemaRef ds:uri="http://schemas.openxmlformats.org/officeDocument/2006/bibliography"/>
   </ds:schemaRefs>

</xml_diff>

<commit_message>
implemented loanstand, camping and checkout window
</commit_message>
<xml_diff>
--- a/Word documents/Agendas-and-minutes-of-every-meeting.docx
+++ b/Word documents/Agendas-and-minutes-of-every-meeting.docx
@@ -1082,29 +1082,7 @@
                                 <w:sz w:val="32"/>
                                 <w:szCs w:val="32"/>
                               </w:rPr>
-                              <w:t xml:space="preserve">Dimitar </w:t>
-                            </w:r>
-                            <w:proofErr w:type="gramStart"/>
-                            <w:r>
-                              <w:rPr>
-                                <w:b/>
-                                <w:bCs/>
-                                <w:color w:val="FFFFFF" w:themeColor="background1"/>
-                                <w:sz w:val="32"/>
-                                <w:szCs w:val="32"/>
-                              </w:rPr>
-                              <w:t>Ivanov(</w:t>
-                            </w:r>
-                            <w:proofErr w:type="gramEnd"/>
-                            <w:r>
-                              <w:rPr>
-                                <w:b/>
-                                <w:bCs/>
-                                <w:color w:val="FFFFFF" w:themeColor="background1"/>
-                                <w:sz w:val="32"/>
-                                <w:szCs w:val="32"/>
-                              </w:rPr>
-                              <w:t>3476529)</w:t>
+                              <w:t>Dimitar Ivanov(3476529)</w:t>
                             </w:r>
                           </w:p>
                           <w:p>
@@ -1139,7 +1117,6 @@
                               <w:t xml:space="preserve">Maria </w:t>
                             </w:r>
                             <w:proofErr w:type="spellStart"/>
-                            <w:proofErr w:type="gramStart"/>
                             <w:r>
                               <w:rPr>
                                 <w:b/>
@@ -1159,18 +1136,7 @@
                                 <w:sz w:val="32"/>
                                 <w:szCs w:val="32"/>
                               </w:rPr>
-                              <w:t>(</w:t>
-                            </w:r>
-                            <w:proofErr w:type="gramEnd"/>
-                            <w:r>
-                              <w:rPr>
-                                <w:b/>
-                                <w:bCs/>
-                                <w:color w:val="FFFFFF" w:themeColor="background1"/>
-                                <w:sz w:val="32"/>
-                                <w:szCs w:val="32"/>
-                              </w:rPr>
-                              <w:t>3648818)</w:t>
+                              <w:t>(3648818)</w:t>
                             </w:r>
                           </w:p>
                           <w:p>
@@ -1205,7 +1171,6 @@
                               <w:t xml:space="preserve">Martin </w:t>
                             </w:r>
                             <w:proofErr w:type="spellStart"/>
-                            <w:proofErr w:type="gramStart"/>
                             <w:r>
                               <w:rPr>
                                 <w:b/>
@@ -1227,7 +1192,6 @@
                               </w:rPr>
                               <w:t>(</w:t>
                             </w:r>
-                            <w:proofErr w:type="gramEnd"/>
                             <w:r>
                               <w:rPr>
                                 <w:b/>
@@ -1291,7 +1255,6 @@
                                 <w:szCs w:val="40"/>
                               </w:rPr>
                             </w:pPr>
-                            <w:proofErr w:type="gramStart"/>
                             <w:r>
                               <w:rPr>
                                 <w:rStyle w:val="sowc"/>
@@ -1300,18 +1263,7 @@
                                 <w:sz w:val="40"/>
                                 <w:szCs w:val="40"/>
                               </w:rPr>
-                              <w:t>Version :</w:t>
-                            </w:r>
-                            <w:proofErr w:type="gramEnd"/>
-                            <w:r>
-                              <w:rPr>
-                                <w:rStyle w:val="sowc"/>
-                                <w:b/>
-                                <w:color w:val="FFFFFF" w:themeColor="background1"/>
-                                <w:sz w:val="40"/>
-                                <w:szCs w:val="40"/>
-                              </w:rPr>
-                              <w:t xml:space="preserve"> </w:t>
+                              <w:t xml:space="preserve">Version : </w:t>
                             </w:r>
                             <w:r>
                               <w:rPr>
@@ -1533,29 +1485,7 @@
                           <w:sz w:val="32"/>
                           <w:szCs w:val="32"/>
                         </w:rPr>
-                        <w:t xml:space="preserve">Dimitar </w:t>
-                      </w:r>
-                      <w:proofErr w:type="gramStart"/>
-                      <w:r>
-                        <w:rPr>
-                          <w:b/>
-                          <w:bCs/>
-                          <w:color w:val="FFFFFF" w:themeColor="background1"/>
-                          <w:sz w:val="32"/>
-                          <w:szCs w:val="32"/>
-                        </w:rPr>
-                        <w:t>Ivanov(</w:t>
-                      </w:r>
-                      <w:proofErr w:type="gramEnd"/>
-                      <w:r>
-                        <w:rPr>
-                          <w:b/>
-                          <w:bCs/>
-                          <w:color w:val="FFFFFF" w:themeColor="background1"/>
-                          <w:sz w:val="32"/>
-                          <w:szCs w:val="32"/>
-                        </w:rPr>
-                        <w:t>3476529)</w:t>
+                        <w:t>Dimitar Ivanov(3476529)</w:t>
                       </w:r>
                     </w:p>
                     <w:p>
@@ -1590,7 +1520,6 @@
                         <w:t xml:space="preserve">Maria </w:t>
                       </w:r>
                       <w:proofErr w:type="spellStart"/>
-                      <w:proofErr w:type="gramStart"/>
                       <w:r>
                         <w:rPr>
                           <w:b/>
@@ -1610,18 +1539,7 @@
                           <w:sz w:val="32"/>
                           <w:szCs w:val="32"/>
                         </w:rPr>
-                        <w:t>(</w:t>
-                      </w:r>
-                      <w:proofErr w:type="gramEnd"/>
-                      <w:r>
-                        <w:rPr>
-                          <w:b/>
-                          <w:bCs/>
-                          <w:color w:val="FFFFFF" w:themeColor="background1"/>
-                          <w:sz w:val="32"/>
-                          <w:szCs w:val="32"/>
-                        </w:rPr>
-                        <w:t>3648818)</w:t>
+                        <w:t>(3648818)</w:t>
                       </w:r>
                     </w:p>
                     <w:p>
@@ -1656,7 +1574,6 @@
                         <w:t xml:space="preserve">Martin </w:t>
                       </w:r>
                       <w:proofErr w:type="spellStart"/>
-                      <w:proofErr w:type="gramStart"/>
                       <w:r>
                         <w:rPr>
                           <w:b/>
@@ -1678,7 +1595,6 @@
                         </w:rPr>
                         <w:t>(</w:t>
                       </w:r>
-                      <w:proofErr w:type="gramEnd"/>
                       <w:r>
                         <w:rPr>
                           <w:b/>
@@ -1742,7 +1658,6 @@
                           <w:szCs w:val="40"/>
                         </w:rPr>
                       </w:pPr>
-                      <w:proofErr w:type="gramStart"/>
                       <w:r>
                         <w:rPr>
                           <w:rStyle w:val="sowc"/>
@@ -1751,18 +1666,7 @@
                           <w:sz w:val="40"/>
                           <w:szCs w:val="40"/>
                         </w:rPr>
-                        <w:t>Version :</w:t>
-                      </w:r>
-                      <w:proofErr w:type="gramEnd"/>
-                      <w:r>
-                        <w:rPr>
-                          <w:rStyle w:val="sowc"/>
-                          <w:b/>
-                          <w:color w:val="FFFFFF" w:themeColor="background1"/>
-                          <w:sz w:val="40"/>
-                          <w:szCs w:val="40"/>
-                        </w:rPr>
-                        <w:t xml:space="preserve"> </w:t>
+                        <w:t xml:space="preserve">Version : </w:t>
                       </w:r>
                       <w:r>
                         <w:rPr>
@@ -2488,7 +2392,7 @@
               <w:noProof/>
               <w:sz w:val="22"/>
               <w:szCs w:val="22"/>
-              <w:lang w:val="bg-BG" w:eastAsia="bg-BG"/>
+              <w:lang w:val="en-NL" w:eastAsia="en-NL"/>
             </w:rPr>
           </w:pPr>
           <w:r>
@@ -2500,160 +2404,23 @@
           <w:r>
             <w:fldChar w:fldCharType="separate"/>
           </w:r>
-          <w:bookmarkStart w:id="0" w:name="_GoBack"/>
-          <w:bookmarkEnd w:id="0"/>
-          <w:r>
-            <w:rPr>
-              <w:rStyle w:val="Hyperlink"/>
-              <w:noProof/>
-            </w:rPr>
-            <w:fldChar w:fldCharType="begin"/>
-          </w:r>
-          <w:r>
-            <w:rPr>
-              <w:rStyle w:val="Hyperlink"/>
-              <w:noProof/>
-            </w:rPr>
-            <w:instrText xml:space="preserve"> </w:instrText>
-          </w:r>
-          <w:r>
-            <w:rPr>
-              <w:noProof/>
-            </w:rPr>
-            <w:instrText>HYPERLINK \l "_Toc9343207"</w:instrText>
-          </w:r>
-          <w:r>
-            <w:rPr>
-              <w:rStyle w:val="Hyperlink"/>
-              <w:noProof/>
-            </w:rPr>
-            <w:instrText xml:space="preserve"> </w:instrText>
-          </w:r>
-          <w:r>
-            <w:rPr>
-              <w:rStyle w:val="Hyperlink"/>
-              <w:noProof/>
-            </w:rPr>
-          </w:r>
-          <w:r>
-            <w:rPr>
-              <w:rStyle w:val="Hyperlink"/>
-              <w:noProof/>
-            </w:rPr>
-            <w:fldChar w:fldCharType="separate"/>
-          </w:r>
-          <w:r>
-            <w:rPr>
-              <w:rStyle w:val="Hyperlink"/>
-              <w:noProof/>
-            </w:rPr>
-            <w:t>Revision history</w:t>
-          </w:r>
-          <w:r>
-            <w:rPr>
-              <w:noProof/>
-              <w:webHidden/>
-            </w:rPr>
-            <w:tab/>
-          </w:r>
-          <w:r>
-            <w:rPr>
-              <w:noProof/>
-              <w:webHidden/>
-            </w:rPr>
-            <w:fldChar w:fldCharType="begin"/>
-          </w:r>
-          <w:r>
-            <w:rPr>
-              <w:noProof/>
-              <w:webHidden/>
-            </w:rPr>
-            <w:instrText xml:space="preserve"> PAGEREF _Toc9343207 \h </w:instrText>
-          </w:r>
-          <w:r>
-            <w:rPr>
-              <w:noProof/>
-              <w:webHidden/>
-            </w:rPr>
-          </w:r>
-          <w:r>
-            <w:rPr>
-              <w:noProof/>
-              <w:webHidden/>
-            </w:rPr>
-            <w:fldChar w:fldCharType="separate"/>
-          </w:r>
-          <w:r>
-            <w:rPr>
-              <w:noProof/>
-              <w:webHidden/>
-            </w:rPr>
-            <w:t>4</w:t>
-          </w:r>
-          <w:r>
-            <w:rPr>
-              <w:noProof/>
-              <w:webHidden/>
-            </w:rPr>
-            <w:fldChar w:fldCharType="end"/>
-          </w:r>
-          <w:r>
-            <w:rPr>
-              <w:rStyle w:val="Hyperlink"/>
-              <w:noProof/>
-            </w:rPr>
-            <w:fldChar w:fldCharType="end"/>
-          </w:r>
-        </w:p>
-        <w:p>
-          <w:pPr>
-            <w:pStyle w:val="TOC1"/>
-            <w:tabs>
-              <w:tab w:val="left" w:pos="660"/>
-              <w:tab w:val="right" w:leader="dot" w:pos="10250"/>
-            </w:tabs>
-            <w:rPr>
-              <w:rFonts w:asciiTheme="minorHAnsi" w:eastAsiaTheme="minorEastAsia" w:hAnsiTheme="minorHAnsi" w:cstheme="minorBidi"/>
-              <w:noProof/>
-              <w:sz w:val="22"/>
-              <w:szCs w:val="22"/>
-              <w:lang w:val="bg-BG" w:eastAsia="bg-BG"/>
-            </w:rPr>
-          </w:pPr>
-          <w:hyperlink w:anchor="_Toc9343208" w:history="1">
+          <w:hyperlink w:anchor="_Toc9901701" w:history="1">
             <w:r>
               <w:rPr>
                 <w:rStyle w:val="Hyperlink"/>
                 <w:noProof/>
               </w:rPr>
-              <w:t>1.1.</w:t>
-            </w:r>
-            <w:r>
-              <w:rPr>
-                <w:rFonts w:asciiTheme="minorHAnsi" w:eastAsiaTheme="minorEastAsia" w:hAnsiTheme="minorHAnsi" w:cstheme="minorBidi"/>
-                <w:noProof/>
-                <w:sz w:val="22"/>
-                <w:szCs w:val="22"/>
-                <w:lang w:val="bg-BG" w:eastAsia="bg-BG"/>
+              <w:t>Revision history</w:t>
+            </w:r>
+            <w:r>
+              <w:rPr>
+                <w:noProof/>
+                <w:webHidden/>
               </w:rPr>
               <w:tab/>
             </w:r>
             <w:r>
               <w:rPr>
-                <w:rStyle w:val="Hyperlink"/>
-                <w:noProof/>
-              </w:rPr>
-              <w:t>Time and place of the meeting</w:t>
-            </w:r>
-            <w:r>
-              <w:rPr>
-                <w:noProof/>
-                <w:webHidden/>
-              </w:rPr>
-              <w:tab/>
-            </w:r>
-            <w:r>
-              <w:rPr>
                 <w:noProof/>
                 <w:webHidden/>
               </w:rPr>
@@ -2664,7 +2431,7 @@
                 <w:noProof/>
                 <w:webHidden/>
               </w:rPr>
-              <w:instrText xml:space="preserve"> PAGEREF _Toc9343208 \h </w:instrText>
+              <w:instrText xml:space="preserve"> PAGEREF _Toc9901701 \h </w:instrText>
             </w:r>
             <w:r>
               <w:rPr>
@@ -2684,7 +2451,7 @@
                 <w:noProof/>
                 <w:webHidden/>
               </w:rPr>
-              <w:t>5</w:t>
+              <w:t>4</w:t>
             </w:r>
             <w:r>
               <w:rPr>
@@ -2707,16 +2474,16 @@
               <w:noProof/>
               <w:sz w:val="22"/>
               <w:szCs w:val="22"/>
-              <w:lang w:val="bg-BG" w:eastAsia="bg-BG"/>
+              <w:lang w:val="en-NL" w:eastAsia="en-NL"/>
             </w:rPr>
           </w:pPr>
-          <w:hyperlink w:anchor="_Toc9343209" w:history="1">
+          <w:hyperlink w:anchor="_Toc9901702" w:history="1">
             <w:r>
               <w:rPr>
                 <w:rStyle w:val="Hyperlink"/>
                 <w:noProof/>
               </w:rPr>
-              <w:t>1.2.</w:t>
+              <w:t>1.1.</w:t>
             </w:r>
             <w:r>
               <w:rPr>
@@ -2724,7 +2491,7 @@
                 <w:noProof/>
                 <w:sz w:val="22"/>
                 <w:szCs w:val="22"/>
-                <w:lang w:val="bg-BG" w:eastAsia="bg-BG"/>
+                <w:lang w:val="en-NL" w:eastAsia="en-NL"/>
               </w:rPr>
               <w:tab/>
             </w:r>
@@ -2733,7 +2500,7 @@
                 <w:rStyle w:val="Hyperlink"/>
                 <w:noProof/>
               </w:rPr>
-              <w:t>Topics &amp; questions of the meeting</w:t>
+              <w:t>Time and place of the meeting</w:t>
             </w:r>
             <w:r>
               <w:rPr>
@@ -2754,7 +2521,7 @@
                 <w:noProof/>
                 <w:webHidden/>
               </w:rPr>
-              <w:instrText xml:space="preserve"> PAGEREF _Toc9343209 \h </w:instrText>
+              <w:instrText xml:space="preserve"> PAGEREF _Toc9901702 \h </w:instrText>
             </w:r>
             <w:r>
               <w:rPr>
@@ -2797,16 +2564,16 @@
               <w:noProof/>
               <w:sz w:val="22"/>
               <w:szCs w:val="22"/>
-              <w:lang w:val="bg-BG" w:eastAsia="bg-BG"/>
+              <w:lang w:val="en-NL" w:eastAsia="en-NL"/>
             </w:rPr>
           </w:pPr>
-          <w:hyperlink w:anchor="_Toc9343210" w:history="1">
+          <w:hyperlink w:anchor="_Toc9901703" w:history="1">
             <w:r>
               <w:rPr>
                 <w:rStyle w:val="Hyperlink"/>
                 <w:noProof/>
               </w:rPr>
-              <w:t>1.3.</w:t>
+              <w:t>1.2.</w:t>
             </w:r>
             <w:r>
               <w:rPr>
@@ -2814,7 +2581,7 @@
                 <w:noProof/>
                 <w:sz w:val="22"/>
                 <w:szCs w:val="22"/>
-                <w:lang w:val="bg-BG" w:eastAsia="bg-BG"/>
+                <w:lang w:val="en-NL" w:eastAsia="en-NL"/>
               </w:rPr>
               <w:tab/>
             </w:r>
@@ -2823,7 +2590,7 @@
                 <w:rStyle w:val="Hyperlink"/>
                 <w:noProof/>
               </w:rPr>
-              <w:t>Minutes of the meeting</w:t>
+              <w:t>Topics &amp; questions of the meeting</w:t>
             </w:r>
             <w:r>
               <w:rPr>
@@ -2844,7 +2611,7 @@
                 <w:noProof/>
                 <w:webHidden/>
               </w:rPr>
-              <w:instrText xml:space="preserve"> PAGEREF _Toc9343210 \h </w:instrText>
+              <w:instrText xml:space="preserve"> PAGEREF _Toc9901703 \h </w:instrText>
             </w:r>
             <w:r>
               <w:rPr>
@@ -2887,16 +2654,16 @@
               <w:noProof/>
               <w:sz w:val="22"/>
               <w:szCs w:val="22"/>
-              <w:lang w:val="bg-BG" w:eastAsia="bg-BG"/>
+              <w:lang w:val="en-NL" w:eastAsia="en-NL"/>
             </w:rPr>
           </w:pPr>
-          <w:hyperlink w:anchor="_Toc9343211" w:history="1">
+          <w:hyperlink w:anchor="_Toc9901704" w:history="1">
             <w:r>
               <w:rPr>
                 <w:rStyle w:val="Hyperlink"/>
                 <w:noProof/>
               </w:rPr>
-              <w:t>2.1</w:t>
+              <w:t>1.3.</w:t>
             </w:r>
             <w:r>
               <w:rPr>
@@ -2904,7 +2671,7 @@
                 <w:noProof/>
                 <w:sz w:val="22"/>
                 <w:szCs w:val="22"/>
-                <w:lang w:val="bg-BG" w:eastAsia="bg-BG"/>
+                <w:lang w:val="en-NL" w:eastAsia="en-NL"/>
               </w:rPr>
               <w:tab/>
             </w:r>
@@ -2913,7 +2680,7 @@
                 <w:rStyle w:val="Hyperlink"/>
                 <w:noProof/>
               </w:rPr>
-              <w:t>Time and place of the meeting</w:t>
+              <w:t>Minutes of the meeting</w:t>
             </w:r>
             <w:r>
               <w:rPr>
@@ -2934,7 +2701,7 @@
                 <w:noProof/>
                 <w:webHidden/>
               </w:rPr>
-              <w:instrText xml:space="preserve"> PAGEREF _Toc9343211 \h </w:instrText>
+              <w:instrText xml:space="preserve"> PAGEREF _Toc9901704 \h </w:instrText>
             </w:r>
             <w:r>
               <w:rPr>
@@ -2954,7 +2721,7 @@
                 <w:noProof/>
                 <w:webHidden/>
               </w:rPr>
-              <w:t>6</w:t>
+              <w:t>5</w:t>
             </w:r>
             <w:r>
               <w:rPr>
@@ -2977,16 +2744,16 @@
               <w:noProof/>
               <w:sz w:val="22"/>
               <w:szCs w:val="22"/>
-              <w:lang w:val="bg-BG" w:eastAsia="bg-BG"/>
+              <w:lang w:val="en-NL" w:eastAsia="en-NL"/>
             </w:rPr>
           </w:pPr>
-          <w:hyperlink w:anchor="_Toc9343212" w:history="1">
+          <w:hyperlink w:anchor="_Toc9901705" w:history="1">
             <w:r>
               <w:rPr>
                 <w:rStyle w:val="Hyperlink"/>
                 <w:noProof/>
               </w:rPr>
-              <w:t>2.2</w:t>
+              <w:t>2.1</w:t>
             </w:r>
             <w:r>
               <w:rPr>
@@ -2994,7 +2761,7 @@
                 <w:noProof/>
                 <w:sz w:val="22"/>
                 <w:szCs w:val="22"/>
-                <w:lang w:val="bg-BG" w:eastAsia="bg-BG"/>
+                <w:lang w:val="en-NL" w:eastAsia="en-NL"/>
               </w:rPr>
               <w:tab/>
             </w:r>
@@ -3003,7 +2770,7 @@
                 <w:rStyle w:val="Hyperlink"/>
                 <w:noProof/>
               </w:rPr>
-              <w:t>Topics &amp; questions of the meeting</w:t>
+              <w:t>Time and place of the meeting</w:t>
             </w:r>
             <w:r>
               <w:rPr>
@@ -3024,7 +2791,7 @@
                 <w:noProof/>
                 <w:webHidden/>
               </w:rPr>
-              <w:instrText xml:space="preserve"> PAGEREF _Toc9343212 \h </w:instrText>
+              <w:instrText xml:space="preserve"> PAGEREF _Toc9901705 \h </w:instrText>
             </w:r>
             <w:r>
               <w:rPr>
@@ -3067,16 +2834,16 @@
               <w:noProof/>
               <w:sz w:val="22"/>
               <w:szCs w:val="22"/>
-              <w:lang w:val="bg-BG" w:eastAsia="bg-BG"/>
+              <w:lang w:val="en-NL" w:eastAsia="en-NL"/>
             </w:rPr>
           </w:pPr>
-          <w:hyperlink w:anchor="_Toc9343213" w:history="1">
+          <w:hyperlink w:anchor="_Toc9901706" w:history="1">
             <w:r>
               <w:rPr>
                 <w:rStyle w:val="Hyperlink"/>
                 <w:noProof/>
               </w:rPr>
-              <w:t>2.3</w:t>
+              <w:t>2.2</w:t>
             </w:r>
             <w:r>
               <w:rPr>
@@ -3084,7 +2851,7 @@
                 <w:noProof/>
                 <w:sz w:val="22"/>
                 <w:szCs w:val="22"/>
-                <w:lang w:val="bg-BG" w:eastAsia="bg-BG"/>
+                <w:lang w:val="en-NL" w:eastAsia="en-NL"/>
               </w:rPr>
               <w:tab/>
             </w:r>
@@ -3093,7 +2860,7 @@
                 <w:rStyle w:val="Hyperlink"/>
                 <w:noProof/>
               </w:rPr>
-              <w:t>Minutes of the meeting</w:t>
+              <w:t>Topics &amp; questions of the meeting</w:t>
             </w:r>
             <w:r>
               <w:rPr>
@@ -3114,7 +2881,7 @@
                 <w:noProof/>
                 <w:webHidden/>
               </w:rPr>
-              <w:instrText xml:space="preserve"> PAGEREF _Toc9343213 \h </w:instrText>
+              <w:instrText xml:space="preserve"> PAGEREF _Toc9901706 \h </w:instrText>
             </w:r>
             <w:r>
               <w:rPr>
@@ -3157,16 +2924,16 @@
               <w:noProof/>
               <w:sz w:val="22"/>
               <w:szCs w:val="22"/>
-              <w:lang w:val="bg-BG" w:eastAsia="bg-BG"/>
+              <w:lang w:val="en-NL" w:eastAsia="en-NL"/>
             </w:rPr>
           </w:pPr>
-          <w:hyperlink w:anchor="_Toc9343214" w:history="1">
+          <w:hyperlink w:anchor="_Toc9901707" w:history="1">
             <w:r>
               <w:rPr>
                 <w:rStyle w:val="Hyperlink"/>
                 <w:noProof/>
               </w:rPr>
-              <w:t>3.1</w:t>
+              <w:t>2.3</w:t>
             </w:r>
             <w:r>
               <w:rPr>
@@ -3174,7 +2941,7 @@
                 <w:noProof/>
                 <w:sz w:val="22"/>
                 <w:szCs w:val="22"/>
-                <w:lang w:val="bg-BG" w:eastAsia="bg-BG"/>
+                <w:lang w:val="en-NL" w:eastAsia="en-NL"/>
               </w:rPr>
               <w:tab/>
             </w:r>
@@ -3183,7 +2950,7 @@
                 <w:rStyle w:val="Hyperlink"/>
                 <w:noProof/>
               </w:rPr>
-              <w:t>Time and place of the meeting</w:t>
+              <w:t>Minutes of the meeting</w:t>
             </w:r>
             <w:r>
               <w:rPr>
@@ -3204,7 +2971,7 @@
                 <w:noProof/>
                 <w:webHidden/>
               </w:rPr>
-              <w:instrText xml:space="preserve"> PAGEREF _Toc9343214 \h </w:instrText>
+              <w:instrText xml:space="preserve"> PAGEREF _Toc9901707 \h </w:instrText>
             </w:r>
             <w:r>
               <w:rPr>
@@ -3224,7 +2991,7 @@
                 <w:noProof/>
                 <w:webHidden/>
               </w:rPr>
-              <w:t>7</w:t>
+              <w:t>6</w:t>
             </w:r>
             <w:r>
               <w:rPr>
@@ -3247,16 +3014,16 @@
               <w:noProof/>
               <w:sz w:val="22"/>
               <w:szCs w:val="22"/>
-              <w:lang w:val="bg-BG" w:eastAsia="bg-BG"/>
+              <w:lang w:val="en-NL" w:eastAsia="en-NL"/>
             </w:rPr>
           </w:pPr>
-          <w:hyperlink w:anchor="_Toc9343215" w:history="1">
+          <w:hyperlink w:anchor="_Toc9901708" w:history="1">
             <w:r>
               <w:rPr>
                 <w:rStyle w:val="Hyperlink"/>
                 <w:noProof/>
               </w:rPr>
-              <w:t>3.2</w:t>
+              <w:t>3.1</w:t>
             </w:r>
             <w:r>
               <w:rPr>
@@ -3264,7 +3031,7 @@
                 <w:noProof/>
                 <w:sz w:val="22"/>
                 <w:szCs w:val="22"/>
-                <w:lang w:val="bg-BG" w:eastAsia="bg-BG"/>
+                <w:lang w:val="en-NL" w:eastAsia="en-NL"/>
               </w:rPr>
               <w:tab/>
             </w:r>
@@ -3273,7 +3040,7 @@
                 <w:rStyle w:val="Hyperlink"/>
                 <w:noProof/>
               </w:rPr>
-              <w:t>Topics &amp; questions of the meeting</w:t>
+              <w:t>Time and place of the meeting</w:t>
             </w:r>
             <w:r>
               <w:rPr>
@@ -3294,7 +3061,7 @@
                 <w:noProof/>
                 <w:webHidden/>
               </w:rPr>
-              <w:instrText xml:space="preserve"> PAGEREF _Toc9343215 \h </w:instrText>
+              <w:instrText xml:space="preserve"> PAGEREF _Toc9901708 \h </w:instrText>
             </w:r>
             <w:r>
               <w:rPr>
@@ -3337,16 +3104,16 @@
               <w:noProof/>
               <w:sz w:val="22"/>
               <w:szCs w:val="22"/>
-              <w:lang w:val="bg-BG" w:eastAsia="bg-BG"/>
+              <w:lang w:val="en-NL" w:eastAsia="en-NL"/>
             </w:rPr>
           </w:pPr>
-          <w:hyperlink w:anchor="_Toc9343216" w:history="1">
+          <w:hyperlink w:anchor="_Toc9901709" w:history="1">
             <w:r>
               <w:rPr>
                 <w:rStyle w:val="Hyperlink"/>
                 <w:noProof/>
               </w:rPr>
-              <w:t>3.3</w:t>
+              <w:t>3.2</w:t>
             </w:r>
             <w:r>
               <w:rPr>
@@ -3354,7 +3121,7 @@
                 <w:noProof/>
                 <w:sz w:val="22"/>
                 <w:szCs w:val="22"/>
-                <w:lang w:val="bg-BG" w:eastAsia="bg-BG"/>
+                <w:lang w:val="en-NL" w:eastAsia="en-NL"/>
               </w:rPr>
               <w:tab/>
             </w:r>
@@ -3363,7 +3130,7 @@
                 <w:rStyle w:val="Hyperlink"/>
                 <w:noProof/>
               </w:rPr>
-              <w:t>Minutes of the meeting</w:t>
+              <w:t>Topics &amp; questions of the meeting</w:t>
             </w:r>
             <w:r>
               <w:rPr>
@@ -3384,7 +3151,7 @@
                 <w:noProof/>
                 <w:webHidden/>
               </w:rPr>
-              <w:instrText xml:space="preserve"> PAGEREF _Toc9343216 \h </w:instrText>
+              <w:instrText xml:space="preserve"> PAGEREF _Toc9901709 \h </w:instrText>
             </w:r>
             <w:r>
               <w:rPr>
@@ -3427,16 +3194,16 @@
               <w:noProof/>
               <w:sz w:val="22"/>
               <w:szCs w:val="22"/>
-              <w:lang w:val="bg-BG" w:eastAsia="bg-BG"/>
+              <w:lang w:val="en-NL" w:eastAsia="en-NL"/>
             </w:rPr>
           </w:pPr>
-          <w:hyperlink w:anchor="_Toc9343217" w:history="1">
+          <w:hyperlink w:anchor="_Toc9901710" w:history="1">
             <w:r>
               <w:rPr>
                 <w:rStyle w:val="Hyperlink"/>
                 <w:noProof/>
               </w:rPr>
-              <w:t>4.1</w:t>
+              <w:t>3.3</w:t>
             </w:r>
             <w:r>
               <w:rPr>
@@ -3444,7 +3211,7 @@
                 <w:noProof/>
                 <w:sz w:val="22"/>
                 <w:szCs w:val="22"/>
-                <w:lang w:val="bg-BG" w:eastAsia="bg-BG"/>
+                <w:lang w:val="en-NL" w:eastAsia="en-NL"/>
               </w:rPr>
               <w:tab/>
             </w:r>
@@ -3453,7 +3220,7 @@
                 <w:rStyle w:val="Hyperlink"/>
                 <w:noProof/>
               </w:rPr>
-              <w:t>Time and place of the meeting</w:t>
+              <w:t>Minutes of the meeting</w:t>
             </w:r>
             <w:r>
               <w:rPr>
@@ -3474,7 +3241,7 @@
                 <w:noProof/>
                 <w:webHidden/>
               </w:rPr>
-              <w:instrText xml:space="preserve"> PAGEREF _Toc9343217 \h </w:instrText>
+              <w:instrText xml:space="preserve"> PAGEREF _Toc9901710 \h </w:instrText>
             </w:r>
             <w:r>
               <w:rPr>
@@ -3494,7 +3261,7 @@
                 <w:noProof/>
                 <w:webHidden/>
               </w:rPr>
-              <w:t>8</w:t>
+              <w:t>7</w:t>
             </w:r>
             <w:r>
               <w:rPr>
@@ -3517,16 +3284,16 @@
               <w:noProof/>
               <w:sz w:val="22"/>
               <w:szCs w:val="22"/>
-              <w:lang w:val="bg-BG" w:eastAsia="bg-BG"/>
+              <w:lang w:val="en-NL" w:eastAsia="en-NL"/>
             </w:rPr>
           </w:pPr>
-          <w:hyperlink w:anchor="_Toc9343218" w:history="1">
+          <w:hyperlink w:anchor="_Toc9901711" w:history="1">
             <w:r>
               <w:rPr>
                 <w:rStyle w:val="Hyperlink"/>
                 <w:noProof/>
               </w:rPr>
-              <w:t>4.2</w:t>
+              <w:t>4.1</w:t>
             </w:r>
             <w:r>
               <w:rPr>
@@ -3534,7 +3301,7 @@
                 <w:noProof/>
                 <w:sz w:val="22"/>
                 <w:szCs w:val="22"/>
-                <w:lang w:val="bg-BG" w:eastAsia="bg-BG"/>
+                <w:lang w:val="en-NL" w:eastAsia="en-NL"/>
               </w:rPr>
               <w:tab/>
             </w:r>
@@ -3543,7 +3310,7 @@
                 <w:rStyle w:val="Hyperlink"/>
                 <w:noProof/>
               </w:rPr>
-              <w:t>Topics &amp; questions of the meeting</w:t>
+              <w:t>Time and place of the meeting</w:t>
             </w:r>
             <w:r>
               <w:rPr>
@@ -3564,7 +3331,7 @@
                 <w:noProof/>
                 <w:webHidden/>
               </w:rPr>
-              <w:instrText xml:space="preserve"> PAGEREF _Toc9343218 \h </w:instrText>
+              <w:instrText xml:space="preserve"> PAGEREF _Toc9901711 \h </w:instrText>
             </w:r>
             <w:r>
               <w:rPr>
@@ -3607,16 +3374,16 @@
               <w:noProof/>
               <w:sz w:val="22"/>
               <w:szCs w:val="22"/>
-              <w:lang w:val="bg-BG" w:eastAsia="bg-BG"/>
+              <w:lang w:val="en-NL" w:eastAsia="en-NL"/>
             </w:rPr>
           </w:pPr>
-          <w:hyperlink w:anchor="_Toc9343219" w:history="1">
+          <w:hyperlink w:anchor="_Toc9901712" w:history="1">
             <w:r>
               <w:rPr>
                 <w:rStyle w:val="Hyperlink"/>
                 <w:noProof/>
               </w:rPr>
-              <w:t>4.3</w:t>
+              <w:t>4.2</w:t>
             </w:r>
             <w:r>
               <w:rPr>
@@ -3624,7 +3391,7 @@
                 <w:noProof/>
                 <w:sz w:val="22"/>
                 <w:szCs w:val="22"/>
-                <w:lang w:val="bg-BG" w:eastAsia="bg-BG"/>
+                <w:lang w:val="en-NL" w:eastAsia="en-NL"/>
               </w:rPr>
               <w:tab/>
             </w:r>
@@ -3633,7 +3400,7 @@
                 <w:rStyle w:val="Hyperlink"/>
                 <w:noProof/>
               </w:rPr>
-              <w:t>Minutes of the meeting</w:t>
+              <w:t>Topics &amp; questions of the meeting</w:t>
             </w:r>
             <w:r>
               <w:rPr>
@@ -3654,7 +3421,7 @@
                 <w:noProof/>
                 <w:webHidden/>
               </w:rPr>
-              <w:instrText xml:space="preserve"> PAGEREF _Toc9343219 \h </w:instrText>
+              <w:instrText xml:space="preserve"> PAGEREF _Toc9901712 \h </w:instrText>
             </w:r>
             <w:r>
               <w:rPr>
@@ -3697,16 +3464,16 @@
               <w:noProof/>
               <w:sz w:val="22"/>
               <w:szCs w:val="22"/>
-              <w:lang w:val="bg-BG" w:eastAsia="bg-BG"/>
+              <w:lang w:val="en-NL" w:eastAsia="en-NL"/>
             </w:rPr>
           </w:pPr>
-          <w:hyperlink w:anchor="_Toc9343220" w:history="1">
+          <w:hyperlink w:anchor="_Toc9901713" w:history="1">
             <w:r>
               <w:rPr>
                 <w:rStyle w:val="Hyperlink"/>
                 <w:noProof/>
               </w:rPr>
-              <w:t>5.1</w:t>
+              <w:t>4.3</w:t>
             </w:r>
             <w:r>
               <w:rPr>
@@ -3714,7 +3481,7 @@
                 <w:noProof/>
                 <w:sz w:val="22"/>
                 <w:szCs w:val="22"/>
-                <w:lang w:val="bg-BG" w:eastAsia="bg-BG"/>
+                <w:lang w:val="en-NL" w:eastAsia="en-NL"/>
               </w:rPr>
               <w:tab/>
             </w:r>
@@ -3723,7 +3490,7 @@
                 <w:rStyle w:val="Hyperlink"/>
                 <w:noProof/>
               </w:rPr>
-              <w:t>Time and place of the meeting</w:t>
+              <w:t>Minutes of the meeting</w:t>
             </w:r>
             <w:r>
               <w:rPr>
@@ -3744,7 +3511,7 @@
                 <w:noProof/>
                 <w:webHidden/>
               </w:rPr>
-              <w:instrText xml:space="preserve"> PAGEREF _Toc9343220 \h </w:instrText>
+              <w:instrText xml:space="preserve"> PAGEREF _Toc9901713 \h </w:instrText>
             </w:r>
             <w:r>
               <w:rPr>
@@ -3764,7 +3531,7 @@
                 <w:noProof/>
                 <w:webHidden/>
               </w:rPr>
-              <w:t>9</w:t>
+              <w:t>8</w:t>
             </w:r>
             <w:r>
               <w:rPr>
@@ -3787,16 +3554,16 @@
               <w:noProof/>
               <w:sz w:val="22"/>
               <w:szCs w:val="22"/>
-              <w:lang w:val="bg-BG" w:eastAsia="bg-BG"/>
+              <w:lang w:val="en-NL" w:eastAsia="en-NL"/>
             </w:rPr>
           </w:pPr>
-          <w:hyperlink w:anchor="_Toc9343221" w:history="1">
+          <w:hyperlink w:anchor="_Toc9901714" w:history="1">
             <w:r>
               <w:rPr>
                 <w:rStyle w:val="Hyperlink"/>
                 <w:noProof/>
               </w:rPr>
-              <w:t>5.2</w:t>
+              <w:t>5.1</w:t>
             </w:r>
             <w:r>
               <w:rPr>
@@ -3804,7 +3571,7 @@
                 <w:noProof/>
                 <w:sz w:val="22"/>
                 <w:szCs w:val="22"/>
-                <w:lang w:val="bg-BG" w:eastAsia="bg-BG"/>
+                <w:lang w:val="en-NL" w:eastAsia="en-NL"/>
               </w:rPr>
               <w:tab/>
             </w:r>
@@ -3813,7 +3580,7 @@
                 <w:rStyle w:val="Hyperlink"/>
                 <w:noProof/>
               </w:rPr>
-              <w:t>Topics &amp; questions of the meeting</w:t>
+              <w:t>Time and place of the meeting</w:t>
             </w:r>
             <w:r>
               <w:rPr>
@@ -3834,7 +3601,7 @@
                 <w:noProof/>
                 <w:webHidden/>
               </w:rPr>
-              <w:instrText xml:space="preserve"> PAGEREF _Toc9343221 \h </w:instrText>
+              <w:instrText xml:space="preserve"> PAGEREF _Toc9901714 \h </w:instrText>
             </w:r>
             <w:r>
               <w:rPr>
@@ -3877,16 +3644,16 @@
               <w:noProof/>
               <w:sz w:val="22"/>
               <w:szCs w:val="22"/>
-              <w:lang w:val="bg-BG" w:eastAsia="bg-BG"/>
+              <w:lang w:val="en-NL" w:eastAsia="en-NL"/>
             </w:rPr>
           </w:pPr>
-          <w:hyperlink w:anchor="_Toc9343222" w:history="1">
+          <w:hyperlink w:anchor="_Toc9901715" w:history="1">
             <w:r>
               <w:rPr>
                 <w:rStyle w:val="Hyperlink"/>
                 <w:noProof/>
               </w:rPr>
-              <w:t>5.3</w:t>
+              <w:t>5.2</w:t>
             </w:r>
             <w:r>
               <w:rPr>
@@ -3894,7 +3661,7 @@
                 <w:noProof/>
                 <w:sz w:val="22"/>
                 <w:szCs w:val="22"/>
-                <w:lang w:val="bg-BG" w:eastAsia="bg-BG"/>
+                <w:lang w:val="en-NL" w:eastAsia="en-NL"/>
               </w:rPr>
               <w:tab/>
             </w:r>
@@ -3903,7 +3670,7 @@
                 <w:rStyle w:val="Hyperlink"/>
                 <w:noProof/>
               </w:rPr>
-              <w:t>Minutes of the meeting</w:t>
+              <w:t>Topics &amp; questions of the meeting</w:t>
             </w:r>
             <w:r>
               <w:rPr>
@@ -3924,7 +3691,7 @@
                 <w:noProof/>
                 <w:webHidden/>
               </w:rPr>
-              <w:instrText xml:space="preserve"> PAGEREF _Toc9343222 \h </w:instrText>
+              <w:instrText xml:space="preserve"> PAGEREF _Toc9901715 \h </w:instrText>
             </w:r>
             <w:r>
               <w:rPr>
@@ -3967,16 +3734,16 @@
               <w:noProof/>
               <w:sz w:val="22"/>
               <w:szCs w:val="22"/>
-              <w:lang w:val="bg-BG" w:eastAsia="bg-BG"/>
+              <w:lang w:val="en-NL" w:eastAsia="en-NL"/>
             </w:rPr>
           </w:pPr>
-          <w:hyperlink w:anchor="_Toc9343223" w:history="1">
+          <w:hyperlink w:anchor="_Toc9901716" w:history="1">
             <w:r>
               <w:rPr>
                 <w:rStyle w:val="Hyperlink"/>
                 <w:noProof/>
               </w:rPr>
-              <w:t>6.1</w:t>
+              <w:t>5.3</w:t>
             </w:r>
             <w:r>
               <w:rPr>
@@ -3984,7 +3751,7 @@
                 <w:noProof/>
                 <w:sz w:val="22"/>
                 <w:szCs w:val="22"/>
-                <w:lang w:val="bg-BG" w:eastAsia="bg-BG"/>
+                <w:lang w:val="en-NL" w:eastAsia="en-NL"/>
               </w:rPr>
               <w:tab/>
             </w:r>
@@ -3993,7 +3760,7 @@
                 <w:rStyle w:val="Hyperlink"/>
                 <w:noProof/>
               </w:rPr>
-              <w:t>Time and place of the meeting</w:t>
+              <w:t>Minutes of the meeting</w:t>
             </w:r>
             <w:r>
               <w:rPr>
@@ -4014,7 +3781,7 @@
                 <w:noProof/>
                 <w:webHidden/>
               </w:rPr>
-              <w:instrText xml:space="preserve"> PAGEREF _Toc9343223 \h </w:instrText>
+              <w:instrText xml:space="preserve"> PAGEREF _Toc9901716 \h </w:instrText>
             </w:r>
             <w:r>
               <w:rPr>
@@ -4034,7 +3801,7 @@
                 <w:noProof/>
                 <w:webHidden/>
               </w:rPr>
-              <w:t>10</w:t>
+              <w:t>9</w:t>
             </w:r>
             <w:r>
               <w:rPr>
@@ -4057,16 +3824,16 @@
               <w:noProof/>
               <w:sz w:val="22"/>
               <w:szCs w:val="22"/>
-              <w:lang w:val="bg-BG" w:eastAsia="bg-BG"/>
+              <w:lang w:val="en-NL" w:eastAsia="en-NL"/>
             </w:rPr>
           </w:pPr>
-          <w:hyperlink w:anchor="_Toc9343224" w:history="1">
+          <w:hyperlink w:anchor="_Toc9901717" w:history="1">
             <w:r>
               <w:rPr>
                 <w:rStyle w:val="Hyperlink"/>
                 <w:noProof/>
               </w:rPr>
-              <w:t>6.2</w:t>
+              <w:t>6.1</w:t>
             </w:r>
             <w:r>
               <w:rPr>
@@ -4074,7 +3841,7 @@
                 <w:noProof/>
                 <w:sz w:val="22"/>
                 <w:szCs w:val="22"/>
-                <w:lang w:val="bg-BG" w:eastAsia="bg-BG"/>
+                <w:lang w:val="en-NL" w:eastAsia="en-NL"/>
               </w:rPr>
               <w:tab/>
             </w:r>
@@ -4083,7 +3850,7 @@
                 <w:rStyle w:val="Hyperlink"/>
                 <w:noProof/>
               </w:rPr>
-              <w:t>Topics &amp; questions of the meeting</w:t>
+              <w:t>Time and place of the meeting</w:t>
             </w:r>
             <w:r>
               <w:rPr>
@@ -4104,7 +3871,7 @@
                 <w:noProof/>
                 <w:webHidden/>
               </w:rPr>
-              <w:instrText xml:space="preserve"> PAGEREF _Toc9343224 \h </w:instrText>
+              <w:instrText xml:space="preserve"> PAGEREF _Toc9901717 \h </w:instrText>
             </w:r>
             <w:r>
               <w:rPr>
@@ -4147,16 +3914,16 @@
               <w:noProof/>
               <w:sz w:val="22"/>
               <w:szCs w:val="22"/>
-              <w:lang w:val="bg-BG" w:eastAsia="bg-BG"/>
+              <w:lang w:val="en-NL" w:eastAsia="en-NL"/>
             </w:rPr>
           </w:pPr>
-          <w:hyperlink w:anchor="_Toc9343225" w:history="1">
+          <w:hyperlink w:anchor="_Toc9901718" w:history="1">
             <w:r>
               <w:rPr>
                 <w:rStyle w:val="Hyperlink"/>
                 <w:noProof/>
               </w:rPr>
-              <w:t>6.3</w:t>
+              <w:t>6.2</w:t>
             </w:r>
             <w:r>
               <w:rPr>
@@ -4164,7 +3931,7 @@
                 <w:noProof/>
                 <w:sz w:val="22"/>
                 <w:szCs w:val="22"/>
-                <w:lang w:val="bg-BG" w:eastAsia="bg-BG"/>
+                <w:lang w:val="en-NL" w:eastAsia="en-NL"/>
               </w:rPr>
               <w:tab/>
             </w:r>
@@ -4173,7 +3940,7 @@
                 <w:rStyle w:val="Hyperlink"/>
                 <w:noProof/>
               </w:rPr>
-              <w:t>Minutes of the meeting</w:t>
+              <w:t>Topics &amp; questions of the meeting</w:t>
             </w:r>
             <w:r>
               <w:rPr>
@@ -4194,7 +3961,7 @@
                 <w:noProof/>
                 <w:webHidden/>
               </w:rPr>
-              <w:instrText xml:space="preserve"> PAGEREF _Toc9343225 \h </w:instrText>
+              <w:instrText xml:space="preserve"> PAGEREF _Toc9901718 \h </w:instrText>
             </w:r>
             <w:r>
               <w:rPr>
@@ -4215,78 +3982,6 @@
                 <w:webHidden/>
               </w:rPr>
               <w:t>10</w:t>
-            </w:r>
-            <w:r>
-              <w:rPr>
-                <w:noProof/>
-                <w:webHidden/>
-              </w:rPr>
-              <w:fldChar w:fldCharType="end"/>
-            </w:r>
-          </w:hyperlink>
-        </w:p>
-        <w:p>
-          <w:pPr>
-            <w:pStyle w:val="TOC1"/>
-            <w:tabs>
-              <w:tab w:val="right" w:leader="dot" w:pos="10250"/>
-            </w:tabs>
-            <w:rPr>
-              <w:rFonts w:asciiTheme="minorHAnsi" w:eastAsiaTheme="minorEastAsia" w:hAnsiTheme="minorHAnsi" w:cstheme="minorBidi"/>
-              <w:noProof/>
-              <w:sz w:val="22"/>
-              <w:szCs w:val="22"/>
-              <w:lang w:val="bg-BG" w:eastAsia="bg-BG"/>
-            </w:rPr>
-          </w:pPr>
-          <w:hyperlink w:anchor="_Toc9343226" w:history="1">
-            <w:r>
-              <w:rPr>
-                <w:rStyle w:val="Hyperlink"/>
-                <w:noProof/>
-              </w:rPr>
-              <w:t>7.1   Time and place of the meeting</w:t>
-            </w:r>
-            <w:r>
-              <w:rPr>
-                <w:noProof/>
-                <w:webHidden/>
-              </w:rPr>
-              <w:tab/>
-            </w:r>
-            <w:r>
-              <w:rPr>
-                <w:noProof/>
-                <w:webHidden/>
-              </w:rPr>
-              <w:fldChar w:fldCharType="begin"/>
-            </w:r>
-            <w:r>
-              <w:rPr>
-                <w:noProof/>
-                <w:webHidden/>
-              </w:rPr>
-              <w:instrText xml:space="preserve"> PAGEREF _Toc9343226 \h </w:instrText>
-            </w:r>
-            <w:r>
-              <w:rPr>
-                <w:noProof/>
-                <w:webHidden/>
-              </w:rPr>
-            </w:r>
-            <w:r>
-              <w:rPr>
-                <w:noProof/>
-                <w:webHidden/>
-              </w:rPr>
-              <w:fldChar w:fldCharType="separate"/>
-            </w:r>
-            <w:r>
-              <w:rPr>
-                <w:noProof/>
-                <w:webHidden/>
-              </w:rPr>
-              <w:t>11</w:t>
             </w:r>
             <w:r>
               <w:rPr>
@@ -4309,16 +4004,16 @@
               <w:noProof/>
               <w:sz w:val="22"/>
               <w:szCs w:val="22"/>
-              <w:lang w:val="bg-BG" w:eastAsia="bg-BG"/>
+              <w:lang w:val="en-NL" w:eastAsia="en-NL"/>
             </w:rPr>
           </w:pPr>
-          <w:hyperlink w:anchor="_Toc9343227" w:history="1">
+          <w:hyperlink w:anchor="_Toc9901719" w:history="1">
             <w:r>
               <w:rPr>
                 <w:rStyle w:val="Hyperlink"/>
                 <w:noProof/>
               </w:rPr>
-              <w:t xml:space="preserve">7.2 </w:t>
+              <w:t>6.3</w:t>
             </w:r>
             <w:r>
               <w:rPr>
@@ -4326,7 +4021,7 @@
                 <w:noProof/>
                 <w:sz w:val="22"/>
                 <w:szCs w:val="22"/>
-                <w:lang w:val="bg-BG" w:eastAsia="bg-BG"/>
+                <w:lang w:val="en-NL" w:eastAsia="en-NL"/>
               </w:rPr>
               <w:tab/>
             </w:r>
@@ -4335,7 +4030,7 @@
                 <w:rStyle w:val="Hyperlink"/>
                 <w:noProof/>
               </w:rPr>
-              <w:t>Topics &amp; questions of the meeting</w:t>
+              <w:t>Minutes of the meeting</w:t>
             </w:r>
             <w:r>
               <w:rPr>
@@ -4356,7 +4051,79 @@
                 <w:noProof/>
                 <w:webHidden/>
               </w:rPr>
-              <w:instrText xml:space="preserve"> PAGEREF _Toc9343227 \h </w:instrText>
+              <w:instrText xml:space="preserve"> PAGEREF _Toc9901719 \h </w:instrText>
+            </w:r>
+            <w:r>
+              <w:rPr>
+                <w:noProof/>
+                <w:webHidden/>
+              </w:rPr>
+            </w:r>
+            <w:r>
+              <w:rPr>
+                <w:noProof/>
+                <w:webHidden/>
+              </w:rPr>
+              <w:fldChar w:fldCharType="separate"/>
+            </w:r>
+            <w:r>
+              <w:rPr>
+                <w:noProof/>
+                <w:webHidden/>
+              </w:rPr>
+              <w:t>10</w:t>
+            </w:r>
+            <w:r>
+              <w:rPr>
+                <w:noProof/>
+                <w:webHidden/>
+              </w:rPr>
+              <w:fldChar w:fldCharType="end"/>
+            </w:r>
+          </w:hyperlink>
+        </w:p>
+        <w:p>
+          <w:pPr>
+            <w:pStyle w:val="TOC1"/>
+            <w:tabs>
+              <w:tab w:val="right" w:leader="dot" w:pos="10250"/>
+            </w:tabs>
+            <w:rPr>
+              <w:rFonts w:asciiTheme="minorHAnsi" w:eastAsiaTheme="minorEastAsia" w:hAnsiTheme="minorHAnsi" w:cstheme="minorBidi"/>
+              <w:noProof/>
+              <w:sz w:val="22"/>
+              <w:szCs w:val="22"/>
+              <w:lang w:val="en-NL" w:eastAsia="en-NL"/>
+            </w:rPr>
+          </w:pPr>
+          <w:hyperlink w:anchor="_Toc9901720" w:history="1">
+            <w:r>
+              <w:rPr>
+                <w:rStyle w:val="Hyperlink"/>
+                <w:noProof/>
+              </w:rPr>
+              <w:t>7.1   Time and place of the meeting</w:t>
+            </w:r>
+            <w:r>
+              <w:rPr>
+                <w:noProof/>
+                <w:webHidden/>
+              </w:rPr>
+              <w:tab/>
+            </w:r>
+            <w:r>
+              <w:rPr>
+                <w:noProof/>
+                <w:webHidden/>
+              </w:rPr>
+              <w:fldChar w:fldCharType="begin"/>
+            </w:r>
+            <w:r>
+              <w:rPr>
+                <w:noProof/>
+                <w:webHidden/>
+              </w:rPr>
+              <w:instrText xml:space="preserve"> PAGEREF _Toc9901720 \h </w:instrText>
             </w:r>
             <w:r>
               <w:rPr>
@@ -4399,16 +4166,16 @@
               <w:noProof/>
               <w:sz w:val="22"/>
               <w:szCs w:val="22"/>
-              <w:lang w:val="bg-BG" w:eastAsia="bg-BG"/>
+              <w:lang w:val="en-NL" w:eastAsia="en-NL"/>
             </w:rPr>
           </w:pPr>
-          <w:hyperlink w:anchor="_Toc9343228" w:history="1">
+          <w:hyperlink w:anchor="_Toc9901721" w:history="1">
             <w:r>
               <w:rPr>
                 <w:rStyle w:val="Hyperlink"/>
                 <w:noProof/>
               </w:rPr>
-              <w:t xml:space="preserve">7.3 </w:t>
+              <w:t xml:space="preserve">7.2 </w:t>
             </w:r>
             <w:r>
               <w:rPr>
@@ -4416,7 +4183,7 @@
                 <w:noProof/>
                 <w:sz w:val="22"/>
                 <w:szCs w:val="22"/>
-                <w:lang w:val="bg-BG" w:eastAsia="bg-BG"/>
+                <w:lang w:val="en-NL" w:eastAsia="en-NL"/>
               </w:rPr>
               <w:tab/>
             </w:r>
@@ -4425,7 +4192,7 @@
                 <w:rStyle w:val="Hyperlink"/>
                 <w:noProof/>
               </w:rPr>
-              <w:t>Minutes of the meeting</w:t>
+              <w:t>Topics &amp; questions of the meeting</w:t>
             </w:r>
             <w:r>
               <w:rPr>
@@ -4446,7 +4213,7 @@
                 <w:noProof/>
                 <w:webHidden/>
               </w:rPr>
-              <w:instrText xml:space="preserve"> PAGEREF _Toc9343228 \h </w:instrText>
+              <w:instrText xml:space="preserve"> PAGEREF _Toc9901721 \h </w:instrText>
             </w:r>
             <w:r>
               <w:rPr>
@@ -4467,78 +4234,6 @@
                 <w:webHidden/>
               </w:rPr>
               <w:t>11</w:t>
-            </w:r>
-            <w:r>
-              <w:rPr>
-                <w:noProof/>
-                <w:webHidden/>
-              </w:rPr>
-              <w:fldChar w:fldCharType="end"/>
-            </w:r>
-          </w:hyperlink>
-        </w:p>
-        <w:p>
-          <w:pPr>
-            <w:pStyle w:val="TOC1"/>
-            <w:tabs>
-              <w:tab w:val="right" w:leader="dot" w:pos="10250"/>
-            </w:tabs>
-            <w:rPr>
-              <w:rFonts w:asciiTheme="minorHAnsi" w:eastAsiaTheme="minorEastAsia" w:hAnsiTheme="minorHAnsi" w:cstheme="minorBidi"/>
-              <w:noProof/>
-              <w:sz w:val="22"/>
-              <w:szCs w:val="22"/>
-              <w:lang w:val="bg-BG" w:eastAsia="bg-BG"/>
-            </w:rPr>
-          </w:pPr>
-          <w:hyperlink w:anchor="_Toc9343229" w:history="1">
-            <w:r>
-              <w:rPr>
-                <w:rStyle w:val="Hyperlink"/>
-                <w:noProof/>
-              </w:rPr>
-              <w:t>8.1   Time and place of the meeting</w:t>
-            </w:r>
-            <w:r>
-              <w:rPr>
-                <w:noProof/>
-                <w:webHidden/>
-              </w:rPr>
-              <w:tab/>
-            </w:r>
-            <w:r>
-              <w:rPr>
-                <w:noProof/>
-                <w:webHidden/>
-              </w:rPr>
-              <w:fldChar w:fldCharType="begin"/>
-            </w:r>
-            <w:r>
-              <w:rPr>
-                <w:noProof/>
-                <w:webHidden/>
-              </w:rPr>
-              <w:instrText xml:space="preserve"> PAGEREF _Toc9343229 \h </w:instrText>
-            </w:r>
-            <w:r>
-              <w:rPr>
-                <w:noProof/>
-                <w:webHidden/>
-              </w:rPr>
-            </w:r>
-            <w:r>
-              <w:rPr>
-                <w:noProof/>
-                <w:webHidden/>
-              </w:rPr>
-              <w:fldChar w:fldCharType="separate"/>
-            </w:r>
-            <w:r>
-              <w:rPr>
-                <w:noProof/>
-                <w:webHidden/>
-              </w:rPr>
-              <w:t>12</w:t>
             </w:r>
             <w:r>
               <w:rPr>
@@ -4561,16 +4256,16 @@
               <w:noProof/>
               <w:sz w:val="22"/>
               <w:szCs w:val="22"/>
-              <w:lang w:val="bg-BG" w:eastAsia="bg-BG"/>
+              <w:lang w:val="en-NL" w:eastAsia="en-NL"/>
             </w:rPr>
           </w:pPr>
-          <w:hyperlink w:anchor="_Toc9343230" w:history="1">
+          <w:hyperlink w:anchor="_Toc9901722" w:history="1">
             <w:r>
               <w:rPr>
                 <w:rStyle w:val="Hyperlink"/>
                 <w:noProof/>
               </w:rPr>
-              <w:t xml:space="preserve">8.2 </w:t>
+              <w:t xml:space="preserve">7.3 </w:t>
             </w:r>
             <w:r>
               <w:rPr>
@@ -4578,7 +4273,7 @@
                 <w:noProof/>
                 <w:sz w:val="22"/>
                 <w:szCs w:val="22"/>
-                <w:lang w:val="bg-BG" w:eastAsia="bg-BG"/>
+                <w:lang w:val="en-NL" w:eastAsia="en-NL"/>
               </w:rPr>
               <w:tab/>
             </w:r>
@@ -4587,7 +4282,7 @@
                 <w:rStyle w:val="Hyperlink"/>
                 <w:noProof/>
               </w:rPr>
-              <w:t>Topics &amp; questions of the meeting</w:t>
+              <w:t>Minutes of the meeting</w:t>
             </w:r>
             <w:r>
               <w:rPr>
@@ -4608,7 +4303,79 @@
                 <w:noProof/>
                 <w:webHidden/>
               </w:rPr>
-              <w:instrText xml:space="preserve"> PAGEREF _Toc9343230 \h </w:instrText>
+              <w:instrText xml:space="preserve"> PAGEREF _Toc9901722 \h </w:instrText>
+            </w:r>
+            <w:r>
+              <w:rPr>
+                <w:noProof/>
+                <w:webHidden/>
+              </w:rPr>
+            </w:r>
+            <w:r>
+              <w:rPr>
+                <w:noProof/>
+                <w:webHidden/>
+              </w:rPr>
+              <w:fldChar w:fldCharType="separate"/>
+            </w:r>
+            <w:r>
+              <w:rPr>
+                <w:noProof/>
+                <w:webHidden/>
+              </w:rPr>
+              <w:t>11</w:t>
+            </w:r>
+            <w:r>
+              <w:rPr>
+                <w:noProof/>
+                <w:webHidden/>
+              </w:rPr>
+              <w:fldChar w:fldCharType="end"/>
+            </w:r>
+          </w:hyperlink>
+        </w:p>
+        <w:p>
+          <w:pPr>
+            <w:pStyle w:val="TOC1"/>
+            <w:tabs>
+              <w:tab w:val="right" w:leader="dot" w:pos="10250"/>
+            </w:tabs>
+            <w:rPr>
+              <w:rFonts w:asciiTheme="minorHAnsi" w:eastAsiaTheme="minorEastAsia" w:hAnsiTheme="minorHAnsi" w:cstheme="minorBidi"/>
+              <w:noProof/>
+              <w:sz w:val="22"/>
+              <w:szCs w:val="22"/>
+              <w:lang w:val="en-NL" w:eastAsia="en-NL"/>
+            </w:rPr>
+          </w:pPr>
+          <w:hyperlink w:anchor="_Toc9901723" w:history="1">
+            <w:r>
+              <w:rPr>
+                <w:rStyle w:val="Hyperlink"/>
+                <w:noProof/>
+              </w:rPr>
+              <w:t>8.1   Time and place of the meeting</w:t>
+            </w:r>
+            <w:r>
+              <w:rPr>
+                <w:noProof/>
+                <w:webHidden/>
+              </w:rPr>
+              <w:tab/>
+            </w:r>
+            <w:r>
+              <w:rPr>
+                <w:noProof/>
+                <w:webHidden/>
+              </w:rPr>
+              <w:fldChar w:fldCharType="begin"/>
+            </w:r>
+            <w:r>
+              <w:rPr>
+                <w:noProof/>
+                <w:webHidden/>
+              </w:rPr>
+              <w:instrText xml:space="preserve"> PAGEREF _Toc9901723 \h </w:instrText>
             </w:r>
             <w:r>
               <w:rPr>
@@ -4651,16 +4418,16 @@
               <w:noProof/>
               <w:sz w:val="22"/>
               <w:szCs w:val="22"/>
-              <w:lang w:val="bg-BG" w:eastAsia="bg-BG"/>
+              <w:lang w:val="en-NL" w:eastAsia="en-NL"/>
             </w:rPr>
           </w:pPr>
-          <w:hyperlink w:anchor="_Toc9343231" w:history="1">
+          <w:hyperlink w:anchor="_Toc9901724" w:history="1">
             <w:r>
               <w:rPr>
                 <w:rStyle w:val="Hyperlink"/>
                 <w:noProof/>
               </w:rPr>
-              <w:t xml:space="preserve">8.3 </w:t>
+              <w:t xml:space="preserve">8.2 </w:t>
             </w:r>
             <w:r>
               <w:rPr>
@@ -4668,7 +4435,7 @@
                 <w:noProof/>
                 <w:sz w:val="22"/>
                 <w:szCs w:val="22"/>
-                <w:lang w:val="bg-BG" w:eastAsia="bg-BG"/>
+                <w:lang w:val="en-NL" w:eastAsia="en-NL"/>
               </w:rPr>
               <w:tab/>
             </w:r>
@@ -4677,7 +4444,7 @@
                 <w:rStyle w:val="Hyperlink"/>
                 <w:noProof/>
               </w:rPr>
-              <w:t>Minutes of the meeting</w:t>
+              <w:t>Topics &amp; questions of the meeting</w:t>
             </w:r>
             <w:r>
               <w:rPr>
@@ -4698,7 +4465,7 @@
                 <w:noProof/>
                 <w:webHidden/>
               </w:rPr>
-              <w:instrText xml:space="preserve"> PAGEREF _Toc9343231 \h </w:instrText>
+              <w:instrText xml:space="preserve"> PAGEREF _Toc9901724 \h </w:instrText>
             </w:r>
             <w:r>
               <w:rPr>
@@ -4719,78 +4486,6 @@
                 <w:webHidden/>
               </w:rPr>
               <w:t>12</w:t>
-            </w:r>
-            <w:r>
-              <w:rPr>
-                <w:noProof/>
-                <w:webHidden/>
-              </w:rPr>
-              <w:fldChar w:fldCharType="end"/>
-            </w:r>
-          </w:hyperlink>
-        </w:p>
-        <w:p>
-          <w:pPr>
-            <w:pStyle w:val="TOC1"/>
-            <w:tabs>
-              <w:tab w:val="right" w:leader="dot" w:pos="10250"/>
-            </w:tabs>
-            <w:rPr>
-              <w:rFonts w:asciiTheme="minorHAnsi" w:eastAsiaTheme="minorEastAsia" w:hAnsiTheme="minorHAnsi" w:cstheme="minorBidi"/>
-              <w:noProof/>
-              <w:sz w:val="22"/>
-              <w:szCs w:val="22"/>
-              <w:lang w:val="bg-BG" w:eastAsia="bg-BG"/>
-            </w:rPr>
-          </w:pPr>
-          <w:hyperlink w:anchor="_Toc9343232" w:history="1">
-            <w:r>
-              <w:rPr>
-                <w:rStyle w:val="Hyperlink"/>
-                <w:noProof/>
-              </w:rPr>
-              <w:t>9.1   Time and place of the meeting</w:t>
-            </w:r>
-            <w:r>
-              <w:rPr>
-                <w:noProof/>
-                <w:webHidden/>
-              </w:rPr>
-              <w:tab/>
-            </w:r>
-            <w:r>
-              <w:rPr>
-                <w:noProof/>
-                <w:webHidden/>
-              </w:rPr>
-              <w:fldChar w:fldCharType="begin"/>
-            </w:r>
-            <w:r>
-              <w:rPr>
-                <w:noProof/>
-                <w:webHidden/>
-              </w:rPr>
-              <w:instrText xml:space="preserve"> PAGEREF _Toc9343232 \h </w:instrText>
-            </w:r>
-            <w:r>
-              <w:rPr>
-                <w:noProof/>
-                <w:webHidden/>
-              </w:rPr>
-            </w:r>
-            <w:r>
-              <w:rPr>
-                <w:noProof/>
-                <w:webHidden/>
-              </w:rPr>
-              <w:fldChar w:fldCharType="separate"/>
-            </w:r>
-            <w:r>
-              <w:rPr>
-                <w:noProof/>
-                <w:webHidden/>
-              </w:rPr>
-              <w:t>13</w:t>
             </w:r>
             <w:r>
               <w:rPr>
@@ -4813,16 +4508,16 @@
               <w:noProof/>
               <w:sz w:val="22"/>
               <w:szCs w:val="22"/>
-              <w:lang w:val="bg-BG" w:eastAsia="bg-BG"/>
+              <w:lang w:val="en-NL" w:eastAsia="en-NL"/>
             </w:rPr>
           </w:pPr>
-          <w:hyperlink w:anchor="_Toc9343233" w:history="1">
+          <w:hyperlink w:anchor="_Toc9901725" w:history="1">
             <w:r>
               <w:rPr>
                 <w:rStyle w:val="Hyperlink"/>
                 <w:noProof/>
               </w:rPr>
-              <w:t xml:space="preserve">9.2 </w:t>
+              <w:t xml:space="preserve">8.3 </w:t>
             </w:r>
             <w:r>
               <w:rPr>
@@ -4830,7 +4525,7 @@
                 <w:noProof/>
                 <w:sz w:val="22"/>
                 <w:szCs w:val="22"/>
-                <w:lang w:val="bg-BG" w:eastAsia="bg-BG"/>
+                <w:lang w:val="en-NL" w:eastAsia="en-NL"/>
               </w:rPr>
               <w:tab/>
             </w:r>
@@ -4839,7 +4534,7 @@
                 <w:rStyle w:val="Hyperlink"/>
                 <w:noProof/>
               </w:rPr>
-              <w:t>Topics &amp; questions of the meeting</w:t>
+              <w:t>Minutes of the meeting</w:t>
             </w:r>
             <w:r>
               <w:rPr>
@@ -4860,7 +4555,79 @@
                 <w:noProof/>
                 <w:webHidden/>
               </w:rPr>
-              <w:instrText xml:space="preserve"> PAGEREF _Toc9343233 \h </w:instrText>
+              <w:instrText xml:space="preserve"> PAGEREF _Toc9901725 \h </w:instrText>
+            </w:r>
+            <w:r>
+              <w:rPr>
+                <w:noProof/>
+                <w:webHidden/>
+              </w:rPr>
+            </w:r>
+            <w:r>
+              <w:rPr>
+                <w:noProof/>
+                <w:webHidden/>
+              </w:rPr>
+              <w:fldChar w:fldCharType="separate"/>
+            </w:r>
+            <w:r>
+              <w:rPr>
+                <w:noProof/>
+                <w:webHidden/>
+              </w:rPr>
+              <w:t>12</w:t>
+            </w:r>
+            <w:r>
+              <w:rPr>
+                <w:noProof/>
+                <w:webHidden/>
+              </w:rPr>
+              <w:fldChar w:fldCharType="end"/>
+            </w:r>
+          </w:hyperlink>
+        </w:p>
+        <w:p>
+          <w:pPr>
+            <w:pStyle w:val="TOC1"/>
+            <w:tabs>
+              <w:tab w:val="right" w:leader="dot" w:pos="10250"/>
+            </w:tabs>
+            <w:rPr>
+              <w:rFonts w:asciiTheme="minorHAnsi" w:eastAsiaTheme="minorEastAsia" w:hAnsiTheme="minorHAnsi" w:cstheme="minorBidi"/>
+              <w:noProof/>
+              <w:sz w:val="22"/>
+              <w:szCs w:val="22"/>
+              <w:lang w:val="en-NL" w:eastAsia="en-NL"/>
+            </w:rPr>
+          </w:pPr>
+          <w:hyperlink w:anchor="_Toc9901726" w:history="1">
+            <w:r>
+              <w:rPr>
+                <w:rStyle w:val="Hyperlink"/>
+                <w:noProof/>
+              </w:rPr>
+              <w:t>9.1   Time and place of the meeting</w:t>
+            </w:r>
+            <w:r>
+              <w:rPr>
+                <w:noProof/>
+                <w:webHidden/>
+              </w:rPr>
+              <w:tab/>
+            </w:r>
+            <w:r>
+              <w:rPr>
+                <w:noProof/>
+                <w:webHidden/>
+              </w:rPr>
+              <w:fldChar w:fldCharType="begin"/>
+            </w:r>
+            <w:r>
+              <w:rPr>
+                <w:noProof/>
+                <w:webHidden/>
+              </w:rPr>
+              <w:instrText xml:space="preserve"> PAGEREF _Toc9901726 \h </w:instrText>
             </w:r>
             <w:r>
               <w:rPr>
@@ -4903,16 +4670,16 @@
               <w:noProof/>
               <w:sz w:val="22"/>
               <w:szCs w:val="22"/>
-              <w:lang w:val="bg-BG" w:eastAsia="bg-BG"/>
+              <w:lang w:val="en-NL" w:eastAsia="en-NL"/>
             </w:rPr>
           </w:pPr>
-          <w:hyperlink w:anchor="_Toc9343234" w:history="1">
+          <w:hyperlink w:anchor="_Toc9901727" w:history="1">
             <w:r>
               <w:rPr>
                 <w:rStyle w:val="Hyperlink"/>
                 <w:noProof/>
               </w:rPr>
-              <w:t xml:space="preserve">9.3 </w:t>
+              <w:t xml:space="preserve">9.2 </w:t>
             </w:r>
             <w:r>
               <w:rPr>
@@ -4920,7 +4687,7 @@
                 <w:noProof/>
                 <w:sz w:val="22"/>
                 <w:szCs w:val="22"/>
-                <w:lang w:val="bg-BG" w:eastAsia="bg-BG"/>
+                <w:lang w:val="en-NL" w:eastAsia="en-NL"/>
               </w:rPr>
               <w:tab/>
             </w:r>
@@ -4929,6 +4696,96 @@
                 <w:rStyle w:val="Hyperlink"/>
                 <w:noProof/>
               </w:rPr>
+              <w:t>Topics &amp; questions of the meeting</w:t>
+            </w:r>
+            <w:r>
+              <w:rPr>
+                <w:noProof/>
+                <w:webHidden/>
+              </w:rPr>
+              <w:tab/>
+            </w:r>
+            <w:r>
+              <w:rPr>
+                <w:noProof/>
+                <w:webHidden/>
+              </w:rPr>
+              <w:fldChar w:fldCharType="begin"/>
+            </w:r>
+            <w:r>
+              <w:rPr>
+                <w:noProof/>
+                <w:webHidden/>
+              </w:rPr>
+              <w:instrText xml:space="preserve"> PAGEREF _Toc9901727 \h </w:instrText>
+            </w:r>
+            <w:r>
+              <w:rPr>
+                <w:noProof/>
+                <w:webHidden/>
+              </w:rPr>
+            </w:r>
+            <w:r>
+              <w:rPr>
+                <w:noProof/>
+                <w:webHidden/>
+              </w:rPr>
+              <w:fldChar w:fldCharType="separate"/>
+            </w:r>
+            <w:r>
+              <w:rPr>
+                <w:noProof/>
+                <w:webHidden/>
+              </w:rPr>
+              <w:t>13</w:t>
+            </w:r>
+            <w:r>
+              <w:rPr>
+                <w:noProof/>
+                <w:webHidden/>
+              </w:rPr>
+              <w:fldChar w:fldCharType="end"/>
+            </w:r>
+          </w:hyperlink>
+        </w:p>
+        <w:p>
+          <w:pPr>
+            <w:pStyle w:val="TOC1"/>
+            <w:tabs>
+              <w:tab w:val="left" w:pos="660"/>
+              <w:tab w:val="right" w:leader="dot" w:pos="10250"/>
+            </w:tabs>
+            <w:rPr>
+              <w:rFonts w:asciiTheme="minorHAnsi" w:eastAsiaTheme="minorEastAsia" w:hAnsiTheme="minorHAnsi" w:cstheme="minorBidi"/>
+              <w:noProof/>
+              <w:sz w:val="22"/>
+              <w:szCs w:val="22"/>
+              <w:lang w:val="en-NL" w:eastAsia="en-NL"/>
+            </w:rPr>
+          </w:pPr>
+          <w:hyperlink w:anchor="_Toc9901728" w:history="1">
+            <w:r>
+              <w:rPr>
+                <w:rStyle w:val="Hyperlink"/>
+                <w:noProof/>
+              </w:rPr>
+              <w:t xml:space="preserve">9.3 </w:t>
+            </w:r>
+            <w:r>
+              <w:rPr>
+                <w:rFonts w:asciiTheme="minorHAnsi" w:eastAsiaTheme="minorEastAsia" w:hAnsiTheme="minorHAnsi" w:cstheme="minorBidi"/>
+                <w:noProof/>
+                <w:sz w:val="22"/>
+                <w:szCs w:val="22"/>
+                <w:lang w:val="en-NL" w:eastAsia="en-NL"/>
+              </w:rPr>
+              <w:tab/>
+            </w:r>
+            <w:r>
+              <w:rPr>
+                <w:rStyle w:val="Hyperlink"/>
+                <w:noProof/>
+              </w:rPr>
               <w:t>Minutes of the meeting</w:t>
             </w:r>
             <w:r>
@@ -4950,7 +4807,7 @@
                 <w:noProof/>
                 <w:webHidden/>
               </w:rPr>
-              <w:instrText xml:space="preserve"> PAGEREF _Toc9343234 \h </w:instrText>
+              <w:instrText xml:space="preserve"> PAGEREF _Toc9901728 \h </w:instrText>
             </w:r>
             <w:r>
               <w:rPr>
@@ -4992,10 +4849,10 @@
               <w:noProof/>
               <w:sz w:val="22"/>
               <w:szCs w:val="22"/>
-              <w:lang w:val="bg-BG" w:eastAsia="bg-BG"/>
+              <w:lang w:val="en-NL" w:eastAsia="en-NL"/>
             </w:rPr>
           </w:pPr>
-          <w:hyperlink w:anchor="_Toc9343235" w:history="1">
+          <w:hyperlink w:anchor="_Toc9901729" w:history="1">
             <w:r>
               <w:rPr>
                 <w:rStyle w:val="Hyperlink"/>
@@ -5022,7 +4879,7 @@
                 <w:noProof/>
                 <w:webHidden/>
               </w:rPr>
-              <w:instrText xml:space="preserve"> PAGEREF _Toc9343235 \h </w:instrText>
+              <w:instrText xml:space="preserve"> PAGEREF _Toc9901729 \h </w:instrText>
             </w:r>
             <w:r>
               <w:rPr>
@@ -5064,10 +4921,10 @@
               <w:noProof/>
               <w:sz w:val="22"/>
               <w:szCs w:val="22"/>
-              <w:lang w:val="bg-BG" w:eastAsia="bg-BG"/>
+              <w:lang w:val="en-NL" w:eastAsia="en-NL"/>
             </w:rPr>
           </w:pPr>
-          <w:hyperlink w:anchor="_Toc9343236" w:history="1">
+          <w:hyperlink w:anchor="_Toc9901730" w:history="1">
             <w:r>
               <w:rPr>
                 <w:rStyle w:val="Hyperlink"/>
@@ -5094,7 +4951,7 @@
                 <w:noProof/>
                 <w:webHidden/>
               </w:rPr>
-              <w:instrText xml:space="preserve"> PAGEREF _Toc9343236 \h </w:instrText>
+              <w:instrText xml:space="preserve"> PAGEREF _Toc9901730 \h </w:instrText>
             </w:r>
             <w:r>
               <w:rPr>
@@ -5136,10 +4993,10 @@
               <w:noProof/>
               <w:sz w:val="22"/>
               <w:szCs w:val="22"/>
-              <w:lang w:val="bg-BG" w:eastAsia="bg-BG"/>
+              <w:lang w:val="en-NL" w:eastAsia="en-NL"/>
             </w:rPr>
           </w:pPr>
-          <w:hyperlink w:anchor="_Toc9343237" w:history="1">
+          <w:hyperlink w:anchor="_Toc9901731" w:history="1">
             <w:r>
               <w:rPr>
                 <w:rStyle w:val="Hyperlink"/>
@@ -5166,7 +5023,7 @@
                 <w:noProof/>
                 <w:webHidden/>
               </w:rPr>
-              <w:instrText xml:space="preserve"> PAGEREF _Toc9343237 \h </w:instrText>
+              <w:instrText xml:space="preserve"> PAGEREF _Toc9901731 \h </w:instrText>
             </w:r>
             <w:r>
               <w:rPr>
@@ -5208,10 +5065,10 @@
               <w:noProof/>
               <w:sz w:val="22"/>
               <w:szCs w:val="22"/>
-              <w:lang w:val="bg-BG" w:eastAsia="bg-BG"/>
+              <w:lang w:val="en-NL" w:eastAsia="en-NL"/>
             </w:rPr>
           </w:pPr>
-          <w:hyperlink w:anchor="_Toc9343238" w:history="1">
+          <w:hyperlink w:anchor="_Toc9901732" w:history="1">
             <w:r>
               <w:rPr>
                 <w:rStyle w:val="Hyperlink"/>
@@ -5238,7 +5095,7 @@
                 <w:noProof/>
                 <w:webHidden/>
               </w:rPr>
-              <w:instrText xml:space="preserve"> PAGEREF _Toc9343238 \h </w:instrText>
+              <w:instrText xml:space="preserve"> PAGEREF _Toc9901732 \h </w:instrText>
             </w:r>
             <w:r>
               <w:rPr>
@@ -5281,10 +5138,10 @@
               <w:noProof/>
               <w:sz w:val="22"/>
               <w:szCs w:val="22"/>
-              <w:lang w:val="bg-BG" w:eastAsia="bg-BG"/>
+              <w:lang w:val="en-NL" w:eastAsia="en-NL"/>
             </w:rPr>
           </w:pPr>
-          <w:hyperlink w:anchor="_Toc9343239" w:history="1">
+          <w:hyperlink w:anchor="_Toc9901733" w:history="1">
             <w:r>
               <w:rPr>
                 <w:rStyle w:val="Hyperlink"/>
@@ -5298,7 +5155,7 @@
                 <w:noProof/>
                 <w:sz w:val="22"/>
                 <w:szCs w:val="22"/>
-                <w:lang w:val="bg-BG" w:eastAsia="bg-BG"/>
+                <w:lang w:val="en-NL" w:eastAsia="en-NL"/>
               </w:rPr>
               <w:tab/>
             </w:r>
@@ -5328,7 +5185,7 @@
                 <w:noProof/>
                 <w:webHidden/>
               </w:rPr>
-              <w:instrText xml:space="preserve"> PAGEREF _Toc9343239 \h </w:instrText>
+              <w:instrText xml:space="preserve"> PAGEREF _Toc9901733 \h </w:instrText>
             </w:r>
             <w:r>
               <w:rPr>
@@ -5371,10 +5228,10 @@
               <w:noProof/>
               <w:sz w:val="22"/>
               <w:szCs w:val="22"/>
-              <w:lang w:val="bg-BG" w:eastAsia="bg-BG"/>
+              <w:lang w:val="en-NL" w:eastAsia="en-NL"/>
             </w:rPr>
           </w:pPr>
-          <w:hyperlink w:anchor="_Toc9343240" w:history="1">
+          <w:hyperlink w:anchor="_Toc9901734" w:history="1">
             <w:r>
               <w:rPr>
                 <w:rStyle w:val="Hyperlink"/>
@@ -5388,7 +5245,7 @@
                 <w:noProof/>
                 <w:sz w:val="22"/>
                 <w:szCs w:val="22"/>
-                <w:lang w:val="bg-BG" w:eastAsia="bg-BG"/>
+                <w:lang w:val="en-NL" w:eastAsia="en-NL"/>
               </w:rPr>
               <w:tab/>
             </w:r>
@@ -5418,7 +5275,7 @@
                 <w:noProof/>
                 <w:webHidden/>
               </w:rPr>
-              <w:instrText xml:space="preserve"> PAGEREF _Toc9343240 \h </w:instrText>
+              <w:instrText xml:space="preserve"> PAGEREF _Toc9901734 \h </w:instrText>
             </w:r>
             <w:r>
               <w:rPr>
@@ -5460,10 +5317,10 @@
               <w:noProof/>
               <w:sz w:val="22"/>
               <w:szCs w:val="22"/>
-              <w:lang w:val="bg-BG" w:eastAsia="bg-BG"/>
+              <w:lang w:val="en-NL" w:eastAsia="en-NL"/>
             </w:rPr>
           </w:pPr>
-          <w:hyperlink w:anchor="_Toc9343241" w:history="1">
+          <w:hyperlink w:anchor="_Toc9901735" w:history="1">
             <w:r>
               <w:rPr>
                 <w:rStyle w:val="Hyperlink"/>
@@ -5490,7 +5347,7 @@
                 <w:noProof/>
                 <w:webHidden/>
               </w:rPr>
-              <w:instrText xml:space="preserve"> PAGEREF _Toc9343241 \h </w:instrText>
+              <w:instrText xml:space="preserve"> PAGEREF _Toc9901735 \h </w:instrText>
             </w:r>
             <w:r>
               <w:rPr>
@@ -5533,10 +5390,10 @@
               <w:noProof/>
               <w:sz w:val="22"/>
               <w:szCs w:val="22"/>
-              <w:lang w:val="bg-BG" w:eastAsia="bg-BG"/>
+              <w:lang w:val="en-NL" w:eastAsia="en-NL"/>
             </w:rPr>
           </w:pPr>
-          <w:hyperlink w:anchor="_Toc9343242" w:history="1">
+          <w:hyperlink w:anchor="_Toc9901736" w:history="1">
             <w:r>
               <w:rPr>
                 <w:rStyle w:val="Hyperlink"/>
@@ -5550,7 +5407,7 @@
                 <w:noProof/>
                 <w:sz w:val="22"/>
                 <w:szCs w:val="22"/>
-                <w:lang w:val="bg-BG" w:eastAsia="bg-BG"/>
+                <w:lang w:val="en-NL" w:eastAsia="en-NL"/>
               </w:rPr>
               <w:tab/>
             </w:r>
@@ -5580,7 +5437,7 @@
                 <w:noProof/>
                 <w:webHidden/>
               </w:rPr>
-              <w:instrText xml:space="preserve"> PAGEREF _Toc9343242 \h </w:instrText>
+              <w:instrText xml:space="preserve"> PAGEREF _Toc9901736 \h </w:instrText>
             </w:r>
             <w:r>
               <w:rPr>
@@ -5623,10 +5480,10 @@
               <w:noProof/>
               <w:sz w:val="22"/>
               <w:szCs w:val="22"/>
-              <w:lang w:val="bg-BG" w:eastAsia="bg-BG"/>
+              <w:lang w:val="en-NL" w:eastAsia="en-NL"/>
             </w:rPr>
           </w:pPr>
-          <w:hyperlink w:anchor="_Toc9343243" w:history="1">
+          <w:hyperlink w:anchor="_Toc9901737" w:history="1">
             <w:r>
               <w:rPr>
                 <w:rStyle w:val="Hyperlink"/>
@@ -5640,7 +5497,7 @@
                 <w:noProof/>
                 <w:sz w:val="22"/>
                 <w:szCs w:val="22"/>
-                <w:lang w:val="bg-BG" w:eastAsia="bg-BG"/>
+                <w:lang w:val="en-NL" w:eastAsia="en-NL"/>
               </w:rPr>
               <w:tab/>
             </w:r>
@@ -5670,7 +5527,7 @@
                 <w:noProof/>
                 <w:webHidden/>
               </w:rPr>
-              <w:instrText xml:space="preserve"> PAGEREF _Toc9343243 \h </w:instrText>
+              <w:instrText xml:space="preserve"> PAGEREF _Toc9901737 \h </w:instrText>
             </w:r>
             <w:r>
               <w:rPr>
@@ -5712,10 +5569,10 @@
               <w:noProof/>
               <w:sz w:val="22"/>
               <w:szCs w:val="22"/>
-              <w:lang w:val="bg-BG" w:eastAsia="bg-BG"/>
+              <w:lang w:val="en-NL" w:eastAsia="en-NL"/>
             </w:rPr>
           </w:pPr>
-          <w:hyperlink w:anchor="_Toc9343244" w:history="1">
+          <w:hyperlink w:anchor="_Toc9901738" w:history="1">
             <w:r>
               <w:rPr>
                 <w:rStyle w:val="Hyperlink"/>
@@ -5742,7 +5599,7 @@
                 <w:noProof/>
                 <w:webHidden/>
               </w:rPr>
-              <w:instrText xml:space="preserve"> PAGEREF _Toc9343244 \h </w:instrText>
+              <w:instrText xml:space="preserve"> PAGEREF _Toc9901738 \h </w:instrText>
             </w:r>
             <w:r>
               <w:rPr>
@@ -5784,10 +5641,10 @@
               <w:noProof/>
               <w:sz w:val="22"/>
               <w:szCs w:val="22"/>
-              <w:lang w:val="bg-BG" w:eastAsia="bg-BG"/>
+              <w:lang w:val="en-NL" w:eastAsia="en-NL"/>
             </w:rPr>
           </w:pPr>
-          <w:hyperlink w:anchor="_Toc9343245" w:history="1">
+          <w:hyperlink w:anchor="_Toc9901739" w:history="1">
             <w:r>
               <w:rPr>
                 <w:rStyle w:val="Hyperlink"/>
@@ -5814,7 +5671,7 @@
                 <w:noProof/>
                 <w:webHidden/>
               </w:rPr>
-              <w:instrText xml:space="preserve"> PAGEREF _Toc9343245 \h </w:instrText>
+              <w:instrText xml:space="preserve"> PAGEREF _Toc9901739 \h </w:instrText>
             </w:r>
             <w:r>
               <w:rPr>
@@ -5856,10 +5713,10 @@
               <w:noProof/>
               <w:sz w:val="22"/>
               <w:szCs w:val="22"/>
-              <w:lang w:val="bg-BG" w:eastAsia="bg-BG"/>
+              <w:lang w:val="en-NL" w:eastAsia="en-NL"/>
             </w:rPr>
           </w:pPr>
-          <w:hyperlink w:anchor="_Toc9343246" w:history="1">
+          <w:hyperlink w:anchor="_Toc9901740" w:history="1">
             <w:r>
               <w:rPr>
                 <w:rStyle w:val="Hyperlink"/>
@@ -5886,7 +5743,7 @@
                 <w:noProof/>
                 <w:webHidden/>
               </w:rPr>
-              <w:instrText xml:space="preserve"> PAGEREF _Toc9343246 \h </w:instrText>
+              <w:instrText xml:space="preserve"> PAGEREF _Toc9901740 \h </w:instrText>
             </w:r>
             <w:r>
               <w:rPr>
@@ -5928,10 +5785,10 @@
               <w:noProof/>
               <w:sz w:val="22"/>
               <w:szCs w:val="22"/>
-              <w:lang w:val="bg-BG" w:eastAsia="bg-BG"/>
+              <w:lang w:val="en-NL" w:eastAsia="en-NL"/>
             </w:rPr>
           </w:pPr>
-          <w:hyperlink w:anchor="_Toc9343247" w:history="1">
+          <w:hyperlink w:anchor="_Toc9901741" w:history="1">
             <w:r>
               <w:rPr>
                 <w:rStyle w:val="Hyperlink"/>
@@ -5958,7 +5815,7 @@
                 <w:noProof/>
                 <w:webHidden/>
               </w:rPr>
-              <w:instrText xml:space="preserve"> PAGEREF _Toc9343247 \h </w:instrText>
+              <w:instrText xml:space="preserve"> PAGEREF _Toc9901741 \h </w:instrText>
             </w:r>
             <w:r>
               <w:rPr>
@@ -6000,10 +5857,10 @@
               <w:noProof/>
               <w:sz w:val="22"/>
               <w:szCs w:val="22"/>
-              <w:lang w:val="bg-BG" w:eastAsia="bg-BG"/>
+              <w:lang w:val="en-NL" w:eastAsia="en-NL"/>
             </w:rPr>
           </w:pPr>
-          <w:hyperlink w:anchor="_Toc9343248" w:history="1">
+          <w:hyperlink w:anchor="_Toc9901742" w:history="1">
             <w:r>
               <w:rPr>
                 <w:rStyle w:val="Hyperlink"/>
@@ -6030,7 +5887,7 @@
                 <w:noProof/>
                 <w:webHidden/>
               </w:rPr>
-              <w:instrText xml:space="preserve"> PAGEREF _Toc9343248 \h </w:instrText>
+              <w:instrText xml:space="preserve"> PAGEREF _Toc9901742 \h </w:instrText>
             </w:r>
             <w:r>
               <w:rPr>
@@ -6072,10 +5929,10 @@
               <w:noProof/>
               <w:sz w:val="22"/>
               <w:szCs w:val="22"/>
-              <w:lang w:val="bg-BG" w:eastAsia="bg-BG"/>
+              <w:lang w:val="en-NL" w:eastAsia="en-NL"/>
             </w:rPr>
           </w:pPr>
-          <w:hyperlink w:anchor="_Toc9343249" w:history="1">
+          <w:hyperlink w:anchor="_Toc9901743" w:history="1">
             <w:r>
               <w:rPr>
                 <w:rStyle w:val="Hyperlink"/>
@@ -6102,7 +5959,7 @@
                 <w:noProof/>
                 <w:webHidden/>
               </w:rPr>
-              <w:instrText xml:space="preserve"> PAGEREF _Toc9343249 \h </w:instrText>
+              <w:instrText xml:space="preserve"> PAGEREF _Toc9901743 \h </w:instrText>
             </w:r>
             <w:r>
               <w:rPr>
@@ -6123,6 +5980,222 @@
                 <w:webHidden/>
               </w:rPr>
               <w:t>18</w:t>
+            </w:r>
+            <w:r>
+              <w:rPr>
+                <w:noProof/>
+                <w:webHidden/>
+              </w:rPr>
+              <w:fldChar w:fldCharType="end"/>
+            </w:r>
+          </w:hyperlink>
+        </w:p>
+        <w:p>
+          <w:pPr>
+            <w:pStyle w:val="TOC1"/>
+            <w:tabs>
+              <w:tab w:val="right" w:leader="dot" w:pos="10250"/>
+            </w:tabs>
+            <w:rPr>
+              <w:rFonts w:asciiTheme="minorHAnsi" w:eastAsiaTheme="minorEastAsia" w:hAnsiTheme="minorHAnsi" w:cstheme="minorBidi"/>
+              <w:noProof/>
+              <w:sz w:val="22"/>
+              <w:szCs w:val="22"/>
+              <w:lang w:val="en-NL" w:eastAsia="en-NL"/>
+            </w:rPr>
+          </w:pPr>
+          <w:hyperlink w:anchor="_Toc9901744" w:history="1">
+            <w:r>
+              <w:rPr>
+                <w:rStyle w:val="Hyperlink"/>
+                <w:noProof/>
+              </w:rPr>
+              <w:t>15.1 Time and place of the meeting</w:t>
+            </w:r>
+            <w:r>
+              <w:rPr>
+                <w:noProof/>
+                <w:webHidden/>
+              </w:rPr>
+              <w:tab/>
+            </w:r>
+            <w:r>
+              <w:rPr>
+                <w:noProof/>
+                <w:webHidden/>
+              </w:rPr>
+              <w:fldChar w:fldCharType="begin"/>
+            </w:r>
+            <w:r>
+              <w:rPr>
+                <w:noProof/>
+                <w:webHidden/>
+              </w:rPr>
+              <w:instrText xml:space="preserve"> PAGEREF _Toc9901744 \h </w:instrText>
+            </w:r>
+            <w:r>
+              <w:rPr>
+                <w:noProof/>
+                <w:webHidden/>
+              </w:rPr>
+            </w:r>
+            <w:r>
+              <w:rPr>
+                <w:noProof/>
+                <w:webHidden/>
+              </w:rPr>
+              <w:fldChar w:fldCharType="separate"/>
+            </w:r>
+            <w:r>
+              <w:rPr>
+                <w:noProof/>
+                <w:webHidden/>
+              </w:rPr>
+              <w:t>19</w:t>
+            </w:r>
+            <w:r>
+              <w:rPr>
+                <w:noProof/>
+                <w:webHidden/>
+              </w:rPr>
+              <w:fldChar w:fldCharType="end"/>
+            </w:r>
+          </w:hyperlink>
+        </w:p>
+        <w:p>
+          <w:pPr>
+            <w:pStyle w:val="TOC1"/>
+            <w:tabs>
+              <w:tab w:val="right" w:leader="dot" w:pos="10250"/>
+            </w:tabs>
+            <w:rPr>
+              <w:rFonts w:asciiTheme="minorHAnsi" w:eastAsiaTheme="minorEastAsia" w:hAnsiTheme="minorHAnsi" w:cstheme="minorBidi"/>
+              <w:noProof/>
+              <w:sz w:val="22"/>
+              <w:szCs w:val="22"/>
+              <w:lang w:val="en-NL" w:eastAsia="en-NL"/>
+            </w:rPr>
+          </w:pPr>
+          <w:hyperlink w:anchor="_Toc9901745" w:history="1">
+            <w:r>
+              <w:rPr>
+                <w:rStyle w:val="Hyperlink"/>
+                <w:noProof/>
+              </w:rPr>
+              <w:t>15.2   Topics &amp; questions of the meeting</w:t>
+            </w:r>
+            <w:r>
+              <w:rPr>
+                <w:noProof/>
+                <w:webHidden/>
+              </w:rPr>
+              <w:tab/>
+            </w:r>
+            <w:r>
+              <w:rPr>
+                <w:noProof/>
+                <w:webHidden/>
+              </w:rPr>
+              <w:fldChar w:fldCharType="begin"/>
+            </w:r>
+            <w:r>
+              <w:rPr>
+                <w:noProof/>
+                <w:webHidden/>
+              </w:rPr>
+              <w:instrText xml:space="preserve"> PAGEREF _Toc9901745 \h </w:instrText>
+            </w:r>
+            <w:r>
+              <w:rPr>
+                <w:noProof/>
+                <w:webHidden/>
+              </w:rPr>
+            </w:r>
+            <w:r>
+              <w:rPr>
+                <w:noProof/>
+                <w:webHidden/>
+              </w:rPr>
+              <w:fldChar w:fldCharType="separate"/>
+            </w:r>
+            <w:r>
+              <w:rPr>
+                <w:noProof/>
+                <w:webHidden/>
+              </w:rPr>
+              <w:t>19</w:t>
+            </w:r>
+            <w:r>
+              <w:rPr>
+                <w:noProof/>
+                <w:webHidden/>
+              </w:rPr>
+              <w:fldChar w:fldCharType="end"/>
+            </w:r>
+          </w:hyperlink>
+        </w:p>
+        <w:p>
+          <w:pPr>
+            <w:pStyle w:val="TOC1"/>
+            <w:tabs>
+              <w:tab w:val="right" w:leader="dot" w:pos="10250"/>
+            </w:tabs>
+            <w:rPr>
+              <w:rFonts w:asciiTheme="minorHAnsi" w:eastAsiaTheme="minorEastAsia" w:hAnsiTheme="minorHAnsi" w:cstheme="minorBidi"/>
+              <w:noProof/>
+              <w:sz w:val="22"/>
+              <w:szCs w:val="22"/>
+              <w:lang w:val="en-NL" w:eastAsia="en-NL"/>
+            </w:rPr>
+          </w:pPr>
+          <w:hyperlink w:anchor="_Toc9901746" w:history="1">
+            <w:r>
+              <w:rPr>
+                <w:rStyle w:val="Hyperlink"/>
+                <w:noProof/>
+              </w:rPr>
+              <w:t>15.3 Minutes of the meeting</w:t>
+            </w:r>
+            <w:r>
+              <w:rPr>
+                <w:noProof/>
+                <w:webHidden/>
+              </w:rPr>
+              <w:tab/>
+            </w:r>
+            <w:r>
+              <w:rPr>
+                <w:noProof/>
+                <w:webHidden/>
+              </w:rPr>
+              <w:fldChar w:fldCharType="begin"/>
+            </w:r>
+            <w:r>
+              <w:rPr>
+                <w:noProof/>
+                <w:webHidden/>
+              </w:rPr>
+              <w:instrText xml:space="preserve"> PAGEREF _Toc9901746 \h </w:instrText>
+            </w:r>
+            <w:r>
+              <w:rPr>
+                <w:noProof/>
+                <w:webHidden/>
+              </w:rPr>
+            </w:r>
+            <w:r>
+              <w:rPr>
+                <w:noProof/>
+                <w:webHidden/>
+              </w:rPr>
+              <w:fldChar w:fldCharType="separate"/>
+            </w:r>
+            <w:r>
+              <w:rPr>
+                <w:noProof/>
+                <w:webHidden/>
+              </w:rPr>
+              <w:t>19</w:t>
             </w:r>
             <w:r>
               <w:rPr>
@@ -6150,6 +6223,8 @@
       <w:r>
         <w:br w:type="page"/>
       </w:r>
+      <w:bookmarkStart w:id="0" w:name="_GoBack"/>
+      <w:bookmarkEnd w:id="0"/>
     </w:p>
     <w:p>
       <w:pPr>
@@ -6157,7 +6232,7 @@
         <w:jc w:val="center"/>
       </w:pPr>
       <w:bookmarkStart w:id="1" w:name="_Toc4700844"/>
-      <w:bookmarkStart w:id="2" w:name="_Toc9343207"/>
+      <w:bookmarkStart w:id="2" w:name="_Toc9901701"/>
       <w:r>
         <w:lastRenderedPageBreak/>
         <w:t>Revision history</w:t>
@@ -6243,15 +6318,7 @@
           </w:tcPr>
           <w:p>
             <w:r>
-              <w:t xml:space="preserve">Added time, place, topics, question and minutes </w:t>
-            </w:r>
-            <w:proofErr w:type="gramStart"/>
-            <w:r>
-              <w:t>of  the</w:t>
-            </w:r>
-            <w:proofErr w:type="gramEnd"/>
-            <w:r>
-              <w:t xml:space="preserve"> meeting for week 2</w:t>
+              <w:t>Added time, place, topics, question and minutes of  the meeting for week 2</w:t>
             </w:r>
           </w:p>
         </w:tc>
@@ -6277,15 +6344,7 @@
           </w:tcPr>
           <w:p>
             <w:r>
-              <w:t xml:space="preserve">Added time, place, topics, question and minutes </w:t>
-            </w:r>
-            <w:proofErr w:type="gramStart"/>
-            <w:r>
-              <w:t>of  the</w:t>
-            </w:r>
-            <w:proofErr w:type="gramEnd"/>
-            <w:r>
-              <w:t xml:space="preserve"> meeting for week 3</w:t>
+              <w:t>Added time, place, topics, question and minutes of  the meeting for week 3</w:t>
             </w:r>
           </w:p>
         </w:tc>
@@ -6311,15 +6370,7 @@
           </w:tcPr>
           <w:p>
             <w:r>
-              <w:t xml:space="preserve">Added time, place, topics, question and minutes </w:t>
-            </w:r>
-            <w:proofErr w:type="gramStart"/>
-            <w:r>
-              <w:t>of  the</w:t>
-            </w:r>
-            <w:proofErr w:type="gramEnd"/>
-            <w:r>
-              <w:t xml:space="preserve"> meeting for week 4</w:t>
+              <w:t>Added time, place, topics, question and minutes of  the meeting for week 4</w:t>
             </w:r>
           </w:p>
         </w:tc>
@@ -6345,15 +6396,7 @@
           </w:tcPr>
           <w:p>
             <w:r>
-              <w:t xml:space="preserve">Added time, place, topics, question and minutes </w:t>
-            </w:r>
-            <w:proofErr w:type="gramStart"/>
-            <w:r>
-              <w:t>of  the</w:t>
-            </w:r>
-            <w:proofErr w:type="gramEnd"/>
-            <w:r>
-              <w:t xml:space="preserve"> meeting for week 5</w:t>
+              <w:t>Added time, place, topics, question and minutes of  the meeting for week 5</w:t>
             </w:r>
           </w:p>
         </w:tc>
@@ -6379,15 +6422,7 @@
           </w:tcPr>
           <w:p>
             <w:r>
-              <w:t xml:space="preserve">Added time, place, topics, question and minutes </w:t>
-            </w:r>
-            <w:proofErr w:type="gramStart"/>
-            <w:r>
-              <w:t>of  the</w:t>
-            </w:r>
-            <w:proofErr w:type="gramEnd"/>
-            <w:r>
-              <w:t xml:space="preserve"> meeting for week 6</w:t>
+              <w:t>Added time, place, topics, question and minutes of  the meeting for week 6</w:t>
             </w:r>
           </w:p>
         </w:tc>
@@ -6413,15 +6448,7 @@
           </w:tcPr>
           <w:p>
             <w:r>
-              <w:t xml:space="preserve">Added time, place, topics, question and minutes </w:t>
-            </w:r>
-            <w:proofErr w:type="gramStart"/>
-            <w:r>
-              <w:t>of  the</w:t>
-            </w:r>
-            <w:proofErr w:type="gramEnd"/>
-            <w:r>
-              <w:t xml:space="preserve"> meeting for week 7</w:t>
+              <w:t>Added time, place, topics, question and minutes of  the meeting for week 7</w:t>
             </w:r>
           </w:p>
         </w:tc>
@@ -6447,15 +6474,7 @@
           </w:tcPr>
           <w:p>
             <w:r>
-              <w:t xml:space="preserve">Added time, place, topics, question and minutes </w:t>
-            </w:r>
-            <w:proofErr w:type="gramStart"/>
-            <w:r>
-              <w:t>of  the</w:t>
-            </w:r>
-            <w:proofErr w:type="gramEnd"/>
-            <w:r>
-              <w:t xml:space="preserve"> meeting for week 12</w:t>
+              <w:t>Added time, place, topics, question and minutes of  the meeting for week 12</w:t>
             </w:r>
           </w:p>
         </w:tc>
@@ -6481,15 +6500,7 @@
           </w:tcPr>
           <w:p>
             <w:r>
-              <w:t xml:space="preserve">Added time, place, topics, question and minutes </w:t>
-            </w:r>
-            <w:proofErr w:type="gramStart"/>
-            <w:r>
-              <w:t>of  the</w:t>
-            </w:r>
-            <w:proofErr w:type="gramEnd"/>
-            <w:r>
-              <w:t xml:space="preserve"> meeting for week 13</w:t>
+              <w:t>Added time, place, topics, question and minutes of  the meeting for week 13</w:t>
             </w:r>
           </w:p>
         </w:tc>
@@ -6515,18 +6526,7 @@
           </w:tcPr>
           <w:p>
             <w:r>
-              <w:t xml:space="preserve">Added time, place, topics, question and minutes </w:t>
-            </w:r>
-            <w:proofErr w:type="gramStart"/>
-            <w:r>
-              <w:t>of  the</w:t>
-            </w:r>
-            <w:proofErr w:type="gramEnd"/>
-            <w:r>
-              <w:t xml:space="preserve"> meeting for week 1</w:t>
-            </w:r>
-            <w:r>
-              <w:t>4</w:t>
+              <w:t>Added time, place, topics, question and minutes of  the meeting for week 14</w:t>
             </w:r>
           </w:p>
         </w:tc>
@@ -6733,7 +6733,7 @@
           <w:numId w:val="3"/>
         </w:numPr>
       </w:pPr>
-      <w:bookmarkStart w:id="3" w:name="_Toc9343208"/>
+      <w:bookmarkStart w:id="3" w:name="_Toc9901702"/>
       <w:r>
         <w:t>Time and place of the meet</w:t>
       </w:r>
@@ -6759,7 +6759,7 @@
           <w:numId w:val="3"/>
         </w:numPr>
       </w:pPr>
-      <w:bookmarkStart w:id="4" w:name="_Toc9343209"/>
+      <w:bookmarkStart w:id="4" w:name="_Toc9901703"/>
       <w:r>
         <w:t>Topics &amp; questions of the meeting</w:t>
       </w:r>
@@ -6779,7 +6779,7 @@
           <w:numId w:val="3"/>
         </w:numPr>
       </w:pPr>
-      <w:bookmarkStart w:id="5" w:name="_Toc9343210"/>
+      <w:bookmarkStart w:id="5" w:name="_Toc9901704"/>
       <w:r>
         <w:t>Minute</w:t>
       </w:r>
@@ -6963,7 +6963,7 @@
           <w:numId w:val="12"/>
         </w:numPr>
       </w:pPr>
-      <w:bookmarkStart w:id="6" w:name="_Toc9343211"/>
+      <w:bookmarkStart w:id="6" w:name="_Toc9901705"/>
       <w:r>
         <w:t>Time and place of the meeting</w:t>
       </w:r>
@@ -6995,7 +6995,7 @@
           <w:numId w:val="12"/>
         </w:numPr>
       </w:pPr>
-      <w:bookmarkStart w:id="7" w:name="_Toc9343212"/>
+      <w:bookmarkStart w:id="7" w:name="_Toc9901706"/>
       <w:r>
         <w:t>Topics &amp; questions of the meeting</w:t>
       </w:r>
@@ -7103,7 +7103,7 @@
           <w:numId w:val="12"/>
         </w:numPr>
       </w:pPr>
-      <w:bookmarkStart w:id="8" w:name="_Toc9343213"/>
+      <w:bookmarkStart w:id="8" w:name="_Toc9901707"/>
       <w:r>
         <w:t>Minutes of the meeting</w:t>
       </w:r>
@@ -7282,7 +7282,7 @@
           <w:numId w:val="14"/>
         </w:numPr>
       </w:pPr>
-      <w:bookmarkStart w:id="9" w:name="_Toc9343214"/>
+      <w:bookmarkStart w:id="9" w:name="_Toc9901708"/>
       <w:r>
         <w:t>Time and place of the meeting</w:t>
       </w:r>
@@ -7314,7 +7314,7 @@
           <w:numId w:val="14"/>
         </w:numPr>
       </w:pPr>
-      <w:bookmarkStart w:id="10" w:name="_Toc9343215"/>
+      <w:bookmarkStart w:id="10" w:name="_Toc9901709"/>
       <w:r>
         <w:t>Topics &amp; questions of the meeting</w:t>
       </w:r>
@@ -7381,7 +7381,7 @@
           <w:numId w:val="14"/>
         </w:numPr>
       </w:pPr>
-      <w:bookmarkStart w:id="11" w:name="_Toc9343216"/>
+      <w:bookmarkStart w:id="11" w:name="_Toc9901710"/>
       <w:r>
         <w:t>Minutes of the meeting</w:t>
       </w:r>
@@ -7618,7 +7618,7 @@
           <w:numId w:val="16"/>
         </w:numPr>
       </w:pPr>
-      <w:bookmarkStart w:id="12" w:name="_Toc9343217"/>
+      <w:bookmarkStart w:id="12" w:name="_Toc9901711"/>
       <w:r>
         <w:t>Time and place of the meeting</w:t>
       </w:r>
@@ -7647,7 +7647,7 @@
           <w:numId w:val="16"/>
         </w:numPr>
       </w:pPr>
-      <w:bookmarkStart w:id="13" w:name="_Toc9343218"/>
+      <w:bookmarkStart w:id="13" w:name="_Toc9901712"/>
       <w:r>
         <w:t>Topics &amp; questions of the meeting</w:t>
       </w:r>
@@ -7719,7 +7719,7 @@
       <w:r>
         <w:t xml:space="preserve"> </w:t>
       </w:r>
-      <w:bookmarkStart w:id="14" w:name="_Toc9343219"/>
+      <w:bookmarkStart w:id="14" w:name="_Toc9901713"/>
       <w:r>
         <w:t>Minutes of the meeting</w:t>
       </w:r>
@@ -7897,7 +7897,7 @@
           <w:numId w:val="18"/>
         </w:numPr>
       </w:pPr>
-      <w:bookmarkStart w:id="15" w:name="_Toc9343220"/>
+      <w:bookmarkStart w:id="15" w:name="_Toc9901714"/>
       <w:r>
         <w:t>Time and place of the meeting</w:t>
       </w:r>
@@ -7926,7 +7926,7 @@
           <w:numId w:val="18"/>
         </w:numPr>
       </w:pPr>
-      <w:bookmarkStart w:id="16" w:name="_Toc9343221"/>
+      <w:bookmarkStart w:id="16" w:name="_Toc9901715"/>
       <w:r>
         <w:t>Topics &amp; questions of the meeting</w:t>
       </w:r>
@@ -7946,15 +7946,7 @@
         </w:numPr>
       </w:pPr>
       <w:r>
-        <w:t xml:space="preserve">Are the applications going to be used in Fullscreen </w:t>
-      </w:r>
-      <w:proofErr w:type="gramStart"/>
-      <w:r>
-        <w:t>mode</w:t>
-      </w:r>
-      <w:proofErr w:type="gramEnd"/>
-      <w:r>
-        <w:t xml:space="preserve"> </w:t>
+        <w:t xml:space="preserve">Are the applications going to be used in Fullscreen mode </w:t>
       </w:r>
     </w:p>
     <w:p>
@@ -7966,15 +7958,7 @@
         </w:numPr>
       </w:pPr>
       <w:r>
-        <w:t xml:space="preserve">Opinion </w:t>
-      </w:r>
-      <w:proofErr w:type="gramStart"/>
-      <w:r>
-        <w:t>on  the</w:t>
-      </w:r>
-      <w:proofErr w:type="gramEnd"/>
-      <w:r>
-        <w:t xml:space="preserve"> designs of the GUIs and website</w:t>
+        <w:t>Opinion on  the designs of the GUIs and website</w:t>
       </w:r>
       <w:r>
         <w:t xml:space="preserve"> and databases</w:t>
@@ -7995,7 +7979,7 @@
       <w:r>
         <w:t xml:space="preserve"> </w:t>
       </w:r>
-      <w:bookmarkStart w:id="17" w:name="_Toc9343222"/>
+      <w:bookmarkStart w:id="17" w:name="_Toc9901716"/>
       <w:r>
         <w:t>Minutes of the meeting</w:t>
       </w:r>
@@ -8165,7 +8149,7 @@
           <w:numId w:val="20"/>
         </w:numPr>
       </w:pPr>
-      <w:bookmarkStart w:id="18" w:name="_Toc9343223"/>
+      <w:bookmarkStart w:id="18" w:name="_Toc9901717"/>
       <w:r>
         <w:t>Time and place of the meeting</w:t>
       </w:r>
@@ -8194,7 +8178,7 @@
           <w:numId w:val="20"/>
         </w:numPr>
       </w:pPr>
-      <w:bookmarkStart w:id="19" w:name="_Toc9343224"/>
+      <w:bookmarkStart w:id="19" w:name="_Toc9901718"/>
       <w:r>
         <w:t>Topics &amp; questions of the meeting</w:t>
       </w:r>
@@ -8210,15 +8194,7 @@
         </w:numPr>
       </w:pPr>
       <w:r>
-        <w:t xml:space="preserve">Can only one group reserve a camping spot. For </w:t>
-      </w:r>
-      <w:proofErr w:type="gramStart"/>
-      <w:r>
-        <w:t>example</w:t>
-      </w:r>
-      <w:proofErr w:type="gramEnd"/>
-      <w:r>
-        <w:t xml:space="preserve"> 1 person reserves a camping spot, can anyone else reserve the open space so like a group of 5?</w:t>
+        <w:t>Can only one group reserve a camping spot. For example 1 person reserves a camping spot, can anyone else reserve the open space so like a group of 5?</w:t>
       </w:r>
     </w:p>
     <w:p>
@@ -8256,7 +8232,7 @@
       <w:r>
         <w:t xml:space="preserve"> </w:t>
       </w:r>
-      <w:bookmarkStart w:id="20" w:name="_Toc9343225"/>
+      <w:bookmarkStart w:id="20" w:name="_Toc9901719"/>
       <w:r>
         <w:t>Minutes of the meeting</w:t>
       </w:r>
@@ -8265,15 +8241,7 @@
     <w:p/>
     <w:p>
       <w:r>
-        <w:t xml:space="preserve">The tutor told us to speed up the designing process so that we have everything ready for week 7 because after week 7 there are exams. The tutor told us to put images of the completed GUIs for the application in the git repository. And speed up the work on the static part of the website. He also said that if we have the </w:t>
-      </w:r>
-      <w:proofErr w:type="gramStart"/>
-      <w:r>
-        <w:t>chance</w:t>
-      </w:r>
-      <w:proofErr w:type="gramEnd"/>
-      <w:r>
-        <w:t xml:space="preserve"> we can start making the </w:t>
+        <w:t xml:space="preserve">The tutor told us to speed up the designing process so that we have everything ready for week 7 because after week 7 there are exams. The tutor told us to put images of the completed GUIs for the application in the git repository. And speed up the work on the static part of the website. He also said that if we have the chance we can start making the </w:t>
       </w:r>
       <w:proofErr w:type="spellStart"/>
       <w:r>
@@ -8414,7 +8382,7 @@
       <w:r>
         <w:tab/>
       </w:r>
-      <w:bookmarkStart w:id="22" w:name="_Toc9343226"/>
+      <w:bookmarkStart w:id="22" w:name="_Toc9901720"/>
       <w:r>
         <w:t xml:space="preserve">7.1 </w:t>
       </w:r>
@@ -8438,7 +8406,7 @@
         <w:pStyle w:val="Heading1"/>
         <w:ind w:firstLine="708"/>
       </w:pPr>
-      <w:bookmarkStart w:id="23" w:name="_Toc9343227"/>
+      <w:bookmarkStart w:id="23" w:name="_Toc9901721"/>
       <w:r>
         <w:t xml:space="preserve">7.2 </w:t>
       </w:r>
@@ -8472,13 +8440,8 @@
       </w:r>
       <w:proofErr w:type="spellEnd"/>
       <w:r>
-        <w:t xml:space="preserve"> visual overview of project </w:t>
-      </w:r>
-      <w:proofErr w:type="gramStart"/>
-      <w:r>
-        <w:t>time</w:t>
-      </w:r>
-      <w:proofErr w:type="gramEnd"/>
+        <w:t xml:space="preserve"> visual overview of project time</w:t>
+      </w:r>
     </w:p>
     <w:p>
       <w:pPr>
@@ -8514,7 +8477,7 @@
         <w:pStyle w:val="Heading1"/>
         <w:ind w:firstLine="708"/>
       </w:pPr>
-      <w:bookmarkStart w:id="24" w:name="_Toc9343228"/>
+      <w:bookmarkStart w:id="24" w:name="_Toc9901722"/>
       <w:r>
         <w:t xml:space="preserve">7.3 </w:t>
       </w:r>
@@ -8685,7 +8648,7 @@
       <w:r>
         <w:tab/>
       </w:r>
-      <w:bookmarkStart w:id="25" w:name="_Toc9343229"/>
+      <w:bookmarkStart w:id="25" w:name="_Toc9901723"/>
       <w:r>
         <w:t>8.1   Time and place of the meeting</w:t>
       </w:r>
@@ -8709,7 +8672,7 @@
         <w:pStyle w:val="Heading1"/>
         <w:ind w:firstLine="708"/>
       </w:pPr>
-      <w:bookmarkStart w:id="26" w:name="_Toc9343230"/>
+      <w:bookmarkStart w:id="26" w:name="_Toc9901724"/>
       <w:r>
         <w:t xml:space="preserve">8.2 </w:t>
       </w:r>
@@ -8741,7 +8704,7 @@
         <w:pStyle w:val="Heading1"/>
         <w:ind w:firstLine="708"/>
       </w:pPr>
-      <w:bookmarkStart w:id="27" w:name="_Toc9343231"/>
+      <w:bookmarkStart w:id="27" w:name="_Toc9901725"/>
       <w:r>
         <w:t xml:space="preserve">8.3 </w:t>
       </w:r>
@@ -8918,7 +8881,7 @@
       <w:r>
         <w:tab/>
       </w:r>
-      <w:bookmarkStart w:id="28" w:name="_Toc9343232"/>
+      <w:bookmarkStart w:id="28" w:name="_Toc9901726"/>
       <w:r>
         <w:t>9.1   Time and place of the meeting</w:t>
       </w:r>
@@ -8936,7 +8899,7 @@
         <w:pStyle w:val="Heading1"/>
         <w:ind w:firstLine="708"/>
       </w:pPr>
-      <w:bookmarkStart w:id="29" w:name="_Toc9343233"/>
+      <w:bookmarkStart w:id="29" w:name="_Toc9901727"/>
       <w:r>
         <w:t xml:space="preserve">9.2 </w:t>
       </w:r>
@@ -8962,7 +8925,7 @@
         <w:pStyle w:val="Heading1"/>
         <w:ind w:firstLine="708"/>
       </w:pPr>
-      <w:bookmarkStart w:id="30" w:name="_Toc9343234"/>
+      <w:bookmarkStart w:id="30" w:name="_Toc9901728"/>
       <w:r>
         <w:t xml:space="preserve">9.3 </w:t>
       </w:r>
@@ -9136,7 +9099,7 @@
       <w:r>
         <w:tab/>
       </w:r>
-      <w:bookmarkStart w:id="31" w:name="_Toc9343235"/>
+      <w:bookmarkStart w:id="31" w:name="_Toc9901729"/>
       <w:r>
         <w:t>10.1 Time and place of the meeting</w:t>
       </w:r>
@@ -9154,7 +9117,7 @@
         <w:pStyle w:val="Heading1"/>
         <w:ind w:firstLine="708"/>
       </w:pPr>
-      <w:bookmarkStart w:id="32" w:name="_Toc9343236"/>
+      <w:bookmarkStart w:id="32" w:name="_Toc9901730"/>
       <w:r>
         <w:t>10.2 Topics &amp; questions of the meeting</w:t>
       </w:r>
@@ -9176,7 +9139,7 @@
         <w:pStyle w:val="Heading1"/>
         <w:ind w:firstLine="708"/>
       </w:pPr>
-      <w:bookmarkStart w:id="33" w:name="_Toc9343237"/>
+      <w:bookmarkStart w:id="33" w:name="_Toc9901731"/>
       <w:r>
         <w:t>10.3 Minutes of the meeting</w:t>
       </w:r>
@@ -9346,7 +9309,7 @@
       <w:r>
         <w:tab/>
       </w:r>
-      <w:bookmarkStart w:id="34" w:name="_Toc9343238"/>
+      <w:bookmarkStart w:id="34" w:name="_Toc9901732"/>
       <w:r>
         <w:t>11</w:t>
       </w:r>
@@ -9367,7 +9330,7 @@
         <w:pStyle w:val="Heading1"/>
         <w:ind w:firstLine="708"/>
       </w:pPr>
-      <w:bookmarkStart w:id="35" w:name="_Toc9343239"/>
+      <w:bookmarkStart w:id="35" w:name="_Toc9901733"/>
       <w:r>
         <w:t>11</w:t>
       </w:r>
@@ -9427,7 +9390,7 @@
         <w:pStyle w:val="Heading1"/>
         <w:ind w:firstLine="708"/>
       </w:pPr>
-      <w:bookmarkStart w:id="36" w:name="_Toc9343240"/>
+      <w:bookmarkStart w:id="36" w:name="_Toc9901734"/>
       <w:r>
         <w:t>11</w:t>
       </w:r>
@@ -9598,7 +9561,7 @@
       <w:r>
         <w:tab/>
       </w:r>
-      <w:bookmarkStart w:id="37" w:name="_Toc9343241"/>
+      <w:bookmarkStart w:id="37" w:name="_Toc9901735"/>
       <w:r>
         <w:t>12.1   Time and place of the meeting</w:t>
       </w:r>
@@ -9621,7 +9584,7 @@
         <w:pStyle w:val="Heading1"/>
         <w:ind w:firstLine="708"/>
       </w:pPr>
-      <w:bookmarkStart w:id="38" w:name="_Toc9343242"/>
+      <w:bookmarkStart w:id="38" w:name="_Toc9901736"/>
       <w:r>
         <w:t xml:space="preserve">12.2 </w:t>
       </w:r>
@@ -9653,7 +9616,7 @@
         <w:pStyle w:val="Heading1"/>
         <w:ind w:firstLine="708"/>
       </w:pPr>
-      <w:bookmarkStart w:id="39" w:name="_Toc9343243"/>
+      <w:bookmarkStart w:id="39" w:name="_Toc9901737"/>
       <w:r>
         <w:t xml:space="preserve">12.3 </w:t>
       </w:r>
@@ -9858,7 +9821,7 @@
       <w:pPr>
         <w:pStyle w:val="Heading1"/>
       </w:pPr>
-      <w:bookmarkStart w:id="40" w:name="_Toc9343244"/>
+      <w:bookmarkStart w:id="40" w:name="_Toc9901738"/>
       <w:r>
         <w:t>13.1 Time and place of the meeting</w:t>
       </w:r>
@@ -9880,7 +9843,7 @@
       <w:pPr>
         <w:pStyle w:val="Heading1"/>
       </w:pPr>
-      <w:bookmarkStart w:id="41" w:name="_Toc9343245"/>
+      <w:bookmarkStart w:id="41" w:name="_Toc9901739"/>
       <w:r>
         <w:t>13.2   Topics &amp; questions of the meeting</w:t>
       </w:r>
@@ -9923,7 +9886,7 @@
       <w:pPr>
         <w:pStyle w:val="Heading1"/>
       </w:pPr>
-      <w:bookmarkStart w:id="42" w:name="_Toc9343246"/>
+      <w:bookmarkStart w:id="42" w:name="_Toc9901740"/>
       <w:r>
         <w:t>13.3 Minutes of the meeting</w:t>
       </w:r>
@@ -10111,7 +10074,7 @@
       <w:pPr>
         <w:pStyle w:val="Heading1"/>
       </w:pPr>
-      <w:bookmarkStart w:id="43" w:name="_Toc9343247"/>
+      <w:bookmarkStart w:id="43" w:name="_Toc9901741"/>
       <w:r>
         <w:t>14.1 Time and place of the meeting</w:t>
       </w:r>
@@ -10127,7 +10090,7 @@
       <w:pPr>
         <w:pStyle w:val="Heading1"/>
       </w:pPr>
-      <w:bookmarkStart w:id="44" w:name="_Toc9343248"/>
+      <w:bookmarkStart w:id="44" w:name="_Toc9901742"/>
       <w:r>
         <w:t>14.2   Topics &amp; questions of the meeting</w:t>
       </w:r>
@@ -10165,7 +10128,7 @@
       <w:pPr>
         <w:pStyle w:val="Heading1"/>
       </w:pPr>
-      <w:bookmarkStart w:id="45" w:name="_Toc9343249"/>
+      <w:bookmarkStart w:id="45" w:name="_Toc9901743"/>
       <w:r>
         <w:t>14.3 Minutes of the meeting</w:t>
       </w:r>
@@ -10182,6 +10145,265 @@
         <w:t>He gave us ideas to work on in the website and the application for bonus points.</w:t>
       </w:r>
     </w:p>
+    <w:p>
+      <w:r>
+        <w:br w:type="page"/>
+      </w:r>
+    </w:p>
+    <w:p/>
+    <w:p>
+      <w:pPr>
+        <w:tabs>
+          <w:tab w:val="left" w:pos="10260"/>
+        </w:tabs>
+      </w:pPr>
+      <w:r>
+        <w:rPr>
+          <w:noProof/>
+          <w:lang w:eastAsia="en-US"/>
+        </w:rPr>
+        <mc:AlternateContent>
+          <mc:Choice Requires="wps">
+            <w:drawing>
+              <wp:anchor distT="0" distB="0" distL="114300" distR="114300" simplePos="0" relativeHeight="251697664" behindDoc="0" locked="0" layoutInCell="1" allowOverlap="1" wp14:anchorId="6B780142" wp14:editId="75D5278D">
+                <wp:simplePos x="0" y="0"/>
+                <wp:positionH relativeFrom="column">
+                  <wp:posOffset>-326916</wp:posOffset>
+                </wp:positionH>
+                <wp:positionV relativeFrom="paragraph">
+                  <wp:posOffset>-313055</wp:posOffset>
+                </wp:positionV>
+                <wp:extent cx="7644384" cy="548640"/>
+                <wp:effectExtent l="0" t="0" r="0" b="3810"/>
+                <wp:wrapNone/>
+                <wp:docPr id="10" name="Rectangle 10"/>
+                <wp:cNvGraphicFramePr/>
+                <a:graphic xmlns:a="http://schemas.openxmlformats.org/drawingml/2006/main">
+                  <a:graphicData uri="http://schemas.microsoft.com/office/word/2010/wordprocessingShape">
+                    <wps:wsp>
+                      <wps:cNvSpPr/>
+                      <wps:spPr>
+                        <a:xfrm>
+                          <a:off x="0" y="0"/>
+                          <a:ext cx="7644384" cy="548640"/>
+                        </a:xfrm>
+                        <a:prstGeom prst="rect">
+                          <a:avLst/>
+                        </a:prstGeom>
+                        <a:solidFill>
+                          <a:schemeClr val="accent1"/>
+                        </a:solidFill>
+                        <a:ln>
+                          <a:noFill/>
+                        </a:ln>
+                      </wps:spPr>
+                      <wps:style>
+                        <a:lnRef idx="2">
+                          <a:schemeClr val="accent1">
+                            <a:shade val="50000"/>
+                          </a:schemeClr>
+                        </a:lnRef>
+                        <a:fillRef idx="1">
+                          <a:schemeClr val="accent1"/>
+                        </a:fillRef>
+                        <a:effectRef idx="0">
+                          <a:schemeClr val="accent1"/>
+                        </a:effectRef>
+                        <a:fontRef idx="minor">
+                          <a:schemeClr val="lt1"/>
+                        </a:fontRef>
+                      </wps:style>
+                      <wps:txbx>
+                        <w:txbxContent>
+                          <w:p>
+                            <w:pPr>
+                              <w:pStyle w:val="Title"/>
+                              <w:numPr>
+                                <w:ilvl w:val="0"/>
+                                <w:numId w:val="30"/>
+                              </w:numPr>
+                            </w:pPr>
+                            <w:r>
+                              <w:t>Week 1</w:t>
+                            </w:r>
+                            <w:r>
+                              <w:t>5</w:t>
+                            </w:r>
+                            <w:r>
+                              <w:t xml:space="preserve"> meeting</w:t>
+                            </w:r>
+                          </w:p>
+                        </w:txbxContent>
+                      </wps:txbx>
+                      <wps:bodyPr rot="0" spcFirstLastPara="0" vertOverflow="overflow" horzOverflow="overflow" vert="horz" wrap="square" lIns="91440" tIns="45720" rIns="91440" bIns="45720" numCol="1" spcCol="0" rtlCol="0" fromWordArt="0" anchor="ctr" anchorCtr="0" forceAA="0" compatLnSpc="1">
+                        <a:prstTxWarp prst="textNoShape">
+                          <a:avLst/>
+                        </a:prstTxWarp>
+                        <a:noAutofit/>
+                      </wps:bodyPr>
+                    </wps:wsp>
+                  </a:graphicData>
+                </a:graphic>
+                <wp14:sizeRelH relativeFrom="margin">
+                  <wp14:pctWidth>0</wp14:pctWidth>
+                </wp14:sizeRelH>
+                <wp14:sizeRelV relativeFrom="margin">
+                  <wp14:pctHeight>0</wp14:pctHeight>
+                </wp14:sizeRelV>
+              </wp:anchor>
+            </w:drawing>
+          </mc:Choice>
+          <mc:Fallback>
+            <w:pict>
+              <v:rect w14:anchorId="6B780142" id="Rectangle 10" o:spid="_x0000_s1043" style="position:absolute;margin-left:-25.75pt;margin-top:-24.65pt;width:601.9pt;height:43.2pt;z-index:251697664;visibility:visible;mso-wrap-style:square;mso-width-percent:0;mso-height-percent:0;mso-wrap-distance-left:9pt;mso-wrap-distance-top:0;mso-wrap-distance-right:9pt;mso-wrap-distance-bottom:0;mso-position-horizontal:absolute;mso-position-horizontal-relative:text;mso-position-vertical:absolute;mso-position-vertical-relative:text;mso-width-percent:0;mso-height-percent:0;mso-width-relative:margin;mso-height-relative:margin;v-text-anchor:middle" o:gfxdata="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" fillcolor="#216daf [3204]" stroked="f" strokeweight="2pt">
+                <v:textbox>
+                  <w:txbxContent>
+                    <w:p>
+                      <w:pPr>
+                        <w:pStyle w:val="Title"/>
+                        <w:numPr>
+                          <w:ilvl w:val="0"/>
+                          <w:numId w:val="30"/>
+                        </w:numPr>
+                      </w:pPr>
+                      <w:r>
+                        <w:t>Week 1</w:t>
+                      </w:r>
+                      <w:r>
+                        <w:t>5</w:t>
+                      </w:r>
+                      <w:r>
+                        <w:t xml:space="preserve"> meeting</w:t>
+                      </w:r>
+                    </w:p>
+                  </w:txbxContent>
+                </v:textbox>
+              </v:rect>
+            </w:pict>
+          </mc:Fallback>
+        </mc:AlternateContent>
+      </w:r>
+    </w:p>
+    <w:p>
+      <w:pPr>
+        <w:tabs>
+          <w:tab w:val="left" w:pos="10260"/>
+        </w:tabs>
+      </w:pPr>
+    </w:p>
+    <w:p>
+      <w:pPr>
+        <w:tabs>
+          <w:tab w:val="left" w:pos="10260"/>
+        </w:tabs>
+        <w:jc w:val="both"/>
+      </w:pPr>
+    </w:p>
+    <w:p>
+      <w:pPr>
+        <w:pStyle w:val="Heading1"/>
+      </w:pPr>
+      <w:bookmarkStart w:id="46" w:name="_Toc9901744"/>
+      <w:r>
+        <w:t>1</w:t>
+      </w:r>
+      <w:r>
+        <w:t>5</w:t>
+      </w:r>
+      <w:r>
+        <w:t>.1 Time and place of the meeting</w:t>
+      </w:r>
+      <w:bookmarkEnd w:id="46"/>
+    </w:p>
+    <w:p/>
+    <w:p>
+      <w:r>
+        <w:t>Meeting took place in the hall of the third floor (Fontys University), time: 13:45 – 14:15 pm</w:t>
+      </w:r>
+    </w:p>
+    <w:p>
+      <w:pPr>
+        <w:pStyle w:val="Heading1"/>
+      </w:pPr>
+      <w:bookmarkStart w:id="47" w:name="_Toc9901745"/>
+      <w:r>
+        <w:t>1</w:t>
+      </w:r>
+      <w:r>
+        <w:t>5</w:t>
+      </w:r>
+      <w:r>
+        <w:t>.2   Topics &amp; questions of the meeting</w:t>
+      </w:r>
+      <w:bookmarkEnd w:id="47"/>
+    </w:p>
+    <w:p/>
+    <w:p>
+      <w:pPr>
+        <w:pStyle w:val="ListParagraph"/>
+        <w:numPr>
+          <w:ilvl w:val="0"/>
+          <w:numId w:val="24"/>
+        </w:numPr>
+      </w:pPr>
+      <w:proofErr w:type="spellStart"/>
+      <w:r>
+        <w:t>Loanstand</w:t>
+      </w:r>
+      <w:proofErr w:type="spellEnd"/>
+      <w:r>
+        <w:t xml:space="preserve"> and Shop employees</w:t>
+      </w:r>
+    </w:p>
+    <w:p>
+      <w:pPr>
+        <w:pStyle w:val="ListParagraph"/>
+        <w:numPr>
+          <w:ilvl w:val="0"/>
+          <w:numId w:val="24"/>
+        </w:numPr>
+      </w:pPr>
+      <w:r>
+        <w:t xml:space="preserve">Emailing shop and </w:t>
+      </w:r>
+      <w:proofErr w:type="spellStart"/>
+      <w:r>
+        <w:t>loanstand</w:t>
+      </w:r>
+      <w:proofErr w:type="spellEnd"/>
+      <w:r>
+        <w:t xml:space="preserve"> receipts</w:t>
+      </w:r>
+    </w:p>
+    <w:p>
+      <w:pPr>
+        <w:pStyle w:val="ListParagraph"/>
+        <w:numPr>
+          <w:ilvl w:val="0"/>
+          <w:numId w:val="24"/>
+        </w:numPr>
+      </w:pPr>
+      <w:r>
+        <w:t>Final product presentation</w:t>
+      </w:r>
+    </w:p>
+    <w:p>
+      <w:pPr>
+        <w:pStyle w:val="Heading1"/>
+      </w:pPr>
+      <w:bookmarkStart w:id="48" w:name="_Toc9901746"/>
+      <w:r>
+        <w:t>1</w:t>
+      </w:r>
+      <w:r>
+        <w:t>5</w:t>
+      </w:r>
+      <w:r>
+        <w:t>.3 Minutes of the meeting</w:t>
+      </w:r>
+      <w:bookmarkEnd w:id="48"/>
+    </w:p>
+    <w:p/>
     <w:sectPr>
       <w:footerReference w:type="default" r:id="rId9"/>
       <w:type w:val="continuous"/>
@@ -10399,7 +10621,7 @@
               <v:stroke joinstyle="miter"/>
               <v:path gradientshapeok="t" o:connecttype="rect"/>
             </v:shapetype>
-            <v:shape id="_x0000_s1043" type="#_x0000_t202" style="position:absolute;left:0;text-align:left;margin-left:-33.3pt;margin-top:-.25pt;width:103pt;height:49.65pt;z-index:251664896;visibility:visible;mso-wrap-style:square;mso-width-percent:0;mso-height-percent:0;mso-wrap-distance-left:9pt;mso-wrap-distance-top:0;mso-wrap-distance-right:9pt;mso-wrap-distance-bottom:0;mso-position-horizontal:absolute;mso-position-horizontal-relative:text;mso-position-vertical:absolute;mso-position-vertical-relative:text;mso-width-percent:0;mso-height-percent:0;mso-width-relative:page;mso-height-relative:page;v-text-anchor:top" o:gfxdata="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" filled="f" stroked="f">
+            <v:shape id="_x0000_s1044" type="#_x0000_t202" style="position:absolute;left:0;text-align:left;margin-left:-33.3pt;margin-top:-.25pt;width:103pt;height:49.65pt;z-index:251664896;visibility:visible;mso-wrap-style:square;mso-width-percent:0;mso-height-percent:0;mso-wrap-distance-left:9pt;mso-wrap-distance-top:0;mso-wrap-distance-right:9pt;mso-wrap-distance-bottom:0;mso-position-horizontal:absolute;mso-position-horizontal-relative:text;mso-position-vertical:absolute;mso-position-vertical-relative:text;mso-width-percent:0;mso-height-percent:0;mso-width-relative:page;mso-height-relative:page;v-text-anchor:top" o:gfxdata="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" filled="f" stroked="f">
               <v:textbox>
                 <w:txbxContent>
                   <w:p>
@@ -10608,7 +10830,7 @@
         </mc:Choice>
         <mc:Fallback>
           <w:pict>
-            <v:shape w14:anchorId="58EA84D7" id="_x0000_s1044" type="#_x0000_t202" style="position:absolute;left:0;text-align:left;margin-left:68.7pt;margin-top:9.45pt;width:410.85pt;height:38.45pt;z-index:251659776;visibility:visible;mso-wrap-style:square;mso-width-percent:0;mso-height-percent:0;mso-wrap-distance-left:9pt;mso-wrap-distance-top:0;mso-wrap-distance-right:9pt;mso-wrap-distance-bottom:0;mso-position-horizontal:absolute;mso-position-horizontal-relative:text;mso-position-vertical:absolute;mso-position-vertical-relative:text;mso-width-percent:0;mso-height-percent:0;mso-width-relative:page;mso-height-relative:page;v-text-anchor:top" o:gfxdata="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" filled="f" stroked="f">
+            <v:shape w14:anchorId="58EA84D7" id="_x0000_s1045" type="#_x0000_t202" style="position:absolute;left:0;text-align:left;margin-left:68.7pt;margin-top:9.45pt;width:410.85pt;height:38.45pt;z-index:251659776;visibility:visible;mso-wrap-style:square;mso-width-percent:0;mso-height-percent:0;mso-wrap-distance-left:9pt;mso-wrap-distance-top:0;mso-wrap-distance-right:9pt;mso-wrap-distance-bottom:0;mso-position-horizontal:absolute;mso-position-horizontal-relative:text;mso-position-vertical:absolute;mso-position-vertical-relative:text;mso-width-percent:0;mso-height-percent:0;mso-width-relative:page;mso-height-relative:page;v-text-anchor:top" o:gfxdata="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" filled="f" stroked="f">
               <v:textbox>
                 <w:txbxContent>
                   <w:p>
@@ -10829,7 +11051,7 @@
         <v:path o:extrusionok="f" gradientshapeok="t" o:connecttype="rect"/>
         <o:lock v:ext="edit" aspectratio="t"/>
       </v:shapetype>
-      <v:shape id="_x0000_i1030" type="#_x0000_t75" style="width:342.6pt;height:208.8pt;visibility:visible;mso-wrap-style:square" o:bullet="t">
+      <v:shape id="_x0000_i1029" type="#_x0000_t75" style="width:342.45pt;height:208.75pt;visibility:visible;mso-wrap-style:square" o:bullet="t">
         <v:imagedata r:id="rId1" o:title=""/>
       </v:shape>
     </w:pict>
@@ -16182,7 +16404,7 @@
 </file>
 
 <file path=customXml/itemProps1.xml><?xml version="1.0" encoding="utf-8"?>
-<ds:datastoreItem xmlns:ds="http://schemas.openxmlformats.org/officeDocument/2006/customXml" ds:itemID="{4B01C4EB-2E74-476E-97A7-7254572B7276}">
+<ds:datastoreItem xmlns:ds="http://schemas.openxmlformats.org/officeDocument/2006/customXml" ds:itemID="{847DD16B-352A-4E8C-82BB-91A0AB2FA054}">
   <ds:schemaRefs>
     <ds:schemaRef ds:uri="http://schemas.openxmlformats.org/officeDocument/2006/bibliography"/>
   </ds:schemaRefs>

</xml_diff>

<commit_message>
Updated process report and agenda
</commit_message>
<xml_diff>
--- a/Word documents/Agendas-and-minutes-of-every-meeting.docx
+++ b/Word documents/Agendas-and-minutes-of-every-meeting.docx
@@ -6223,22 +6223,20 @@
       <w:r>
         <w:br w:type="page"/>
       </w:r>
-      <w:bookmarkStart w:id="0" w:name="_GoBack"/>
-      <w:bookmarkEnd w:id="0"/>
     </w:p>
     <w:p>
       <w:pPr>
         <w:pStyle w:val="Heading1"/>
         <w:jc w:val="center"/>
       </w:pPr>
-      <w:bookmarkStart w:id="1" w:name="_Toc4700844"/>
-      <w:bookmarkStart w:id="2" w:name="_Toc9901701"/>
+      <w:bookmarkStart w:id="0" w:name="_Toc4700844"/>
+      <w:bookmarkStart w:id="1" w:name="_Toc9901701"/>
       <w:r>
         <w:lastRenderedPageBreak/>
         <w:t>Revision history</w:t>
       </w:r>
+      <w:bookmarkEnd w:id="0"/>
       <w:bookmarkEnd w:id="1"/>
-      <w:bookmarkEnd w:id="2"/>
     </w:p>
     <w:p>
       <w:pPr>
@@ -6733,7 +6731,7 @@
           <w:numId w:val="3"/>
         </w:numPr>
       </w:pPr>
-      <w:bookmarkStart w:id="3" w:name="_Toc9901702"/>
+      <w:bookmarkStart w:id="2" w:name="_Toc9901702"/>
       <w:r>
         <w:t>Time and place of the meet</w:t>
       </w:r>
@@ -6743,7 +6741,7 @@
       <w:r>
         <w:t>ng</w:t>
       </w:r>
-      <w:bookmarkEnd w:id="3"/>
+      <w:bookmarkEnd w:id="2"/>
     </w:p>
     <w:p/>
     <w:p>
@@ -6759,11 +6757,11 @@
           <w:numId w:val="3"/>
         </w:numPr>
       </w:pPr>
-      <w:bookmarkStart w:id="4" w:name="_Toc9901703"/>
+      <w:bookmarkStart w:id="3" w:name="_Toc9901703"/>
       <w:r>
         <w:t>Topics &amp; questions of the meeting</w:t>
       </w:r>
-      <w:bookmarkEnd w:id="4"/>
+      <w:bookmarkEnd w:id="3"/>
     </w:p>
     <w:p/>
     <w:p>
@@ -6779,7 +6777,7 @@
           <w:numId w:val="3"/>
         </w:numPr>
       </w:pPr>
-      <w:bookmarkStart w:id="5" w:name="_Toc9901704"/>
+      <w:bookmarkStart w:id="4" w:name="_Toc9901704"/>
       <w:r>
         <w:t>Minute</w:t>
       </w:r>
@@ -6789,7 +6787,7 @@
       <w:r>
         <w:t>of the meeting</w:t>
       </w:r>
-      <w:bookmarkEnd w:id="5"/>
+      <w:bookmarkEnd w:id="4"/>
     </w:p>
     <w:p/>
     <w:p>
@@ -6963,11 +6961,11 @@
           <w:numId w:val="12"/>
         </w:numPr>
       </w:pPr>
-      <w:bookmarkStart w:id="6" w:name="_Toc9901705"/>
+      <w:bookmarkStart w:id="5" w:name="_Toc9901705"/>
       <w:r>
         <w:t>Time and place of the meeting</w:t>
       </w:r>
-      <w:bookmarkEnd w:id="6"/>
+      <w:bookmarkEnd w:id="5"/>
     </w:p>
     <w:p/>
     <w:p>
@@ -6995,11 +6993,11 @@
           <w:numId w:val="12"/>
         </w:numPr>
       </w:pPr>
-      <w:bookmarkStart w:id="7" w:name="_Toc9901706"/>
+      <w:bookmarkStart w:id="6" w:name="_Toc9901706"/>
       <w:r>
         <w:t>Topics &amp; questions of the meeting</w:t>
       </w:r>
-      <w:bookmarkEnd w:id="7"/>
+      <w:bookmarkEnd w:id="6"/>
     </w:p>
     <w:p/>
     <w:p>
@@ -7103,11 +7101,11 @@
           <w:numId w:val="12"/>
         </w:numPr>
       </w:pPr>
-      <w:bookmarkStart w:id="8" w:name="_Toc9901707"/>
+      <w:bookmarkStart w:id="7" w:name="_Toc9901707"/>
       <w:r>
         <w:t>Minutes of the meeting</w:t>
       </w:r>
-      <w:bookmarkEnd w:id="8"/>
+      <w:bookmarkEnd w:id="7"/>
     </w:p>
     <w:p/>
     <w:p/>
@@ -7282,11 +7280,11 @@
           <w:numId w:val="14"/>
         </w:numPr>
       </w:pPr>
-      <w:bookmarkStart w:id="9" w:name="_Toc9901708"/>
+      <w:bookmarkStart w:id="8" w:name="_Toc9901708"/>
       <w:r>
         <w:t>Time and place of the meeting</w:t>
       </w:r>
-      <w:bookmarkEnd w:id="9"/>
+      <w:bookmarkEnd w:id="8"/>
     </w:p>
     <w:p/>
     <w:p>
@@ -7314,11 +7312,11 @@
           <w:numId w:val="14"/>
         </w:numPr>
       </w:pPr>
-      <w:bookmarkStart w:id="10" w:name="_Toc9901709"/>
+      <w:bookmarkStart w:id="9" w:name="_Toc9901709"/>
       <w:r>
         <w:t>Topics &amp; questions of the meeting</w:t>
       </w:r>
-      <w:bookmarkEnd w:id="10"/>
+      <w:bookmarkEnd w:id="9"/>
     </w:p>
     <w:p>
       <w:pPr>
@@ -7381,11 +7379,11 @@
           <w:numId w:val="14"/>
         </w:numPr>
       </w:pPr>
-      <w:bookmarkStart w:id="11" w:name="_Toc9901710"/>
+      <w:bookmarkStart w:id="10" w:name="_Toc9901710"/>
       <w:r>
         <w:t>Minutes of the meeting</w:t>
       </w:r>
-      <w:bookmarkEnd w:id="11"/>
+      <w:bookmarkEnd w:id="10"/>
     </w:p>
     <w:p/>
     <w:p>
@@ -7618,11 +7616,11 @@
           <w:numId w:val="16"/>
         </w:numPr>
       </w:pPr>
-      <w:bookmarkStart w:id="12" w:name="_Toc9901711"/>
+      <w:bookmarkStart w:id="11" w:name="_Toc9901711"/>
       <w:r>
         <w:t>Time and place of the meeting</w:t>
       </w:r>
-      <w:bookmarkEnd w:id="12"/>
+      <w:bookmarkEnd w:id="11"/>
     </w:p>
     <w:p/>
     <w:p>
@@ -7647,11 +7645,11 @@
           <w:numId w:val="16"/>
         </w:numPr>
       </w:pPr>
-      <w:bookmarkStart w:id="13" w:name="_Toc9901712"/>
+      <w:bookmarkStart w:id="12" w:name="_Toc9901712"/>
       <w:r>
         <w:t>Topics &amp; questions of the meeting</w:t>
       </w:r>
-      <w:bookmarkEnd w:id="13"/>
+      <w:bookmarkEnd w:id="12"/>
     </w:p>
     <w:p>
       <w:pPr>
@@ -7719,11 +7717,11 @@
       <w:r>
         <w:t xml:space="preserve"> </w:t>
       </w:r>
-      <w:bookmarkStart w:id="14" w:name="_Toc9901713"/>
+      <w:bookmarkStart w:id="13" w:name="_Toc9901713"/>
       <w:r>
         <w:t>Minutes of the meeting</w:t>
       </w:r>
-      <w:bookmarkEnd w:id="14"/>
+      <w:bookmarkEnd w:id="13"/>
     </w:p>
     <w:p>
       <w:pPr>
@@ -7897,11 +7895,11 @@
           <w:numId w:val="18"/>
         </w:numPr>
       </w:pPr>
-      <w:bookmarkStart w:id="15" w:name="_Toc9901714"/>
+      <w:bookmarkStart w:id="14" w:name="_Toc9901714"/>
       <w:r>
         <w:t>Time and place of the meeting</w:t>
       </w:r>
-      <w:bookmarkEnd w:id="15"/>
+      <w:bookmarkEnd w:id="14"/>
     </w:p>
     <w:p/>
     <w:p>
@@ -7926,11 +7924,11 @@
           <w:numId w:val="18"/>
         </w:numPr>
       </w:pPr>
-      <w:bookmarkStart w:id="16" w:name="_Toc9901715"/>
+      <w:bookmarkStart w:id="15" w:name="_Toc9901715"/>
       <w:r>
         <w:t>Topics &amp; questions of the meeting</w:t>
       </w:r>
-      <w:bookmarkEnd w:id="16"/>
+      <w:bookmarkEnd w:id="15"/>
     </w:p>
     <w:p>
       <w:pPr>
@@ -7979,11 +7977,11 @@
       <w:r>
         <w:t xml:space="preserve"> </w:t>
       </w:r>
-      <w:bookmarkStart w:id="17" w:name="_Toc9901716"/>
+      <w:bookmarkStart w:id="16" w:name="_Toc9901716"/>
       <w:r>
         <w:t>Minutes of the meeting</w:t>
       </w:r>
-      <w:bookmarkEnd w:id="17"/>
+      <w:bookmarkEnd w:id="16"/>
     </w:p>
     <w:p>
       <w:r>
@@ -8149,11 +8147,11 @@
           <w:numId w:val="20"/>
         </w:numPr>
       </w:pPr>
-      <w:bookmarkStart w:id="18" w:name="_Toc9901717"/>
+      <w:bookmarkStart w:id="17" w:name="_Toc9901717"/>
       <w:r>
         <w:t>Time and place of the meeting</w:t>
       </w:r>
-      <w:bookmarkEnd w:id="18"/>
+      <w:bookmarkEnd w:id="17"/>
     </w:p>
     <w:p/>
     <w:p>
@@ -8178,11 +8176,11 @@
           <w:numId w:val="20"/>
         </w:numPr>
       </w:pPr>
-      <w:bookmarkStart w:id="19" w:name="_Toc9901718"/>
+      <w:bookmarkStart w:id="18" w:name="_Toc9901718"/>
       <w:r>
         <w:t>Topics &amp; questions of the meeting</w:t>
       </w:r>
-      <w:bookmarkEnd w:id="19"/>
+      <w:bookmarkEnd w:id="18"/>
     </w:p>
     <w:p/>
     <w:p>
@@ -8232,11 +8230,11 @@
       <w:r>
         <w:t xml:space="preserve"> </w:t>
       </w:r>
-      <w:bookmarkStart w:id="20" w:name="_Toc9901719"/>
+      <w:bookmarkStart w:id="19" w:name="_Toc9901719"/>
       <w:r>
         <w:t>Minutes of the meeting</w:t>
       </w:r>
-      <w:bookmarkEnd w:id="20"/>
+      <w:bookmarkEnd w:id="19"/>
     </w:p>
     <w:p/>
     <w:p>
@@ -8371,7 +8369,7 @@
           </mc:Fallback>
         </mc:AlternateContent>
       </w:r>
-      <w:bookmarkStart w:id="21" w:name="_Hlk9335695"/>
+      <w:bookmarkStart w:id="20" w:name="_Hlk9335695"/>
     </w:p>
     <w:p/>
     <w:p/>
@@ -8382,7 +8380,7 @@
       <w:r>
         <w:tab/>
       </w:r>
-      <w:bookmarkStart w:id="22" w:name="_Toc9901720"/>
+      <w:bookmarkStart w:id="21" w:name="_Toc9901720"/>
       <w:r>
         <w:t xml:space="preserve">7.1 </w:t>
       </w:r>
@@ -8392,7 +8390,7 @@
       <w:r>
         <w:t>Time and place of the meeting</w:t>
       </w:r>
-      <w:bookmarkEnd w:id="22"/>
+      <w:bookmarkEnd w:id="21"/>
     </w:p>
     <w:p/>
     <w:p>
@@ -8406,7 +8404,7 @@
         <w:pStyle w:val="Heading1"/>
         <w:ind w:firstLine="708"/>
       </w:pPr>
-      <w:bookmarkStart w:id="23" w:name="_Toc9901721"/>
+      <w:bookmarkStart w:id="22" w:name="_Toc9901721"/>
       <w:r>
         <w:t xml:space="preserve">7.2 </w:t>
       </w:r>
@@ -8414,7 +8412,7 @@
         <w:tab/>
         <w:t>Topics &amp; questions of the meeting</w:t>
       </w:r>
-      <w:bookmarkEnd w:id="23"/>
+      <w:bookmarkEnd w:id="22"/>
     </w:p>
     <w:p/>
     <w:p>
@@ -8477,7 +8475,7 @@
         <w:pStyle w:val="Heading1"/>
         <w:ind w:firstLine="708"/>
       </w:pPr>
-      <w:bookmarkStart w:id="24" w:name="_Toc9901722"/>
+      <w:bookmarkStart w:id="23" w:name="_Toc9901722"/>
       <w:r>
         <w:t xml:space="preserve">7.3 </w:t>
       </w:r>
@@ -8485,7 +8483,7 @@
         <w:tab/>
         <w:t>Minutes of the meeting</w:t>
       </w:r>
-      <w:bookmarkEnd w:id="24"/>
+      <w:bookmarkEnd w:id="23"/>
     </w:p>
     <w:p>
       <w:r>
@@ -8495,7 +8493,7 @@
         <w:t xml:space="preserve"> He also went through each document and gave us feedback. We can make changes after up to week 10 but he said it would be best to finish the work sooner because of the exams.</w:t>
       </w:r>
     </w:p>
-    <w:bookmarkEnd w:id="21"/>
+    <w:bookmarkEnd w:id="20"/>
     <w:p/>
     <w:p/>
     <w:p/>
@@ -8648,11 +8646,11 @@
       <w:r>
         <w:tab/>
       </w:r>
-      <w:bookmarkStart w:id="25" w:name="_Toc9901723"/>
+      <w:bookmarkStart w:id="24" w:name="_Toc9901723"/>
       <w:r>
         <w:t>8.1   Time and place of the meeting</w:t>
       </w:r>
-      <w:bookmarkEnd w:id="25"/>
+      <w:bookmarkEnd w:id="24"/>
     </w:p>
     <w:p/>
     <w:p>
@@ -8672,7 +8670,7 @@
         <w:pStyle w:val="Heading1"/>
         <w:ind w:firstLine="708"/>
       </w:pPr>
-      <w:bookmarkStart w:id="26" w:name="_Toc9901724"/>
+      <w:bookmarkStart w:id="25" w:name="_Toc9901724"/>
       <w:r>
         <w:t xml:space="preserve">8.2 </w:t>
       </w:r>
@@ -8680,7 +8678,7 @@
         <w:tab/>
         <w:t>Topics &amp; questions of the meeting</w:t>
       </w:r>
-      <w:bookmarkEnd w:id="26"/>
+      <w:bookmarkEnd w:id="25"/>
     </w:p>
     <w:p/>
     <w:p>
@@ -8704,7 +8702,7 @@
         <w:pStyle w:val="Heading1"/>
         <w:ind w:firstLine="708"/>
       </w:pPr>
-      <w:bookmarkStart w:id="27" w:name="_Toc9901725"/>
+      <w:bookmarkStart w:id="26" w:name="_Toc9901725"/>
       <w:r>
         <w:t xml:space="preserve">8.3 </w:t>
       </w:r>
@@ -8712,7 +8710,7 @@
         <w:tab/>
         <w:t>Minutes of the meeting</w:t>
       </w:r>
-      <w:bookmarkEnd w:id="27"/>
+      <w:bookmarkEnd w:id="26"/>
     </w:p>
     <w:p>
       <w:r>
@@ -8881,11 +8879,11 @@
       <w:r>
         <w:tab/>
       </w:r>
-      <w:bookmarkStart w:id="28" w:name="_Toc9901726"/>
+      <w:bookmarkStart w:id="27" w:name="_Toc9901726"/>
       <w:r>
         <w:t>9.1   Time and place of the meeting</w:t>
       </w:r>
-      <w:bookmarkEnd w:id="28"/>
+      <w:bookmarkEnd w:id="27"/>
     </w:p>
     <w:p/>
     <w:p>
@@ -8899,7 +8897,7 @@
         <w:pStyle w:val="Heading1"/>
         <w:ind w:firstLine="708"/>
       </w:pPr>
-      <w:bookmarkStart w:id="29" w:name="_Toc9901727"/>
+      <w:bookmarkStart w:id="28" w:name="_Toc9901727"/>
       <w:r>
         <w:t xml:space="preserve">9.2 </w:t>
       </w:r>
@@ -8907,7 +8905,7 @@
         <w:tab/>
         <w:t>Topics &amp; questions of the meeting</w:t>
       </w:r>
-      <w:bookmarkEnd w:id="29"/>
+      <w:bookmarkEnd w:id="28"/>
     </w:p>
     <w:p/>
     <w:p>
@@ -8925,7 +8923,7 @@
         <w:pStyle w:val="Heading1"/>
         <w:ind w:firstLine="708"/>
       </w:pPr>
-      <w:bookmarkStart w:id="30" w:name="_Toc9901728"/>
+      <w:bookmarkStart w:id="29" w:name="_Toc9901728"/>
       <w:r>
         <w:t xml:space="preserve">9.3 </w:t>
       </w:r>
@@ -8933,7 +8931,7 @@
         <w:tab/>
         <w:t>Minutes of the meeting</w:t>
       </w:r>
-      <w:bookmarkEnd w:id="30"/>
+      <w:bookmarkEnd w:id="29"/>
     </w:p>
     <w:p>
       <w:r>
@@ -9099,11 +9097,11 @@
       <w:r>
         <w:tab/>
       </w:r>
-      <w:bookmarkStart w:id="31" w:name="_Toc9901729"/>
+      <w:bookmarkStart w:id="30" w:name="_Toc9901729"/>
       <w:r>
         <w:t>10.1 Time and place of the meeting</w:t>
       </w:r>
-      <w:bookmarkEnd w:id="31"/>
+      <w:bookmarkEnd w:id="30"/>
     </w:p>
     <w:p/>
     <w:p>
@@ -9117,11 +9115,11 @@
         <w:pStyle w:val="Heading1"/>
         <w:ind w:firstLine="708"/>
       </w:pPr>
-      <w:bookmarkStart w:id="32" w:name="_Toc9901730"/>
+      <w:bookmarkStart w:id="31" w:name="_Toc9901730"/>
       <w:r>
         <w:t>10.2 Topics &amp; questions of the meeting</w:t>
       </w:r>
-      <w:bookmarkEnd w:id="32"/>
+      <w:bookmarkEnd w:id="31"/>
     </w:p>
     <w:p/>
     <w:p>
@@ -9139,11 +9137,11 @@
         <w:pStyle w:val="Heading1"/>
         <w:ind w:firstLine="708"/>
       </w:pPr>
-      <w:bookmarkStart w:id="33" w:name="_Toc9901731"/>
+      <w:bookmarkStart w:id="32" w:name="_Toc9901731"/>
       <w:r>
         <w:t>10.3 Minutes of the meeting</w:t>
       </w:r>
-      <w:bookmarkEnd w:id="33"/>
+      <w:bookmarkEnd w:id="32"/>
     </w:p>
     <w:p>
       <w:r>
@@ -9309,14 +9307,14 @@
       <w:r>
         <w:tab/>
       </w:r>
-      <w:bookmarkStart w:id="34" w:name="_Toc9901732"/>
+      <w:bookmarkStart w:id="33" w:name="_Toc9901732"/>
       <w:r>
         <w:t>11</w:t>
       </w:r>
       <w:r>
         <w:t>.1   Time and place of the meeting</w:t>
       </w:r>
-      <w:bookmarkEnd w:id="34"/>
+      <w:bookmarkEnd w:id="33"/>
     </w:p>
     <w:p/>
     <w:p>
@@ -9330,7 +9328,7 @@
         <w:pStyle w:val="Heading1"/>
         <w:ind w:firstLine="708"/>
       </w:pPr>
-      <w:bookmarkStart w:id="35" w:name="_Toc9901733"/>
+      <w:bookmarkStart w:id="34" w:name="_Toc9901733"/>
       <w:r>
         <w:t>11</w:t>
       </w:r>
@@ -9341,7 +9339,7 @@
         <w:tab/>
         <w:t>Topics &amp; questions of the meeting</w:t>
       </w:r>
-      <w:bookmarkEnd w:id="35"/>
+      <w:bookmarkEnd w:id="34"/>
     </w:p>
     <w:p/>
     <w:p>
@@ -9390,7 +9388,7 @@
         <w:pStyle w:val="Heading1"/>
         <w:ind w:firstLine="708"/>
       </w:pPr>
-      <w:bookmarkStart w:id="36" w:name="_Toc9901734"/>
+      <w:bookmarkStart w:id="35" w:name="_Toc9901734"/>
       <w:r>
         <w:t>11</w:t>
       </w:r>
@@ -9401,7 +9399,7 @@
         <w:tab/>
         <w:t>Minutes of the meeting</w:t>
       </w:r>
-      <w:bookmarkEnd w:id="36"/>
+      <w:bookmarkEnd w:id="35"/>
     </w:p>
     <w:p>
       <w:r>
@@ -9561,11 +9559,11 @@
       <w:r>
         <w:tab/>
       </w:r>
-      <w:bookmarkStart w:id="37" w:name="_Toc9901735"/>
+      <w:bookmarkStart w:id="36" w:name="_Toc9901735"/>
       <w:r>
         <w:t>12.1   Time and place of the meeting</w:t>
       </w:r>
-      <w:bookmarkEnd w:id="37"/>
+      <w:bookmarkEnd w:id="36"/>
     </w:p>
     <w:p/>
     <w:p>
@@ -9584,7 +9582,7 @@
         <w:pStyle w:val="Heading1"/>
         <w:ind w:firstLine="708"/>
       </w:pPr>
-      <w:bookmarkStart w:id="38" w:name="_Toc9901736"/>
+      <w:bookmarkStart w:id="37" w:name="_Toc9901736"/>
       <w:r>
         <w:t xml:space="preserve">12.2 </w:t>
       </w:r>
@@ -9592,7 +9590,7 @@
         <w:tab/>
         <w:t>Topics &amp; questions of the meeting</w:t>
       </w:r>
-      <w:bookmarkEnd w:id="38"/>
+      <w:bookmarkEnd w:id="37"/>
     </w:p>
     <w:p/>
     <w:p>
@@ -9616,7 +9614,7 @@
         <w:pStyle w:val="Heading1"/>
         <w:ind w:firstLine="708"/>
       </w:pPr>
-      <w:bookmarkStart w:id="39" w:name="_Toc9901737"/>
+      <w:bookmarkStart w:id="38" w:name="_Toc9901737"/>
       <w:r>
         <w:t xml:space="preserve">12.3 </w:t>
       </w:r>
@@ -9624,7 +9622,7 @@
         <w:tab/>
         <w:t>Minutes of the meeting</w:t>
       </w:r>
-      <w:bookmarkEnd w:id="39"/>
+      <w:bookmarkEnd w:id="38"/>
     </w:p>
     <w:p>
       <w:r>
@@ -9821,33 +9819,33 @@
       <w:pPr>
         <w:pStyle w:val="Heading1"/>
       </w:pPr>
-      <w:bookmarkStart w:id="40" w:name="_Toc9901738"/>
+      <w:bookmarkStart w:id="39" w:name="_Toc9901738"/>
       <w:r>
         <w:t>13.1 Time and place of the meeting</w:t>
       </w:r>
+      <w:bookmarkEnd w:id="39"/>
+    </w:p>
+    <w:p/>
+    <w:p>
+      <w:r>
+        <w:t>Meeting took place in the hall of the third floor (Fontys University), time: 13:45 –</w:t>
+      </w:r>
+      <w:r>
+        <w:t xml:space="preserve"> 14:15</w:t>
+      </w:r>
+      <w:r>
+        <w:t xml:space="preserve"> pm</w:t>
+      </w:r>
+    </w:p>
+    <w:p>
+      <w:pPr>
+        <w:pStyle w:val="Heading1"/>
+      </w:pPr>
+      <w:bookmarkStart w:id="40" w:name="_Toc9901739"/>
+      <w:r>
+        <w:t>13.2   Topics &amp; questions of the meeting</w:t>
+      </w:r>
       <w:bookmarkEnd w:id="40"/>
-    </w:p>
-    <w:p/>
-    <w:p>
-      <w:r>
-        <w:t>Meeting took place in the hall of the third floor (Fontys University), time: 13:45 –</w:t>
-      </w:r>
-      <w:r>
-        <w:t xml:space="preserve"> 14:15</w:t>
-      </w:r>
-      <w:r>
-        <w:t xml:space="preserve"> pm</w:t>
-      </w:r>
-    </w:p>
-    <w:p>
-      <w:pPr>
-        <w:pStyle w:val="Heading1"/>
-      </w:pPr>
-      <w:bookmarkStart w:id="41" w:name="_Toc9901739"/>
-      <w:r>
-        <w:t>13.2   Topics &amp; questions of the meeting</w:t>
-      </w:r>
-      <w:bookmarkEnd w:id="41"/>
     </w:p>
     <w:p/>
     <w:p>
@@ -9886,11 +9884,11 @@
       <w:pPr>
         <w:pStyle w:val="Heading1"/>
       </w:pPr>
-      <w:bookmarkStart w:id="42" w:name="_Toc9901740"/>
+      <w:bookmarkStart w:id="41" w:name="_Toc9901740"/>
       <w:r>
         <w:t>13.3 Minutes of the meeting</w:t>
       </w:r>
-      <w:bookmarkEnd w:id="42"/>
+      <w:bookmarkEnd w:id="41"/>
     </w:p>
     <w:p>
       <w:r>
@@ -10074,27 +10072,27 @@
       <w:pPr>
         <w:pStyle w:val="Heading1"/>
       </w:pPr>
-      <w:bookmarkStart w:id="43" w:name="_Toc9901741"/>
+      <w:bookmarkStart w:id="42" w:name="_Toc9901741"/>
       <w:r>
         <w:t>14.1 Time and place of the meeting</w:t>
       </w:r>
+      <w:bookmarkEnd w:id="42"/>
+    </w:p>
+    <w:p/>
+    <w:p>
+      <w:r>
+        <w:t>Meeting took place in the hall of the third floor (Fontys University), time: 13:45 – 14:15 pm</w:t>
+      </w:r>
+    </w:p>
+    <w:p>
+      <w:pPr>
+        <w:pStyle w:val="Heading1"/>
+      </w:pPr>
+      <w:bookmarkStart w:id="43" w:name="_Toc9901742"/>
+      <w:r>
+        <w:t>14.2   Topics &amp; questions of the meeting</w:t>
+      </w:r>
       <w:bookmarkEnd w:id="43"/>
-    </w:p>
-    <w:p/>
-    <w:p>
-      <w:r>
-        <w:t>Meeting took place in the hall of the third floor (Fontys University), time: 13:45 – 14:15 pm</w:t>
-      </w:r>
-    </w:p>
-    <w:p>
-      <w:pPr>
-        <w:pStyle w:val="Heading1"/>
-      </w:pPr>
-      <w:bookmarkStart w:id="44" w:name="_Toc9901742"/>
-      <w:r>
-        <w:t>14.2   Topics &amp; questions of the meeting</w:t>
-      </w:r>
-      <w:bookmarkEnd w:id="44"/>
     </w:p>
     <w:p/>
     <w:p>
@@ -10128,11 +10126,11 @@
       <w:pPr>
         <w:pStyle w:val="Heading1"/>
       </w:pPr>
-      <w:bookmarkStart w:id="45" w:name="_Toc9901743"/>
+      <w:bookmarkStart w:id="44" w:name="_Toc9901743"/>
       <w:r>
         <w:t>14.3 Minutes of the meeting</w:t>
       </w:r>
-      <w:bookmarkEnd w:id="45"/>
+      <w:bookmarkEnd w:id="44"/>
     </w:p>
     <w:p/>
     <w:p>
@@ -10150,7 +10148,9 @@
         <w:br w:type="page"/>
       </w:r>
     </w:p>
-    <w:p/>
+    <w:p>
+      <w:bookmarkStart w:id="45" w:name="_Hlk10544644"/>
+    </w:p>
     <w:p>
       <w:pPr>
         <w:tabs>
@@ -10224,13 +10224,7 @@
                               </w:numPr>
                             </w:pPr>
                             <w:r>
-                              <w:t>Week 1</w:t>
-                            </w:r>
-                            <w:r>
-                              <w:t>5</w:t>
-                            </w:r>
-                            <w:r>
-                              <w:t xml:space="preserve"> meeting</w:t>
+                              <w:t>Week 15 meeting</w:t>
                             </w:r>
                           </w:p>
                         </w:txbxContent>
@@ -10267,12 +10261,285 @@
                         </w:numPr>
                       </w:pPr>
                       <w:r>
+                        <w:t>Week 15 meeting</w:t>
+                      </w:r>
+                    </w:p>
+                  </w:txbxContent>
+                </v:textbox>
+              </v:rect>
+            </w:pict>
+          </mc:Fallback>
+        </mc:AlternateContent>
+      </w:r>
+    </w:p>
+    <w:p>
+      <w:pPr>
+        <w:tabs>
+          <w:tab w:val="left" w:pos="10260"/>
+        </w:tabs>
+      </w:pPr>
+    </w:p>
+    <w:p>
+      <w:pPr>
+        <w:tabs>
+          <w:tab w:val="left" w:pos="10260"/>
+        </w:tabs>
+        <w:jc w:val="both"/>
+      </w:pPr>
+    </w:p>
+    <w:p>
+      <w:pPr>
+        <w:pStyle w:val="Heading1"/>
+      </w:pPr>
+      <w:bookmarkStart w:id="46" w:name="_Toc9901744"/>
+      <w:r>
+        <w:t>15.1 Time and place of the meeting</w:t>
+      </w:r>
+      <w:bookmarkEnd w:id="46"/>
+    </w:p>
+    <w:p/>
+    <w:p>
+      <w:r>
+        <w:t>Meeting took place in the hall of the third floor (Fontys University), time: 13:45 – 14:</w:t>
+      </w:r>
+      <w:r>
+        <w:t>00</w:t>
+      </w:r>
+      <w:r>
+        <w:t xml:space="preserve"> pm</w:t>
+      </w:r>
+    </w:p>
+    <w:p>
+      <w:pPr>
+        <w:pStyle w:val="Heading1"/>
+      </w:pPr>
+      <w:bookmarkStart w:id="47" w:name="_Toc9901745"/>
+      <w:r>
+        <w:t>15.2   Topics &amp; questions of the meeting</w:t>
+      </w:r>
+      <w:bookmarkEnd w:id="47"/>
+    </w:p>
+    <w:p/>
+    <w:p>
+      <w:pPr>
+        <w:pStyle w:val="ListParagraph"/>
+        <w:numPr>
+          <w:ilvl w:val="0"/>
+          <w:numId w:val="24"/>
+        </w:numPr>
+      </w:pPr>
+      <w:proofErr w:type="spellStart"/>
+      <w:r>
+        <w:t>Loanstand</w:t>
+      </w:r>
+      <w:proofErr w:type="spellEnd"/>
+      <w:r>
+        <w:t xml:space="preserve"> and Shop employees</w:t>
+      </w:r>
+    </w:p>
+    <w:p>
+      <w:pPr>
+        <w:pStyle w:val="ListParagraph"/>
+        <w:numPr>
+          <w:ilvl w:val="0"/>
+          <w:numId w:val="24"/>
+        </w:numPr>
+      </w:pPr>
+      <w:r>
+        <w:t xml:space="preserve">Emailing shop and </w:t>
+      </w:r>
+      <w:proofErr w:type="spellStart"/>
+      <w:r>
+        <w:t>loanstand</w:t>
+      </w:r>
+      <w:proofErr w:type="spellEnd"/>
+      <w:r>
+        <w:t xml:space="preserve"> receipts</w:t>
+      </w:r>
+    </w:p>
+    <w:p>
+      <w:pPr>
+        <w:pStyle w:val="ListParagraph"/>
+        <w:numPr>
+          <w:ilvl w:val="0"/>
+          <w:numId w:val="24"/>
+        </w:numPr>
+      </w:pPr>
+      <w:r>
+        <w:t>Final product presentation</w:t>
+      </w:r>
+    </w:p>
+    <w:p>
+      <w:pPr>
+        <w:pStyle w:val="Heading1"/>
+      </w:pPr>
+      <w:bookmarkStart w:id="48" w:name="_Toc9901746"/>
+      <w:r>
+        <w:t>15.3 Minutes of the meeting</w:t>
+      </w:r>
+      <w:bookmarkEnd w:id="48"/>
+    </w:p>
+    <w:bookmarkEnd w:id="45"/>
+    <w:p>
+      <w:r>
+        <w:t xml:space="preserve">The tutor said that employees can have access to more than one shop. Storing the receipts would be a nice extra feature but only try to implement that if we have extra time after completing the must haves. That the presentation will be in front of a audience but we just have to sell the product to the client, and that there should probably be a </w:t>
+      </w:r>
+      <w:proofErr w:type="spellStart"/>
+      <w:r>
+        <w:t>powerpoint</w:t>
+      </w:r>
+      <w:proofErr w:type="spellEnd"/>
+      <w:r>
+        <w:t xml:space="preserve"> with the features of the apps and website. Along with a presentation of some of the features with a certain </w:t>
+      </w:r>
+      <w:proofErr w:type="spellStart"/>
+      <w:r>
+        <w:t>usecase</w:t>
+      </w:r>
+      <w:proofErr w:type="spellEnd"/>
+      <w:r>
+        <w:t>.</w:t>
+      </w:r>
+    </w:p>
+    <w:p/>
+    <w:p>
+      <w:r>
+        <w:br w:type="page"/>
+      </w:r>
+    </w:p>
+    <w:p/>
+    <w:p>
+      <w:pPr>
+        <w:tabs>
+          <w:tab w:val="left" w:pos="10260"/>
+        </w:tabs>
+      </w:pPr>
+      <w:r>
+        <w:rPr>
+          <w:noProof/>
+          <w:lang w:eastAsia="en-US"/>
+        </w:rPr>
+        <mc:AlternateContent>
+          <mc:Choice Requires="wps">
+            <w:drawing>
+              <wp:anchor distT="0" distB="0" distL="114300" distR="114300" simplePos="0" relativeHeight="251699712" behindDoc="0" locked="0" layoutInCell="1" allowOverlap="1" wp14:anchorId="1B4586E1" wp14:editId="55541C5C">
+                <wp:simplePos x="0" y="0"/>
+                <wp:positionH relativeFrom="column">
+                  <wp:posOffset>-326916</wp:posOffset>
+                </wp:positionH>
+                <wp:positionV relativeFrom="paragraph">
+                  <wp:posOffset>-313055</wp:posOffset>
+                </wp:positionV>
+                <wp:extent cx="7644384" cy="548640"/>
+                <wp:effectExtent l="0" t="0" r="0" b="3810"/>
+                <wp:wrapNone/>
+                <wp:docPr id="26" name="Rectangle 26"/>
+                <wp:cNvGraphicFramePr/>
+                <a:graphic xmlns:a="http://schemas.openxmlformats.org/drawingml/2006/main">
+                  <a:graphicData uri="http://schemas.microsoft.com/office/word/2010/wordprocessingShape">
+                    <wps:wsp>
+                      <wps:cNvSpPr/>
+                      <wps:spPr>
+                        <a:xfrm>
+                          <a:off x="0" y="0"/>
+                          <a:ext cx="7644384" cy="548640"/>
+                        </a:xfrm>
+                        <a:prstGeom prst="rect">
+                          <a:avLst/>
+                        </a:prstGeom>
+                        <a:solidFill>
+                          <a:srgbClr val="216DAF"/>
+                        </a:solidFill>
+                        <a:ln w="25400" cap="flat" cmpd="sng" algn="ctr">
+                          <a:noFill/>
+                          <a:prstDash val="solid"/>
+                        </a:ln>
+                        <a:effectLst/>
+                      </wps:spPr>
+                      <wps:txbx>
+                        <w:txbxContent>
+                          <w:p>
+                            <w:pPr>
+                              <w:pStyle w:val="Title"/>
+                              <w:numPr>
+                                <w:ilvl w:val="0"/>
+                                <w:numId w:val="30"/>
+                              </w:numPr>
+                              <w:rPr>
+                                <w:color w:val="FFFFFF" w:themeColor="background1"/>
+                              </w:rPr>
+                            </w:pPr>
+                            <w:r>
+                              <w:rPr>
+                                <w:color w:val="FFFFFF" w:themeColor="background1"/>
+                              </w:rPr>
+                              <w:t>Week 1</w:t>
+                            </w:r>
+                            <w:r>
+                              <w:rPr>
+                                <w:color w:val="FFFFFF" w:themeColor="background1"/>
+                              </w:rPr>
+                              <w:t>6</w:t>
+                            </w:r>
+                            <w:r>
+                              <w:rPr>
+                                <w:color w:val="FFFFFF" w:themeColor="background1"/>
+                              </w:rPr>
+                              <w:t xml:space="preserve"> meeting</w:t>
+                            </w:r>
+                          </w:p>
+                        </w:txbxContent>
+                      </wps:txbx>
+                      <wps:bodyPr rot="0" spcFirstLastPara="0" vertOverflow="overflow" horzOverflow="overflow" vert="horz" wrap="square" lIns="91440" tIns="45720" rIns="91440" bIns="45720" numCol="1" spcCol="0" rtlCol="0" fromWordArt="0" anchor="ctr" anchorCtr="0" forceAA="0" compatLnSpc="1">
+                        <a:prstTxWarp prst="textNoShape">
+                          <a:avLst/>
+                        </a:prstTxWarp>
+                        <a:noAutofit/>
+                      </wps:bodyPr>
+                    </wps:wsp>
+                  </a:graphicData>
+                </a:graphic>
+                <wp14:sizeRelH relativeFrom="margin">
+                  <wp14:pctWidth>0</wp14:pctWidth>
+                </wp14:sizeRelH>
+                <wp14:sizeRelV relativeFrom="margin">
+                  <wp14:pctHeight>0</wp14:pctHeight>
+                </wp14:sizeRelV>
+              </wp:anchor>
+            </w:drawing>
+          </mc:Choice>
+          <mc:Fallback>
+            <w:pict>
+              <v:rect w14:anchorId="1B4586E1" id="Rectangle 26" o:spid="_x0000_s1044" style="position:absolute;margin-left:-25.75pt;margin-top:-24.65pt;width:601.9pt;height:43.2pt;z-index:251699712;visibility:visible;mso-wrap-style:square;mso-width-percent:0;mso-height-percent:0;mso-wrap-distance-left:9pt;mso-wrap-distance-top:0;mso-wrap-distance-right:9pt;mso-wrap-distance-bottom:0;mso-position-horizontal:absolute;mso-position-horizontal-relative:text;mso-position-vertical:absolute;mso-position-vertical-relative:text;mso-width-percent:0;mso-height-percent:0;mso-width-relative:margin;mso-height-relative:margin;v-text-anchor:middle" o:gfxdata="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" fillcolor="#216daf" stroked="f" strokeweight="2pt">
+                <v:textbox>
+                  <w:txbxContent>
+                    <w:p>
+                      <w:pPr>
+                        <w:pStyle w:val="Title"/>
+                        <w:numPr>
+                          <w:ilvl w:val="0"/>
+                          <w:numId w:val="30"/>
+                        </w:numPr>
+                        <w:rPr>
+                          <w:color w:val="FFFFFF" w:themeColor="background1"/>
+                        </w:rPr>
+                      </w:pPr>
+                      <w:r>
+                        <w:rPr>
+                          <w:color w:val="FFFFFF" w:themeColor="background1"/>
+                        </w:rPr>
                         <w:t>Week 1</w:t>
                       </w:r>
                       <w:r>
-                        <w:t>5</w:t>
+                        <w:rPr>
+                          <w:color w:val="FFFFFF" w:themeColor="background1"/>
+                        </w:rPr>
+                        <w:t>6</w:t>
                       </w:r>
                       <w:r>
+                        <w:rPr>
+                          <w:color w:val="FFFFFF" w:themeColor="background1"/>
+                        </w:rPr>
                         <w:t xml:space="preserve"> meeting</w:t>
                       </w:r>
                     </w:p>
@@ -10303,39 +10570,35 @@
       <w:pPr>
         <w:pStyle w:val="Heading1"/>
       </w:pPr>
-      <w:bookmarkStart w:id="46" w:name="_Toc9901744"/>
       <w:r>
         <w:t>1</w:t>
       </w:r>
       <w:r>
-        <w:t>5</w:t>
+        <w:t>6</w:t>
       </w:r>
       <w:r>
         <w:t>.1 Time and place of the meeting</w:t>
       </w:r>
-      <w:bookmarkEnd w:id="46"/>
-    </w:p>
-    <w:p/>
-    <w:p>
-      <w:r>
-        <w:t>Meeting took place in the hall of the third floor (Fontys University), time: 13:45 – 14:15 pm</w:t>
+    </w:p>
+    <w:p/>
+    <w:p>
+      <w:r>
+        <w:t>Meeting took place in the hall of the third floor (Fontys University), time: 13:45 – 14:00 pm</w:t>
       </w:r>
     </w:p>
     <w:p>
       <w:pPr>
         <w:pStyle w:val="Heading1"/>
       </w:pPr>
-      <w:bookmarkStart w:id="47" w:name="_Toc9901745"/>
       <w:r>
         <w:t>1</w:t>
       </w:r>
       <w:r>
-        <w:t>5</w:t>
+        <w:t>6</w:t>
       </w:r>
       <w:r>
         <w:t>.2   Topics &amp; questions of the meeting</w:t>
       </w:r>
-      <w:bookmarkEnd w:id="47"/>
     </w:p>
     <w:p/>
     <w:p>
@@ -10346,13 +10609,8 @@
           <w:numId w:val="24"/>
         </w:numPr>
       </w:pPr>
-      <w:proofErr w:type="spellStart"/>
-      <w:r>
-        <w:t>Loanstand</w:t>
-      </w:r>
-      <w:proofErr w:type="spellEnd"/>
-      <w:r>
-        <w:t xml:space="preserve"> and Shop employees</w:t>
+      <w:r>
+        <w:t>Website and Apps</w:t>
       </w:r>
     </w:p>
     <w:p>
@@ -10364,15 +10622,7 @@
         </w:numPr>
       </w:pPr>
       <w:r>
-        <w:t xml:space="preserve">Emailing shop and </w:t>
-      </w:r>
-      <w:proofErr w:type="spellStart"/>
-      <w:r>
-        <w:t>loanstand</w:t>
-      </w:r>
-      <w:proofErr w:type="spellEnd"/>
-      <w:r>
-        <w:t xml:space="preserve"> receipts</w:t>
+        <w:t>Power point presentation</w:t>
       </w:r>
     </w:p>
     <w:p>
@@ -10384,24 +10634,24 @@
         </w:numPr>
       </w:pPr>
       <w:r>
-        <w:t>Final product presentation</w:t>
-      </w:r>
+        <w:t>How many/long should the presented scenario be</w:t>
+      </w:r>
+      <w:bookmarkStart w:id="49" w:name="_GoBack"/>
+      <w:bookmarkEnd w:id="49"/>
     </w:p>
     <w:p>
       <w:pPr>
         <w:pStyle w:val="Heading1"/>
       </w:pPr>
-      <w:bookmarkStart w:id="48" w:name="_Toc9901746"/>
       <w:r>
         <w:t>1</w:t>
       </w:r>
       <w:r>
-        <w:t>5</w:t>
+        <w:t>6</w:t>
       </w:r>
       <w:r>
         <w:t>.3 Minutes of the meeting</w:t>
       </w:r>
-      <w:bookmarkEnd w:id="48"/>
     </w:p>
     <w:p/>
     <w:sectPr>
@@ -10621,7 +10871,7 @@
               <v:stroke joinstyle="miter"/>
               <v:path gradientshapeok="t" o:connecttype="rect"/>
             </v:shapetype>
-            <v:shape id="_x0000_s1044" type="#_x0000_t202" style="position:absolute;left:0;text-align:left;margin-left:-33.3pt;margin-top:-.25pt;width:103pt;height:49.65pt;z-index:251664896;visibility:visible;mso-wrap-style:square;mso-width-percent:0;mso-height-percent:0;mso-wrap-distance-left:9pt;mso-wrap-distance-top:0;mso-wrap-distance-right:9pt;mso-wrap-distance-bottom:0;mso-position-horizontal:absolute;mso-position-horizontal-relative:text;mso-position-vertical:absolute;mso-position-vertical-relative:text;mso-width-percent:0;mso-height-percent:0;mso-width-relative:page;mso-height-relative:page;v-text-anchor:top" o:gfxdata="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" filled="f" stroked="f">
+            <v:shape id="_x0000_s1045" type="#_x0000_t202" style="position:absolute;left:0;text-align:left;margin-left:-33.3pt;margin-top:-.25pt;width:103pt;height:49.65pt;z-index:251664896;visibility:visible;mso-wrap-style:square;mso-width-percent:0;mso-height-percent:0;mso-wrap-distance-left:9pt;mso-wrap-distance-top:0;mso-wrap-distance-right:9pt;mso-wrap-distance-bottom:0;mso-position-horizontal:absolute;mso-position-horizontal-relative:text;mso-position-vertical:absolute;mso-position-vertical-relative:text;mso-width-percent:0;mso-height-percent:0;mso-width-relative:page;mso-height-relative:page;v-text-anchor:top" o:gfxdata="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" filled="f" stroked="f">
               <v:textbox>
                 <w:txbxContent>
                   <w:p>
@@ -10830,7 +11080,7 @@
         </mc:Choice>
         <mc:Fallback>
           <w:pict>
-            <v:shape w14:anchorId="58EA84D7" id="_x0000_s1045" type="#_x0000_t202" style="position:absolute;left:0;text-align:left;margin-left:68.7pt;margin-top:9.45pt;width:410.85pt;height:38.45pt;z-index:251659776;visibility:visible;mso-wrap-style:square;mso-width-percent:0;mso-height-percent:0;mso-wrap-distance-left:9pt;mso-wrap-distance-top:0;mso-wrap-distance-right:9pt;mso-wrap-distance-bottom:0;mso-position-horizontal:absolute;mso-position-horizontal-relative:text;mso-position-vertical:absolute;mso-position-vertical-relative:text;mso-width-percent:0;mso-height-percent:0;mso-width-relative:page;mso-height-relative:page;v-text-anchor:top" o:gfxdata="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" filled="f" stroked="f">
+            <v:shape w14:anchorId="58EA84D7" id="_x0000_s1046" type="#_x0000_t202" style="position:absolute;left:0;text-align:left;margin-left:68.7pt;margin-top:9.45pt;width:410.85pt;height:38.45pt;z-index:251659776;visibility:visible;mso-wrap-style:square;mso-width-percent:0;mso-height-percent:0;mso-wrap-distance-left:9pt;mso-wrap-distance-top:0;mso-wrap-distance-right:9pt;mso-wrap-distance-bottom:0;mso-position-horizontal:absolute;mso-position-horizontal-relative:text;mso-position-vertical:absolute;mso-position-vertical-relative:text;mso-width-percent:0;mso-height-percent:0;mso-width-relative:page;mso-height-relative:page;v-text-anchor:top" o:gfxdata="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" filled="f" stroked="f">
               <v:textbox>
                 <w:txbxContent>
                   <w:p>
@@ -11051,7 +11301,7 @@
         <v:path o:extrusionok="f" gradientshapeok="t" o:connecttype="rect"/>
         <o:lock v:ext="edit" aspectratio="t"/>
       </v:shapetype>
-      <v:shape id="_x0000_i1029" type="#_x0000_t75" style="width:342.45pt;height:208.75pt;visibility:visible;mso-wrap-style:square" o:bullet="t">
+      <v:shape id="_x0000_i1036" type="#_x0000_t75" style="width:342.5pt;height:208.5pt;visibility:visible;mso-wrap-style:square" o:bullet="t">
         <v:imagedata r:id="rId1" o:title=""/>
       </v:shape>
     </w:pict>
@@ -15020,6 +15270,7 @@
     <w:name w:val="heading 1"/>
     <w:basedOn w:val="Normal"/>
     <w:next w:val="Normal"/>
+    <w:link w:val="Heading1Char"/>
     <w:qFormat/>
     <w:rsid w:val="00277ADB"/>
     <w:pPr>
@@ -16111,6 +16362,21 @@
       <w:lang w:eastAsia="ko-KR"/>
     </w:rPr>
   </w:style>
+  <w:style w:type="character" w:customStyle="1" w:styleId="Heading1Char">
+    <w:name w:val="Heading 1 Char"/>
+    <w:basedOn w:val="DefaultParagraphFont"/>
+    <w:link w:val="Heading1"/>
+    <w:rsid w:val="00F66E3C"/>
+    <w:rPr>
+      <w:rFonts w:ascii="Arial" w:hAnsi="Arial" w:cs="Arial"/>
+      <w:b/>
+      <w:bCs/>
+      <w:kern w:val="32"/>
+      <w:sz w:val="32"/>
+      <w:szCs w:val="32"/>
+      <w:lang w:eastAsia="ko-KR"/>
+    </w:rPr>
+  </w:style>
 </w:styles>
 </file>
 
@@ -16404,7 +16670,7 @@
 </file>
 
 <file path=customXml/itemProps1.xml><?xml version="1.0" encoding="utf-8"?>
-<ds:datastoreItem xmlns:ds="http://schemas.openxmlformats.org/officeDocument/2006/customXml" ds:itemID="{847DD16B-352A-4E8C-82BB-91A0AB2FA054}">
+<ds:datastoreItem xmlns:ds="http://schemas.openxmlformats.org/officeDocument/2006/customXml" ds:itemID="{4F4F5836-3FF7-4C73-9253-ABE23EABA994}">
   <ds:schemaRefs>
     <ds:schemaRef ds:uri="http://schemas.openxmlformats.org/officeDocument/2006/bibliography"/>
   </ds:schemaRefs>

</xml_diff>